<commit_message>
Fix error handling for under 5 letters of input
</commit_message>
<xml_diff>
--- a/ITAS-185/assignments/raj.singh_185A02_Second/Wordle.docx
+++ b/ITAS-185/assignments/raj.singh_185A02_Second/Wordle.docx
@@ -72,8 +72,18 @@
           <w:spacing w:val="-3"/>
           <w:lang w:eastAsia="en-CA" w:bidi="ar-SA"/>
         </w:rPr>
-        <w:t>, attributes</w:t>
-      </w:r>
+        <w:t xml:space="preserve">, </w:t>
+      </w:r>
+      <w:proofErr w:type="gramStart"/>
+      <w:r>
+        <w:rPr>
+          <w:rFonts w:asciiTheme="minorHAnsi" w:eastAsia="Times New Roman" w:hAnsiTheme="minorHAnsi" w:cstheme="minorHAnsi"/>
+          <w:spacing w:val="-3"/>
+          <w:lang w:eastAsia="en-CA" w:bidi="ar-SA"/>
+        </w:rPr>
+        <w:t>attributes</w:t>
+      </w:r>
+      <w:proofErr w:type="gramEnd"/>
       <w:r>
         <w:rPr>
           <w:rFonts w:asciiTheme="minorHAnsi" w:eastAsia="Times New Roman" w:hAnsiTheme="minorHAnsi" w:cstheme="minorHAnsi"/>
@@ -165,7 +175,27 @@
           <w:spacing w:val="-3"/>
           <w:lang w:val="en-US" w:bidi="ar-SA"/>
         </w:rPr>
-        <w:t xml:space="preserve">The user guesses a 5 letter word (it must </w:t>
+        <w:t xml:space="preserve">The user guesses a </w:t>
+      </w:r>
+      <w:proofErr w:type="gramStart"/>
+      <w:r>
+        <w:rPr>
+          <w:rFonts w:asciiTheme="minorHAnsi" w:eastAsia="Times New Roman" w:hAnsiTheme="minorHAnsi" w:cstheme="minorHAnsi"/>
+          <w:bCs/>
+          <w:spacing w:val="-3"/>
+          <w:lang w:val="en-US" w:bidi="ar-SA"/>
+        </w:rPr>
+        <w:t>5 letter</w:t>
+      </w:r>
+      <w:proofErr w:type="gramEnd"/>
+      <w:r>
+        <w:rPr>
+          <w:rFonts w:asciiTheme="minorHAnsi" w:eastAsia="Times New Roman" w:hAnsiTheme="minorHAnsi" w:cstheme="minorHAnsi"/>
+          <w:bCs/>
+          <w:spacing w:val="-3"/>
+          <w:lang w:val="en-US" w:bidi="ar-SA"/>
+        </w:rPr>
+        <w:t xml:space="preserve"> word (it must </w:t>
       </w:r>
       <w:r>
         <w:rPr>
@@ -362,8 +392,9 @@
           <w:spacing w:val="-3"/>
           <w:lang w:val="en-US" w:bidi="ar-SA"/>
         </w:rPr>
-        <w:t xml:space="preserve">like colorama to </w:t>
-      </w:r>
+        <w:t xml:space="preserve">like </w:t>
+      </w:r>
+      <w:proofErr w:type="spellStart"/>
       <w:r>
         <w:rPr>
           <w:rFonts w:asciiTheme="minorHAnsi" w:eastAsia="Times New Roman" w:hAnsiTheme="minorHAnsi" w:cstheme="minorHAnsi"/>
@@ -371,7 +402,46 @@
           <w:spacing w:val="-3"/>
           <w:lang w:val="en-US" w:bidi="ar-SA"/>
         </w:rPr>
-        <w:t>display colours on the console.</w:t>
+        <w:t>colorama</w:t>
+      </w:r>
+      <w:proofErr w:type="spellEnd"/>
+      <w:r>
+        <w:rPr>
+          <w:rFonts w:asciiTheme="minorHAnsi" w:eastAsia="Times New Roman" w:hAnsiTheme="minorHAnsi" w:cstheme="minorHAnsi"/>
+          <w:bCs/>
+          <w:spacing w:val="-3"/>
+          <w:lang w:val="en-US" w:bidi="ar-SA"/>
+        </w:rPr>
+        <w:t xml:space="preserve"> to </w:t>
+      </w:r>
+      <w:r>
+        <w:rPr>
+          <w:rFonts w:asciiTheme="minorHAnsi" w:eastAsia="Times New Roman" w:hAnsiTheme="minorHAnsi" w:cstheme="minorHAnsi"/>
+          <w:bCs/>
+          <w:spacing w:val="-3"/>
+          <w:lang w:val="en-US" w:bidi="ar-SA"/>
+        </w:rPr>
+        <w:t xml:space="preserve">display </w:t>
+      </w:r>
+      <w:proofErr w:type="spellStart"/>
+      <w:r>
+        <w:rPr>
+          <w:rFonts w:asciiTheme="minorHAnsi" w:eastAsia="Times New Roman" w:hAnsiTheme="minorHAnsi" w:cstheme="minorHAnsi"/>
+          <w:bCs/>
+          <w:spacing w:val="-3"/>
+          <w:lang w:val="en-US" w:bidi="ar-SA"/>
+        </w:rPr>
+        <w:t>colours</w:t>
+      </w:r>
+      <w:proofErr w:type="spellEnd"/>
+      <w:r>
+        <w:rPr>
+          <w:rFonts w:asciiTheme="minorHAnsi" w:eastAsia="Times New Roman" w:hAnsiTheme="minorHAnsi" w:cstheme="minorHAnsi"/>
+          <w:bCs/>
+          <w:spacing w:val="-3"/>
+          <w:lang w:val="en-US" w:bidi="ar-SA"/>
+        </w:rPr>
+        <w:t xml:space="preserve"> on the console.</w:t>
       </w:r>
     </w:p>
     <w:p>
@@ -424,7 +494,25 @@
           <w:spacing w:val="-3"/>
           <w:lang w:val="en-US" w:bidi="ar-SA"/>
         </w:rPr>
-        <w:t>Create a class diagram for the WordleGame class.</w:t>
+        <w:t xml:space="preserve">Create a class diagram for the </w:t>
+      </w:r>
+      <w:proofErr w:type="spellStart"/>
+      <w:r>
+        <w:rPr>
+          <w:rFonts w:asciiTheme="minorHAnsi" w:eastAsia="Times New Roman" w:hAnsiTheme="minorHAnsi" w:cstheme="minorHAnsi"/>
+          <w:spacing w:val="-3"/>
+          <w:lang w:val="en-US" w:bidi="ar-SA"/>
+        </w:rPr>
+        <w:t>WordleGame</w:t>
+      </w:r>
+      <w:proofErr w:type="spellEnd"/>
+      <w:r>
+        <w:rPr>
+          <w:rFonts w:asciiTheme="minorHAnsi" w:eastAsia="Times New Roman" w:hAnsiTheme="minorHAnsi" w:cstheme="minorHAnsi"/>
+          <w:spacing w:val="-3"/>
+          <w:lang w:val="en-US" w:bidi="ar-SA"/>
+        </w:rPr>
+        <w:t xml:space="preserve"> class.</w:t>
       </w:r>
     </w:p>
     <w:p>
@@ -447,7 +535,25 @@
           <w:spacing w:val="-3"/>
           <w:lang w:val="en-US" w:bidi="ar-SA"/>
         </w:rPr>
-        <w:t>Create test cases for the WordleGame.</w:t>
+        <w:t xml:space="preserve">Create test cases for the </w:t>
+      </w:r>
+      <w:proofErr w:type="spellStart"/>
+      <w:r>
+        <w:rPr>
+          <w:rFonts w:asciiTheme="minorHAnsi" w:eastAsia="Times New Roman" w:hAnsiTheme="minorHAnsi" w:cstheme="minorHAnsi"/>
+          <w:spacing w:val="-3"/>
+          <w:lang w:val="en-US" w:bidi="ar-SA"/>
+        </w:rPr>
+        <w:t>WordleGame</w:t>
+      </w:r>
+      <w:proofErr w:type="spellEnd"/>
+      <w:r>
+        <w:rPr>
+          <w:rFonts w:asciiTheme="minorHAnsi" w:eastAsia="Times New Roman" w:hAnsiTheme="minorHAnsi" w:cstheme="minorHAnsi"/>
+          <w:spacing w:val="-3"/>
+          <w:lang w:val="en-US" w:bidi="ar-SA"/>
+        </w:rPr>
+        <w:t>.</w:t>
       </w:r>
     </w:p>
     <w:p>
@@ -470,8 +576,18 @@
           <w:spacing w:val="-3"/>
           <w:lang w:val="en-US" w:bidi="ar-SA"/>
         </w:rPr>
-        <w:t>Code and test the WordleGame</w:t>
-      </w:r>
+        <w:t xml:space="preserve">Code and test the </w:t>
+      </w:r>
+      <w:proofErr w:type="spellStart"/>
+      <w:r>
+        <w:rPr>
+          <w:rFonts w:asciiTheme="minorHAnsi" w:eastAsia="Times New Roman" w:hAnsiTheme="minorHAnsi" w:cstheme="minorHAnsi"/>
+          <w:spacing w:val="-3"/>
+          <w:lang w:val="en-US" w:bidi="ar-SA"/>
+        </w:rPr>
+        <w:t>WordleGame</w:t>
+      </w:r>
+      <w:proofErr w:type="spellEnd"/>
       <w:r>
         <w:rPr>
           <w:rFonts w:asciiTheme="minorHAnsi" w:eastAsia="Times New Roman" w:hAnsiTheme="minorHAnsi" w:cstheme="minorHAnsi"/>
@@ -533,32 +649,39 @@
           <w:lang w:val="en-US" w:bidi="ar-SA"/>
         </w:rPr>
       </w:pPr>
-    </w:p>
-    <w:p>
-      <w:pPr>
-        <w:suppressAutoHyphens/>
-        <w:spacing w:after="0"/>
+      <w:r>
         <w:rPr>
           <w:rFonts w:asciiTheme="minorHAnsi" w:eastAsia="Times New Roman" w:hAnsiTheme="minorHAnsi" w:cstheme="minorHAnsi"/>
           <w:spacing w:val="-3"/>
           <w:lang w:val="en-US" w:bidi="ar-SA"/>
         </w:rPr>
-      </w:pPr>
+        <w:t>BEFORE coding create a class diagram</w:t>
+      </w:r>
       <w:r>
         <w:rPr>
           <w:rFonts w:asciiTheme="minorHAnsi" w:eastAsia="Times New Roman" w:hAnsiTheme="minorHAnsi" w:cstheme="minorHAnsi"/>
           <w:spacing w:val="-3"/>
           <w:lang w:val="en-US" w:bidi="ar-SA"/>
         </w:rPr>
-        <w:t>BEFORE coding create a class diagram</w:t>
-      </w:r>
+        <w:t xml:space="preserve"> for the class.  Make sure you indicate what attributes and methods are private, </w:t>
+      </w:r>
+      <w:proofErr w:type="gramStart"/>
       <w:r>
         <w:rPr>
           <w:rFonts w:asciiTheme="minorHAnsi" w:eastAsia="Times New Roman" w:hAnsiTheme="minorHAnsi" w:cstheme="minorHAnsi"/>
           <w:spacing w:val="-3"/>
           <w:lang w:val="en-US" w:bidi="ar-SA"/>
         </w:rPr>
-        <w:t xml:space="preserve"> for the class.  Make sure you indicate what attributes and methods are private, protected and </w:t>
+        <w:t>protected</w:t>
+      </w:r>
+      <w:proofErr w:type="gramEnd"/>
+      <w:r>
+        <w:rPr>
+          <w:rFonts w:asciiTheme="minorHAnsi" w:eastAsia="Times New Roman" w:hAnsiTheme="minorHAnsi" w:cstheme="minorHAnsi"/>
+          <w:spacing w:val="-3"/>
+          <w:lang w:val="en-US" w:bidi="ar-SA"/>
+        </w:rPr>
+        <w:t xml:space="preserve"> and </w:t>
       </w:r>
       <w:r>
         <w:rPr>
@@ -645,6 +768,640 @@
                 <w:lang w:bidi="ar-SA"/>
               </w:rPr>
             </w:pPr>
+            <w:r>
+              <w:rPr>
+                <w:rFonts w:asciiTheme="minorHAnsi" w:eastAsia="Times New Roman" w:hAnsiTheme="minorHAnsi" w:cstheme="minorHAnsi"/>
+                <w:spacing w:val="-3"/>
+                <w:sz w:val="24"/>
+                <w:szCs w:val="24"/>
+                <w:lang w:bidi="ar-SA"/>
+              </w:rPr>
+              <w:t>__</w:t>
+            </w:r>
+            <w:proofErr w:type="spellStart"/>
+            <w:r>
+              <w:rPr>
+                <w:rFonts w:asciiTheme="minorHAnsi" w:eastAsia="Times New Roman" w:hAnsiTheme="minorHAnsi" w:cstheme="minorHAnsi"/>
+                <w:spacing w:val="-3"/>
+                <w:sz w:val="24"/>
+                <w:szCs w:val="24"/>
+                <w:lang w:bidi="ar-SA"/>
+              </w:rPr>
+              <w:t>wordList</w:t>
+            </w:r>
+            <w:proofErr w:type="spellEnd"/>
+            <w:r>
+              <w:rPr>
+                <w:rFonts w:asciiTheme="minorHAnsi" w:eastAsia="Times New Roman" w:hAnsiTheme="minorHAnsi" w:cstheme="minorHAnsi"/>
+                <w:spacing w:val="-3"/>
+                <w:sz w:val="24"/>
+                <w:szCs w:val="24"/>
+                <w:lang w:bidi="ar-SA"/>
+              </w:rPr>
+              <w:t>: List[</w:t>
+            </w:r>
+            <w:proofErr w:type="gramStart"/>
+            <w:r>
+              <w:rPr>
+                <w:rFonts w:asciiTheme="minorHAnsi" w:eastAsia="Times New Roman" w:hAnsiTheme="minorHAnsi" w:cstheme="minorHAnsi"/>
+                <w:spacing w:val="-3"/>
+                <w:sz w:val="24"/>
+                <w:szCs w:val="24"/>
+                <w:lang w:bidi="ar-SA"/>
+              </w:rPr>
+              <w:t>str]</w:t>
+            </w:r>
+            <w:r>
+              <w:rPr>
+                <w:rFonts w:asciiTheme="minorHAnsi" w:eastAsia="Times New Roman" w:hAnsiTheme="minorHAnsi" w:cstheme="minorHAnsi"/>
+                <w:spacing w:val="-3"/>
+                <w:sz w:val="24"/>
+                <w:szCs w:val="24"/>
+                <w:lang w:bidi="ar-SA"/>
+              </w:rPr>
+              <w:t xml:space="preserve">   </w:t>
+            </w:r>
+            <w:proofErr w:type="gramEnd"/>
+            <w:r>
+              <w:rPr>
+                <w:rFonts w:asciiTheme="minorHAnsi" w:eastAsia="Times New Roman" w:hAnsiTheme="minorHAnsi" w:cstheme="minorHAnsi"/>
+                <w:spacing w:val="-3"/>
+                <w:sz w:val="24"/>
+                <w:szCs w:val="24"/>
+                <w:lang w:bidi="ar-SA"/>
+              </w:rPr>
+              <w:t xml:space="preserve">  </w:t>
+            </w:r>
+            <w:r>
+              <w:rPr>
+                <w:rFonts w:asciiTheme="minorHAnsi" w:eastAsia="Times New Roman" w:hAnsiTheme="minorHAnsi" w:cstheme="minorHAnsi"/>
+                <w:spacing w:val="-3"/>
+                <w:sz w:val="24"/>
+                <w:szCs w:val="24"/>
+                <w:lang w:bidi="ar-SA"/>
+              </w:rPr>
+              <w:t xml:space="preserve">     </w:t>
+            </w:r>
+            <w:r>
+              <w:rPr>
+                <w:rFonts w:asciiTheme="minorHAnsi" w:eastAsia="Times New Roman" w:hAnsiTheme="minorHAnsi" w:cstheme="minorHAnsi"/>
+                <w:spacing w:val="-3"/>
+                <w:sz w:val="24"/>
+                <w:szCs w:val="24"/>
+                <w:lang w:bidi="ar-SA"/>
+              </w:rPr>
+              <w:t xml:space="preserve">     #</w:t>
+            </w:r>
+            <w:r>
+              <w:rPr>
+                <w:rFonts w:asciiTheme="minorHAnsi" w:eastAsia="Times New Roman" w:hAnsiTheme="minorHAnsi" w:cstheme="minorHAnsi"/>
+                <w:spacing w:val="-3"/>
+                <w:sz w:val="24"/>
+                <w:szCs w:val="24"/>
+                <w:lang w:bidi="ar-SA"/>
+              </w:rPr>
+              <w:t xml:space="preserve"> </w:t>
+            </w:r>
+            <w:r>
+              <w:rPr>
+                <w:rFonts w:asciiTheme="minorHAnsi" w:eastAsia="Times New Roman" w:hAnsiTheme="minorHAnsi" w:cstheme="minorHAnsi"/>
+                <w:spacing w:val="-3"/>
+                <w:sz w:val="24"/>
+                <w:szCs w:val="24"/>
+                <w:lang w:bidi="ar-SA"/>
+              </w:rPr>
+              <w:t>Private</w:t>
+            </w:r>
+            <w:r>
+              <w:rPr>
+                <w:rFonts w:asciiTheme="minorHAnsi" w:eastAsia="Times New Roman" w:hAnsiTheme="minorHAnsi" w:cstheme="minorHAnsi"/>
+                <w:spacing w:val="-3"/>
+                <w:sz w:val="24"/>
+                <w:szCs w:val="24"/>
+                <w:lang w:bidi="ar-SA"/>
+              </w:rPr>
+              <w:br/>
+            </w:r>
+            <w:r>
+              <w:rPr>
+                <w:rFonts w:asciiTheme="minorHAnsi" w:eastAsia="Times New Roman" w:hAnsiTheme="minorHAnsi" w:cstheme="minorHAnsi"/>
+                <w:spacing w:val="-3"/>
+                <w:sz w:val="24"/>
+                <w:szCs w:val="24"/>
+                <w:lang w:bidi="ar-SA"/>
+              </w:rPr>
+              <w:t>__</w:t>
+            </w:r>
+            <w:proofErr w:type="spellStart"/>
+            <w:r>
+              <w:rPr>
+                <w:rFonts w:asciiTheme="minorHAnsi" w:eastAsia="Times New Roman" w:hAnsiTheme="minorHAnsi" w:cstheme="minorHAnsi"/>
+                <w:spacing w:val="-3"/>
+                <w:sz w:val="24"/>
+                <w:szCs w:val="24"/>
+                <w:lang w:bidi="ar-SA"/>
+              </w:rPr>
+              <w:t>targetWord</w:t>
+            </w:r>
+            <w:proofErr w:type="spellEnd"/>
+            <w:r>
+              <w:rPr>
+                <w:rFonts w:asciiTheme="minorHAnsi" w:eastAsia="Times New Roman" w:hAnsiTheme="minorHAnsi" w:cstheme="minorHAnsi"/>
+                <w:spacing w:val="-3"/>
+                <w:sz w:val="24"/>
+                <w:szCs w:val="24"/>
+                <w:lang w:bidi="ar-SA"/>
+              </w:rPr>
+              <w:t>: str</w:t>
+            </w:r>
+            <w:r>
+              <w:rPr>
+                <w:rFonts w:asciiTheme="minorHAnsi" w:eastAsia="Times New Roman" w:hAnsiTheme="minorHAnsi" w:cstheme="minorHAnsi"/>
+                <w:spacing w:val="-3"/>
+                <w:sz w:val="24"/>
+                <w:szCs w:val="24"/>
+                <w:lang w:bidi="ar-SA"/>
+              </w:rPr>
+              <w:t xml:space="preserve">        </w:t>
+            </w:r>
+            <w:r>
+              <w:rPr>
+                <w:rFonts w:asciiTheme="minorHAnsi" w:eastAsia="Times New Roman" w:hAnsiTheme="minorHAnsi" w:cstheme="minorHAnsi"/>
+                <w:spacing w:val="-3"/>
+                <w:sz w:val="24"/>
+                <w:szCs w:val="24"/>
+                <w:lang w:bidi="ar-SA"/>
+              </w:rPr>
+              <w:t xml:space="preserve">        </w:t>
+            </w:r>
+            <w:r>
+              <w:rPr>
+                <w:rFonts w:asciiTheme="minorHAnsi" w:eastAsia="Times New Roman" w:hAnsiTheme="minorHAnsi" w:cstheme="minorHAnsi"/>
+                <w:spacing w:val="-3"/>
+                <w:sz w:val="24"/>
+                <w:szCs w:val="24"/>
+                <w:lang w:bidi="ar-SA"/>
+              </w:rPr>
+              <w:t xml:space="preserve"> </w:t>
+            </w:r>
+            <w:r>
+              <w:rPr>
+                <w:rFonts w:asciiTheme="minorHAnsi" w:eastAsia="Times New Roman" w:hAnsiTheme="minorHAnsi" w:cstheme="minorHAnsi"/>
+                <w:spacing w:val="-3"/>
+                <w:sz w:val="24"/>
+                <w:szCs w:val="24"/>
+                <w:lang w:bidi="ar-SA"/>
+              </w:rPr>
+              <w:t xml:space="preserve"> </w:t>
+            </w:r>
+            <w:r>
+              <w:rPr>
+                <w:rFonts w:asciiTheme="minorHAnsi" w:eastAsia="Times New Roman" w:hAnsiTheme="minorHAnsi" w:cstheme="minorHAnsi"/>
+                <w:spacing w:val="-3"/>
+                <w:sz w:val="24"/>
+                <w:szCs w:val="24"/>
+                <w:lang w:bidi="ar-SA"/>
+              </w:rPr>
+              <w:t>#</w:t>
+            </w:r>
+            <w:r>
+              <w:rPr>
+                <w:rFonts w:asciiTheme="minorHAnsi" w:eastAsia="Times New Roman" w:hAnsiTheme="minorHAnsi" w:cstheme="minorHAnsi"/>
+                <w:spacing w:val="-3"/>
+                <w:sz w:val="24"/>
+                <w:szCs w:val="24"/>
+                <w:lang w:bidi="ar-SA"/>
+              </w:rPr>
+              <w:t xml:space="preserve"> </w:t>
+            </w:r>
+            <w:r>
+              <w:rPr>
+                <w:rFonts w:asciiTheme="minorHAnsi" w:eastAsia="Times New Roman" w:hAnsiTheme="minorHAnsi" w:cstheme="minorHAnsi"/>
+                <w:spacing w:val="-3"/>
+                <w:sz w:val="24"/>
+                <w:szCs w:val="24"/>
+                <w:lang w:bidi="ar-SA"/>
+              </w:rPr>
+              <w:t>Private</w:t>
+            </w:r>
+            <w:r>
+              <w:rPr>
+                <w:rFonts w:asciiTheme="minorHAnsi" w:eastAsia="Times New Roman" w:hAnsiTheme="minorHAnsi" w:cstheme="minorHAnsi"/>
+                <w:spacing w:val="-3"/>
+                <w:sz w:val="24"/>
+                <w:szCs w:val="24"/>
+                <w:lang w:bidi="ar-SA"/>
+              </w:rPr>
+              <w:br/>
+            </w:r>
+            <w:r>
+              <w:rPr>
+                <w:rFonts w:asciiTheme="minorHAnsi" w:eastAsia="Times New Roman" w:hAnsiTheme="minorHAnsi" w:cstheme="minorHAnsi"/>
+                <w:spacing w:val="-3"/>
+                <w:sz w:val="24"/>
+                <w:szCs w:val="24"/>
+                <w:lang w:bidi="ar-SA"/>
+              </w:rPr>
+              <w:t>__</w:t>
+            </w:r>
+            <w:proofErr w:type="spellStart"/>
+            <w:r>
+              <w:rPr>
+                <w:rFonts w:asciiTheme="minorHAnsi" w:eastAsia="Times New Roman" w:hAnsiTheme="minorHAnsi" w:cstheme="minorHAnsi"/>
+                <w:spacing w:val="-3"/>
+                <w:sz w:val="24"/>
+                <w:szCs w:val="24"/>
+                <w:lang w:bidi="ar-SA"/>
+              </w:rPr>
+              <w:t>currentAttempt</w:t>
+            </w:r>
+            <w:proofErr w:type="spellEnd"/>
+            <w:r>
+              <w:rPr>
+                <w:rFonts w:asciiTheme="minorHAnsi" w:eastAsia="Times New Roman" w:hAnsiTheme="minorHAnsi" w:cstheme="minorHAnsi"/>
+                <w:spacing w:val="-3"/>
+                <w:sz w:val="24"/>
+                <w:szCs w:val="24"/>
+                <w:lang w:bidi="ar-SA"/>
+              </w:rPr>
+              <w:t>: int</w:t>
+            </w:r>
+            <w:r>
+              <w:rPr>
+                <w:rFonts w:asciiTheme="minorHAnsi" w:eastAsia="Times New Roman" w:hAnsiTheme="minorHAnsi" w:cstheme="minorHAnsi"/>
+                <w:spacing w:val="-3"/>
+                <w:sz w:val="24"/>
+                <w:szCs w:val="24"/>
+                <w:lang w:bidi="ar-SA"/>
+              </w:rPr>
+              <w:t xml:space="preserve">          #</w:t>
+            </w:r>
+            <w:r>
+              <w:rPr>
+                <w:rFonts w:asciiTheme="minorHAnsi" w:eastAsia="Times New Roman" w:hAnsiTheme="minorHAnsi" w:cstheme="minorHAnsi"/>
+                <w:spacing w:val="-3"/>
+                <w:sz w:val="24"/>
+                <w:szCs w:val="24"/>
+                <w:lang w:bidi="ar-SA"/>
+              </w:rPr>
+              <w:t xml:space="preserve"> </w:t>
+            </w:r>
+            <w:r>
+              <w:rPr>
+                <w:rFonts w:asciiTheme="minorHAnsi" w:eastAsia="Times New Roman" w:hAnsiTheme="minorHAnsi" w:cstheme="minorHAnsi"/>
+                <w:spacing w:val="-3"/>
+                <w:sz w:val="24"/>
+                <w:szCs w:val="24"/>
+                <w:lang w:bidi="ar-SA"/>
+              </w:rPr>
+              <w:t>Private</w:t>
+            </w:r>
+            <w:r>
+              <w:rPr>
+                <w:rFonts w:asciiTheme="minorHAnsi" w:eastAsia="Times New Roman" w:hAnsiTheme="minorHAnsi" w:cstheme="minorHAnsi"/>
+                <w:spacing w:val="-3"/>
+                <w:sz w:val="24"/>
+                <w:szCs w:val="24"/>
+                <w:lang w:bidi="ar-SA"/>
+              </w:rPr>
+              <w:br/>
+            </w:r>
+            <w:r>
+              <w:rPr>
+                <w:rFonts w:asciiTheme="minorHAnsi" w:eastAsia="Times New Roman" w:hAnsiTheme="minorHAnsi" w:cstheme="minorHAnsi"/>
+                <w:spacing w:val="-3"/>
+                <w:sz w:val="24"/>
+                <w:szCs w:val="24"/>
+                <w:lang w:bidi="ar-SA"/>
+              </w:rPr>
+              <w:t>_</w:t>
+            </w:r>
+            <w:proofErr w:type="spellStart"/>
+            <w:r>
+              <w:rPr>
+                <w:rFonts w:asciiTheme="minorHAnsi" w:eastAsia="Times New Roman" w:hAnsiTheme="minorHAnsi" w:cstheme="minorHAnsi"/>
+                <w:spacing w:val="-3"/>
+                <w:sz w:val="24"/>
+                <w:szCs w:val="24"/>
+                <w:lang w:bidi="ar-SA"/>
+              </w:rPr>
+              <w:t>maxAttempts</w:t>
+            </w:r>
+            <w:proofErr w:type="spellEnd"/>
+            <w:r>
+              <w:rPr>
+                <w:rFonts w:asciiTheme="minorHAnsi" w:eastAsia="Times New Roman" w:hAnsiTheme="minorHAnsi" w:cstheme="minorHAnsi"/>
+                <w:spacing w:val="-3"/>
+                <w:sz w:val="24"/>
+                <w:szCs w:val="24"/>
+                <w:lang w:bidi="ar-SA"/>
+              </w:rPr>
+              <w:t>: int</w:t>
+            </w:r>
+            <w:r>
+              <w:rPr>
+                <w:rFonts w:asciiTheme="minorHAnsi" w:eastAsia="Times New Roman" w:hAnsiTheme="minorHAnsi" w:cstheme="minorHAnsi"/>
+                <w:spacing w:val="-3"/>
+                <w:sz w:val="24"/>
+                <w:szCs w:val="24"/>
+                <w:lang w:bidi="ar-SA"/>
+              </w:rPr>
+              <w:t xml:space="preserve">         </w:t>
+            </w:r>
+            <w:r>
+              <w:rPr>
+                <w:rFonts w:asciiTheme="minorHAnsi" w:eastAsia="Times New Roman" w:hAnsiTheme="minorHAnsi" w:cstheme="minorHAnsi"/>
+                <w:spacing w:val="-3"/>
+                <w:sz w:val="24"/>
+                <w:szCs w:val="24"/>
+                <w:lang w:bidi="ar-SA"/>
+              </w:rPr>
+              <w:t xml:space="preserve">      </w:t>
+            </w:r>
+            <w:r>
+              <w:rPr>
+                <w:rFonts w:asciiTheme="minorHAnsi" w:eastAsia="Times New Roman" w:hAnsiTheme="minorHAnsi" w:cstheme="minorHAnsi"/>
+                <w:spacing w:val="-3"/>
+                <w:sz w:val="24"/>
+                <w:szCs w:val="24"/>
+                <w:lang w:bidi="ar-SA"/>
+              </w:rPr>
+              <w:t xml:space="preserve"> #</w:t>
+            </w:r>
+            <w:r>
+              <w:rPr>
+                <w:rFonts w:asciiTheme="minorHAnsi" w:eastAsia="Times New Roman" w:hAnsiTheme="minorHAnsi" w:cstheme="minorHAnsi"/>
+                <w:spacing w:val="-3"/>
+                <w:sz w:val="24"/>
+                <w:szCs w:val="24"/>
+                <w:lang w:bidi="ar-SA"/>
+              </w:rPr>
+              <w:t xml:space="preserve"> </w:t>
+            </w:r>
+            <w:r>
+              <w:rPr>
+                <w:rFonts w:asciiTheme="minorHAnsi" w:eastAsia="Times New Roman" w:hAnsiTheme="minorHAnsi" w:cstheme="minorHAnsi"/>
+                <w:spacing w:val="-3"/>
+                <w:sz w:val="24"/>
+                <w:szCs w:val="24"/>
+                <w:lang w:bidi="ar-SA"/>
+              </w:rPr>
+              <w:t>Protected</w:t>
+            </w:r>
+            <w:r>
+              <w:rPr>
+                <w:rFonts w:asciiTheme="minorHAnsi" w:eastAsia="Times New Roman" w:hAnsiTheme="minorHAnsi" w:cstheme="minorHAnsi"/>
+                <w:spacing w:val="-3"/>
+                <w:sz w:val="24"/>
+                <w:szCs w:val="24"/>
+                <w:lang w:bidi="ar-SA"/>
+              </w:rPr>
+              <w:br/>
+            </w:r>
+            <w:r>
+              <w:rPr>
+                <w:rFonts w:asciiTheme="minorHAnsi" w:eastAsia="Times New Roman" w:hAnsiTheme="minorHAnsi" w:cstheme="minorHAnsi"/>
+                <w:spacing w:val="-3"/>
+                <w:sz w:val="24"/>
+                <w:szCs w:val="24"/>
+                <w:lang w:bidi="ar-SA"/>
+              </w:rPr>
+              <w:t>_</w:t>
+            </w:r>
+            <w:proofErr w:type="spellStart"/>
+            <w:r>
+              <w:rPr>
+                <w:rFonts w:asciiTheme="minorHAnsi" w:eastAsia="Times New Roman" w:hAnsiTheme="minorHAnsi" w:cstheme="minorHAnsi"/>
+                <w:spacing w:val="-3"/>
+                <w:sz w:val="24"/>
+                <w:szCs w:val="24"/>
+                <w:lang w:bidi="ar-SA"/>
+              </w:rPr>
+              <w:t>isGameOver</w:t>
+            </w:r>
+            <w:proofErr w:type="spellEnd"/>
+            <w:r>
+              <w:rPr>
+                <w:rFonts w:asciiTheme="minorHAnsi" w:eastAsia="Times New Roman" w:hAnsiTheme="minorHAnsi" w:cstheme="minorHAnsi"/>
+                <w:spacing w:val="-3"/>
+                <w:sz w:val="24"/>
+                <w:szCs w:val="24"/>
+                <w:lang w:bidi="ar-SA"/>
+              </w:rPr>
+              <w:t>: bool</w:t>
+            </w:r>
+            <w:r>
+              <w:rPr>
+                <w:rFonts w:asciiTheme="minorHAnsi" w:eastAsia="Times New Roman" w:hAnsiTheme="minorHAnsi" w:cstheme="minorHAnsi"/>
+                <w:spacing w:val="-3"/>
+                <w:sz w:val="24"/>
+                <w:szCs w:val="24"/>
+                <w:lang w:bidi="ar-SA"/>
+              </w:rPr>
+              <w:t xml:space="preserve">         </w:t>
+            </w:r>
+            <w:r>
+              <w:rPr>
+                <w:rFonts w:asciiTheme="minorHAnsi" w:eastAsia="Times New Roman" w:hAnsiTheme="minorHAnsi" w:cstheme="minorHAnsi"/>
+                <w:spacing w:val="-3"/>
+                <w:sz w:val="24"/>
+                <w:szCs w:val="24"/>
+                <w:lang w:bidi="ar-SA"/>
+              </w:rPr>
+              <w:t xml:space="preserve">    </w:t>
+            </w:r>
+            <w:r>
+              <w:rPr>
+                <w:rFonts w:asciiTheme="minorHAnsi" w:eastAsia="Times New Roman" w:hAnsiTheme="minorHAnsi" w:cstheme="minorHAnsi"/>
+                <w:spacing w:val="-3"/>
+                <w:sz w:val="24"/>
+                <w:szCs w:val="24"/>
+                <w:lang w:bidi="ar-SA"/>
+              </w:rPr>
+              <w:t xml:space="preserve">  #</w:t>
+            </w:r>
+            <w:r>
+              <w:rPr>
+                <w:rFonts w:asciiTheme="minorHAnsi" w:eastAsia="Times New Roman" w:hAnsiTheme="minorHAnsi" w:cstheme="minorHAnsi"/>
+                <w:spacing w:val="-3"/>
+                <w:sz w:val="24"/>
+                <w:szCs w:val="24"/>
+                <w:lang w:bidi="ar-SA"/>
+              </w:rPr>
+              <w:t xml:space="preserve"> </w:t>
+            </w:r>
+            <w:r>
+              <w:rPr>
+                <w:rFonts w:asciiTheme="minorHAnsi" w:eastAsia="Times New Roman" w:hAnsiTheme="minorHAnsi" w:cstheme="minorHAnsi"/>
+                <w:spacing w:val="-3"/>
+                <w:sz w:val="24"/>
+                <w:szCs w:val="24"/>
+                <w:lang w:bidi="ar-SA"/>
+              </w:rPr>
+              <w:t>Protected</w:t>
+            </w:r>
+            <w:r>
+              <w:rPr>
+                <w:rFonts w:asciiTheme="minorHAnsi" w:eastAsia="Times New Roman" w:hAnsiTheme="minorHAnsi" w:cstheme="minorHAnsi"/>
+                <w:spacing w:val="-3"/>
+                <w:sz w:val="24"/>
+                <w:szCs w:val="24"/>
+                <w:lang w:bidi="ar-SA"/>
+              </w:rPr>
+              <w:br/>
+            </w:r>
+            <w:r>
+              <w:rPr>
+                <w:rFonts w:asciiTheme="minorHAnsi" w:eastAsia="Times New Roman" w:hAnsiTheme="minorHAnsi" w:cstheme="minorHAnsi"/>
+                <w:spacing w:val="-3"/>
+                <w:sz w:val="24"/>
+                <w:szCs w:val="24"/>
+                <w:lang w:bidi="ar-SA"/>
+              </w:rPr>
+              <w:t>_</w:t>
+            </w:r>
+            <w:proofErr w:type="spellStart"/>
+            <w:r>
+              <w:rPr>
+                <w:rFonts w:asciiTheme="minorHAnsi" w:eastAsia="Times New Roman" w:hAnsiTheme="minorHAnsi" w:cstheme="minorHAnsi"/>
+                <w:spacing w:val="-3"/>
+                <w:sz w:val="24"/>
+                <w:szCs w:val="24"/>
+                <w:lang w:bidi="ar-SA"/>
+              </w:rPr>
+              <w:t>isGameWon</w:t>
+            </w:r>
+            <w:proofErr w:type="spellEnd"/>
+            <w:r>
+              <w:rPr>
+                <w:rFonts w:asciiTheme="minorHAnsi" w:eastAsia="Times New Roman" w:hAnsiTheme="minorHAnsi" w:cstheme="minorHAnsi"/>
+                <w:spacing w:val="-3"/>
+                <w:sz w:val="24"/>
+                <w:szCs w:val="24"/>
+                <w:lang w:bidi="ar-SA"/>
+              </w:rPr>
+              <w:t>: bool</w:t>
+            </w:r>
+            <w:r>
+              <w:rPr>
+                <w:rFonts w:asciiTheme="minorHAnsi" w:eastAsia="Times New Roman" w:hAnsiTheme="minorHAnsi" w:cstheme="minorHAnsi"/>
+                <w:spacing w:val="-3"/>
+                <w:sz w:val="24"/>
+                <w:szCs w:val="24"/>
+                <w:lang w:bidi="ar-SA"/>
+              </w:rPr>
+              <w:t xml:space="preserve">        </w:t>
+            </w:r>
+            <w:r>
+              <w:rPr>
+                <w:rFonts w:asciiTheme="minorHAnsi" w:eastAsia="Times New Roman" w:hAnsiTheme="minorHAnsi" w:cstheme="minorHAnsi"/>
+                <w:spacing w:val="-3"/>
+                <w:sz w:val="24"/>
+                <w:szCs w:val="24"/>
+                <w:lang w:bidi="ar-SA"/>
+              </w:rPr>
+              <w:t xml:space="preserve">    </w:t>
+            </w:r>
+            <w:r>
+              <w:rPr>
+                <w:rFonts w:asciiTheme="minorHAnsi" w:eastAsia="Times New Roman" w:hAnsiTheme="minorHAnsi" w:cstheme="minorHAnsi"/>
+                <w:spacing w:val="-3"/>
+                <w:sz w:val="24"/>
+                <w:szCs w:val="24"/>
+                <w:lang w:bidi="ar-SA"/>
+              </w:rPr>
+              <w:t xml:space="preserve">   #</w:t>
+            </w:r>
+            <w:r>
+              <w:rPr>
+                <w:rFonts w:asciiTheme="minorHAnsi" w:eastAsia="Times New Roman" w:hAnsiTheme="minorHAnsi" w:cstheme="minorHAnsi"/>
+                <w:spacing w:val="-3"/>
+                <w:sz w:val="24"/>
+                <w:szCs w:val="24"/>
+                <w:lang w:bidi="ar-SA"/>
+              </w:rPr>
+              <w:t xml:space="preserve"> </w:t>
+            </w:r>
+            <w:r>
+              <w:rPr>
+                <w:rFonts w:asciiTheme="minorHAnsi" w:eastAsia="Times New Roman" w:hAnsiTheme="minorHAnsi" w:cstheme="minorHAnsi"/>
+                <w:spacing w:val="-3"/>
+                <w:sz w:val="24"/>
+                <w:szCs w:val="24"/>
+                <w:lang w:bidi="ar-SA"/>
+              </w:rPr>
+              <w:t>Protected</w:t>
+            </w:r>
+            <w:r>
+              <w:rPr>
+                <w:rFonts w:asciiTheme="minorHAnsi" w:eastAsia="Times New Roman" w:hAnsiTheme="minorHAnsi" w:cstheme="minorHAnsi"/>
+                <w:spacing w:val="-3"/>
+                <w:sz w:val="24"/>
+                <w:szCs w:val="24"/>
+                <w:lang w:bidi="ar-SA"/>
+              </w:rPr>
+              <w:br/>
+            </w:r>
+            <w:r>
+              <w:rPr>
+                <w:rFonts w:asciiTheme="minorHAnsi" w:eastAsia="Times New Roman" w:hAnsiTheme="minorHAnsi" w:cstheme="minorHAnsi"/>
+                <w:spacing w:val="-3"/>
+                <w:sz w:val="24"/>
+                <w:szCs w:val="24"/>
+                <w:lang w:bidi="ar-SA"/>
+              </w:rPr>
+              <w:t>__attempts: List[str]</w:t>
+            </w:r>
+            <w:r>
+              <w:rPr>
+                <w:rFonts w:asciiTheme="minorHAnsi" w:eastAsia="Times New Roman" w:hAnsiTheme="minorHAnsi" w:cstheme="minorHAnsi"/>
+                <w:spacing w:val="-3"/>
+                <w:sz w:val="24"/>
+                <w:szCs w:val="24"/>
+                <w:lang w:bidi="ar-SA"/>
+              </w:rPr>
+              <w:t xml:space="preserve">       </w:t>
+            </w:r>
+            <w:r>
+              <w:rPr>
+                <w:rFonts w:asciiTheme="minorHAnsi" w:eastAsia="Times New Roman" w:hAnsiTheme="minorHAnsi" w:cstheme="minorHAnsi"/>
+                <w:spacing w:val="-3"/>
+                <w:sz w:val="24"/>
+                <w:szCs w:val="24"/>
+                <w:lang w:bidi="ar-SA"/>
+              </w:rPr>
+              <w:t xml:space="preserve">   </w:t>
+            </w:r>
+            <w:r>
+              <w:rPr>
+                <w:rFonts w:asciiTheme="minorHAnsi" w:eastAsia="Times New Roman" w:hAnsiTheme="minorHAnsi" w:cstheme="minorHAnsi"/>
+                <w:spacing w:val="-3"/>
+                <w:sz w:val="24"/>
+                <w:szCs w:val="24"/>
+                <w:lang w:bidi="ar-SA"/>
+              </w:rPr>
+              <w:t xml:space="preserve">   #</w:t>
+            </w:r>
+            <w:r>
+              <w:rPr>
+                <w:rFonts w:asciiTheme="minorHAnsi" w:eastAsia="Times New Roman" w:hAnsiTheme="minorHAnsi" w:cstheme="minorHAnsi"/>
+                <w:spacing w:val="-3"/>
+                <w:sz w:val="24"/>
+                <w:szCs w:val="24"/>
+                <w:lang w:bidi="ar-SA"/>
+              </w:rPr>
+              <w:t xml:space="preserve"> </w:t>
+            </w:r>
+            <w:r>
+              <w:rPr>
+                <w:rFonts w:asciiTheme="minorHAnsi" w:eastAsia="Times New Roman" w:hAnsiTheme="minorHAnsi" w:cstheme="minorHAnsi"/>
+                <w:spacing w:val="-3"/>
+                <w:sz w:val="24"/>
+                <w:szCs w:val="24"/>
+                <w:lang w:bidi="ar-SA"/>
+              </w:rPr>
+              <w:t>Private</w:t>
+            </w:r>
           </w:p>
         </w:tc>
       </w:tr>
@@ -665,6 +1422,299 @@
                 <w:lang w:bidi="ar-SA"/>
               </w:rPr>
             </w:pPr>
+            <w:r>
+              <w:rPr>
+                <w:rFonts w:asciiTheme="minorHAnsi" w:eastAsia="Times New Roman" w:hAnsiTheme="minorHAnsi" w:cstheme="minorHAnsi"/>
+                <w:spacing w:val="-3"/>
+                <w:sz w:val="24"/>
+                <w:szCs w:val="24"/>
+                <w:lang w:bidi="ar-SA"/>
+              </w:rPr>
+              <w:lastRenderedPageBreak/>
+              <w:t>__</w:t>
+            </w:r>
+            <w:proofErr w:type="spellStart"/>
+            <w:r>
+              <w:rPr>
+                <w:rFonts w:asciiTheme="minorHAnsi" w:eastAsia="Times New Roman" w:hAnsiTheme="minorHAnsi" w:cstheme="minorHAnsi"/>
+                <w:spacing w:val="-3"/>
+                <w:sz w:val="24"/>
+                <w:szCs w:val="24"/>
+                <w:lang w:bidi="ar-SA"/>
+              </w:rPr>
+              <w:t>init</w:t>
+            </w:r>
+            <w:proofErr w:type="spellEnd"/>
+            <w:r>
+              <w:rPr>
+                <w:rFonts w:asciiTheme="minorHAnsi" w:eastAsia="Times New Roman" w:hAnsiTheme="minorHAnsi" w:cstheme="minorHAnsi"/>
+                <w:spacing w:val="-3"/>
+                <w:sz w:val="24"/>
+                <w:szCs w:val="24"/>
+                <w:lang w:bidi="ar-SA"/>
+              </w:rPr>
+              <w:t>_</w:t>
+            </w:r>
+            <w:proofErr w:type="gramStart"/>
+            <w:r>
+              <w:rPr>
+                <w:rFonts w:asciiTheme="minorHAnsi" w:eastAsia="Times New Roman" w:hAnsiTheme="minorHAnsi" w:cstheme="minorHAnsi"/>
+                <w:spacing w:val="-3"/>
+                <w:sz w:val="24"/>
+                <w:szCs w:val="24"/>
+                <w:lang w:bidi="ar-SA"/>
+              </w:rPr>
+              <w:t>_(</w:t>
+            </w:r>
+            <w:proofErr w:type="spellStart"/>
+            <w:proofErr w:type="gramEnd"/>
+            <w:r>
+              <w:rPr>
+                <w:rFonts w:asciiTheme="minorHAnsi" w:eastAsia="Times New Roman" w:hAnsiTheme="minorHAnsi" w:cstheme="minorHAnsi"/>
+                <w:spacing w:val="-3"/>
+                <w:sz w:val="24"/>
+                <w:szCs w:val="24"/>
+                <w:lang w:bidi="ar-SA"/>
+              </w:rPr>
+              <w:t>wordList</w:t>
+            </w:r>
+            <w:proofErr w:type="spellEnd"/>
+            <w:r>
+              <w:rPr>
+                <w:rFonts w:asciiTheme="minorHAnsi" w:eastAsia="Times New Roman" w:hAnsiTheme="minorHAnsi" w:cstheme="minorHAnsi"/>
+                <w:spacing w:val="-3"/>
+                <w:sz w:val="24"/>
+                <w:szCs w:val="24"/>
+                <w:lang w:bidi="ar-SA"/>
+              </w:rPr>
+              <w:t>: List[str])</w:t>
+            </w:r>
+            <w:r>
+              <w:rPr>
+                <w:rFonts w:asciiTheme="minorHAnsi" w:eastAsia="Times New Roman" w:hAnsiTheme="minorHAnsi" w:cstheme="minorHAnsi"/>
+                <w:spacing w:val="-3"/>
+                <w:sz w:val="24"/>
+                <w:szCs w:val="24"/>
+                <w:lang w:bidi="ar-SA"/>
+              </w:rPr>
+              <w:t xml:space="preserve">          # Private Constructor</w:t>
+            </w:r>
+            <w:r>
+              <w:rPr>
+                <w:rFonts w:asciiTheme="minorHAnsi" w:eastAsia="Times New Roman" w:hAnsiTheme="minorHAnsi" w:cstheme="minorHAnsi"/>
+                <w:spacing w:val="-3"/>
+                <w:sz w:val="24"/>
+                <w:szCs w:val="24"/>
+                <w:lang w:bidi="ar-SA"/>
+              </w:rPr>
+              <w:br/>
+            </w:r>
+            <w:r>
+              <w:rPr>
+                <w:rFonts w:asciiTheme="minorHAnsi" w:eastAsia="Times New Roman" w:hAnsiTheme="minorHAnsi" w:cstheme="minorHAnsi"/>
+                <w:spacing w:val="-3"/>
+                <w:sz w:val="24"/>
+                <w:szCs w:val="24"/>
+                <w:lang w:bidi="ar-SA"/>
+              </w:rPr>
+              <w:t>_</w:t>
+            </w:r>
+            <w:proofErr w:type="spellStart"/>
+            <w:r>
+              <w:rPr>
+                <w:rFonts w:asciiTheme="minorHAnsi" w:eastAsia="Times New Roman" w:hAnsiTheme="minorHAnsi" w:cstheme="minorHAnsi"/>
+                <w:spacing w:val="-3"/>
+                <w:sz w:val="24"/>
+                <w:szCs w:val="24"/>
+                <w:lang w:bidi="ar-SA"/>
+              </w:rPr>
+              <w:t>validateInput</w:t>
+            </w:r>
+            <w:proofErr w:type="spellEnd"/>
+            <w:r>
+              <w:rPr>
+                <w:rFonts w:asciiTheme="minorHAnsi" w:eastAsia="Times New Roman" w:hAnsiTheme="minorHAnsi" w:cstheme="minorHAnsi"/>
+                <w:spacing w:val="-3"/>
+                <w:sz w:val="24"/>
+                <w:szCs w:val="24"/>
+                <w:lang w:bidi="ar-SA"/>
+              </w:rPr>
+              <w:t>(word: str): bool</w:t>
+            </w:r>
+            <w:r>
+              <w:rPr>
+                <w:rFonts w:asciiTheme="minorHAnsi" w:eastAsia="Times New Roman" w:hAnsiTheme="minorHAnsi" w:cstheme="minorHAnsi"/>
+                <w:spacing w:val="-3"/>
+                <w:sz w:val="24"/>
+                <w:szCs w:val="24"/>
+                <w:lang w:bidi="ar-SA"/>
+              </w:rPr>
+              <w:t xml:space="preserve">   # Protected</w:t>
+            </w:r>
+            <w:r>
+              <w:rPr>
+                <w:rFonts w:asciiTheme="minorHAnsi" w:eastAsia="Times New Roman" w:hAnsiTheme="minorHAnsi" w:cstheme="minorHAnsi"/>
+                <w:spacing w:val="-3"/>
+                <w:sz w:val="24"/>
+                <w:szCs w:val="24"/>
+                <w:lang w:bidi="ar-SA"/>
+              </w:rPr>
+              <w:br/>
+            </w:r>
+            <w:r>
+              <w:rPr>
+                <w:rFonts w:asciiTheme="minorHAnsi" w:eastAsia="Times New Roman" w:hAnsiTheme="minorHAnsi" w:cstheme="minorHAnsi"/>
+                <w:spacing w:val="-3"/>
+                <w:sz w:val="24"/>
+                <w:szCs w:val="24"/>
+                <w:lang w:bidi="ar-SA"/>
+              </w:rPr>
+              <w:t>_</w:t>
+            </w:r>
+            <w:proofErr w:type="spellStart"/>
+            <w:r>
+              <w:rPr>
+                <w:rFonts w:asciiTheme="minorHAnsi" w:eastAsia="Times New Roman" w:hAnsiTheme="minorHAnsi" w:cstheme="minorHAnsi"/>
+                <w:spacing w:val="-3"/>
+                <w:sz w:val="24"/>
+                <w:szCs w:val="24"/>
+                <w:lang w:bidi="ar-SA"/>
+              </w:rPr>
+              <w:t>checkWord</w:t>
+            </w:r>
+            <w:proofErr w:type="spellEnd"/>
+            <w:r>
+              <w:rPr>
+                <w:rFonts w:asciiTheme="minorHAnsi" w:eastAsia="Times New Roman" w:hAnsiTheme="minorHAnsi" w:cstheme="minorHAnsi"/>
+                <w:spacing w:val="-3"/>
+                <w:sz w:val="24"/>
+                <w:szCs w:val="24"/>
+                <w:lang w:bidi="ar-SA"/>
+              </w:rPr>
+              <w:t>(word: str): str</w:t>
+            </w:r>
+            <w:r>
+              <w:rPr>
+                <w:rFonts w:asciiTheme="minorHAnsi" w:eastAsia="Times New Roman" w:hAnsiTheme="minorHAnsi" w:cstheme="minorHAnsi"/>
+                <w:spacing w:val="-3"/>
+                <w:sz w:val="24"/>
+                <w:szCs w:val="24"/>
+                <w:lang w:bidi="ar-SA"/>
+              </w:rPr>
+              <w:t xml:space="preserve">          # Protected</w:t>
+            </w:r>
+            <w:r>
+              <w:rPr>
+                <w:rFonts w:asciiTheme="minorHAnsi" w:eastAsia="Times New Roman" w:hAnsiTheme="minorHAnsi" w:cstheme="minorHAnsi"/>
+                <w:spacing w:val="-3"/>
+                <w:sz w:val="24"/>
+                <w:szCs w:val="24"/>
+                <w:lang w:bidi="ar-SA"/>
+              </w:rPr>
+              <w:br/>
+            </w:r>
+            <w:r>
+              <w:rPr>
+                <w:rFonts w:asciiTheme="minorHAnsi" w:eastAsia="Times New Roman" w:hAnsiTheme="minorHAnsi" w:cstheme="minorHAnsi"/>
+                <w:spacing w:val="-3"/>
+                <w:sz w:val="24"/>
+                <w:szCs w:val="24"/>
+                <w:lang w:bidi="ar-SA"/>
+              </w:rPr>
+              <w:t>_</w:t>
+            </w:r>
+            <w:proofErr w:type="spellStart"/>
+            <w:r>
+              <w:rPr>
+                <w:rFonts w:asciiTheme="minorHAnsi" w:eastAsia="Times New Roman" w:hAnsiTheme="minorHAnsi" w:cstheme="minorHAnsi"/>
+                <w:spacing w:val="-3"/>
+                <w:sz w:val="24"/>
+                <w:szCs w:val="24"/>
+                <w:lang w:bidi="ar-SA"/>
+              </w:rPr>
+              <w:t>displayBoard</w:t>
+            </w:r>
+            <w:proofErr w:type="spellEnd"/>
+            <w:r>
+              <w:rPr>
+                <w:rFonts w:asciiTheme="minorHAnsi" w:eastAsia="Times New Roman" w:hAnsiTheme="minorHAnsi" w:cstheme="minorHAnsi"/>
+                <w:spacing w:val="-3"/>
+                <w:sz w:val="24"/>
+                <w:szCs w:val="24"/>
+                <w:lang w:bidi="ar-SA"/>
+              </w:rPr>
+              <w:t>(): None</w:t>
+            </w:r>
+            <w:r>
+              <w:rPr>
+                <w:rFonts w:asciiTheme="minorHAnsi" w:eastAsia="Times New Roman" w:hAnsiTheme="minorHAnsi" w:cstheme="minorHAnsi"/>
+                <w:spacing w:val="-3"/>
+                <w:sz w:val="24"/>
+                <w:szCs w:val="24"/>
+                <w:lang w:bidi="ar-SA"/>
+              </w:rPr>
+              <w:t xml:space="preserve">          </w:t>
+            </w:r>
+            <w:r>
+              <w:rPr>
+                <w:rFonts w:asciiTheme="minorHAnsi" w:eastAsia="Times New Roman" w:hAnsiTheme="minorHAnsi" w:cstheme="minorHAnsi"/>
+                <w:spacing w:val="-3"/>
+                <w:sz w:val="24"/>
+                <w:szCs w:val="24"/>
+                <w:lang w:bidi="ar-SA"/>
+              </w:rPr>
+              <w:t xml:space="preserve">        </w:t>
+            </w:r>
+            <w:r>
+              <w:rPr>
+                <w:rFonts w:asciiTheme="minorHAnsi" w:eastAsia="Times New Roman" w:hAnsiTheme="minorHAnsi" w:cstheme="minorHAnsi"/>
+                <w:spacing w:val="-3"/>
+                <w:sz w:val="24"/>
+                <w:szCs w:val="24"/>
+                <w:lang w:bidi="ar-SA"/>
+              </w:rPr>
+              <w:t># Protected</w:t>
+            </w:r>
+            <w:r>
+              <w:rPr>
+                <w:rFonts w:asciiTheme="minorHAnsi" w:eastAsia="Times New Roman" w:hAnsiTheme="minorHAnsi" w:cstheme="minorHAnsi"/>
+                <w:spacing w:val="-3"/>
+                <w:sz w:val="24"/>
+                <w:szCs w:val="24"/>
+                <w:lang w:bidi="ar-SA"/>
+              </w:rPr>
+              <w:br/>
+            </w:r>
+            <w:r>
+              <w:rPr>
+                <w:rFonts w:asciiTheme="minorHAnsi" w:eastAsia="Times New Roman" w:hAnsiTheme="minorHAnsi" w:cstheme="minorHAnsi"/>
+                <w:spacing w:val="-3"/>
+                <w:sz w:val="24"/>
+                <w:szCs w:val="24"/>
+                <w:lang w:bidi="ar-SA"/>
+              </w:rPr>
+              <w:t>play(): None</w:t>
+            </w:r>
+            <w:r>
+              <w:rPr>
+                <w:rFonts w:asciiTheme="minorHAnsi" w:eastAsia="Times New Roman" w:hAnsiTheme="minorHAnsi" w:cstheme="minorHAnsi"/>
+                <w:spacing w:val="-3"/>
+                <w:sz w:val="24"/>
+                <w:szCs w:val="24"/>
+                <w:lang w:bidi="ar-SA"/>
+              </w:rPr>
+              <w:t xml:space="preserve">          </w:t>
+            </w:r>
+            <w:r>
+              <w:rPr>
+                <w:rFonts w:asciiTheme="minorHAnsi" w:eastAsia="Times New Roman" w:hAnsiTheme="minorHAnsi" w:cstheme="minorHAnsi"/>
+                <w:spacing w:val="-3"/>
+                <w:sz w:val="24"/>
+                <w:szCs w:val="24"/>
+                <w:lang w:bidi="ar-SA"/>
+              </w:rPr>
+              <w:t xml:space="preserve">                           # Public</w:t>
+            </w:r>
           </w:p>
         </w:tc>
       </w:tr>
@@ -730,9 +1780,9 @@
           <w:spacing w:val="-3"/>
           <w:lang w:val="en-US" w:bidi="ar-SA"/>
         </w:rPr>
-        <w:lastRenderedPageBreak/>
         <w:t xml:space="preserve">BEFORE coding create a test plan for the test cases you are going to use to test the program. Include things like, what you are going to do if the word is not exactly 5 characters </w:t>
       </w:r>
+      <w:proofErr w:type="gramStart"/>
       <w:r>
         <w:rPr>
           <w:rFonts w:asciiTheme="minorHAnsi" w:eastAsia="Times New Roman" w:hAnsiTheme="minorHAnsi" w:cstheme="minorHAnsi"/>
@@ -741,6 +1791,7 @@
         </w:rPr>
         <w:t>long, if</w:t>
       </w:r>
+      <w:proofErr w:type="gramEnd"/>
       <w:r>
         <w:rPr>
           <w:rFonts w:asciiTheme="minorHAnsi" w:eastAsia="Times New Roman" w:hAnsiTheme="minorHAnsi" w:cstheme="minorHAnsi"/>
@@ -771,608 +1822,2060 @@
     </w:p>
     <w:tbl>
       <w:tblPr>
-        <w:tblW w:w="10609" w:type="dxa"/>
-        <w:tblInd w:w="-720" w:type="dxa"/>
+        <w:tblW w:w="10185" w:type="dxa"/>
         <w:tblBorders>
-          <w:top w:val="single" w:sz="4" w:space="0" w:color="auto"/>
-          <w:left w:val="single" w:sz="4" w:space="0" w:color="auto"/>
-          <w:bottom w:val="single" w:sz="4" w:space="0" w:color="auto"/>
-          <w:right w:val="single" w:sz="4" w:space="0" w:color="auto"/>
-          <w:insideH w:val="single" w:sz="4" w:space="0" w:color="auto"/>
-          <w:insideV w:val="single" w:sz="4" w:space="0" w:color="auto"/>
+          <w:top w:val="single" w:sz="6" w:space="0" w:color="000000"/>
+          <w:left w:val="single" w:sz="6" w:space="0" w:color="000000"/>
+          <w:bottom w:val="single" w:sz="6" w:space="0" w:color="000000"/>
+          <w:right w:val="single" w:sz="6" w:space="0" w:color="000000"/>
         </w:tblBorders>
-        <w:tblLayout w:type="fixed"/>
-        <w:tblLook w:val="0000" w:firstRow="0" w:lastRow="0" w:firstColumn="0" w:lastColumn="0" w:noHBand="0" w:noVBand="0"/>
+        <w:tblCellMar>
+          <w:top w:w="15" w:type="dxa"/>
+          <w:left w:w="15" w:type="dxa"/>
+          <w:bottom w:w="15" w:type="dxa"/>
+          <w:right w:w="15" w:type="dxa"/>
+        </w:tblCellMar>
+        <w:tblLook w:val="04A0" w:firstRow="1" w:lastRow="0" w:firstColumn="1" w:lastColumn="0" w:noHBand="0" w:noVBand="1"/>
       </w:tblPr>
       <w:tblGrid>
-        <w:gridCol w:w="428"/>
-        <w:gridCol w:w="2131"/>
-        <w:gridCol w:w="2522"/>
-        <w:gridCol w:w="5528"/>
+        <w:gridCol w:w="984"/>
+        <w:gridCol w:w="1673"/>
+        <w:gridCol w:w="7528"/>
       </w:tblGrid>
       <w:tr>
-        <w:trPr>
-          <w:cantSplit/>
-          <w:tblHeader/>
-        </w:trPr>
         <w:tc>
           <w:tcPr>
-            <w:tcW w:w="10609" w:type="dxa"/>
-            <w:gridSpan w:val="4"/>
+            <w:tcW w:w="0" w:type="auto"/>
             <w:tcBorders>
-              <w:bottom w:val="nil"/>
+              <w:top w:val="single" w:sz="6" w:space="0" w:color="000000"/>
+              <w:left w:val="single" w:sz="6" w:space="0" w:color="000000"/>
+              <w:bottom w:val="single" w:sz="6" w:space="0" w:color="000000"/>
+              <w:right w:val="single" w:sz="6" w:space="0" w:color="000000"/>
             </w:tcBorders>
-            <w:shd w:val="pct5" w:color="auto" w:fill="auto"/>
+            <w:shd w:val="clear" w:color="auto" w:fill="F2F2F2"/>
+            <w:tcMar>
+              <w:top w:w="120" w:type="dxa"/>
+              <w:left w:w="120" w:type="dxa"/>
+              <w:bottom w:w="120" w:type="dxa"/>
+              <w:right w:w="120" w:type="dxa"/>
+            </w:tcMar>
+            <w:vAlign w:val="center"/>
+            <w:hideMark/>
           </w:tcPr>
           <w:p>
             <w:pPr>
-              <w:suppressAutoHyphens/>
               <w:spacing w:after="0"/>
-              <w:jc w:val="center"/>
-              <w:rPr>
-                <w:rFonts w:asciiTheme="minorHAnsi" w:eastAsia="Times New Roman" w:hAnsiTheme="minorHAnsi" w:cstheme="minorHAnsi"/>
+              <w:rPr>
+                <w:rFonts w:ascii="Times" w:eastAsia="Times New Roman" w:hAnsi="Times" w:cs="Times New Roman"/>
                 <w:b/>
-                <w:spacing w:val="-3"/>
-                <w:lang w:val="en-US" w:bidi="ar-SA"/>
+                <w:bCs/>
+                <w:color w:val="000000"/>
+                <w:sz w:val="27"/>
+                <w:szCs w:val="27"/>
+                <w:lang w:bidi="ar-SA"/>
               </w:rPr>
             </w:pPr>
             <w:r>
               <w:rPr>
-                <w:rFonts w:asciiTheme="minorHAnsi" w:eastAsia="Times New Roman" w:hAnsiTheme="minorHAnsi" w:cstheme="minorHAnsi"/>
+                <w:rFonts w:ascii="Times" w:eastAsia="Times New Roman" w:hAnsi="Times" w:cs="Times New Roman"/>
                 <w:b/>
-                <w:spacing w:val="-3"/>
-                <w:lang w:val="en-US" w:bidi="ar-SA"/>
-              </w:rPr>
-              <w:t xml:space="preserve">Test Plan for </w:t>
-            </w:r>
-            <w:r>
-              <w:rPr>
-                <w:rFonts w:asciiTheme="minorHAnsi" w:eastAsia="Times New Roman" w:hAnsiTheme="minorHAnsi" w:cstheme="minorHAnsi"/>
+                <w:bCs/>
+                <w:color w:val="000000"/>
+                <w:sz w:val="27"/>
+                <w:szCs w:val="27"/>
+                <w:lang w:bidi="ar-SA"/>
+              </w:rPr>
+              <w:t>Test Case</w:t>
+            </w:r>
+          </w:p>
+        </w:tc>
+        <w:tc>
+          <w:tcPr>
+            <w:tcW w:w="0" w:type="auto"/>
+            <w:tcBorders>
+              <w:top w:val="single" w:sz="6" w:space="0" w:color="000000"/>
+              <w:left w:val="single" w:sz="6" w:space="0" w:color="000000"/>
+              <w:bottom w:val="single" w:sz="6" w:space="0" w:color="000000"/>
+              <w:right w:val="single" w:sz="6" w:space="0" w:color="000000"/>
+            </w:tcBorders>
+            <w:shd w:val="clear" w:color="auto" w:fill="F2F2F2"/>
+            <w:tcMar>
+              <w:top w:w="120" w:type="dxa"/>
+              <w:left w:w="120" w:type="dxa"/>
+              <w:bottom w:w="120" w:type="dxa"/>
+              <w:right w:w="120" w:type="dxa"/>
+            </w:tcMar>
+            <w:vAlign w:val="center"/>
+            <w:hideMark/>
+          </w:tcPr>
+          <w:p>
+            <w:pPr>
+              <w:spacing w:after="0"/>
+              <w:rPr>
+                <w:rFonts w:ascii="Times" w:eastAsia="Times New Roman" w:hAnsi="Times" w:cs="Times New Roman"/>
                 <w:b/>
-                <w:spacing w:val="-3"/>
-                <w:lang w:val="en-US" w:bidi="ar-SA"/>
-              </w:rPr>
-              <w:t>Wordle</w:t>
+                <w:bCs/>
+                <w:color w:val="000000"/>
+                <w:sz w:val="27"/>
+                <w:szCs w:val="27"/>
+                <w:lang w:bidi="ar-SA"/>
+              </w:rPr>
+            </w:pPr>
+            <w:r>
+              <w:rPr>
+                <w:rFonts w:ascii="Times" w:eastAsia="Times New Roman" w:hAnsi="Times" w:cs="Times New Roman"/>
+                <w:b/>
+                <w:bCs/>
+                <w:color w:val="000000"/>
+                <w:sz w:val="27"/>
+                <w:szCs w:val="27"/>
+                <w:lang w:bidi="ar-SA"/>
+              </w:rPr>
+              <w:t>Input Data</w:t>
+            </w:r>
+          </w:p>
+        </w:tc>
+        <w:tc>
+          <w:tcPr>
+            <w:tcW w:w="7528" w:type="dxa"/>
+            <w:tcBorders>
+              <w:top w:val="single" w:sz="6" w:space="0" w:color="000000"/>
+              <w:left w:val="single" w:sz="6" w:space="0" w:color="000000"/>
+              <w:bottom w:val="single" w:sz="6" w:space="0" w:color="000000"/>
+              <w:right w:val="single" w:sz="6" w:space="0" w:color="000000"/>
+            </w:tcBorders>
+            <w:shd w:val="clear" w:color="auto" w:fill="F2F2F2"/>
+            <w:tcMar>
+              <w:top w:w="120" w:type="dxa"/>
+              <w:left w:w="120" w:type="dxa"/>
+              <w:bottom w:w="120" w:type="dxa"/>
+              <w:right w:w="120" w:type="dxa"/>
+            </w:tcMar>
+            <w:vAlign w:val="center"/>
+            <w:hideMark/>
+          </w:tcPr>
+          <w:p>
+            <w:pPr>
+              <w:spacing w:after="0"/>
+              <w:rPr>
+                <w:rFonts w:ascii="Times" w:eastAsia="Times New Roman" w:hAnsi="Times" w:cs="Times New Roman"/>
+                <w:b/>
+                <w:bCs/>
+                <w:color w:val="000000"/>
+                <w:sz w:val="27"/>
+                <w:szCs w:val="27"/>
+                <w:lang w:bidi="ar-SA"/>
+              </w:rPr>
+            </w:pPr>
+            <w:r>
+              <w:rPr>
+                <w:rFonts w:ascii="Times" w:eastAsia="Times New Roman" w:hAnsi="Times" w:cs="Times New Roman"/>
+                <w:b/>
+                <w:bCs/>
+                <w:color w:val="000000"/>
+                <w:sz w:val="27"/>
+                <w:szCs w:val="27"/>
+                <w:lang w:bidi="ar-SA"/>
+              </w:rPr>
+              <w:t>Expected Output</w:t>
             </w:r>
           </w:p>
         </w:tc>
       </w:tr>
       <w:tr>
-        <w:trPr>
-          <w:cantSplit/>
-          <w:tblHeader/>
-        </w:trPr>
         <w:tc>
           <w:tcPr>
-            <w:tcW w:w="2559" w:type="dxa"/>
-            <w:gridSpan w:val="2"/>
+            <w:tcW w:w="0" w:type="auto"/>
             <w:tcBorders>
-              <w:bottom w:val="double" w:sz="4" w:space="0" w:color="auto"/>
+              <w:top w:val="single" w:sz="6" w:space="0" w:color="000000"/>
+              <w:left w:val="single" w:sz="6" w:space="0" w:color="000000"/>
+              <w:bottom w:val="single" w:sz="6" w:space="0" w:color="000000"/>
+              <w:right w:val="single" w:sz="6" w:space="0" w:color="000000"/>
             </w:tcBorders>
+            <w:tcMar>
+              <w:top w:w="120" w:type="dxa"/>
+              <w:left w:w="120" w:type="dxa"/>
+              <w:bottom w:w="120" w:type="dxa"/>
+              <w:right w:w="120" w:type="dxa"/>
+            </w:tcMar>
+            <w:vAlign w:val="center"/>
+            <w:hideMark/>
           </w:tcPr>
           <w:p>
             <w:pPr>
-              <w:keepNext/>
-              <w:suppressAutoHyphens/>
               <w:spacing w:after="0"/>
-              <w:jc w:val="center"/>
-              <w:outlineLvl w:val="2"/>
-              <w:rPr>
-                <w:rFonts w:asciiTheme="minorHAnsi" w:eastAsia="Times New Roman" w:hAnsiTheme="minorHAnsi" w:cstheme="minorHAnsi"/>
-                <w:b/>
-                <w:lang w:val="en-US" w:bidi="ar-SA"/>
+              <w:rPr>
+                <w:rFonts w:ascii="Times" w:eastAsia="Times New Roman" w:hAnsi="Times" w:cs="Times New Roman"/>
+                <w:color w:val="000000"/>
+                <w:sz w:val="27"/>
+                <w:szCs w:val="27"/>
+                <w:lang w:bidi="ar-SA"/>
               </w:rPr>
             </w:pPr>
             <w:r>
               <w:rPr>
-                <w:rFonts w:asciiTheme="minorHAnsi" w:eastAsia="Times New Roman" w:hAnsiTheme="minorHAnsi" w:cstheme="minorHAnsi"/>
-                <w:b/>
-                <w:i/>
-                <w:lang w:val="en-US" w:bidi="ar-SA"/>
-              </w:rPr>
-              <w:t>Test Case</w:t>
+                <w:rFonts w:ascii="Times" w:eastAsia="Times New Roman" w:hAnsi="Times" w:cs="Times New Roman"/>
+                <w:color w:val="000000"/>
+                <w:sz w:val="27"/>
+                <w:szCs w:val="27"/>
+                <w:lang w:bidi="ar-SA"/>
+              </w:rPr>
+              <w:t>1</w:t>
             </w:r>
           </w:p>
         </w:tc>
         <w:tc>
           <w:tcPr>
-            <w:tcW w:w="2522" w:type="dxa"/>
+            <w:tcW w:w="0" w:type="auto"/>
             <w:tcBorders>
-              <w:bottom w:val="double" w:sz="4" w:space="0" w:color="auto"/>
+              <w:top w:val="single" w:sz="6" w:space="0" w:color="000000"/>
+              <w:left w:val="single" w:sz="6" w:space="0" w:color="000000"/>
+              <w:bottom w:val="single" w:sz="6" w:space="0" w:color="000000"/>
+              <w:right w:val="single" w:sz="6" w:space="0" w:color="000000"/>
             </w:tcBorders>
+            <w:tcMar>
+              <w:top w:w="120" w:type="dxa"/>
+              <w:left w:w="120" w:type="dxa"/>
+              <w:bottom w:w="120" w:type="dxa"/>
+              <w:right w:w="120" w:type="dxa"/>
+            </w:tcMar>
+            <w:vAlign w:val="center"/>
+            <w:hideMark/>
           </w:tcPr>
           <w:p>
             <w:pPr>
-              <w:keepNext/>
-              <w:suppressAutoHyphens/>
               <w:spacing w:after="0"/>
-              <w:jc w:val="center"/>
-              <w:outlineLvl w:val="0"/>
-              <w:rPr>
-                <w:rFonts w:asciiTheme="minorHAnsi" w:eastAsia="Times New Roman" w:hAnsiTheme="minorHAnsi" w:cstheme="minorHAnsi"/>
-                <w:b/>
-                <w:i/>
-                <w:spacing w:val="-3"/>
-                <w:lang w:val="en-US" w:bidi="ar-SA"/>
+              <w:rPr>
+                <w:rFonts w:ascii="Times" w:eastAsia="Times New Roman" w:hAnsi="Times" w:cs="Times New Roman"/>
+                <w:color w:val="000000"/>
+                <w:sz w:val="27"/>
+                <w:szCs w:val="27"/>
+                <w:lang w:bidi="ar-SA"/>
               </w:rPr>
             </w:pPr>
             <w:r>
               <w:rPr>
-                <w:rFonts w:asciiTheme="minorHAnsi" w:eastAsia="Times New Roman" w:hAnsiTheme="minorHAnsi" w:cstheme="minorHAnsi"/>
-                <w:b/>
-                <w:i/>
-                <w:spacing w:val="-3"/>
-                <w:lang w:val="en-US" w:bidi="ar-SA"/>
-              </w:rPr>
-              <w:t>Input Data</w:t>
+                <w:rFonts w:ascii="Times" w:eastAsia="Times New Roman" w:hAnsi="Times" w:cs="Times New Roman"/>
+                <w:color w:val="000000"/>
+                <w:sz w:val="27"/>
+                <w:szCs w:val="27"/>
+                <w:lang w:bidi="ar-SA"/>
+              </w:rPr>
+              <w:t>"eagle"</w:t>
             </w:r>
           </w:p>
         </w:tc>
         <w:tc>
           <w:tcPr>
-            <w:tcW w:w="5528" w:type="dxa"/>
+            <w:tcW w:w="7528" w:type="dxa"/>
             <w:tcBorders>
-              <w:bottom w:val="double" w:sz="4" w:space="0" w:color="auto"/>
+              <w:top w:val="single" w:sz="6" w:space="0" w:color="000000"/>
+              <w:left w:val="single" w:sz="6" w:space="0" w:color="000000"/>
+              <w:bottom w:val="single" w:sz="6" w:space="0" w:color="000000"/>
+              <w:right w:val="single" w:sz="6" w:space="0" w:color="000000"/>
             </w:tcBorders>
+            <w:tcMar>
+              <w:top w:w="120" w:type="dxa"/>
+              <w:left w:w="120" w:type="dxa"/>
+              <w:bottom w:w="120" w:type="dxa"/>
+              <w:right w:w="120" w:type="dxa"/>
+            </w:tcMar>
+            <w:vAlign w:val="center"/>
+            <w:hideMark/>
           </w:tcPr>
           <w:p>
             <w:pPr>
-              <w:suppressAutoHyphens/>
               <w:spacing w:after="0"/>
-              <w:jc w:val="center"/>
-              <w:rPr>
-                <w:rFonts w:asciiTheme="minorHAnsi" w:eastAsia="Times New Roman" w:hAnsiTheme="minorHAnsi" w:cstheme="minorHAnsi"/>
-                <w:spacing w:val="-3"/>
-                <w:lang w:val="en-US" w:bidi="ar-SA"/>
+              <w:rPr>
+                <w:rFonts w:ascii="Times" w:eastAsia="Times New Roman" w:hAnsi="Times" w:cs="Times New Roman"/>
+                <w:color w:val="000000"/>
+                <w:sz w:val="27"/>
+                <w:szCs w:val="27"/>
+                <w:lang w:bidi="ar-SA"/>
               </w:rPr>
             </w:pPr>
             <w:r>
               <w:rPr>
-                <w:rFonts w:asciiTheme="minorHAnsi" w:eastAsia="Times New Roman" w:hAnsiTheme="minorHAnsi" w:cstheme="minorHAnsi"/>
-                <w:b/>
-                <w:i/>
-                <w:spacing w:val="-3"/>
-                <w:lang w:val="en-US" w:bidi="ar-SA"/>
-              </w:rPr>
-              <w:t>Expected output</w:t>
+                <w:rFonts w:ascii="Times" w:eastAsia="Times New Roman" w:hAnsi="Times" w:cs="Times New Roman"/>
+                <w:color w:val="000000"/>
+                <w:sz w:val="27"/>
+                <w:szCs w:val="27"/>
+                <w:lang w:bidi="ar-SA"/>
+              </w:rPr>
+              <w:t>w</w:t>
             </w:r>
           </w:p>
         </w:tc>
       </w:tr>
       <w:tr>
-        <w:trPr>
-          <w:cantSplit/>
-        </w:trPr>
         <w:tc>
           <w:tcPr>
-            <w:tcW w:w="428" w:type="dxa"/>
+            <w:tcW w:w="0" w:type="auto"/>
             <w:tcBorders>
-              <w:top w:val="nil"/>
+              <w:top w:val="single" w:sz="6" w:space="0" w:color="000000"/>
+              <w:left w:val="single" w:sz="6" w:space="0" w:color="000000"/>
+              <w:bottom w:val="single" w:sz="6" w:space="0" w:color="000000"/>
+              <w:right w:val="single" w:sz="6" w:space="0" w:color="000000"/>
             </w:tcBorders>
+            <w:tcMar>
+              <w:top w:w="120" w:type="dxa"/>
+              <w:left w:w="120" w:type="dxa"/>
+              <w:bottom w:w="120" w:type="dxa"/>
+              <w:right w:w="120" w:type="dxa"/>
+            </w:tcMar>
+            <w:vAlign w:val="center"/>
+            <w:hideMark/>
           </w:tcPr>
           <w:p>
             <w:pPr>
-              <w:numPr>
-                <w:ilvl w:val="0"/>
-                <w:numId w:val="2"/>
-              </w:numPr>
-              <w:suppressAutoHyphens/>
               <w:spacing w:after="0"/>
               <w:rPr>
-                <w:rFonts w:asciiTheme="minorHAnsi" w:eastAsia="Times New Roman" w:hAnsiTheme="minorHAnsi" w:cstheme="minorHAnsi"/>
-                <w:spacing w:val="-3"/>
-                <w:lang w:val="en-US" w:bidi="ar-SA"/>
+                <w:rFonts w:ascii="Times" w:eastAsia="Times New Roman" w:hAnsi="Times" w:cs="Times New Roman"/>
+                <w:color w:val="000000"/>
+                <w:sz w:val="27"/>
+                <w:szCs w:val="27"/>
+                <w:lang w:bidi="ar-SA"/>
               </w:rPr>
             </w:pPr>
+            <w:r>
+              <w:rPr>
+                <w:rFonts w:ascii="Times" w:eastAsia="Times New Roman" w:hAnsi="Times" w:cs="Times New Roman"/>
+                <w:color w:val="000000"/>
+                <w:sz w:val="27"/>
+                <w:szCs w:val="27"/>
+                <w:lang w:bidi="ar-SA"/>
+              </w:rPr>
+              <w:t>2</w:t>
+            </w:r>
           </w:p>
         </w:tc>
         <w:tc>
           <w:tcPr>
-            <w:tcW w:w="2131" w:type="dxa"/>
+            <w:tcW w:w="0" w:type="auto"/>
             <w:tcBorders>
-              <w:top w:val="nil"/>
+              <w:top w:val="single" w:sz="6" w:space="0" w:color="000000"/>
+              <w:left w:val="single" w:sz="6" w:space="0" w:color="000000"/>
+              <w:bottom w:val="single" w:sz="6" w:space="0" w:color="000000"/>
+              <w:right w:val="single" w:sz="6" w:space="0" w:color="000000"/>
             </w:tcBorders>
+            <w:tcMar>
+              <w:top w:w="120" w:type="dxa"/>
+              <w:left w:w="120" w:type="dxa"/>
+              <w:bottom w:w="120" w:type="dxa"/>
+              <w:right w:w="120" w:type="dxa"/>
+            </w:tcMar>
+            <w:vAlign w:val="center"/>
+            <w:hideMark/>
           </w:tcPr>
           <w:p>
             <w:pPr>
-              <w:suppressAutoHyphens/>
               <w:spacing w:after="0"/>
               <w:rPr>
-                <w:rFonts w:asciiTheme="minorHAnsi" w:eastAsia="Times New Roman" w:hAnsiTheme="minorHAnsi" w:cstheme="minorHAnsi"/>
-                <w:spacing w:val="-3"/>
-                <w:lang w:val="en-US" w:bidi="ar-SA"/>
+                <w:rFonts w:ascii="Times" w:eastAsia="Times New Roman" w:hAnsi="Times" w:cs="Times New Roman"/>
+                <w:color w:val="000000"/>
+                <w:sz w:val="27"/>
+                <w:szCs w:val="27"/>
+                <w:lang w:bidi="ar-SA"/>
               </w:rPr>
             </w:pPr>
+            <w:r>
+              <w:rPr>
+                <w:rFonts w:ascii="Times" w:eastAsia="Times New Roman" w:hAnsi="Times" w:cs="Times New Roman"/>
+                <w:color w:val="000000"/>
+                <w:sz w:val="27"/>
+                <w:szCs w:val="27"/>
+                <w:lang w:bidi="ar-SA"/>
+              </w:rPr>
+              <w:t>"alert"</w:t>
+            </w:r>
           </w:p>
         </w:tc>
         <w:tc>
           <w:tcPr>
-            <w:tcW w:w="2522" w:type="dxa"/>
+            <w:tcW w:w="7528" w:type="dxa"/>
             <w:tcBorders>
-              <w:top w:val="nil"/>
+              <w:top w:val="single" w:sz="6" w:space="0" w:color="000000"/>
+              <w:left w:val="single" w:sz="6" w:space="0" w:color="000000"/>
+              <w:bottom w:val="single" w:sz="6" w:space="0" w:color="000000"/>
+              <w:right w:val="single" w:sz="6" w:space="0" w:color="000000"/>
             </w:tcBorders>
+            <w:tcMar>
+              <w:top w:w="120" w:type="dxa"/>
+              <w:left w:w="120" w:type="dxa"/>
+              <w:bottom w:w="120" w:type="dxa"/>
+              <w:right w:w="120" w:type="dxa"/>
+            </w:tcMar>
+            <w:vAlign w:val="center"/>
+            <w:hideMark/>
           </w:tcPr>
           <w:p>
             <w:pPr>
-              <w:suppressAutoHyphens/>
               <w:spacing w:after="0"/>
               <w:rPr>
-                <w:rFonts w:asciiTheme="minorHAnsi" w:eastAsia="Times New Roman" w:hAnsiTheme="minorHAnsi" w:cstheme="minorHAnsi"/>
-                <w:spacing w:val="-3"/>
-                <w:lang w:val="en-US" w:bidi="ar-SA"/>
+                <w:rFonts w:ascii="Times" w:eastAsia="Times New Roman" w:hAnsi="Times" w:cs="Times New Roman"/>
+                <w:color w:val="000000"/>
+                <w:sz w:val="27"/>
+                <w:szCs w:val="27"/>
+                <w:lang w:bidi="ar-SA"/>
               </w:rPr>
             </w:pPr>
+            <w:r>
+              <w:rPr>
+                <w:rFonts w:ascii="Times" w:eastAsia="Times New Roman" w:hAnsi="Times" w:cs="Times New Roman"/>
+                <w:color w:val="000000"/>
+                <w:sz w:val="27"/>
+                <w:szCs w:val="27"/>
+                <w:lang w:bidi="ar-SA"/>
+              </w:rPr>
+              <w:t>First letter yellow (correct letter, wrong spot), rest grey</w:t>
+            </w:r>
+          </w:p>
+        </w:tc>
+      </w:tr>
+      <w:tr>
+        <w:tc>
+          <w:tcPr>
+            <w:tcW w:w="0" w:type="auto"/>
+            <w:tcBorders>
+              <w:top w:val="single" w:sz="6" w:space="0" w:color="000000"/>
+              <w:left w:val="single" w:sz="6" w:space="0" w:color="000000"/>
+              <w:bottom w:val="single" w:sz="6" w:space="0" w:color="000000"/>
+              <w:right w:val="single" w:sz="6" w:space="0" w:color="000000"/>
+            </w:tcBorders>
+            <w:tcMar>
+              <w:top w:w="120" w:type="dxa"/>
+              <w:left w:w="120" w:type="dxa"/>
+              <w:bottom w:w="120" w:type="dxa"/>
+              <w:right w:w="120" w:type="dxa"/>
+            </w:tcMar>
+            <w:vAlign w:val="center"/>
+            <w:hideMark/>
+          </w:tcPr>
+          <w:p>
+            <w:pPr>
+              <w:spacing w:after="0"/>
+              <w:rPr>
+                <w:rFonts w:ascii="Times" w:eastAsia="Times New Roman" w:hAnsi="Times" w:cs="Times New Roman"/>
+                <w:color w:val="000000"/>
+                <w:sz w:val="27"/>
+                <w:szCs w:val="27"/>
+                <w:lang w:bidi="ar-SA"/>
+              </w:rPr>
+            </w:pPr>
+            <w:r>
+              <w:rPr>
+                <w:rFonts w:ascii="Times" w:eastAsia="Times New Roman" w:hAnsi="Times" w:cs="Times New Roman"/>
+                <w:color w:val="000000"/>
+                <w:sz w:val="27"/>
+                <w:szCs w:val="27"/>
+                <w:lang w:bidi="ar-SA"/>
+              </w:rPr>
+              <w:t>3</w:t>
+            </w:r>
           </w:p>
         </w:tc>
         <w:tc>
           <w:tcPr>
-            <w:tcW w:w="5528" w:type="dxa"/>
+            <w:tcW w:w="0" w:type="auto"/>
             <w:tcBorders>
-              <w:top w:val="nil"/>
+              <w:top w:val="single" w:sz="6" w:space="0" w:color="000000"/>
+              <w:left w:val="single" w:sz="6" w:space="0" w:color="000000"/>
+              <w:bottom w:val="single" w:sz="6" w:space="0" w:color="000000"/>
+              <w:right w:val="single" w:sz="6" w:space="0" w:color="000000"/>
             </w:tcBorders>
+            <w:tcMar>
+              <w:top w:w="120" w:type="dxa"/>
+              <w:left w:w="120" w:type="dxa"/>
+              <w:bottom w:w="120" w:type="dxa"/>
+              <w:right w:w="120" w:type="dxa"/>
+            </w:tcMar>
+            <w:vAlign w:val="center"/>
+            <w:hideMark/>
           </w:tcPr>
           <w:p>
             <w:pPr>
-              <w:suppressAutoHyphens/>
               <w:spacing w:after="0"/>
               <w:rPr>
-                <w:rFonts w:asciiTheme="minorHAnsi" w:eastAsia="Times New Roman" w:hAnsiTheme="minorHAnsi" w:cstheme="minorHAnsi"/>
-                <w:spacing w:val="-3"/>
-                <w:lang w:val="en-US" w:bidi="ar-SA"/>
+                <w:rFonts w:ascii="Times" w:eastAsia="Times New Roman" w:hAnsi="Times" w:cs="Times New Roman"/>
+                <w:color w:val="000000"/>
+                <w:sz w:val="27"/>
+                <w:szCs w:val="27"/>
+                <w:lang w:bidi="ar-SA"/>
               </w:rPr>
             </w:pPr>
+            <w:r>
+              <w:rPr>
+                <w:rFonts w:ascii="Times" w:eastAsia="Times New Roman" w:hAnsi="Times" w:cs="Times New Roman"/>
+                <w:color w:val="000000"/>
+                <w:sz w:val="27"/>
+                <w:szCs w:val="27"/>
+                <w:lang w:bidi="ar-SA"/>
+              </w:rPr>
+              <w:t>"</w:t>
+            </w:r>
+            <w:proofErr w:type="spellStart"/>
+            <w:r>
+              <w:rPr>
+                <w:rFonts w:ascii="Times" w:eastAsia="Times New Roman" w:hAnsi="Times" w:cs="Times New Roman"/>
+                <w:color w:val="000000"/>
+                <w:sz w:val="27"/>
+                <w:szCs w:val="27"/>
+                <w:lang w:bidi="ar-SA"/>
+              </w:rPr>
+              <w:t>eg</w:t>
+            </w:r>
+            <w:proofErr w:type="spellEnd"/>
+            <w:r>
+              <w:rPr>
+                <w:rFonts w:ascii="Times" w:eastAsia="Times New Roman" w:hAnsi="Times" w:cs="Times New Roman"/>
+                <w:color w:val="000000"/>
+                <w:sz w:val="27"/>
+                <w:szCs w:val="27"/>
+                <w:lang w:bidi="ar-SA"/>
+              </w:rPr>
+              <w:t>"</w:t>
+            </w:r>
+          </w:p>
+        </w:tc>
+        <w:tc>
+          <w:tcPr>
+            <w:tcW w:w="7528" w:type="dxa"/>
+            <w:tcBorders>
+              <w:top w:val="single" w:sz="6" w:space="0" w:color="000000"/>
+              <w:left w:val="single" w:sz="6" w:space="0" w:color="000000"/>
+              <w:bottom w:val="single" w:sz="6" w:space="0" w:color="000000"/>
+              <w:right w:val="single" w:sz="6" w:space="0" w:color="000000"/>
+            </w:tcBorders>
+            <w:tcMar>
+              <w:top w:w="120" w:type="dxa"/>
+              <w:left w:w="120" w:type="dxa"/>
+              <w:bottom w:w="120" w:type="dxa"/>
+              <w:right w:w="120" w:type="dxa"/>
+            </w:tcMar>
+            <w:vAlign w:val="center"/>
+            <w:hideMark/>
+          </w:tcPr>
+          <w:p>
+            <w:pPr>
+              <w:spacing w:after="0"/>
+              <w:rPr>
+                <w:rFonts w:ascii="Times" w:eastAsia="Times New Roman" w:hAnsi="Times" w:cs="Times New Roman"/>
+                <w:color w:val="000000"/>
+                <w:sz w:val="27"/>
+                <w:szCs w:val="27"/>
+                <w:lang w:bidi="ar-SA"/>
+              </w:rPr>
+            </w:pPr>
+            <w:r>
+              <w:rPr>
+                <w:rFonts w:ascii="Times" w:eastAsia="Times New Roman" w:hAnsi="Times" w:cs="Times New Roman"/>
+                <w:color w:val="000000"/>
+                <w:sz w:val="27"/>
+                <w:szCs w:val="27"/>
+                <w:lang w:bidi="ar-SA"/>
+              </w:rPr>
+              <w:t>Error: Input must be a 5-letter English word.</w:t>
+            </w:r>
           </w:p>
         </w:tc>
       </w:tr>
       <w:tr>
-        <w:trPr>
-          <w:cantSplit/>
-        </w:trPr>
         <w:tc>
           <w:tcPr>
-            <w:tcW w:w="428" w:type="dxa"/>
+            <w:tcW w:w="0" w:type="auto"/>
             <w:tcBorders>
-              <w:top w:val="nil"/>
-              <w:bottom w:val="single" w:sz="4" w:space="0" w:color="auto"/>
+              <w:top w:val="single" w:sz="6" w:space="0" w:color="000000"/>
+              <w:left w:val="single" w:sz="6" w:space="0" w:color="000000"/>
+              <w:bottom w:val="single" w:sz="6" w:space="0" w:color="000000"/>
+              <w:right w:val="single" w:sz="6" w:space="0" w:color="000000"/>
             </w:tcBorders>
+            <w:tcMar>
+              <w:top w:w="120" w:type="dxa"/>
+              <w:left w:w="120" w:type="dxa"/>
+              <w:bottom w:w="120" w:type="dxa"/>
+              <w:right w:w="120" w:type="dxa"/>
+            </w:tcMar>
+            <w:vAlign w:val="center"/>
+            <w:hideMark/>
           </w:tcPr>
           <w:p>
             <w:pPr>
-              <w:numPr>
-                <w:ilvl w:val="0"/>
-                <w:numId w:val="2"/>
-              </w:numPr>
-              <w:suppressAutoHyphens/>
               <w:spacing w:after="0"/>
               <w:rPr>
-                <w:rFonts w:asciiTheme="minorHAnsi" w:eastAsia="Times New Roman" w:hAnsiTheme="minorHAnsi" w:cstheme="minorHAnsi"/>
-                <w:spacing w:val="-3"/>
-                <w:lang w:val="en-US" w:bidi="ar-SA"/>
+                <w:rFonts w:ascii="Times" w:eastAsia="Times New Roman" w:hAnsi="Times" w:cs="Times New Roman"/>
+                <w:color w:val="000000"/>
+                <w:sz w:val="27"/>
+                <w:szCs w:val="27"/>
+                <w:lang w:bidi="ar-SA"/>
               </w:rPr>
             </w:pPr>
+            <w:r>
+              <w:rPr>
+                <w:rFonts w:ascii="Times" w:eastAsia="Times New Roman" w:hAnsi="Times" w:cs="Times New Roman"/>
+                <w:color w:val="000000"/>
+                <w:sz w:val="27"/>
+                <w:szCs w:val="27"/>
+                <w:lang w:bidi="ar-SA"/>
+              </w:rPr>
+              <w:t>4</w:t>
+            </w:r>
           </w:p>
         </w:tc>
         <w:tc>
           <w:tcPr>
-            <w:tcW w:w="2131" w:type="dxa"/>
+            <w:tcW w:w="0" w:type="auto"/>
             <w:tcBorders>
-              <w:top w:val="nil"/>
-              <w:bottom w:val="single" w:sz="4" w:space="0" w:color="auto"/>
+              <w:top w:val="single" w:sz="6" w:space="0" w:color="000000"/>
+              <w:left w:val="single" w:sz="6" w:space="0" w:color="000000"/>
+              <w:bottom w:val="single" w:sz="6" w:space="0" w:color="000000"/>
+              <w:right w:val="single" w:sz="6" w:space="0" w:color="000000"/>
             </w:tcBorders>
+            <w:tcMar>
+              <w:top w:w="120" w:type="dxa"/>
+              <w:left w:w="120" w:type="dxa"/>
+              <w:bottom w:w="120" w:type="dxa"/>
+              <w:right w:w="120" w:type="dxa"/>
+            </w:tcMar>
+            <w:vAlign w:val="center"/>
+            <w:hideMark/>
           </w:tcPr>
           <w:p>
             <w:pPr>
-              <w:suppressAutoHyphens/>
               <w:spacing w:after="0"/>
               <w:rPr>
-                <w:rFonts w:asciiTheme="minorHAnsi" w:eastAsia="Times New Roman" w:hAnsiTheme="minorHAnsi" w:cstheme="minorHAnsi"/>
-                <w:spacing w:val="-3"/>
-                <w:lang w:val="en-US" w:bidi="ar-SA"/>
+                <w:rFonts w:ascii="Times" w:eastAsia="Times New Roman" w:hAnsi="Times" w:cs="Times New Roman"/>
+                <w:color w:val="000000"/>
+                <w:sz w:val="27"/>
+                <w:szCs w:val="27"/>
+                <w:lang w:bidi="ar-SA"/>
               </w:rPr>
             </w:pPr>
+            <w:r>
+              <w:rPr>
+                <w:rFonts w:ascii="Times" w:eastAsia="Times New Roman" w:hAnsi="Times" w:cs="Times New Roman"/>
+                <w:color w:val="000000"/>
+                <w:sz w:val="27"/>
+                <w:szCs w:val="27"/>
+                <w:lang w:bidi="ar-SA"/>
+              </w:rPr>
+              <w:t>"peace"</w:t>
+            </w:r>
           </w:p>
         </w:tc>
         <w:tc>
           <w:tcPr>
-            <w:tcW w:w="2522" w:type="dxa"/>
+            <w:tcW w:w="7528" w:type="dxa"/>
             <w:tcBorders>
-              <w:top w:val="nil"/>
-              <w:bottom w:val="single" w:sz="4" w:space="0" w:color="auto"/>
+              <w:top w:val="single" w:sz="6" w:space="0" w:color="000000"/>
+              <w:left w:val="single" w:sz="6" w:space="0" w:color="000000"/>
+              <w:bottom w:val="single" w:sz="6" w:space="0" w:color="000000"/>
+              <w:right w:val="single" w:sz="6" w:space="0" w:color="000000"/>
             </w:tcBorders>
+            <w:tcMar>
+              <w:top w:w="120" w:type="dxa"/>
+              <w:left w:w="120" w:type="dxa"/>
+              <w:bottom w:w="120" w:type="dxa"/>
+              <w:right w:w="120" w:type="dxa"/>
+            </w:tcMar>
+            <w:vAlign w:val="center"/>
+            <w:hideMark/>
           </w:tcPr>
           <w:p>
             <w:pPr>
-              <w:suppressAutoHyphens/>
               <w:spacing w:after="0"/>
               <w:rPr>
-                <w:rFonts w:asciiTheme="minorHAnsi" w:eastAsia="Times New Roman" w:hAnsiTheme="minorHAnsi" w:cstheme="minorHAnsi"/>
-                <w:spacing w:val="-3"/>
-                <w:lang w:val="en-US" w:bidi="ar-SA"/>
+                <w:rFonts w:ascii="Times" w:eastAsia="Times New Roman" w:hAnsi="Times" w:cs="Times New Roman"/>
+                <w:color w:val="000000"/>
+                <w:sz w:val="27"/>
+                <w:szCs w:val="27"/>
+                <w:lang w:bidi="ar-SA"/>
               </w:rPr>
             </w:pPr>
+            <w:r>
+              <w:rPr>
+                <w:rFonts w:ascii="Times" w:eastAsia="Times New Roman" w:hAnsi="Times" w:cs="Times New Roman"/>
+                <w:color w:val="000000"/>
+                <w:sz w:val="27"/>
+                <w:szCs w:val="27"/>
+                <w:lang w:bidi="ar-SA"/>
+              </w:rPr>
+              <w:t>Second and third letters yellow, fifth letter yellow, first and fourth letters grey</w:t>
+            </w:r>
+          </w:p>
+        </w:tc>
+      </w:tr>
+      <w:tr>
+        <w:tc>
+          <w:tcPr>
+            <w:tcW w:w="0" w:type="auto"/>
+            <w:tcBorders>
+              <w:top w:val="single" w:sz="6" w:space="0" w:color="000000"/>
+              <w:left w:val="single" w:sz="6" w:space="0" w:color="000000"/>
+              <w:bottom w:val="single" w:sz="6" w:space="0" w:color="000000"/>
+              <w:right w:val="single" w:sz="6" w:space="0" w:color="000000"/>
+            </w:tcBorders>
+            <w:tcMar>
+              <w:top w:w="120" w:type="dxa"/>
+              <w:left w:w="120" w:type="dxa"/>
+              <w:bottom w:w="120" w:type="dxa"/>
+              <w:right w:w="120" w:type="dxa"/>
+            </w:tcMar>
+            <w:vAlign w:val="center"/>
+            <w:hideMark/>
+          </w:tcPr>
+          <w:p>
+            <w:pPr>
+              <w:spacing w:after="0"/>
+              <w:rPr>
+                <w:rFonts w:ascii="Times" w:eastAsia="Times New Roman" w:hAnsi="Times" w:cs="Times New Roman"/>
+                <w:color w:val="000000"/>
+                <w:sz w:val="27"/>
+                <w:szCs w:val="27"/>
+                <w:lang w:bidi="ar-SA"/>
+              </w:rPr>
+            </w:pPr>
+            <w:r>
+              <w:rPr>
+                <w:rFonts w:ascii="Times" w:eastAsia="Times New Roman" w:hAnsi="Times" w:cs="Times New Roman"/>
+                <w:color w:val="000000"/>
+                <w:sz w:val="27"/>
+                <w:szCs w:val="27"/>
+                <w:lang w:bidi="ar-SA"/>
+              </w:rPr>
+              <w:t>5</w:t>
+            </w:r>
           </w:p>
         </w:tc>
         <w:tc>
           <w:tcPr>
-            <w:tcW w:w="5528" w:type="dxa"/>
+            <w:tcW w:w="0" w:type="auto"/>
             <w:tcBorders>
-              <w:top w:val="nil"/>
-              <w:bottom w:val="single" w:sz="4" w:space="0" w:color="auto"/>
+              <w:top w:val="single" w:sz="6" w:space="0" w:color="000000"/>
+              <w:left w:val="single" w:sz="6" w:space="0" w:color="000000"/>
+              <w:bottom w:val="single" w:sz="6" w:space="0" w:color="000000"/>
+              <w:right w:val="single" w:sz="6" w:space="0" w:color="000000"/>
             </w:tcBorders>
+            <w:tcMar>
+              <w:top w:w="120" w:type="dxa"/>
+              <w:left w:w="120" w:type="dxa"/>
+              <w:bottom w:w="120" w:type="dxa"/>
+              <w:right w:w="120" w:type="dxa"/>
+            </w:tcMar>
+            <w:vAlign w:val="center"/>
+            <w:hideMark/>
           </w:tcPr>
           <w:p>
             <w:pPr>
-              <w:suppressAutoHyphens/>
               <w:spacing w:after="0"/>
               <w:rPr>
-                <w:rFonts w:asciiTheme="minorHAnsi" w:eastAsia="Times New Roman" w:hAnsiTheme="minorHAnsi" w:cstheme="minorHAnsi"/>
-                <w:spacing w:val="-3"/>
-                <w:lang w:val="en-US" w:bidi="ar-SA"/>
+                <w:rFonts w:ascii="Times" w:eastAsia="Times New Roman" w:hAnsi="Times" w:cs="Times New Roman"/>
+                <w:color w:val="000000"/>
+                <w:sz w:val="27"/>
+                <w:szCs w:val="27"/>
+                <w:lang w:bidi="ar-SA"/>
               </w:rPr>
             </w:pPr>
+            <w:r>
+              <w:rPr>
+                <w:rFonts w:ascii="Times" w:eastAsia="Times New Roman" w:hAnsi="Times" w:cs="Times New Roman"/>
+                <w:color w:val="000000"/>
+                <w:sz w:val="27"/>
+                <w:szCs w:val="27"/>
+                <w:lang w:bidi="ar-SA"/>
+              </w:rPr>
+              <w:t>"crane" (6 guesses)</w:t>
+            </w:r>
+          </w:p>
+        </w:tc>
+        <w:tc>
+          <w:tcPr>
+            <w:tcW w:w="7528" w:type="dxa"/>
+            <w:tcBorders>
+              <w:top w:val="single" w:sz="6" w:space="0" w:color="000000"/>
+              <w:left w:val="single" w:sz="6" w:space="0" w:color="000000"/>
+              <w:bottom w:val="single" w:sz="6" w:space="0" w:color="000000"/>
+              <w:right w:val="single" w:sz="6" w:space="0" w:color="000000"/>
+            </w:tcBorders>
+            <w:tcMar>
+              <w:top w:w="120" w:type="dxa"/>
+              <w:left w:w="120" w:type="dxa"/>
+              <w:bottom w:w="120" w:type="dxa"/>
+              <w:right w:w="120" w:type="dxa"/>
+            </w:tcMar>
+            <w:vAlign w:val="center"/>
+            <w:hideMark/>
+          </w:tcPr>
+          <w:p>
+            <w:pPr>
+              <w:spacing w:after="0"/>
+              <w:rPr>
+                <w:rFonts w:ascii="Times" w:eastAsia="Times New Roman" w:hAnsi="Times" w:cs="Times New Roman"/>
+                <w:color w:val="000000"/>
+                <w:sz w:val="27"/>
+                <w:szCs w:val="27"/>
+                <w:lang w:bidi="ar-SA"/>
+              </w:rPr>
+            </w:pPr>
+            <w:r>
+              <w:rPr>
+                <w:rFonts w:ascii="Times" w:eastAsia="Times New Roman" w:hAnsi="Times" w:cs="Times New Roman"/>
+                <w:color w:val="000000"/>
+                <w:sz w:val="27"/>
+                <w:szCs w:val="27"/>
+                <w:lang w:bidi="ar-SA"/>
+              </w:rPr>
+              <w:t>Game over: Max attempts reached</w:t>
+            </w:r>
           </w:p>
         </w:tc>
       </w:tr>
       <w:tr>
-        <w:trPr>
-          <w:cantSplit/>
-        </w:trPr>
         <w:tc>
           <w:tcPr>
-            <w:tcW w:w="428" w:type="dxa"/>
+            <w:tcW w:w="0" w:type="auto"/>
             <w:tcBorders>
-              <w:top w:val="single" w:sz="4" w:space="0" w:color="auto"/>
-              <w:bottom w:val="single" w:sz="4" w:space="0" w:color="auto"/>
+              <w:top w:val="single" w:sz="6" w:space="0" w:color="000000"/>
+              <w:left w:val="single" w:sz="6" w:space="0" w:color="000000"/>
+              <w:bottom w:val="single" w:sz="6" w:space="0" w:color="000000"/>
+              <w:right w:val="single" w:sz="6" w:space="0" w:color="000000"/>
             </w:tcBorders>
+            <w:tcMar>
+              <w:top w:w="120" w:type="dxa"/>
+              <w:left w:w="120" w:type="dxa"/>
+              <w:bottom w:w="120" w:type="dxa"/>
+              <w:right w:w="120" w:type="dxa"/>
+            </w:tcMar>
+            <w:vAlign w:val="center"/>
+            <w:hideMark/>
           </w:tcPr>
           <w:p>
             <w:pPr>
-              <w:numPr>
-                <w:ilvl w:val="0"/>
-                <w:numId w:val="2"/>
-              </w:numPr>
-              <w:suppressAutoHyphens/>
               <w:spacing w:after="0"/>
               <w:rPr>
-                <w:rFonts w:asciiTheme="minorHAnsi" w:eastAsia="Times New Roman" w:hAnsiTheme="minorHAnsi" w:cstheme="minorHAnsi"/>
-                <w:spacing w:val="-3"/>
-                <w:lang w:val="en-US" w:bidi="ar-SA"/>
+                <w:rFonts w:ascii="Times" w:eastAsia="Times New Roman" w:hAnsi="Times" w:cs="Times New Roman"/>
+                <w:color w:val="000000"/>
+                <w:sz w:val="27"/>
+                <w:szCs w:val="27"/>
+                <w:lang w:bidi="ar-SA"/>
               </w:rPr>
             </w:pPr>
+            <w:r>
+              <w:rPr>
+                <w:rFonts w:ascii="Times" w:eastAsia="Times New Roman" w:hAnsi="Times" w:cs="Times New Roman"/>
+                <w:color w:val="000000"/>
+                <w:sz w:val="27"/>
+                <w:szCs w:val="27"/>
+                <w:lang w:bidi="ar-SA"/>
+              </w:rPr>
+              <w:t>6</w:t>
+            </w:r>
           </w:p>
         </w:tc>
         <w:tc>
           <w:tcPr>
-            <w:tcW w:w="2131" w:type="dxa"/>
+            <w:tcW w:w="0" w:type="auto"/>
             <w:tcBorders>
-              <w:top w:val="single" w:sz="4" w:space="0" w:color="auto"/>
-              <w:bottom w:val="single" w:sz="4" w:space="0" w:color="auto"/>
+              <w:top w:val="single" w:sz="6" w:space="0" w:color="000000"/>
+              <w:left w:val="single" w:sz="6" w:space="0" w:color="000000"/>
+              <w:bottom w:val="single" w:sz="6" w:space="0" w:color="000000"/>
+              <w:right w:val="single" w:sz="6" w:space="0" w:color="000000"/>
             </w:tcBorders>
+            <w:tcMar>
+              <w:top w:w="120" w:type="dxa"/>
+              <w:left w:w="120" w:type="dxa"/>
+              <w:bottom w:w="120" w:type="dxa"/>
+              <w:right w:w="120" w:type="dxa"/>
+            </w:tcMar>
+            <w:vAlign w:val="center"/>
+            <w:hideMark/>
           </w:tcPr>
           <w:p>
             <w:pPr>
-              <w:suppressAutoHyphens/>
               <w:spacing w:after="0"/>
               <w:rPr>
-                <w:rFonts w:asciiTheme="minorHAnsi" w:eastAsia="Times New Roman" w:hAnsiTheme="minorHAnsi" w:cstheme="minorHAnsi"/>
-                <w:spacing w:val="-3"/>
-                <w:lang w:val="en-US" w:bidi="ar-SA"/>
+                <w:rFonts w:ascii="Times" w:eastAsia="Times New Roman" w:hAnsi="Times" w:cs="Times New Roman"/>
+                <w:color w:val="000000"/>
+                <w:sz w:val="27"/>
+                <w:szCs w:val="27"/>
+                <w:lang w:bidi="ar-SA"/>
               </w:rPr>
             </w:pPr>
+            <w:r>
+              <w:rPr>
+                <w:rFonts w:ascii="Times" w:eastAsia="Times New Roman" w:hAnsi="Times" w:cs="Times New Roman"/>
+                <w:color w:val="000000"/>
+                <w:sz w:val="27"/>
+                <w:szCs w:val="27"/>
+                <w:lang w:bidi="ar-SA"/>
+              </w:rPr>
+              <w:t>"12345"</w:t>
+            </w:r>
           </w:p>
         </w:tc>
         <w:tc>
           <w:tcPr>
-            <w:tcW w:w="2522" w:type="dxa"/>
+            <w:tcW w:w="7528" w:type="dxa"/>
             <w:tcBorders>
-              <w:top w:val="single" w:sz="4" w:space="0" w:color="auto"/>
-              <w:bottom w:val="single" w:sz="4" w:space="0" w:color="auto"/>
+              <w:top w:val="single" w:sz="6" w:space="0" w:color="000000"/>
+              <w:left w:val="single" w:sz="6" w:space="0" w:color="000000"/>
+              <w:bottom w:val="single" w:sz="6" w:space="0" w:color="000000"/>
+              <w:right w:val="single" w:sz="6" w:space="0" w:color="000000"/>
             </w:tcBorders>
+            <w:tcMar>
+              <w:top w:w="120" w:type="dxa"/>
+              <w:left w:w="120" w:type="dxa"/>
+              <w:bottom w:w="120" w:type="dxa"/>
+              <w:right w:w="120" w:type="dxa"/>
+            </w:tcMar>
+            <w:vAlign w:val="center"/>
+            <w:hideMark/>
           </w:tcPr>
           <w:p>
             <w:pPr>
-              <w:suppressAutoHyphens/>
               <w:spacing w:after="0"/>
               <w:rPr>
-                <w:rFonts w:asciiTheme="minorHAnsi" w:eastAsia="Times New Roman" w:hAnsiTheme="minorHAnsi" w:cstheme="minorHAnsi"/>
-                <w:spacing w:val="-3"/>
-                <w:lang w:val="en-US" w:bidi="ar-SA"/>
+                <w:rFonts w:ascii="Times" w:eastAsia="Times New Roman" w:hAnsi="Times" w:cs="Times New Roman"/>
+                <w:color w:val="000000"/>
+                <w:sz w:val="27"/>
+                <w:szCs w:val="27"/>
+                <w:lang w:bidi="ar-SA"/>
               </w:rPr>
             </w:pPr>
+            <w:r>
+              <w:rPr>
+                <w:rFonts w:ascii="Times" w:eastAsia="Times New Roman" w:hAnsi="Times" w:cs="Times New Roman"/>
+                <w:color w:val="000000"/>
+                <w:sz w:val="27"/>
+                <w:szCs w:val="27"/>
+                <w:lang w:bidi="ar-SA"/>
+              </w:rPr>
+              <w:t>Error: Non-alphabetical input</w:t>
+            </w:r>
+          </w:p>
+        </w:tc>
+      </w:tr>
+      <w:tr>
+        <w:tc>
+          <w:tcPr>
+            <w:tcW w:w="0" w:type="auto"/>
+            <w:tcBorders>
+              <w:top w:val="single" w:sz="6" w:space="0" w:color="000000"/>
+              <w:left w:val="single" w:sz="6" w:space="0" w:color="000000"/>
+              <w:bottom w:val="single" w:sz="6" w:space="0" w:color="000000"/>
+              <w:right w:val="single" w:sz="6" w:space="0" w:color="000000"/>
+            </w:tcBorders>
+            <w:tcMar>
+              <w:top w:w="120" w:type="dxa"/>
+              <w:left w:w="120" w:type="dxa"/>
+              <w:bottom w:w="120" w:type="dxa"/>
+              <w:right w:w="120" w:type="dxa"/>
+            </w:tcMar>
+            <w:vAlign w:val="center"/>
+            <w:hideMark/>
+          </w:tcPr>
+          <w:p>
+            <w:pPr>
+              <w:spacing w:after="0"/>
+              <w:rPr>
+                <w:rFonts w:ascii="Times" w:eastAsia="Times New Roman" w:hAnsi="Times" w:cs="Times New Roman"/>
+                <w:color w:val="000000"/>
+                <w:sz w:val="27"/>
+                <w:szCs w:val="27"/>
+                <w:lang w:bidi="ar-SA"/>
+              </w:rPr>
+            </w:pPr>
+            <w:r>
+              <w:rPr>
+                <w:rFonts w:ascii="Times" w:eastAsia="Times New Roman" w:hAnsi="Times" w:cs="Times New Roman"/>
+                <w:color w:val="000000"/>
+                <w:sz w:val="27"/>
+                <w:szCs w:val="27"/>
+                <w:lang w:bidi="ar-SA"/>
+              </w:rPr>
+              <w:t>7</w:t>
+            </w:r>
           </w:p>
         </w:tc>
         <w:tc>
           <w:tcPr>
-            <w:tcW w:w="5528" w:type="dxa"/>
+            <w:tcW w:w="0" w:type="auto"/>
             <w:tcBorders>
-              <w:top w:val="single" w:sz="4" w:space="0" w:color="auto"/>
-              <w:bottom w:val="single" w:sz="4" w:space="0" w:color="auto"/>
+              <w:top w:val="single" w:sz="6" w:space="0" w:color="000000"/>
+              <w:left w:val="single" w:sz="6" w:space="0" w:color="000000"/>
+              <w:bottom w:val="single" w:sz="6" w:space="0" w:color="000000"/>
+              <w:right w:val="single" w:sz="6" w:space="0" w:color="000000"/>
             </w:tcBorders>
+            <w:tcMar>
+              <w:top w:w="120" w:type="dxa"/>
+              <w:left w:w="120" w:type="dxa"/>
+              <w:bottom w:w="120" w:type="dxa"/>
+              <w:right w:w="120" w:type="dxa"/>
+            </w:tcMar>
+            <w:vAlign w:val="center"/>
+            <w:hideMark/>
           </w:tcPr>
           <w:p>
             <w:pPr>
-              <w:suppressAutoHyphens/>
               <w:spacing w:after="0"/>
               <w:rPr>
-                <w:rFonts w:asciiTheme="minorHAnsi" w:eastAsia="Times New Roman" w:hAnsiTheme="minorHAnsi" w:cstheme="minorHAnsi"/>
-                <w:spacing w:val="-3"/>
-                <w:lang w:val="en-US" w:bidi="ar-SA"/>
+                <w:rFonts w:ascii="Times" w:eastAsia="Times New Roman" w:hAnsi="Times" w:cs="Times New Roman"/>
+                <w:color w:val="000000"/>
+                <w:sz w:val="27"/>
+                <w:szCs w:val="27"/>
+                <w:lang w:bidi="ar-SA"/>
               </w:rPr>
             </w:pPr>
+            <w:r>
+              <w:rPr>
+                <w:rFonts w:ascii="Times" w:eastAsia="Times New Roman" w:hAnsi="Times" w:cs="Times New Roman"/>
+                <w:color w:val="000000"/>
+                <w:sz w:val="27"/>
+                <w:szCs w:val="27"/>
+                <w:lang w:bidi="ar-SA"/>
+              </w:rPr>
+              <w:t>"great"</w:t>
+            </w:r>
+          </w:p>
+        </w:tc>
+        <w:tc>
+          <w:tcPr>
+            <w:tcW w:w="7528" w:type="dxa"/>
+            <w:tcBorders>
+              <w:top w:val="single" w:sz="6" w:space="0" w:color="000000"/>
+              <w:left w:val="single" w:sz="6" w:space="0" w:color="000000"/>
+              <w:bottom w:val="single" w:sz="6" w:space="0" w:color="000000"/>
+              <w:right w:val="single" w:sz="6" w:space="0" w:color="000000"/>
+            </w:tcBorders>
+            <w:tcMar>
+              <w:top w:w="120" w:type="dxa"/>
+              <w:left w:w="120" w:type="dxa"/>
+              <w:bottom w:w="120" w:type="dxa"/>
+              <w:right w:w="120" w:type="dxa"/>
+            </w:tcMar>
+            <w:vAlign w:val="center"/>
+            <w:hideMark/>
+          </w:tcPr>
+          <w:p>
+            <w:pPr>
+              <w:spacing w:after="0"/>
+              <w:rPr>
+                <w:rFonts w:ascii="Times" w:eastAsia="Times New Roman" w:hAnsi="Times" w:cs="Times New Roman"/>
+                <w:color w:val="000000"/>
+                <w:sz w:val="27"/>
+                <w:szCs w:val="27"/>
+                <w:lang w:bidi="ar-SA"/>
+              </w:rPr>
+            </w:pPr>
+            <w:r>
+              <w:t>First, third, and fourth letters yellow, second and fifth letters grey</w:t>
+            </w:r>
           </w:p>
         </w:tc>
       </w:tr>
       <w:tr>
-        <w:trPr>
-          <w:cantSplit/>
-        </w:trPr>
         <w:tc>
           <w:tcPr>
-            <w:tcW w:w="428" w:type="dxa"/>
+            <w:tcW w:w="0" w:type="auto"/>
             <w:tcBorders>
-              <w:top w:val="single" w:sz="4" w:space="0" w:color="auto"/>
-              <w:bottom w:val="single" w:sz="4" w:space="0" w:color="auto"/>
+              <w:top w:val="single" w:sz="6" w:space="0" w:color="000000"/>
+              <w:left w:val="single" w:sz="6" w:space="0" w:color="000000"/>
+              <w:bottom w:val="single" w:sz="6" w:space="0" w:color="000000"/>
+              <w:right w:val="single" w:sz="6" w:space="0" w:color="000000"/>
             </w:tcBorders>
+            <w:tcMar>
+              <w:top w:w="120" w:type="dxa"/>
+              <w:left w:w="120" w:type="dxa"/>
+              <w:bottom w:w="120" w:type="dxa"/>
+              <w:right w:w="120" w:type="dxa"/>
+            </w:tcMar>
+            <w:vAlign w:val="center"/>
+            <w:hideMark/>
           </w:tcPr>
           <w:p>
             <w:pPr>
-              <w:numPr>
-                <w:ilvl w:val="0"/>
-                <w:numId w:val="2"/>
-              </w:numPr>
-              <w:suppressAutoHyphens/>
               <w:spacing w:after="0"/>
               <w:rPr>
-                <w:rFonts w:asciiTheme="minorHAnsi" w:eastAsia="Times New Roman" w:hAnsiTheme="minorHAnsi" w:cstheme="minorHAnsi"/>
-                <w:spacing w:val="-3"/>
-                <w:lang w:val="en-US" w:bidi="ar-SA"/>
+                <w:rFonts w:ascii="Times" w:eastAsia="Times New Roman" w:hAnsi="Times" w:cs="Times New Roman"/>
+                <w:color w:val="000000"/>
+                <w:sz w:val="27"/>
+                <w:szCs w:val="27"/>
+                <w:lang w:bidi="ar-SA"/>
               </w:rPr>
             </w:pPr>
+            <w:r>
+              <w:rPr>
+                <w:rFonts w:ascii="Times" w:eastAsia="Times New Roman" w:hAnsi="Times" w:cs="Times New Roman"/>
+                <w:color w:val="000000"/>
+                <w:sz w:val="27"/>
+                <w:szCs w:val="27"/>
+                <w:lang w:bidi="ar-SA"/>
+              </w:rPr>
+              <w:t>8</w:t>
+            </w:r>
           </w:p>
         </w:tc>
         <w:tc>
           <w:tcPr>
-            <w:tcW w:w="2131" w:type="dxa"/>
+            <w:tcW w:w="0" w:type="auto"/>
             <w:tcBorders>
-              <w:top w:val="single" w:sz="4" w:space="0" w:color="auto"/>
-              <w:bottom w:val="single" w:sz="4" w:space="0" w:color="auto"/>
+              <w:top w:val="single" w:sz="6" w:space="0" w:color="000000"/>
+              <w:left w:val="single" w:sz="6" w:space="0" w:color="000000"/>
+              <w:bottom w:val="single" w:sz="6" w:space="0" w:color="000000"/>
+              <w:right w:val="single" w:sz="6" w:space="0" w:color="000000"/>
             </w:tcBorders>
+            <w:tcMar>
+              <w:top w:w="120" w:type="dxa"/>
+              <w:left w:w="120" w:type="dxa"/>
+              <w:bottom w:w="120" w:type="dxa"/>
+              <w:right w:w="120" w:type="dxa"/>
+            </w:tcMar>
+            <w:vAlign w:val="center"/>
+            <w:hideMark/>
           </w:tcPr>
           <w:p>
             <w:pPr>
-              <w:suppressAutoHyphens/>
               <w:spacing w:after="0"/>
               <w:rPr>
-                <w:rFonts w:asciiTheme="minorHAnsi" w:eastAsia="Times New Roman" w:hAnsiTheme="minorHAnsi" w:cstheme="minorHAnsi"/>
-                <w:spacing w:val="-3"/>
-                <w:lang w:val="en-US" w:bidi="ar-SA"/>
+                <w:rFonts w:ascii="Times" w:eastAsia="Times New Roman" w:hAnsi="Times" w:cs="Times New Roman"/>
+                <w:color w:val="000000"/>
+                <w:sz w:val="27"/>
+                <w:szCs w:val="27"/>
+                <w:lang w:bidi="ar-SA"/>
               </w:rPr>
             </w:pPr>
+            <w:r>
+              <w:rPr>
+                <w:rFonts w:ascii="Times" w:eastAsia="Times New Roman" w:hAnsi="Times" w:cs="Times New Roman"/>
+                <w:color w:val="000000"/>
+                <w:sz w:val="27"/>
+                <w:szCs w:val="27"/>
+                <w:lang w:bidi="ar-SA"/>
+              </w:rPr>
+              <w:t>"EAGLE"</w:t>
+            </w:r>
           </w:p>
         </w:tc>
         <w:tc>
           <w:tcPr>
-            <w:tcW w:w="2522" w:type="dxa"/>
+            <w:tcW w:w="7528" w:type="dxa"/>
             <w:tcBorders>
-              <w:top w:val="single" w:sz="4" w:space="0" w:color="auto"/>
-              <w:bottom w:val="single" w:sz="4" w:space="0" w:color="auto"/>
+              <w:top w:val="single" w:sz="6" w:space="0" w:color="000000"/>
+              <w:left w:val="single" w:sz="6" w:space="0" w:color="000000"/>
+              <w:bottom w:val="single" w:sz="6" w:space="0" w:color="000000"/>
+              <w:right w:val="single" w:sz="6" w:space="0" w:color="000000"/>
             </w:tcBorders>
+            <w:tcMar>
+              <w:top w:w="120" w:type="dxa"/>
+              <w:left w:w="120" w:type="dxa"/>
+              <w:bottom w:w="120" w:type="dxa"/>
+              <w:right w:w="120" w:type="dxa"/>
+            </w:tcMar>
+            <w:vAlign w:val="center"/>
+            <w:hideMark/>
           </w:tcPr>
           <w:p>
             <w:pPr>
-              <w:suppressAutoHyphens/>
               <w:spacing w:after="0"/>
               <w:rPr>
-                <w:rFonts w:asciiTheme="minorHAnsi" w:eastAsia="Times New Roman" w:hAnsiTheme="minorHAnsi" w:cstheme="minorHAnsi"/>
-                <w:spacing w:val="-3"/>
-                <w:lang w:val="en-US" w:bidi="ar-SA"/>
+                <w:rFonts w:ascii="Times" w:eastAsia="Times New Roman" w:hAnsi="Times" w:cs="Times New Roman"/>
+                <w:color w:val="000000"/>
+                <w:sz w:val="27"/>
+                <w:szCs w:val="27"/>
+                <w:lang w:bidi="ar-SA"/>
               </w:rPr>
             </w:pPr>
+            <w:r>
+              <w:t>All letters green (</w:t>
+            </w:r>
+            <w:r>
+              <w:t xml:space="preserve">prompts will be case </w:t>
+            </w:r>
+            <w:r>
+              <w:t xml:space="preserve">insensitive) </w:t>
+            </w:r>
+          </w:p>
+        </w:tc>
+      </w:tr>
+      <w:tr>
+        <w:tc>
+          <w:tcPr>
+            <w:tcW w:w="0" w:type="auto"/>
+            <w:tcBorders>
+              <w:top w:val="single" w:sz="6" w:space="0" w:color="000000"/>
+              <w:left w:val="single" w:sz="6" w:space="0" w:color="000000"/>
+              <w:bottom w:val="single" w:sz="6" w:space="0" w:color="000000"/>
+              <w:right w:val="single" w:sz="6" w:space="0" w:color="000000"/>
+            </w:tcBorders>
+            <w:tcMar>
+              <w:top w:w="120" w:type="dxa"/>
+              <w:left w:w="120" w:type="dxa"/>
+              <w:bottom w:w="120" w:type="dxa"/>
+              <w:right w:w="120" w:type="dxa"/>
+            </w:tcMar>
+            <w:vAlign w:val="center"/>
+            <w:hideMark/>
+          </w:tcPr>
+          <w:p>
+            <w:pPr>
+              <w:spacing w:after="0"/>
+              <w:rPr>
+                <w:rFonts w:ascii="Times" w:eastAsia="Times New Roman" w:hAnsi="Times" w:cs="Times New Roman"/>
+                <w:color w:val="000000"/>
+                <w:sz w:val="27"/>
+                <w:szCs w:val="27"/>
+                <w:lang w:bidi="ar-SA"/>
+              </w:rPr>
+            </w:pPr>
+            <w:r>
+              <w:rPr>
+                <w:rFonts w:ascii="Times" w:eastAsia="Times New Roman" w:hAnsi="Times" w:cs="Times New Roman"/>
+                <w:color w:val="000000"/>
+                <w:sz w:val="27"/>
+                <w:szCs w:val="27"/>
+                <w:lang w:bidi="ar-SA"/>
+              </w:rPr>
+              <w:t>9</w:t>
+            </w:r>
           </w:p>
         </w:tc>
         <w:tc>
           <w:tcPr>
-            <w:tcW w:w="5528" w:type="dxa"/>
+            <w:tcW w:w="0" w:type="auto"/>
             <w:tcBorders>
-              <w:top w:val="single" w:sz="4" w:space="0" w:color="auto"/>
-              <w:bottom w:val="single" w:sz="4" w:space="0" w:color="auto"/>
+              <w:top w:val="single" w:sz="6" w:space="0" w:color="000000"/>
+              <w:left w:val="single" w:sz="6" w:space="0" w:color="000000"/>
+              <w:bottom w:val="single" w:sz="6" w:space="0" w:color="000000"/>
+              <w:right w:val="single" w:sz="6" w:space="0" w:color="000000"/>
             </w:tcBorders>
+            <w:tcMar>
+              <w:top w:w="120" w:type="dxa"/>
+              <w:left w:w="120" w:type="dxa"/>
+              <w:bottom w:w="120" w:type="dxa"/>
+              <w:right w:w="120" w:type="dxa"/>
+            </w:tcMar>
+            <w:vAlign w:val="center"/>
+            <w:hideMark/>
           </w:tcPr>
           <w:p>
             <w:pPr>
-              <w:suppressAutoHyphens/>
               <w:spacing w:after="0"/>
               <w:rPr>
-                <w:rFonts w:asciiTheme="minorHAnsi" w:eastAsia="Times New Roman" w:hAnsiTheme="minorHAnsi" w:cstheme="minorHAnsi"/>
-                <w:spacing w:val="-3"/>
-                <w:lang w:val="en-US" w:bidi="ar-SA"/>
+                <w:rFonts w:ascii="Times" w:eastAsia="Times New Roman" w:hAnsi="Times" w:cs="Times New Roman"/>
+                <w:color w:val="000000"/>
+                <w:sz w:val="27"/>
+                <w:szCs w:val="27"/>
+                <w:lang w:bidi="ar-SA"/>
               </w:rPr>
             </w:pPr>
+            <w:r>
+              <w:rPr>
+                <w:rFonts w:ascii="Times" w:eastAsia="Times New Roman" w:hAnsi="Times" w:cs="Times New Roman"/>
+                <w:color w:val="000000"/>
+                <w:sz w:val="27"/>
+                <w:szCs w:val="27"/>
+                <w:lang w:bidi="ar-SA"/>
+              </w:rPr>
+              <w:t>"!!@#$"</w:t>
+            </w:r>
+          </w:p>
+        </w:tc>
+        <w:tc>
+          <w:tcPr>
+            <w:tcW w:w="7528" w:type="dxa"/>
+            <w:tcBorders>
+              <w:top w:val="single" w:sz="6" w:space="0" w:color="000000"/>
+              <w:left w:val="single" w:sz="6" w:space="0" w:color="000000"/>
+              <w:bottom w:val="single" w:sz="6" w:space="0" w:color="000000"/>
+              <w:right w:val="single" w:sz="6" w:space="0" w:color="000000"/>
+            </w:tcBorders>
+            <w:tcMar>
+              <w:top w:w="120" w:type="dxa"/>
+              <w:left w:w="120" w:type="dxa"/>
+              <w:bottom w:w="120" w:type="dxa"/>
+              <w:right w:w="120" w:type="dxa"/>
+            </w:tcMar>
+            <w:vAlign w:val="center"/>
+            <w:hideMark/>
+          </w:tcPr>
+          <w:p>
+            <w:pPr>
+              <w:spacing w:after="0"/>
+              <w:rPr>
+                <w:rFonts w:ascii="Times" w:eastAsia="Times New Roman" w:hAnsi="Times" w:cs="Times New Roman"/>
+                <w:color w:val="000000"/>
+                <w:sz w:val="27"/>
+                <w:szCs w:val="27"/>
+                <w:lang w:bidi="ar-SA"/>
+              </w:rPr>
+            </w:pPr>
+            <w:r>
+              <w:rPr>
+                <w:rFonts w:ascii="Times" w:eastAsia="Times New Roman" w:hAnsi="Times" w:cs="Times New Roman"/>
+                <w:color w:val="000000"/>
+                <w:sz w:val="27"/>
+                <w:szCs w:val="27"/>
+                <w:lang w:bidi="ar-SA"/>
+              </w:rPr>
+              <w:t>Error: Invalid characters</w:t>
+            </w:r>
           </w:p>
         </w:tc>
       </w:tr>
       <w:tr>
-        <w:trPr>
-          <w:cantSplit/>
-        </w:trPr>
         <w:tc>
           <w:tcPr>
-            <w:tcW w:w="428" w:type="dxa"/>
+            <w:tcW w:w="0" w:type="auto"/>
             <w:tcBorders>
-              <w:top w:val="single" w:sz="4" w:space="0" w:color="auto"/>
+              <w:top w:val="single" w:sz="6" w:space="0" w:color="000000"/>
+              <w:left w:val="single" w:sz="6" w:space="0" w:color="000000"/>
+              <w:bottom w:val="single" w:sz="6" w:space="0" w:color="000000"/>
+              <w:right w:val="single" w:sz="6" w:space="0" w:color="000000"/>
             </w:tcBorders>
+            <w:tcMar>
+              <w:top w:w="120" w:type="dxa"/>
+              <w:left w:w="120" w:type="dxa"/>
+              <w:bottom w:w="120" w:type="dxa"/>
+              <w:right w:w="120" w:type="dxa"/>
+            </w:tcMar>
+            <w:vAlign w:val="center"/>
+            <w:hideMark/>
           </w:tcPr>
           <w:p>
             <w:pPr>
-              <w:numPr>
-                <w:ilvl w:val="0"/>
-                <w:numId w:val="2"/>
-              </w:numPr>
-              <w:suppressAutoHyphens/>
               <w:spacing w:after="0"/>
               <w:rPr>
-                <w:rFonts w:asciiTheme="minorHAnsi" w:eastAsia="Times New Roman" w:hAnsiTheme="minorHAnsi" w:cstheme="minorHAnsi"/>
-                <w:spacing w:val="-3"/>
-                <w:lang w:val="en-US" w:bidi="ar-SA"/>
+                <w:rFonts w:ascii="Times" w:eastAsia="Times New Roman" w:hAnsi="Times" w:cs="Times New Roman"/>
+                <w:color w:val="000000"/>
+                <w:sz w:val="27"/>
+                <w:szCs w:val="27"/>
+                <w:lang w:bidi="ar-SA"/>
               </w:rPr>
             </w:pPr>
+            <w:r>
+              <w:rPr>
+                <w:rFonts w:ascii="Times" w:eastAsia="Times New Roman" w:hAnsi="Times" w:cs="Times New Roman"/>
+                <w:color w:val="000000"/>
+                <w:sz w:val="27"/>
+                <w:szCs w:val="27"/>
+                <w:lang w:bidi="ar-SA"/>
+              </w:rPr>
+              <w:t>10</w:t>
+            </w:r>
           </w:p>
         </w:tc>
         <w:tc>
           <w:tcPr>
-            <w:tcW w:w="2131" w:type="dxa"/>
+            <w:tcW w:w="0" w:type="auto"/>
             <w:tcBorders>
-              <w:top w:val="single" w:sz="4" w:space="0" w:color="auto"/>
+              <w:top w:val="single" w:sz="6" w:space="0" w:color="000000"/>
+              <w:left w:val="single" w:sz="6" w:space="0" w:color="000000"/>
+              <w:bottom w:val="single" w:sz="6" w:space="0" w:color="000000"/>
+              <w:right w:val="single" w:sz="6" w:space="0" w:color="000000"/>
             </w:tcBorders>
+            <w:tcMar>
+              <w:top w:w="120" w:type="dxa"/>
+              <w:left w:w="120" w:type="dxa"/>
+              <w:bottom w:w="120" w:type="dxa"/>
+              <w:right w:w="120" w:type="dxa"/>
+            </w:tcMar>
+            <w:vAlign w:val="center"/>
+            <w:hideMark/>
           </w:tcPr>
           <w:p>
             <w:pPr>
-              <w:suppressAutoHyphens/>
               <w:spacing w:after="0"/>
               <w:rPr>
-                <w:rFonts w:asciiTheme="minorHAnsi" w:eastAsia="Times New Roman" w:hAnsiTheme="minorHAnsi" w:cstheme="minorHAnsi"/>
-                <w:spacing w:val="-3"/>
-                <w:lang w:val="en-US" w:bidi="ar-SA"/>
+                <w:rFonts w:ascii="Times" w:eastAsia="Times New Roman" w:hAnsi="Times" w:cs="Times New Roman"/>
+                <w:color w:val="000000"/>
+                <w:sz w:val="27"/>
+                <w:szCs w:val="27"/>
+                <w:lang w:bidi="ar-SA"/>
               </w:rPr>
             </w:pPr>
+            <w:r>
+              <w:rPr>
+                <w:rFonts w:ascii="Times" w:eastAsia="Times New Roman" w:hAnsi="Times" w:cs="Times New Roman"/>
+                <w:color w:val="000000"/>
+                <w:sz w:val="27"/>
+                <w:szCs w:val="27"/>
+                <w:lang w:bidi="ar-SA"/>
+              </w:rPr>
+              <w:t>"eagle" (after win)</w:t>
+            </w:r>
           </w:p>
         </w:tc>
         <w:tc>
           <w:tcPr>
-            <w:tcW w:w="2522" w:type="dxa"/>
+            <w:tcW w:w="7528" w:type="dxa"/>
             <w:tcBorders>
-              <w:top w:val="single" w:sz="4" w:space="0" w:color="auto"/>
+              <w:top w:val="single" w:sz="6" w:space="0" w:color="000000"/>
+              <w:left w:val="single" w:sz="6" w:space="0" w:color="000000"/>
+              <w:bottom w:val="single" w:sz="6" w:space="0" w:color="000000"/>
+              <w:right w:val="single" w:sz="6" w:space="0" w:color="000000"/>
             </w:tcBorders>
+            <w:tcMar>
+              <w:top w:w="120" w:type="dxa"/>
+              <w:left w:w="120" w:type="dxa"/>
+              <w:bottom w:w="120" w:type="dxa"/>
+              <w:right w:w="120" w:type="dxa"/>
+            </w:tcMar>
+            <w:vAlign w:val="center"/>
+            <w:hideMark/>
           </w:tcPr>
           <w:p>
             <w:pPr>
-              <w:suppressAutoHyphens/>
               <w:spacing w:after="0"/>
               <w:rPr>
-                <w:rFonts w:asciiTheme="minorHAnsi" w:eastAsia="Times New Roman" w:hAnsiTheme="minorHAnsi" w:cstheme="minorHAnsi"/>
-                <w:spacing w:val="-3"/>
-                <w:lang w:val="en-US" w:bidi="ar-SA"/>
+                <w:rFonts w:ascii="Times" w:eastAsia="Times New Roman" w:hAnsi="Times" w:cs="Times New Roman"/>
+                <w:color w:val="000000"/>
+                <w:sz w:val="27"/>
+                <w:szCs w:val="27"/>
+                <w:lang w:bidi="ar-SA"/>
               </w:rPr>
             </w:pPr>
+            <w:r>
+              <w:rPr>
+                <w:rFonts w:ascii="Times" w:eastAsia="Times New Roman" w:hAnsi="Times" w:cs="Times New Roman"/>
+                <w:color w:val="000000"/>
+                <w:sz w:val="27"/>
+                <w:szCs w:val="27"/>
+                <w:lang w:bidi="ar-SA"/>
+              </w:rPr>
+              <w:t>No effect: Game already won</w:t>
+            </w:r>
+          </w:p>
+        </w:tc>
+      </w:tr>
+      <w:tr>
+        <w:tc>
+          <w:tcPr>
+            <w:tcW w:w="0" w:type="auto"/>
+            <w:tcBorders>
+              <w:top w:val="single" w:sz="6" w:space="0" w:color="000000"/>
+              <w:left w:val="single" w:sz="6" w:space="0" w:color="000000"/>
+              <w:bottom w:val="single" w:sz="6" w:space="0" w:color="000000"/>
+              <w:right w:val="single" w:sz="6" w:space="0" w:color="000000"/>
+            </w:tcBorders>
+            <w:tcMar>
+              <w:top w:w="120" w:type="dxa"/>
+              <w:left w:w="120" w:type="dxa"/>
+              <w:bottom w:w="120" w:type="dxa"/>
+              <w:right w:w="120" w:type="dxa"/>
+            </w:tcMar>
+            <w:vAlign w:val="center"/>
+            <w:hideMark/>
+          </w:tcPr>
+          <w:p>
+            <w:pPr>
+              <w:spacing w:after="0"/>
+              <w:rPr>
+                <w:rFonts w:ascii="Times" w:eastAsia="Times New Roman" w:hAnsi="Times" w:cs="Times New Roman"/>
+                <w:color w:val="000000"/>
+                <w:sz w:val="27"/>
+                <w:szCs w:val="27"/>
+                <w:lang w:bidi="ar-SA"/>
+              </w:rPr>
+            </w:pPr>
+            <w:r>
+              <w:rPr>
+                <w:rFonts w:ascii="Times" w:eastAsia="Times New Roman" w:hAnsi="Times" w:cs="Times New Roman"/>
+                <w:color w:val="000000"/>
+                <w:sz w:val="27"/>
+                <w:szCs w:val="27"/>
+                <w:lang w:bidi="ar-SA"/>
+              </w:rPr>
+              <w:t>11</w:t>
+            </w:r>
           </w:p>
         </w:tc>
         <w:tc>
           <w:tcPr>
-            <w:tcW w:w="5528" w:type="dxa"/>
+            <w:tcW w:w="0" w:type="auto"/>
             <w:tcBorders>
-              <w:top w:val="single" w:sz="4" w:space="0" w:color="auto"/>
+              <w:top w:val="single" w:sz="6" w:space="0" w:color="000000"/>
+              <w:left w:val="single" w:sz="6" w:space="0" w:color="000000"/>
+              <w:bottom w:val="single" w:sz="6" w:space="0" w:color="000000"/>
+              <w:right w:val="single" w:sz="6" w:space="0" w:color="000000"/>
             </w:tcBorders>
+            <w:tcMar>
+              <w:top w:w="120" w:type="dxa"/>
+              <w:left w:w="120" w:type="dxa"/>
+              <w:bottom w:w="120" w:type="dxa"/>
+              <w:right w:w="120" w:type="dxa"/>
+            </w:tcMar>
+            <w:vAlign w:val="center"/>
+            <w:hideMark/>
           </w:tcPr>
           <w:p>
             <w:pPr>
-              <w:suppressAutoHyphens/>
               <w:spacing w:after="0"/>
               <w:rPr>
-                <w:rFonts w:asciiTheme="minorHAnsi" w:eastAsia="Times New Roman" w:hAnsiTheme="minorHAnsi" w:cstheme="minorHAnsi"/>
-                <w:spacing w:val="-3"/>
-                <w:lang w:val="en-US" w:bidi="ar-SA"/>
+                <w:rFonts w:ascii="Times" w:eastAsia="Times New Roman" w:hAnsi="Times" w:cs="Times New Roman"/>
+                <w:color w:val="000000"/>
+                <w:sz w:val="27"/>
+                <w:szCs w:val="27"/>
+                <w:lang w:bidi="ar-SA"/>
               </w:rPr>
             </w:pPr>
+            <w:r>
+              <w:rPr>
+                <w:rFonts w:ascii="Times" w:eastAsia="Times New Roman" w:hAnsi="Times" w:cs="Times New Roman"/>
+                <w:color w:val="000000"/>
+                <w:sz w:val="27"/>
+                <w:szCs w:val="27"/>
+                <w:lang w:bidi="ar-SA"/>
+              </w:rPr>
+              <w:t>"eagle" (after loss)</w:t>
+            </w:r>
+          </w:p>
+        </w:tc>
+        <w:tc>
+          <w:tcPr>
+            <w:tcW w:w="7528" w:type="dxa"/>
+            <w:tcBorders>
+              <w:top w:val="single" w:sz="6" w:space="0" w:color="000000"/>
+              <w:left w:val="single" w:sz="6" w:space="0" w:color="000000"/>
+              <w:bottom w:val="single" w:sz="6" w:space="0" w:color="000000"/>
+              <w:right w:val="single" w:sz="6" w:space="0" w:color="000000"/>
+            </w:tcBorders>
+            <w:tcMar>
+              <w:top w:w="120" w:type="dxa"/>
+              <w:left w:w="120" w:type="dxa"/>
+              <w:bottom w:w="120" w:type="dxa"/>
+              <w:right w:w="120" w:type="dxa"/>
+            </w:tcMar>
+            <w:vAlign w:val="center"/>
+            <w:hideMark/>
+          </w:tcPr>
+          <w:p>
+            <w:pPr>
+              <w:spacing w:after="0"/>
+              <w:rPr>
+                <w:rFonts w:ascii="Times" w:eastAsia="Times New Roman" w:hAnsi="Times" w:cs="Times New Roman"/>
+                <w:color w:val="000000"/>
+                <w:sz w:val="27"/>
+                <w:szCs w:val="27"/>
+                <w:lang w:bidi="ar-SA"/>
+              </w:rPr>
+            </w:pPr>
+            <w:r>
+              <w:rPr>
+                <w:rFonts w:ascii="Times" w:eastAsia="Times New Roman" w:hAnsi="Times" w:cs="Times New Roman"/>
+                <w:color w:val="000000"/>
+                <w:sz w:val="27"/>
+                <w:szCs w:val="27"/>
+                <w:lang w:bidi="ar-SA"/>
+              </w:rPr>
+              <w:t>No effect: Game already lost</w:t>
+            </w:r>
+          </w:p>
+        </w:tc>
+      </w:tr>
+      <w:tr>
+        <w:tc>
+          <w:tcPr>
+            <w:tcW w:w="0" w:type="auto"/>
+            <w:tcBorders>
+              <w:top w:val="single" w:sz="6" w:space="0" w:color="000000"/>
+              <w:left w:val="single" w:sz="6" w:space="0" w:color="000000"/>
+              <w:bottom w:val="single" w:sz="6" w:space="0" w:color="000000"/>
+              <w:right w:val="single" w:sz="6" w:space="0" w:color="000000"/>
+            </w:tcBorders>
+            <w:tcMar>
+              <w:top w:w="120" w:type="dxa"/>
+              <w:left w:w="120" w:type="dxa"/>
+              <w:bottom w:w="120" w:type="dxa"/>
+              <w:right w:w="120" w:type="dxa"/>
+            </w:tcMar>
+            <w:vAlign w:val="center"/>
+            <w:hideMark/>
+          </w:tcPr>
+          <w:p>
+            <w:pPr>
+              <w:spacing w:after="0"/>
+              <w:rPr>
+                <w:rFonts w:ascii="Times" w:eastAsia="Times New Roman" w:hAnsi="Times" w:cs="Times New Roman"/>
+                <w:color w:val="000000"/>
+                <w:sz w:val="27"/>
+                <w:szCs w:val="27"/>
+                <w:lang w:bidi="ar-SA"/>
+              </w:rPr>
+            </w:pPr>
+            <w:r>
+              <w:rPr>
+                <w:rFonts w:ascii="Times" w:eastAsia="Times New Roman" w:hAnsi="Times" w:cs="Times New Roman"/>
+                <w:color w:val="000000"/>
+                <w:sz w:val="27"/>
+                <w:szCs w:val="27"/>
+                <w:lang w:bidi="ar-SA"/>
+              </w:rPr>
+              <w:lastRenderedPageBreak/>
+              <w:t>12</w:t>
+            </w:r>
+          </w:p>
+        </w:tc>
+        <w:tc>
+          <w:tcPr>
+            <w:tcW w:w="0" w:type="auto"/>
+            <w:tcBorders>
+              <w:top w:val="single" w:sz="6" w:space="0" w:color="000000"/>
+              <w:left w:val="single" w:sz="6" w:space="0" w:color="000000"/>
+              <w:bottom w:val="single" w:sz="6" w:space="0" w:color="000000"/>
+              <w:right w:val="single" w:sz="6" w:space="0" w:color="000000"/>
+            </w:tcBorders>
+            <w:tcMar>
+              <w:top w:w="120" w:type="dxa"/>
+              <w:left w:w="120" w:type="dxa"/>
+              <w:bottom w:w="120" w:type="dxa"/>
+              <w:right w:w="120" w:type="dxa"/>
+            </w:tcMar>
+            <w:vAlign w:val="center"/>
+            <w:hideMark/>
+          </w:tcPr>
+          <w:p>
+            <w:pPr>
+              <w:spacing w:after="0"/>
+              <w:rPr>
+                <w:rFonts w:ascii="Times" w:eastAsia="Times New Roman" w:hAnsi="Times" w:cs="Times New Roman"/>
+                <w:color w:val="000000"/>
+                <w:sz w:val="27"/>
+                <w:szCs w:val="27"/>
+                <w:lang w:bidi="ar-SA"/>
+              </w:rPr>
+            </w:pPr>
+            <w:r>
+              <w:rPr>
+                <w:rFonts w:ascii="Times" w:eastAsia="Times New Roman" w:hAnsi="Times" w:cs="Times New Roman"/>
+                <w:color w:val="000000"/>
+                <w:sz w:val="27"/>
+                <w:szCs w:val="27"/>
+                <w:lang w:bidi="ar-SA"/>
+              </w:rPr>
+              <w:t>"glare"</w:t>
+            </w:r>
+          </w:p>
+        </w:tc>
+        <w:tc>
+          <w:tcPr>
+            <w:tcW w:w="7528" w:type="dxa"/>
+            <w:tcBorders>
+              <w:top w:val="single" w:sz="6" w:space="0" w:color="000000"/>
+              <w:left w:val="single" w:sz="6" w:space="0" w:color="000000"/>
+              <w:bottom w:val="single" w:sz="6" w:space="0" w:color="000000"/>
+              <w:right w:val="single" w:sz="6" w:space="0" w:color="000000"/>
+            </w:tcBorders>
+            <w:tcMar>
+              <w:top w:w="120" w:type="dxa"/>
+              <w:left w:w="120" w:type="dxa"/>
+              <w:bottom w:w="120" w:type="dxa"/>
+              <w:right w:w="120" w:type="dxa"/>
+            </w:tcMar>
+            <w:vAlign w:val="center"/>
+            <w:hideMark/>
+          </w:tcPr>
+          <w:p>
+            <w:pPr>
+              <w:spacing w:after="0"/>
+              <w:rPr>
+                <w:rFonts w:ascii="Times" w:eastAsia="Times New Roman" w:hAnsi="Times" w:cs="Times New Roman"/>
+                <w:color w:val="000000"/>
+                <w:sz w:val="27"/>
+                <w:szCs w:val="27"/>
+                <w:lang w:bidi="ar-SA"/>
+              </w:rPr>
+            </w:pPr>
+            <w:r>
+              <w:t xml:space="preserve">First </w:t>
+            </w:r>
+            <w:r>
+              <w:t>an</w:t>
+            </w:r>
+            <w:r>
+              <w:t xml:space="preserve">d </w:t>
+            </w:r>
+            <w:r>
+              <w:t>third letter yellow, second and fourth letters grey, and fifth letter green</w:t>
+            </w:r>
+          </w:p>
+        </w:tc>
+      </w:tr>
+      <w:tr>
+        <w:tc>
+          <w:tcPr>
+            <w:tcW w:w="0" w:type="auto"/>
+            <w:tcBorders>
+              <w:top w:val="single" w:sz="6" w:space="0" w:color="000000"/>
+              <w:left w:val="single" w:sz="6" w:space="0" w:color="000000"/>
+              <w:bottom w:val="single" w:sz="6" w:space="0" w:color="000000"/>
+              <w:right w:val="single" w:sz="6" w:space="0" w:color="000000"/>
+            </w:tcBorders>
+            <w:tcMar>
+              <w:top w:w="120" w:type="dxa"/>
+              <w:left w:w="120" w:type="dxa"/>
+              <w:bottom w:w="120" w:type="dxa"/>
+              <w:right w:w="120" w:type="dxa"/>
+            </w:tcMar>
+            <w:vAlign w:val="center"/>
+            <w:hideMark/>
+          </w:tcPr>
+          <w:p>
+            <w:pPr>
+              <w:spacing w:after="0"/>
+              <w:rPr>
+                <w:rFonts w:ascii="Times" w:eastAsia="Times New Roman" w:hAnsi="Times" w:cs="Times New Roman"/>
+                <w:color w:val="000000"/>
+                <w:sz w:val="27"/>
+                <w:szCs w:val="27"/>
+                <w:lang w:bidi="ar-SA"/>
+              </w:rPr>
+            </w:pPr>
+            <w:r>
+              <w:rPr>
+                <w:rFonts w:ascii="Times" w:eastAsia="Times New Roman" w:hAnsi="Times" w:cs="Times New Roman"/>
+                <w:color w:val="000000"/>
+                <w:sz w:val="27"/>
+                <w:szCs w:val="27"/>
+                <w:lang w:bidi="ar-SA"/>
+              </w:rPr>
+              <w:t>13</w:t>
+            </w:r>
+          </w:p>
+        </w:tc>
+        <w:tc>
+          <w:tcPr>
+            <w:tcW w:w="0" w:type="auto"/>
+            <w:tcBorders>
+              <w:top w:val="single" w:sz="6" w:space="0" w:color="000000"/>
+              <w:left w:val="single" w:sz="6" w:space="0" w:color="000000"/>
+              <w:bottom w:val="single" w:sz="6" w:space="0" w:color="000000"/>
+              <w:right w:val="single" w:sz="6" w:space="0" w:color="000000"/>
+            </w:tcBorders>
+            <w:tcMar>
+              <w:top w:w="120" w:type="dxa"/>
+              <w:left w:w="120" w:type="dxa"/>
+              <w:bottom w:w="120" w:type="dxa"/>
+              <w:right w:w="120" w:type="dxa"/>
+            </w:tcMar>
+            <w:vAlign w:val="center"/>
+            <w:hideMark/>
+          </w:tcPr>
+          <w:p>
+            <w:pPr>
+              <w:spacing w:after="0"/>
+              <w:rPr>
+                <w:rFonts w:ascii="Times" w:eastAsia="Times New Roman" w:hAnsi="Times" w:cs="Times New Roman"/>
+                <w:color w:val="000000"/>
+                <w:sz w:val="27"/>
+                <w:szCs w:val="27"/>
+                <w:lang w:bidi="ar-SA"/>
+              </w:rPr>
+            </w:pPr>
+            <w:r>
+              <w:rPr>
+                <w:rFonts w:ascii="Times" w:eastAsia="Times New Roman" w:hAnsi="Times" w:cs="Times New Roman"/>
+                <w:color w:val="000000"/>
+                <w:sz w:val="27"/>
+                <w:szCs w:val="27"/>
+                <w:lang w:bidi="ar-SA"/>
+              </w:rPr>
+              <w:t>"image"</w:t>
+            </w:r>
+          </w:p>
+        </w:tc>
+        <w:tc>
+          <w:tcPr>
+            <w:tcW w:w="7528" w:type="dxa"/>
+            <w:tcBorders>
+              <w:top w:val="single" w:sz="6" w:space="0" w:color="000000"/>
+              <w:left w:val="single" w:sz="6" w:space="0" w:color="000000"/>
+              <w:bottom w:val="single" w:sz="6" w:space="0" w:color="000000"/>
+              <w:right w:val="single" w:sz="6" w:space="0" w:color="000000"/>
+            </w:tcBorders>
+            <w:tcMar>
+              <w:top w:w="120" w:type="dxa"/>
+              <w:left w:w="120" w:type="dxa"/>
+              <w:bottom w:w="120" w:type="dxa"/>
+              <w:right w:w="120" w:type="dxa"/>
+            </w:tcMar>
+            <w:vAlign w:val="center"/>
+            <w:hideMark/>
+          </w:tcPr>
+          <w:p>
+            <w:pPr>
+              <w:spacing w:after="0"/>
+              <w:rPr>
+                <w:rFonts w:ascii="Times" w:eastAsia="Times New Roman" w:hAnsi="Times" w:cs="Times New Roman"/>
+                <w:color w:val="000000"/>
+                <w:sz w:val="27"/>
+                <w:szCs w:val="27"/>
+                <w:lang w:bidi="ar-SA"/>
+              </w:rPr>
+            </w:pPr>
+            <w:r>
+              <w:rPr>
+                <w:rFonts w:ascii="Times" w:eastAsia="Times New Roman" w:hAnsi="Times" w:cs="Times New Roman"/>
+                <w:color w:val="000000"/>
+                <w:sz w:val="27"/>
+                <w:szCs w:val="27"/>
+                <w:lang w:bidi="ar-SA"/>
+              </w:rPr>
+              <w:t>Third</w:t>
+            </w:r>
+            <w:r>
+              <w:rPr>
+                <w:rFonts w:ascii="Times" w:eastAsia="Times New Roman" w:hAnsi="Times" w:cs="Times New Roman"/>
+                <w:color w:val="000000"/>
+                <w:sz w:val="27"/>
+                <w:szCs w:val="27"/>
+                <w:lang w:bidi="ar-SA"/>
+              </w:rPr>
+              <w:t xml:space="preserve"> and fourth</w:t>
+            </w:r>
+            <w:r>
+              <w:rPr>
+                <w:rFonts w:ascii="Times" w:eastAsia="Times New Roman" w:hAnsi="Times" w:cs="Times New Roman"/>
+                <w:color w:val="000000"/>
+                <w:sz w:val="27"/>
+                <w:szCs w:val="27"/>
+                <w:lang w:bidi="ar-SA"/>
+              </w:rPr>
+              <w:t xml:space="preserve"> letter </w:t>
+            </w:r>
+            <w:r>
+              <w:rPr>
+                <w:rFonts w:ascii="Times" w:eastAsia="Times New Roman" w:hAnsi="Times" w:cs="Times New Roman"/>
+                <w:color w:val="000000"/>
+                <w:sz w:val="27"/>
+                <w:szCs w:val="27"/>
+                <w:lang w:bidi="ar-SA"/>
+              </w:rPr>
+              <w:t>yellow</w:t>
+            </w:r>
+            <w:r>
+              <w:rPr>
+                <w:rFonts w:ascii="Times" w:eastAsia="Times New Roman" w:hAnsi="Times" w:cs="Times New Roman"/>
+                <w:color w:val="000000"/>
+                <w:sz w:val="27"/>
+                <w:szCs w:val="27"/>
+                <w:lang w:bidi="ar-SA"/>
+              </w:rPr>
+              <w:t xml:space="preserve"> (correct letter, </w:t>
+            </w:r>
+            <w:r>
+              <w:rPr>
+                <w:rFonts w:ascii="Times" w:eastAsia="Times New Roman" w:hAnsi="Times" w:cs="Times New Roman"/>
+                <w:color w:val="000000"/>
+                <w:sz w:val="27"/>
+                <w:szCs w:val="27"/>
+                <w:lang w:bidi="ar-SA"/>
+              </w:rPr>
+              <w:t>wrong</w:t>
+            </w:r>
+            <w:r>
+              <w:rPr>
+                <w:rFonts w:ascii="Times" w:eastAsia="Times New Roman" w:hAnsi="Times" w:cs="Times New Roman"/>
+                <w:color w:val="000000"/>
+                <w:sz w:val="27"/>
+                <w:szCs w:val="27"/>
+                <w:lang w:bidi="ar-SA"/>
+              </w:rPr>
+              <w:t xml:space="preserve"> spot), </w:t>
+            </w:r>
+            <w:r>
+              <w:rPr>
+                <w:rFonts w:ascii="Times" w:eastAsia="Times New Roman" w:hAnsi="Times" w:cs="Times New Roman"/>
+                <w:color w:val="000000"/>
+                <w:sz w:val="27"/>
+                <w:szCs w:val="27"/>
+                <w:lang w:bidi="ar-SA"/>
+              </w:rPr>
+              <w:t>first</w:t>
+            </w:r>
+            <w:r>
+              <w:rPr>
+                <w:rFonts w:ascii="Times" w:eastAsia="Times New Roman" w:hAnsi="Times" w:cs="Times New Roman"/>
+                <w:color w:val="000000"/>
+                <w:sz w:val="27"/>
+                <w:szCs w:val="27"/>
+                <w:lang w:bidi="ar-SA"/>
+              </w:rPr>
+              <w:t xml:space="preserve"> and </w:t>
+            </w:r>
+            <w:r>
+              <w:rPr>
+                <w:rFonts w:ascii="Times" w:eastAsia="Times New Roman" w:hAnsi="Times" w:cs="Times New Roman"/>
+                <w:color w:val="000000"/>
+                <w:sz w:val="27"/>
+                <w:szCs w:val="27"/>
+                <w:lang w:bidi="ar-SA"/>
+              </w:rPr>
+              <w:t>second</w:t>
+            </w:r>
+            <w:r>
+              <w:rPr>
+                <w:rFonts w:ascii="Times" w:eastAsia="Times New Roman" w:hAnsi="Times" w:cs="Times New Roman"/>
+                <w:color w:val="000000"/>
+                <w:sz w:val="27"/>
+                <w:szCs w:val="27"/>
+                <w:lang w:bidi="ar-SA"/>
+              </w:rPr>
+              <w:t xml:space="preserve"> letters </w:t>
+            </w:r>
+            <w:r>
+              <w:rPr>
+                <w:rFonts w:ascii="Times" w:eastAsia="Times New Roman" w:hAnsi="Times" w:cs="Times New Roman"/>
+                <w:color w:val="000000"/>
+                <w:sz w:val="27"/>
+                <w:szCs w:val="27"/>
+                <w:lang w:bidi="ar-SA"/>
+              </w:rPr>
+              <w:t>grey</w:t>
+            </w:r>
+            <w:r>
+              <w:rPr>
+                <w:rFonts w:ascii="Times" w:eastAsia="Times New Roman" w:hAnsi="Times" w:cs="Times New Roman"/>
+                <w:color w:val="000000"/>
+                <w:sz w:val="27"/>
+                <w:szCs w:val="27"/>
+                <w:lang w:bidi="ar-SA"/>
+              </w:rPr>
+              <w:t xml:space="preserve">, </w:t>
+            </w:r>
+            <w:r>
+              <w:rPr>
+                <w:rFonts w:ascii="Times" w:eastAsia="Times New Roman" w:hAnsi="Times" w:cs="Times New Roman"/>
+                <w:color w:val="000000"/>
+                <w:sz w:val="27"/>
+                <w:szCs w:val="27"/>
+                <w:lang w:bidi="ar-SA"/>
+              </w:rPr>
+              <w:t>fifth letter green</w:t>
+            </w:r>
+          </w:p>
+        </w:tc>
+      </w:tr>
+      <w:tr>
+        <w:tc>
+          <w:tcPr>
+            <w:tcW w:w="0" w:type="auto"/>
+            <w:tcBorders>
+              <w:top w:val="single" w:sz="6" w:space="0" w:color="000000"/>
+              <w:left w:val="single" w:sz="6" w:space="0" w:color="000000"/>
+              <w:bottom w:val="single" w:sz="6" w:space="0" w:color="000000"/>
+              <w:right w:val="single" w:sz="6" w:space="0" w:color="000000"/>
+            </w:tcBorders>
+            <w:tcMar>
+              <w:top w:w="120" w:type="dxa"/>
+              <w:left w:w="120" w:type="dxa"/>
+              <w:bottom w:w="120" w:type="dxa"/>
+              <w:right w:w="120" w:type="dxa"/>
+            </w:tcMar>
+            <w:vAlign w:val="center"/>
+            <w:hideMark/>
+          </w:tcPr>
+          <w:p>
+            <w:pPr>
+              <w:spacing w:after="0"/>
+              <w:rPr>
+                <w:rFonts w:ascii="Times" w:eastAsia="Times New Roman" w:hAnsi="Times" w:cs="Times New Roman"/>
+                <w:color w:val="000000"/>
+                <w:sz w:val="27"/>
+                <w:szCs w:val="27"/>
+                <w:lang w:bidi="ar-SA"/>
+              </w:rPr>
+            </w:pPr>
+            <w:r>
+              <w:rPr>
+                <w:rFonts w:ascii="Times" w:eastAsia="Times New Roman" w:hAnsi="Times" w:cs="Times New Roman"/>
+                <w:color w:val="000000"/>
+                <w:sz w:val="27"/>
+                <w:szCs w:val="27"/>
+                <w:lang w:bidi="ar-SA"/>
+              </w:rPr>
+              <w:t>14</w:t>
+            </w:r>
+          </w:p>
+        </w:tc>
+        <w:tc>
+          <w:tcPr>
+            <w:tcW w:w="0" w:type="auto"/>
+            <w:tcBorders>
+              <w:top w:val="single" w:sz="6" w:space="0" w:color="000000"/>
+              <w:left w:val="single" w:sz="6" w:space="0" w:color="000000"/>
+              <w:bottom w:val="single" w:sz="6" w:space="0" w:color="000000"/>
+              <w:right w:val="single" w:sz="6" w:space="0" w:color="000000"/>
+            </w:tcBorders>
+            <w:tcMar>
+              <w:top w:w="120" w:type="dxa"/>
+              <w:left w:w="120" w:type="dxa"/>
+              <w:bottom w:w="120" w:type="dxa"/>
+              <w:right w:w="120" w:type="dxa"/>
+            </w:tcMar>
+            <w:vAlign w:val="center"/>
+            <w:hideMark/>
+          </w:tcPr>
+          <w:p>
+            <w:pPr>
+              <w:spacing w:after="0"/>
+              <w:rPr>
+                <w:rFonts w:ascii="Times" w:eastAsia="Times New Roman" w:hAnsi="Times" w:cs="Times New Roman"/>
+                <w:color w:val="000000"/>
+                <w:sz w:val="27"/>
+                <w:szCs w:val="27"/>
+                <w:lang w:bidi="ar-SA"/>
+              </w:rPr>
+            </w:pPr>
+            <w:r>
+              <w:rPr>
+                <w:rFonts w:ascii="Times" w:eastAsia="Times New Roman" w:hAnsi="Times" w:cs="Times New Roman"/>
+                <w:color w:val="000000"/>
+                <w:sz w:val="27"/>
+                <w:szCs w:val="27"/>
+                <w:lang w:bidi="ar-SA"/>
+              </w:rPr>
+              <w:t>"beady"</w:t>
+            </w:r>
+          </w:p>
+        </w:tc>
+        <w:tc>
+          <w:tcPr>
+            <w:tcW w:w="7528" w:type="dxa"/>
+            <w:tcBorders>
+              <w:top w:val="single" w:sz="6" w:space="0" w:color="000000"/>
+              <w:left w:val="single" w:sz="6" w:space="0" w:color="000000"/>
+              <w:bottom w:val="single" w:sz="6" w:space="0" w:color="000000"/>
+              <w:right w:val="single" w:sz="6" w:space="0" w:color="000000"/>
+            </w:tcBorders>
+            <w:tcMar>
+              <w:top w:w="120" w:type="dxa"/>
+              <w:left w:w="120" w:type="dxa"/>
+              <w:bottom w:w="120" w:type="dxa"/>
+              <w:right w:w="120" w:type="dxa"/>
+            </w:tcMar>
+            <w:vAlign w:val="center"/>
+            <w:hideMark/>
+          </w:tcPr>
+          <w:p>
+            <w:pPr>
+              <w:spacing w:after="0"/>
+              <w:rPr>
+                <w:rFonts w:ascii="Times" w:eastAsia="Times New Roman" w:hAnsi="Times" w:cs="Times New Roman"/>
+                <w:color w:val="000000"/>
+                <w:sz w:val="27"/>
+                <w:szCs w:val="27"/>
+                <w:lang w:bidi="ar-SA"/>
+              </w:rPr>
+            </w:pPr>
+            <w:r>
+              <w:rPr>
+                <w:rFonts w:ascii="Times" w:eastAsia="Times New Roman" w:hAnsi="Times" w:cs="Times New Roman"/>
+                <w:color w:val="000000"/>
+                <w:sz w:val="27"/>
+                <w:szCs w:val="27"/>
+                <w:lang w:bidi="ar-SA"/>
+              </w:rPr>
+              <w:t>First, fourth and fifth letters grey, second and third letters yellow</w:t>
+            </w:r>
           </w:p>
         </w:tc>
       </w:tr>
@@ -1394,13 +3897,15 @@
         <w:spacing w:after="0"/>
         <w:rPr>
           <w:rFonts w:asciiTheme="minorHAnsi" w:eastAsia="Times New Roman" w:hAnsiTheme="minorHAnsi" w:cstheme="minorHAnsi"/>
-          <w:b/>
-          <w:bCs/>
           <w:spacing w:val="-3"/>
           <w:lang w:val="en-US" w:bidi="ar-SA"/>
         </w:rPr>
       </w:pPr>
-      <w:r>
+    </w:p>
+    <w:p>
+      <w:pPr>
+        <w:suppressAutoHyphens/>
+        <w:spacing w:after="0"/>
         <w:rPr>
           <w:rFonts w:asciiTheme="minorHAnsi" w:eastAsia="Times New Roman" w:hAnsiTheme="minorHAnsi" w:cstheme="minorHAnsi"/>
           <w:b/>
@@ -1408,7 +3913,38 @@
           <w:spacing w:val="-3"/>
           <w:lang w:val="en-US" w:bidi="ar-SA"/>
         </w:rPr>
-        <w:t>The WordleGame Class</w:t>
+      </w:pPr>
+      <w:r>
+        <w:rPr>
+          <w:rFonts w:asciiTheme="minorHAnsi" w:eastAsia="Times New Roman" w:hAnsiTheme="minorHAnsi" w:cstheme="minorHAnsi"/>
+          <w:b/>
+          <w:bCs/>
+          <w:spacing w:val="-3"/>
+          <w:lang w:val="en-US" w:bidi="ar-SA"/>
+        </w:rPr>
+        <w:t xml:space="preserve">The </w:t>
+      </w:r>
+      <w:proofErr w:type="spellStart"/>
+      <w:r>
+        <w:rPr>
+          <w:rFonts w:asciiTheme="minorHAnsi" w:eastAsia="Times New Roman" w:hAnsiTheme="minorHAnsi" w:cstheme="minorHAnsi"/>
+          <w:b/>
+          <w:bCs/>
+          <w:spacing w:val="-3"/>
+          <w:lang w:val="en-US" w:bidi="ar-SA"/>
+        </w:rPr>
+        <w:t>WordleGame</w:t>
+      </w:r>
+      <w:proofErr w:type="spellEnd"/>
+      <w:r>
+        <w:rPr>
+          <w:rFonts w:asciiTheme="minorHAnsi" w:eastAsia="Times New Roman" w:hAnsiTheme="minorHAnsi" w:cstheme="minorHAnsi"/>
+          <w:b/>
+          <w:bCs/>
+          <w:spacing w:val="-3"/>
+          <w:lang w:val="en-US" w:bidi="ar-SA"/>
+        </w:rPr>
+        <w:t xml:space="preserve"> Class</w:t>
       </w:r>
     </w:p>
     <w:p>
@@ -1440,7 +3976,23 @@
           <w:rFonts w:asciiTheme="minorHAnsi" w:hAnsiTheme="minorHAnsi" w:cstheme="minorHAnsi"/>
           <w:spacing w:val="-3"/>
         </w:rPr>
-        <w:t>The WordleGame class has at least the following att</w:t>
+        <w:t xml:space="preserve">The </w:t>
+      </w:r>
+      <w:proofErr w:type="spellStart"/>
+      <w:r>
+        <w:rPr>
+          <w:rFonts w:asciiTheme="minorHAnsi" w:hAnsiTheme="minorHAnsi" w:cstheme="minorHAnsi"/>
+          <w:spacing w:val="-3"/>
+        </w:rPr>
+        <w:t>WordleGame</w:t>
+      </w:r>
+      <w:proofErr w:type="spellEnd"/>
+      <w:r>
+        <w:rPr>
+          <w:rFonts w:asciiTheme="minorHAnsi" w:hAnsiTheme="minorHAnsi" w:cstheme="minorHAnsi"/>
+          <w:spacing w:val="-3"/>
+        </w:rPr>
+        <w:t xml:space="preserve"> class has at least the following att</w:t>
       </w:r>
       <w:r>
         <w:rPr>
@@ -1464,6 +4016,7 @@
           <w:spacing w:val="-3"/>
         </w:rPr>
       </w:pPr>
+      <w:proofErr w:type="spellStart"/>
       <w:r>
         <w:rPr>
           <w:rFonts w:asciiTheme="minorHAnsi" w:hAnsiTheme="minorHAnsi" w:cstheme="minorHAnsi"/>
@@ -1471,6 +4024,7 @@
         </w:rPr>
         <w:t>secret_word</w:t>
       </w:r>
+      <w:proofErr w:type="spellEnd"/>
       <w:r>
         <w:rPr>
           <w:rFonts w:asciiTheme="minorHAnsi" w:hAnsiTheme="minorHAnsi" w:cstheme="minorHAnsi"/>
@@ -1507,6 +4061,7 @@
           <w:spacing w:val="-3"/>
         </w:rPr>
       </w:pPr>
+      <w:proofErr w:type="spellStart"/>
       <w:r>
         <w:rPr>
           <w:rFonts w:asciiTheme="minorHAnsi" w:hAnsiTheme="minorHAnsi" w:cstheme="minorHAnsi"/>
@@ -1514,6 +4069,7 @@
         </w:rPr>
         <w:t>max_attempts</w:t>
       </w:r>
+      <w:proofErr w:type="spellEnd"/>
       <w:r>
         <w:rPr>
           <w:rFonts w:asciiTheme="minorHAnsi" w:hAnsiTheme="minorHAnsi" w:cstheme="minorHAnsi"/>
@@ -1543,6 +4099,7 @@
           <w:spacing w:val="-3"/>
         </w:rPr>
       </w:pPr>
+      <w:proofErr w:type="spellStart"/>
       <w:r>
         <w:rPr>
           <w:rFonts w:asciiTheme="minorHAnsi" w:hAnsiTheme="minorHAnsi" w:cstheme="minorHAnsi"/>
@@ -1550,6 +4107,7 @@
         </w:rPr>
         <w:t>attempts_left</w:t>
       </w:r>
+      <w:proofErr w:type="spellEnd"/>
       <w:r>
         <w:rPr>
           <w:rFonts w:asciiTheme="minorHAnsi" w:hAnsiTheme="minorHAnsi" w:cstheme="minorHAnsi"/>
@@ -1583,8 +4141,17 @@
           <w:rFonts w:asciiTheme="minorHAnsi" w:hAnsiTheme="minorHAnsi" w:cstheme="minorHAnsi"/>
           <w:spacing w:val="-3"/>
         </w:rPr>
-        <w:t>value of max_attempts</w:t>
-      </w:r>
+        <w:t xml:space="preserve">value of </w:t>
+      </w:r>
+      <w:proofErr w:type="spellStart"/>
+      <w:r>
+        <w:rPr>
+          <w:rFonts w:asciiTheme="minorHAnsi" w:hAnsiTheme="minorHAnsi" w:cstheme="minorHAnsi"/>
+          <w:spacing w:val="-3"/>
+        </w:rPr>
+        <w:t>max_attempts</w:t>
+      </w:r>
+      <w:proofErr w:type="spellEnd"/>
       <w:r>
         <w:rPr>
           <w:rFonts w:asciiTheme="minorHAnsi" w:hAnsiTheme="minorHAnsi" w:cstheme="minorHAnsi"/>
@@ -1668,7 +4235,23 @@
           <w:rFonts w:asciiTheme="minorHAnsi" w:hAnsiTheme="minorHAnsi" w:cstheme="minorHAnsi"/>
           <w:spacing w:val="-3"/>
         </w:rPr>
-        <w:t>The WordleGame class has at least the following methods:</w:t>
+        <w:t xml:space="preserve">The </w:t>
+      </w:r>
+      <w:proofErr w:type="spellStart"/>
+      <w:r>
+        <w:rPr>
+          <w:rFonts w:asciiTheme="minorHAnsi" w:hAnsiTheme="minorHAnsi" w:cstheme="minorHAnsi"/>
+          <w:spacing w:val="-3"/>
+        </w:rPr>
+        <w:t>WordleGame</w:t>
+      </w:r>
+      <w:proofErr w:type="spellEnd"/>
+      <w:r>
+        <w:rPr>
+          <w:rFonts w:asciiTheme="minorHAnsi" w:hAnsiTheme="minorHAnsi" w:cstheme="minorHAnsi"/>
+          <w:spacing w:val="-3"/>
+        </w:rPr>
+        <w:t xml:space="preserve"> class has at least the following methods:</w:t>
       </w:r>
     </w:p>
     <w:p>
@@ -1685,12 +4268,21 @@
           <w:spacing w:val="-3"/>
         </w:rPr>
       </w:pPr>
-      <w:r>
-        <w:rPr>
-          <w:rFonts w:asciiTheme="minorHAnsi" w:hAnsiTheme="minorHAnsi" w:cstheme="minorHAnsi"/>
-          <w:spacing w:val="-3"/>
-        </w:rPr>
-        <w:t xml:space="preserve">read_file: </w:t>
+      <w:proofErr w:type="spellStart"/>
+      <w:r>
+        <w:rPr>
+          <w:rFonts w:asciiTheme="minorHAnsi" w:hAnsiTheme="minorHAnsi" w:cstheme="minorHAnsi"/>
+          <w:spacing w:val="-3"/>
+        </w:rPr>
+        <w:t>read_file</w:t>
+      </w:r>
+      <w:proofErr w:type="spellEnd"/>
+      <w:r>
+        <w:rPr>
+          <w:rFonts w:asciiTheme="minorHAnsi" w:hAnsiTheme="minorHAnsi" w:cstheme="minorHAnsi"/>
+          <w:spacing w:val="-3"/>
+        </w:rPr>
+        <w:t xml:space="preserve">: </w:t>
       </w:r>
       <w:r>
         <w:rPr>
@@ -1704,8 +4296,17 @@
           <w:rFonts w:asciiTheme="minorHAnsi" w:hAnsiTheme="minorHAnsi" w:cstheme="minorHAnsi"/>
           <w:spacing w:val="-3"/>
         </w:rPr>
-        <w:t>words in the provided file wordlewords.txt</w:t>
-      </w:r>
+        <w:t xml:space="preserve">words in the provided file </w:t>
+      </w:r>
+      <w:proofErr w:type="gramStart"/>
+      <w:r>
+        <w:rPr>
+          <w:rFonts w:asciiTheme="minorHAnsi" w:hAnsiTheme="minorHAnsi" w:cstheme="minorHAnsi"/>
+          <w:spacing w:val="-3"/>
+        </w:rPr>
+        <w:t>wordlewords.txt</w:t>
+      </w:r>
+      <w:proofErr w:type="gramEnd"/>
     </w:p>
     <w:p>
       <w:pPr>
@@ -1721,12 +4322,21 @@
           <w:spacing w:val="-3"/>
         </w:rPr>
       </w:pPr>
-      <w:r>
-        <w:rPr>
-          <w:rFonts w:asciiTheme="minorHAnsi" w:hAnsiTheme="minorHAnsi" w:cstheme="minorHAnsi"/>
-          <w:spacing w:val="-3"/>
-        </w:rPr>
-        <w:t xml:space="preserve">select_word: </w:t>
+      <w:proofErr w:type="spellStart"/>
+      <w:r>
+        <w:rPr>
+          <w:rFonts w:asciiTheme="minorHAnsi" w:hAnsiTheme="minorHAnsi" w:cstheme="minorHAnsi"/>
+          <w:spacing w:val="-3"/>
+        </w:rPr>
+        <w:t>select_word</w:t>
+      </w:r>
+      <w:proofErr w:type="spellEnd"/>
+      <w:r>
+        <w:rPr>
+          <w:rFonts w:asciiTheme="minorHAnsi" w:hAnsiTheme="minorHAnsi" w:cstheme="minorHAnsi"/>
+          <w:spacing w:val="-3"/>
+        </w:rPr>
+        <w:t xml:space="preserve">: </w:t>
       </w:r>
       <w:r>
         <w:rPr>
@@ -1750,12 +4360,21 @@
           <w:spacing w:val="-3"/>
         </w:rPr>
       </w:pPr>
-      <w:r>
-        <w:rPr>
-          <w:rFonts w:asciiTheme="minorHAnsi" w:hAnsiTheme="minorHAnsi" w:cstheme="minorHAnsi"/>
-          <w:spacing w:val="-3"/>
-        </w:rPr>
-        <w:t>make_guess(guess):</w:t>
+      <w:proofErr w:type="spellStart"/>
+      <w:r>
+        <w:rPr>
+          <w:rFonts w:asciiTheme="minorHAnsi" w:hAnsiTheme="minorHAnsi" w:cstheme="minorHAnsi"/>
+          <w:spacing w:val="-3"/>
+        </w:rPr>
+        <w:t>make_guess</w:t>
+      </w:r>
+      <w:proofErr w:type="spellEnd"/>
+      <w:r>
+        <w:rPr>
+          <w:rFonts w:asciiTheme="minorHAnsi" w:hAnsiTheme="minorHAnsi" w:cstheme="minorHAnsi"/>
+          <w:spacing w:val="-3"/>
+        </w:rPr>
+        <w:t>(guess):</w:t>
       </w:r>
       <w:r>
         <w:rPr>
@@ -1797,8 +4416,17 @@
           <w:rFonts w:asciiTheme="minorHAnsi" w:hAnsiTheme="minorHAnsi" w:cstheme="minorHAnsi"/>
           <w:spacing w:val="-3"/>
         </w:rPr>
-        <w:t xml:space="preserve"> the game state</w:t>
-      </w:r>
+        <w:t xml:space="preserve"> the game </w:t>
+      </w:r>
+      <w:proofErr w:type="gramStart"/>
+      <w:r>
+        <w:rPr>
+          <w:rFonts w:asciiTheme="minorHAnsi" w:hAnsiTheme="minorHAnsi" w:cstheme="minorHAnsi"/>
+          <w:spacing w:val="-3"/>
+        </w:rPr>
+        <w:t>state</w:t>
+      </w:r>
+      <w:proofErr w:type="gramEnd"/>
     </w:p>
     <w:p>
       <w:pPr>
@@ -1814,12 +4442,21 @@
           <w:spacing w:val="-3"/>
         </w:rPr>
       </w:pPr>
-      <w:r>
-        <w:rPr>
-          <w:rFonts w:asciiTheme="minorHAnsi" w:hAnsiTheme="minorHAnsi" w:cstheme="minorHAnsi"/>
-          <w:spacing w:val="-3"/>
-        </w:rPr>
-        <w:t>is_won:</w:t>
+      <w:proofErr w:type="spellStart"/>
+      <w:r>
+        <w:rPr>
+          <w:rFonts w:asciiTheme="minorHAnsi" w:hAnsiTheme="minorHAnsi" w:cstheme="minorHAnsi"/>
+          <w:spacing w:val="-3"/>
+        </w:rPr>
+        <w:t>is_won</w:t>
+      </w:r>
+      <w:proofErr w:type="spellEnd"/>
+      <w:r>
+        <w:rPr>
+          <w:rFonts w:asciiTheme="minorHAnsi" w:hAnsiTheme="minorHAnsi" w:cstheme="minorHAnsi"/>
+          <w:spacing w:val="-3"/>
+        </w:rPr>
+        <w:t>:</w:t>
       </w:r>
       <w:r>
         <w:rPr>
@@ -1850,12 +4487,21 @@
           <w:spacing w:val="-3"/>
         </w:rPr>
       </w:pPr>
-      <w:r>
-        <w:rPr>
-          <w:rFonts w:asciiTheme="minorHAnsi" w:hAnsiTheme="minorHAnsi" w:cstheme="minorHAnsi"/>
-          <w:spacing w:val="-3"/>
-        </w:rPr>
-        <w:t>is_lost:</w:t>
+      <w:proofErr w:type="spellStart"/>
+      <w:r>
+        <w:rPr>
+          <w:rFonts w:asciiTheme="minorHAnsi" w:hAnsiTheme="minorHAnsi" w:cstheme="minorHAnsi"/>
+          <w:spacing w:val="-3"/>
+        </w:rPr>
+        <w:t>is_lost</w:t>
+      </w:r>
+      <w:proofErr w:type="spellEnd"/>
+      <w:r>
+        <w:rPr>
+          <w:rFonts w:asciiTheme="minorHAnsi" w:hAnsiTheme="minorHAnsi" w:cstheme="minorHAnsi"/>
+          <w:spacing w:val="-3"/>
+        </w:rPr>
+        <w:t>:</w:t>
       </w:r>
       <w:r>
         <w:rPr>
@@ -1912,7 +4558,23 @@
           <w:rFonts w:asciiTheme="minorHAnsi" w:hAnsiTheme="minorHAnsi" w:cstheme="minorHAnsi"/>
           <w:spacing w:val="-3"/>
         </w:rPr>
-        <w:t>guesses, each guess on a separate line, with the appropriate colour for each letter in the guess.</w:t>
+        <w:t xml:space="preserve">guesses, each guess on a separate line, with the appropriate </w:t>
+      </w:r>
+      <w:proofErr w:type="spellStart"/>
+      <w:r>
+        <w:rPr>
+          <w:rFonts w:asciiTheme="minorHAnsi" w:hAnsiTheme="minorHAnsi" w:cstheme="minorHAnsi"/>
+          <w:spacing w:val="-3"/>
+        </w:rPr>
+        <w:t>colour</w:t>
+      </w:r>
+      <w:proofErr w:type="spellEnd"/>
+      <w:r>
+        <w:rPr>
+          <w:rFonts w:asciiTheme="minorHAnsi" w:hAnsiTheme="minorHAnsi" w:cstheme="minorHAnsi"/>
+          <w:spacing w:val="-3"/>
+        </w:rPr>
+        <w:t xml:space="preserve"> for each letter in the guess.</w:t>
       </w:r>
     </w:p>
     <w:p>
@@ -1934,14 +4596,87 @@
           <w:rFonts w:asciiTheme="minorHAnsi" w:hAnsiTheme="minorHAnsi" w:cstheme="minorHAnsi"/>
           <w:spacing w:val="-3"/>
         </w:rPr>
-        <w:t>__repr__: Displays the information about the class in the form object_name(</w:t>
-      </w:r>
-      <w:r>
-        <w:rPr>
-          <w:rFonts w:asciiTheme="minorHAnsi" w:hAnsiTheme="minorHAnsi" w:cstheme="minorHAnsi"/>
-          <w:spacing w:val="-3"/>
-        </w:rPr>
-        <w:t xml:space="preserve">word, max_attempts, attempts_left, </w:t>
+        <w:t>__</w:t>
+      </w:r>
+      <w:proofErr w:type="spellStart"/>
+      <w:r>
+        <w:rPr>
+          <w:rFonts w:asciiTheme="minorHAnsi" w:hAnsiTheme="minorHAnsi" w:cstheme="minorHAnsi"/>
+          <w:spacing w:val="-3"/>
+        </w:rPr>
+        <w:t>repr</w:t>
+      </w:r>
+      <w:proofErr w:type="spellEnd"/>
+      <w:r>
+        <w:rPr>
+          <w:rFonts w:asciiTheme="minorHAnsi" w:hAnsiTheme="minorHAnsi" w:cstheme="minorHAnsi"/>
+          <w:spacing w:val="-3"/>
+        </w:rPr>
+        <w:t xml:space="preserve">__: Displays the information about the class in the form </w:t>
+      </w:r>
+      <w:proofErr w:type="spellStart"/>
+      <w:r>
+        <w:rPr>
+          <w:rFonts w:asciiTheme="minorHAnsi" w:hAnsiTheme="minorHAnsi" w:cstheme="minorHAnsi"/>
+          <w:spacing w:val="-3"/>
+        </w:rPr>
+        <w:t>object_</w:t>
+      </w:r>
+      <w:proofErr w:type="gramStart"/>
+      <w:r>
+        <w:rPr>
+          <w:rFonts w:asciiTheme="minorHAnsi" w:hAnsiTheme="minorHAnsi" w:cstheme="minorHAnsi"/>
+          <w:spacing w:val="-3"/>
+        </w:rPr>
+        <w:t>name</w:t>
+      </w:r>
+      <w:proofErr w:type="spellEnd"/>
+      <w:r>
+        <w:rPr>
+          <w:rFonts w:asciiTheme="minorHAnsi" w:hAnsiTheme="minorHAnsi" w:cstheme="minorHAnsi"/>
+          <w:spacing w:val="-3"/>
+        </w:rPr>
+        <w:t>(</w:t>
+      </w:r>
+      <w:proofErr w:type="gramEnd"/>
+      <w:r>
+        <w:rPr>
+          <w:rFonts w:asciiTheme="minorHAnsi" w:hAnsiTheme="minorHAnsi" w:cstheme="minorHAnsi"/>
+          <w:spacing w:val="-3"/>
+        </w:rPr>
+        <w:t xml:space="preserve">word, </w:t>
+      </w:r>
+      <w:proofErr w:type="spellStart"/>
+      <w:r>
+        <w:rPr>
+          <w:rFonts w:asciiTheme="minorHAnsi" w:hAnsiTheme="minorHAnsi" w:cstheme="minorHAnsi"/>
+          <w:spacing w:val="-3"/>
+        </w:rPr>
+        <w:t>max_attempts</w:t>
+      </w:r>
+      <w:proofErr w:type="spellEnd"/>
+      <w:r>
+        <w:rPr>
+          <w:rFonts w:asciiTheme="minorHAnsi" w:hAnsiTheme="minorHAnsi" w:cstheme="minorHAnsi"/>
+          <w:spacing w:val="-3"/>
+        </w:rPr>
+        <w:t xml:space="preserve">, </w:t>
+      </w:r>
+      <w:proofErr w:type="spellStart"/>
+      <w:r>
+        <w:rPr>
+          <w:rFonts w:asciiTheme="minorHAnsi" w:hAnsiTheme="minorHAnsi" w:cstheme="minorHAnsi"/>
+          <w:spacing w:val="-3"/>
+        </w:rPr>
+        <w:t>attempts_left</w:t>
+      </w:r>
+      <w:proofErr w:type="spellEnd"/>
+      <w:r>
+        <w:rPr>
+          <w:rFonts w:asciiTheme="minorHAnsi" w:hAnsiTheme="minorHAnsi" w:cstheme="minorHAnsi"/>
+          <w:spacing w:val="-3"/>
+        </w:rPr>
+        <w:t xml:space="preserve">, </w:t>
       </w:r>
       <w:r>
         <w:rPr>
@@ -1998,8 +4733,26 @@
           <w:rFonts w:asciiTheme="minorHAnsi" w:hAnsiTheme="minorHAnsi" w:cstheme="minorHAnsi"/>
           <w:spacing w:val="-3"/>
         </w:rPr>
-        <w:t xml:space="preserve"> the same as the secret_word</w:t>
-      </w:r>
+        <w:t xml:space="preserve"> the same as the </w:t>
+      </w:r>
+      <w:proofErr w:type="spellStart"/>
+      <w:r>
+        <w:rPr>
+          <w:rFonts w:asciiTheme="minorHAnsi" w:hAnsiTheme="minorHAnsi" w:cstheme="minorHAnsi"/>
+          <w:spacing w:val="-3"/>
+        </w:rPr>
+        <w:t>secret_</w:t>
+      </w:r>
+      <w:proofErr w:type="gramStart"/>
+      <w:r>
+        <w:rPr>
+          <w:rFonts w:asciiTheme="minorHAnsi" w:hAnsiTheme="minorHAnsi" w:cstheme="minorHAnsi"/>
+          <w:spacing w:val="-3"/>
+        </w:rPr>
+        <w:t>word</w:t>
+      </w:r>
+      <w:proofErr w:type="spellEnd"/>
+      <w:proofErr w:type="gramEnd"/>
     </w:p>
     <w:p>
       <w:pPr>
@@ -2020,7 +4773,23 @@
           <w:rFonts w:asciiTheme="minorHAnsi" w:hAnsiTheme="minorHAnsi" w:cstheme="minorHAnsi"/>
           <w:spacing w:val="-3"/>
         </w:rPr>
-        <w:t xml:space="preserve">__getitem___: </w:t>
+        <w:t>__</w:t>
+      </w:r>
+      <w:proofErr w:type="spellStart"/>
+      <w:r>
+        <w:rPr>
+          <w:rFonts w:asciiTheme="minorHAnsi" w:hAnsiTheme="minorHAnsi" w:cstheme="minorHAnsi"/>
+          <w:spacing w:val="-3"/>
+        </w:rPr>
+        <w:t>getitem</w:t>
+      </w:r>
+      <w:proofErr w:type="spellEnd"/>
+      <w:r>
+        <w:rPr>
+          <w:rFonts w:asciiTheme="minorHAnsi" w:hAnsiTheme="minorHAnsi" w:cstheme="minorHAnsi"/>
+          <w:spacing w:val="-3"/>
+        </w:rPr>
+        <w:t xml:space="preserve">___: </w:t>
       </w:r>
       <w:r>
         <w:rPr>
@@ -2034,8 +4803,17 @@
           <w:rFonts w:asciiTheme="minorHAnsi" w:hAnsiTheme="minorHAnsi" w:cstheme="minorHAnsi"/>
           <w:spacing w:val="-3"/>
         </w:rPr>
-        <w:t>to get the individual guesses from the list</w:t>
-      </w:r>
+        <w:t xml:space="preserve">to get the individual guesses from the </w:t>
+      </w:r>
+      <w:proofErr w:type="gramStart"/>
+      <w:r>
+        <w:rPr>
+          <w:rFonts w:asciiTheme="minorHAnsi" w:hAnsiTheme="minorHAnsi" w:cstheme="minorHAnsi"/>
+          <w:spacing w:val="-3"/>
+        </w:rPr>
+        <w:t>list</w:t>
+      </w:r>
+      <w:proofErr w:type="gramEnd"/>
     </w:p>
     <w:p>
       <w:pPr>
@@ -2056,15 +4834,40 @@
           <w:rFonts w:asciiTheme="minorHAnsi" w:hAnsiTheme="minorHAnsi" w:cstheme="minorHAnsi"/>
           <w:spacing w:val="-3"/>
         </w:rPr>
-        <w:t xml:space="preserve">__setitem__: (probably) to set the </w:t>
-      </w:r>
-      <w:r>
-        <w:rPr>
-          <w:rFonts w:asciiTheme="minorHAnsi" w:hAnsiTheme="minorHAnsi" w:cstheme="minorHAnsi"/>
-          <w:spacing w:val="-3"/>
-        </w:rPr>
-        <w:t>guess into the guesses list</w:t>
-      </w:r>
+        <w:t>__</w:t>
+      </w:r>
+      <w:proofErr w:type="spellStart"/>
+      <w:r>
+        <w:rPr>
+          <w:rFonts w:asciiTheme="minorHAnsi" w:hAnsiTheme="minorHAnsi" w:cstheme="minorHAnsi"/>
+          <w:spacing w:val="-3"/>
+        </w:rPr>
+        <w:t>setitem</w:t>
+      </w:r>
+      <w:proofErr w:type="spellEnd"/>
+      <w:r>
+        <w:rPr>
+          <w:rFonts w:asciiTheme="minorHAnsi" w:hAnsiTheme="minorHAnsi" w:cstheme="minorHAnsi"/>
+          <w:spacing w:val="-3"/>
+        </w:rPr>
+        <w:t xml:space="preserve">__: (probably) to set the </w:t>
+      </w:r>
+      <w:r>
+        <w:rPr>
+          <w:rFonts w:asciiTheme="minorHAnsi" w:hAnsiTheme="minorHAnsi" w:cstheme="minorHAnsi"/>
+          <w:spacing w:val="-3"/>
+        </w:rPr>
+        <w:t xml:space="preserve">guess into the guesses </w:t>
+      </w:r>
+      <w:proofErr w:type="gramStart"/>
+      <w:r>
+        <w:rPr>
+          <w:rFonts w:asciiTheme="minorHAnsi" w:hAnsiTheme="minorHAnsi" w:cstheme="minorHAnsi"/>
+          <w:spacing w:val="-3"/>
+        </w:rPr>
+        <w:t>list</w:t>
+      </w:r>
+      <w:proofErr w:type="gramEnd"/>
     </w:p>
     <w:p>
       <w:pPr>
@@ -2085,8 +4888,33 @@
           <w:rFonts w:asciiTheme="minorHAnsi" w:hAnsiTheme="minorHAnsi" w:cstheme="minorHAnsi"/>
           <w:spacing w:val="-3"/>
         </w:rPr>
-        <w:t>__len__: to get the length of the guesses list</w:t>
-      </w:r>
+        <w:t>__</w:t>
+      </w:r>
+      <w:proofErr w:type="spellStart"/>
+      <w:r>
+        <w:rPr>
+          <w:rFonts w:asciiTheme="minorHAnsi" w:hAnsiTheme="minorHAnsi" w:cstheme="minorHAnsi"/>
+          <w:spacing w:val="-3"/>
+        </w:rPr>
+        <w:t>len</w:t>
+      </w:r>
+      <w:proofErr w:type="spellEnd"/>
+      <w:r>
+        <w:rPr>
+          <w:rFonts w:asciiTheme="minorHAnsi" w:hAnsiTheme="minorHAnsi" w:cstheme="minorHAnsi"/>
+          <w:spacing w:val="-3"/>
+        </w:rPr>
+        <w:t xml:space="preserve">__: to get the length of the guesses </w:t>
+      </w:r>
+      <w:proofErr w:type="gramStart"/>
+      <w:r>
+        <w:rPr>
+          <w:rFonts w:asciiTheme="minorHAnsi" w:hAnsiTheme="minorHAnsi" w:cstheme="minorHAnsi"/>
+          <w:spacing w:val="-3"/>
+        </w:rPr>
+        <w:t>list</w:t>
+      </w:r>
+      <w:proofErr w:type="gramEnd"/>
     </w:p>
     <w:p>
       <w:pPr>
@@ -2107,8 +4935,33 @@
           <w:rFonts w:asciiTheme="minorHAnsi" w:hAnsiTheme="minorHAnsi" w:cstheme="minorHAnsi"/>
           <w:spacing w:val="-3"/>
         </w:rPr>
-        <w:t>Other dunder methods as needed</w:t>
-      </w:r>
+        <w:t xml:space="preserve">Other </w:t>
+      </w:r>
+      <w:proofErr w:type="spellStart"/>
+      <w:r>
+        <w:rPr>
+          <w:rFonts w:asciiTheme="minorHAnsi" w:hAnsiTheme="minorHAnsi" w:cstheme="minorHAnsi"/>
+          <w:spacing w:val="-3"/>
+        </w:rPr>
+        <w:t>dunder</w:t>
+      </w:r>
+      <w:proofErr w:type="spellEnd"/>
+      <w:r>
+        <w:rPr>
+          <w:rFonts w:asciiTheme="minorHAnsi" w:hAnsiTheme="minorHAnsi" w:cstheme="minorHAnsi"/>
+          <w:spacing w:val="-3"/>
+        </w:rPr>
+        <w:t xml:space="preserve"> methods as </w:t>
+      </w:r>
+      <w:proofErr w:type="gramStart"/>
+      <w:r>
+        <w:rPr>
+          <w:rFonts w:asciiTheme="minorHAnsi" w:hAnsiTheme="minorHAnsi" w:cstheme="minorHAnsi"/>
+          <w:spacing w:val="-3"/>
+        </w:rPr>
+        <w:t>needed</w:t>
+      </w:r>
+      <w:proofErr w:type="gramEnd"/>
     </w:p>
     <w:p>
       <w:pPr>
@@ -2129,8 +4982,17 @@
           <w:rFonts w:asciiTheme="minorHAnsi" w:hAnsiTheme="minorHAnsi" w:cstheme="minorHAnsi"/>
           <w:spacing w:val="-3"/>
         </w:rPr>
-        <w:t>Other methods as needed</w:t>
-      </w:r>
+        <w:t xml:space="preserve">Other methods as </w:t>
+      </w:r>
+      <w:proofErr w:type="gramStart"/>
+      <w:r>
+        <w:rPr>
+          <w:rFonts w:asciiTheme="minorHAnsi" w:hAnsiTheme="minorHAnsi" w:cstheme="minorHAnsi"/>
+          <w:spacing w:val="-3"/>
+        </w:rPr>
+        <w:t>needed</w:t>
+      </w:r>
+      <w:proofErr w:type="gramEnd"/>
     </w:p>
     <w:p>
       <w:pPr>
@@ -2222,7 +5084,23 @@
           <w:rFonts w:asciiTheme="minorHAnsi" w:hAnsiTheme="minorHAnsi" w:cstheme="minorHAnsi"/>
           <w:spacing w:val="-3"/>
         </w:rPr>
-        <w:t>initialize an object of type WordleGame.</w:t>
+        <w:t xml:space="preserve">initialize an object of type </w:t>
+      </w:r>
+      <w:proofErr w:type="spellStart"/>
+      <w:r>
+        <w:rPr>
+          <w:rFonts w:asciiTheme="minorHAnsi" w:hAnsiTheme="minorHAnsi" w:cstheme="minorHAnsi"/>
+          <w:spacing w:val="-3"/>
+        </w:rPr>
+        <w:t>WordleGame</w:t>
+      </w:r>
+      <w:proofErr w:type="spellEnd"/>
+      <w:r>
+        <w:rPr>
+          <w:rFonts w:asciiTheme="minorHAnsi" w:hAnsiTheme="minorHAnsi" w:cstheme="minorHAnsi"/>
+          <w:spacing w:val="-3"/>
+        </w:rPr>
+        <w:t>.</w:t>
       </w:r>
     </w:p>
     <w:p>
@@ -2244,7 +5122,6 @@
           <w:rFonts w:asciiTheme="minorHAnsi" w:hAnsiTheme="minorHAnsi" w:cstheme="minorHAnsi"/>
           <w:spacing w:val="-3"/>
         </w:rPr>
-        <w:lastRenderedPageBreak/>
         <w:t xml:space="preserve">The constructor should NOT have to </w:t>
       </w:r>
       <w:r>
@@ -2266,7 +5143,23 @@
           <w:rFonts w:asciiTheme="minorHAnsi" w:hAnsiTheme="minorHAnsi" w:cstheme="minorHAnsi"/>
           <w:spacing w:val="-3"/>
         </w:rPr>
-        <w:t>The constructor should call the method read_file to read the file.</w:t>
+        <w:t xml:space="preserve">The constructor should call the method </w:t>
+      </w:r>
+      <w:proofErr w:type="spellStart"/>
+      <w:r>
+        <w:rPr>
+          <w:rFonts w:asciiTheme="minorHAnsi" w:hAnsiTheme="minorHAnsi" w:cstheme="minorHAnsi"/>
+          <w:spacing w:val="-3"/>
+        </w:rPr>
+        <w:t>read_file</w:t>
+      </w:r>
+      <w:proofErr w:type="spellEnd"/>
+      <w:r>
+        <w:rPr>
+          <w:rFonts w:asciiTheme="minorHAnsi" w:hAnsiTheme="minorHAnsi" w:cstheme="minorHAnsi"/>
+          <w:spacing w:val="-3"/>
+        </w:rPr>
+        <w:t xml:space="preserve"> to read the file.</w:t>
       </w:r>
     </w:p>
     <w:p>
@@ -2288,6 +5181,7 @@
           <w:rFonts w:asciiTheme="minorHAnsi" w:hAnsiTheme="minorHAnsi" w:cstheme="minorHAnsi"/>
           <w:spacing w:val="-3"/>
         </w:rPr>
+        <w:lastRenderedPageBreak/>
         <w:t xml:space="preserve">Once the file is read, the constructor </w:t>
       </w:r>
       <w:r>
@@ -2302,21 +5196,71 @@
           <w:rFonts w:asciiTheme="minorHAnsi" w:hAnsiTheme="minorHAnsi" w:cstheme="minorHAnsi"/>
           <w:spacing w:val="-3"/>
         </w:rPr>
-        <w:t xml:space="preserve"> the method select_word to select the secret word for this round. </w:t>
-      </w:r>
-      <w:r>
-        <w:rPr>
-          <w:rFonts w:asciiTheme="minorHAnsi" w:hAnsiTheme="minorHAnsi" w:cstheme="minorHAnsi"/>
-          <w:spacing w:val="-3"/>
-        </w:rPr>
-        <w:t xml:space="preserve">  The select_word </w:t>
-      </w:r>
-      <w:r>
-        <w:rPr>
-          <w:rFonts w:asciiTheme="minorHAnsi" w:hAnsiTheme="minorHAnsi" w:cstheme="minorHAnsi"/>
-          <w:spacing w:val="-3"/>
-        </w:rPr>
-        <w:t>method uses random.choice or some equivalent method from the random module to choose the word.</w:t>
+        <w:t xml:space="preserve"> the method </w:t>
+      </w:r>
+      <w:proofErr w:type="spellStart"/>
+      <w:r>
+        <w:rPr>
+          <w:rFonts w:asciiTheme="minorHAnsi" w:hAnsiTheme="minorHAnsi" w:cstheme="minorHAnsi"/>
+          <w:spacing w:val="-3"/>
+        </w:rPr>
+        <w:t>select_word</w:t>
+      </w:r>
+      <w:proofErr w:type="spellEnd"/>
+      <w:r>
+        <w:rPr>
+          <w:rFonts w:asciiTheme="minorHAnsi" w:hAnsiTheme="minorHAnsi" w:cstheme="minorHAnsi"/>
+          <w:spacing w:val="-3"/>
+        </w:rPr>
+        <w:t xml:space="preserve"> to select the secret word for this round. </w:t>
+      </w:r>
+      <w:r>
+        <w:rPr>
+          <w:rFonts w:asciiTheme="minorHAnsi" w:hAnsiTheme="minorHAnsi" w:cstheme="minorHAnsi"/>
+          <w:spacing w:val="-3"/>
+        </w:rPr>
+        <w:t xml:space="preserve">  The </w:t>
+      </w:r>
+      <w:proofErr w:type="spellStart"/>
+      <w:r>
+        <w:rPr>
+          <w:rFonts w:asciiTheme="minorHAnsi" w:hAnsiTheme="minorHAnsi" w:cstheme="minorHAnsi"/>
+          <w:spacing w:val="-3"/>
+        </w:rPr>
+        <w:t>select_word</w:t>
+      </w:r>
+      <w:proofErr w:type="spellEnd"/>
+      <w:r>
+        <w:rPr>
+          <w:rFonts w:asciiTheme="minorHAnsi" w:hAnsiTheme="minorHAnsi" w:cstheme="minorHAnsi"/>
+          <w:spacing w:val="-3"/>
+        </w:rPr>
+        <w:t xml:space="preserve"> </w:t>
+      </w:r>
+      <w:r>
+        <w:rPr>
+          <w:rFonts w:asciiTheme="minorHAnsi" w:hAnsiTheme="minorHAnsi" w:cstheme="minorHAnsi"/>
+          <w:spacing w:val="-3"/>
+        </w:rPr>
+        <w:t xml:space="preserve">method uses </w:t>
+      </w:r>
+      <w:proofErr w:type="spellStart"/>
+      <w:proofErr w:type="gramStart"/>
+      <w:r>
+        <w:rPr>
+          <w:rFonts w:asciiTheme="minorHAnsi" w:hAnsiTheme="minorHAnsi" w:cstheme="minorHAnsi"/>
+          <w:spacing w:val="-3"/>
+        </w:rPr>
+        <w:t>random.choice</w:t>
+      </w:r>
+      <w:proofErr w:type="spellEnd"/>
+      <w:proofErr w:type="gramEnd"/>
+      <w:r>
+        <w:rPr>
+          <w:rFonts w:asciiTheme="minorHAnsi" w:hAnsiTheme="minorHAnsi" w:cstheme="minorHAnsi"/>
+          <w:spacing w:val="-3"/>
+        </w:rPr>
+        <w:t xml:space="preserve"> or some equivalent method from the random module to choose the word.</w:t>
       </w:r>
     </w:p>
     <w:p>
@@ -2415,7 +5359,23 @@
           <w:rFonts w:asciiTheme="minorHAnsi" w:hAnsiTheme="minorHAnsi" w:cstheme="minorHAnsi"/>
           <w:spacing w:val="-3"/>
         </w:rPr>
-        <w:t>Check if the word entered matches the secret_word.</w:t>
+        <w:t xml:space="preserve">Check if the word entered matches the </w:t>
+      </w:r>
+      <w:proofErr w:type="spellStart"/>
+      <w:r>
+        <w:rPr>
+          <w:rFonts w:asciiTheme="minorHAnsi" w:hAnsiTheme="minorHAnsi" w:cstheme="minorHAnsi"/>
+          <w:spacing w:val="-3"/>
+        </w:rPr>
+        <w:t>secret_word</w:t>
+      </w:r>
+      <w:proofErr w:type="spellEnd"/>
+      <w:r>
+        <w:rPr>
+          <w:rFonts w:asciiTheme="minorHAnsi" w:hAnsiTheme="minorHAnsi" w:cstheme="minorHAnsi"/>
+          <w:spacing w:val="-3"/>
+        </w:rPr>
+        <w:t>.</w:t>
       </w:r>
     </w:p>
     <w:p>
@@ -2481,8 +5441,33 @@
           <w:rFonts w:asciiTheme="minorHAnsi" w:hAnsiTheme="minorHAnsi" w:cstheme="minorHAnsi"/>
           <w:spacing w:val="-3"/>
         </w:rPr>
-        <w:t>Subtract one from the attempts_left attribute</w:t>
-      </w:r>
+        <w:t xml:space="preserve">Subtract one from the </w:t>
+      </w:r>
+      <w:proofErr w:type="spellStart"/>
+      <w:r>
+        <w:rPr>
+          <w:rFonts w:asciiTheme="minorHAnsi" w:hAnsiTheme="minorHAnsi" w:cstheme="minorHAnsi"/>
+          <w:spacing w:val="-3"/>
+        </w:rPr>
+        <w:t>attempts_left</w:t>
+      </w:r>
+      <w:proofErr w:type="spellEnd"/>
+      <w:r>
+        <w:rPr>
+          <w:rFonts w:asciiTheme="minorHAnsi" w:hAnsiTheme="minorHAnsi" w:cstheme="minorHAnsi"/>
+          <w:spacing w:val="-3"/>
+        </w:rPr>
+        <w:t xml:space="preserve"> </w:t>
+      </w:r>
+      <w:proofErr w:type="gramStart"/>
+      <w:r>
+        <w:rPr>
+          <w:rFonts w:asciiTheme="minorHAnsi" w:hAnsiTheme="minorHAnsi" w:cstheme="minorHAnsi"/>
+          <w:spacing w:val="-3"/>
+        </w:rPr>
+        <w:t>attribute</w:t>
+      </w:r>
+      <w:proofErr w:type="gramEnd"/>
     </w:p>
     <w:p>
       <w:pPr>
@@ -2634,7 +5619,39 @@
           <w:rFonts w:asciiTheme="minorHAnsi" w:hAnsiTheme="minorHAnsi" w:cstheme="minorHAnsi"/>
           <w:spacing w:val="-3"/>
         </w:rPr>
-        <w:t>Use colorama or another python library to display the colours.</w:t>
+        <w:t xml:space="preserve">Use </w:t>
+      </w:r>
+      <w:proofErr w:type="spellStart"/>
+      <w:r>
+        <w:rPr>
+          <w:rFonts w:asciiTheme="minorHAnsi" w:hAnsiTheme="minorHAnsi" w:cstheme="minorHAnsi"/>
+          <w:spacing w:val="-3"/>
+        </w:rPr>
+        <w:t>colorama</w:t>
+      </w:r>
+      <w:proofErr w:type="spellEnd"/>
+      <w:r>
+        <w:rPr>
+          <w:rFonts w:asciiTheme="minorHAnsi" w:hAnsiTheme="minorHAnsi" w:cstheme="minorHAnsi"/>
+          <w:spacing w:val="-3"/>
+        </w:rPr>
+        <w:t xml:space="preserve"> or another python library to display the </w:t>
+      </w:r>
+      <w:proofErr w:type="spellStart"/>
+      <w:r>
+        <w:rPr>
+          <w:rFonts w:asciiTheme="minorHAnsi" w:hAnsiTheme="minorHAnsi" w:cstheme="minorHAnsi"/>
+          <w:spacing w:val="-3"/>
+        </w:rPr>
+        <w:t>colours</w:t>
+      </w:r>
+      <w:proofErr w:type="spellEnd"/>
+      <w:r>
+        <w:rPr>
+          <w:rFonts w:asciiTheme="minorHAnsi" w:hAnsiTheme="minorHAnsi" w:cstheme="minorHAnsi"/>
+          <w:spacing w:val="-3"/>
+        </w:rPr>
+        <w:t>.</w:t>
       </w:r>
     </w:p>
     <w:p>
@@ -2656,8 +5673,17 @@
           <w:rFonts w:asciiTheme="minorHAnsi" w:hAnsiTheme="minorHAnsi" w:cstheme="minorHAnsi"/>
           <w:spacing w:val="-3"/>
         </w:rPr>
-        <w:t>Prompt the user to enter another guess</w:t>
-      </w:r>
+        <w:t xml:space="preserve">Prompt the user to enter another </w:t>
+      </w:r>
+      <w:proofErr w:type="gramStart"/>
+      <w:r>
+        <w:rPr>
+          <w:rFonts w:asciiTheme="minorHAnsi" w:hAnsiTheme="minorHAnsi" w:cstheme="minorHAnsi"/>
+          <w:spacing w:val="-3"/>
+        </w:rPr>
+        <w:t>guess</w:t>
+      </w:r>
+      <w:proofErr w:type="gramEnd"/>
     </w:p>
     <w:p>
       <w:pPr>
@@ -2677,21 +5703,7 @@
           <w:rFonts w:asciiTheme="minorHAnsi" w:hAnsiTheme="minorHAnsi" w:cstheme="minorHAnsi"/>
           <w:spacing w:val="-3"/>
         </w:rPr>
-        <w:t xml:space="preserve">If the word has not been matched and there are </w:t>
-      </w:r>
-      <w:r>
-        <w:rPr>
-          <w:rFonts w:asciiTheme="minorHAnsi" w:hAnsiTheme="minorHAnsi" w:cstheme="minorHAnsi"/>
-          <w:spacing w:val="-3"/>
-        </w:rPr>
-        <w:t xml:space="preserve">no </w:t>
-      </w:r>
-      <w:r>
-        <w:rPr>
-          <w:rFonts w:asciiTheme="minorHAnsi" w:hAnsiTheme="minorHAnsi" w:cstheme="minorHAnsi"/>
-          <w:spacing w:val="-3"/>
-        </w:rPr>
-        <w:t xml:space="preserve">attempts left, </w:t>
+        <w:t xml:space="preserve">If the word has not been matched and there are no attempts left, </w:t>
       </w:r>
     </w:p>
     <w:p>
@@ -2735,14 +5747,7 @@
           <w:rFonts w:asciiTheme="minorHAnsi" w:hAnsiTheme="minorHAnsi" w:cstheme="minorHAnsi"/>
           <w:spacing w:val="-3"/>
         </w:rPr>
-        <w:t>Display a message telling the user they have lost.</w:t>
-      </w:r>
-      <w:r>
-        <w:rPr>
-          <w:rFonts w:asciiTheme="minorHAnsi" w:hAnsiTheme="minorHAnsi" w:cstheme="minorHAnsi"/>
-          <w:spacing w:val="-3"/>
-        </w:rPr>
-        <w:t xml:space="preserve"> </w:t>
+        <w:t xml:space="preserve">Display a message telling the user they have lost. </w:t>
       </w:r>
     </w:p>
     <w:p>
@@ -2932,8 +5937,18 @@
           <w:color w:val="000000"/>
           <w:sz w:val="20"/>
         </w:rPr>
-        <w:t xml:space="preserve"> raise</w:t>
-      </w:r>
+        <w:t xml:space="preserve"> </w:t>
+      </w:r>
+      <w:proofErr w:type="gramStart"/>
+      <w:r>
+        <w:rPr>
+          <w:rFonts w:ascii="Courier New" w:eastAsiaTheme="minorHAnsi" w:hAnsi="Courier New" w:cs="Courier New"/>
+          <w:color w:val="000000"/>
+          <w:sz w:val="20"/>
+        </w:rPr>
+        <w:t>raise</w:t>
+      </w:r>
+      <w:proofErr w:type="gramEnd"/>
     </w:p>
     <w:p>
       <w:pPr>
@@ -3007,6 +6022,7 @@
         </w:rPr>
         <w:t xml:space="preserve">What is your guess: </w:t>
       </w:r>
+      <w:proofErr w:type="gramStart"/>
       <w:r>
         <w:rPr>
           <w:rFonts w:ascii="Courier New" w:eastAsiaTheme="minorHAnsi" w:hAnsi="Courier New" w:cs="Courier New"/>
@@ -3015,6 +6031,7 @@
         </w:rPr>
         <w:t>Flare</w:t>
       </w:r>
+      <w:proofErr w:type="gramEnd"/>
     </w:p>
     <w:p>
       <w:pPr>
@@ -3142,6 +6159,8 @@
         </w:rPr>
         <w:t xml:space="preserve">What is your guess: </w:t>
       </w:r>
+      <w:proofErr w:type="spellStart"/>
+      <w:proofErr w:type="gramStart"/>
       <w:r>
         <w:rPr>
           <w:rFonts w:ascii="Courier New" w:eastAsiaTheme="minorHAnsi" w:hAnsi="Courier New" w:cs="Courier New"/>
@@ -3150,6 +6169,8 @@
         </w:rPr>
         <w:t>grADE</w:t>
       </w:r>
+      <w:proofErr w:type="spellEnd"/>
+      <w:proofErr w:type="gramEnd"/>
     </w:p>
     <w:p>
       <w:pPr>
@@ -3315,6 +6336,7 @@
         </w:rPr>
         <w:t xml:space="preserve">What is your guess: </w:t>
       </w:r>
+      <w:proofErr w:type="gramStart"/>
       <w:r>
         <w:rPr>
           <w:rFonts w:ascii="Courier New" w:eastAsiaTheme="minorHAnsi" w:hAnsi="Courier New" w:cs="Courier New"/>
@@ -3323,6 +6345,7 @@
         </w:rPr>
         <w:t>TRADE</w:t>
       </w:r>
+      <w:proofErr w:type="gramEnd"/>
     </w:p>
     <w:p>
       <w:pPr>
@@ -3516,8 +6539,18 @@
           <w:color w:val="000000"/>
           <w:sz w:val="20"/>
         </w:rPr>
-        <w:t>Excellent! You guessed it in 4 guesses</w:t>
-      </w:r>
+        <w:t xml:space="preserve">Excellent! You guessed it in 4 </w:t>
+      </w:r>
+      <w:proofErr w:type="gramStart"/>
+      <w:r>
+        <w:rPr>
+          <w:rFonts w:ascii="Courier New" w:eastAsiaTheme="minorHAnsi" w:hAnsi="Courier New" w:cs="Courier New"/>
+          <w:color w:val="000000"/>
+          <w:sz w:val="20"/>
+        </w:rPr>
+        <w:t>guesses</w:t>
+      </w:r>
+      <w:proofErr w:type="gramEnd"/>
     </w:p>
     <w:p>
       <w:pPr>
@@ -3543,7 +6576,6 @@
           <w:color w:val="000000"/>
           <w:sz w:val="20"/>
         </w:rPr>
-        <w:lastRenderedPageBreak/>
         <w:t>Would you like to play again</w:t>
       </w:r>
       <w:r>
@@ -3609,6 +6641,7 @@
           <w:rFonts w:asciiTheme="minorHAnsi" w:hAnsiTheme="minorHAnsi" w:cstheme="minorHAnsi"/>
           <w:spacing w:val="-3"/>
         </w:rPr>
+        <w:lastRenderedPageBreak/>
         <w:t>Some extra things to do to challenge yourself:</w:t>
       </w:r>
     </w:p>

</xml_diff>

<commit_message>
Fix test case for numerical input
</commit_message>
<xml_diff>
--- a/ITAS-185/assignments/raj.singh_185A02_Second/Wordle.docx
+++ b/ITAS-185/assignments/raj.singh_185A02_Second/Wordle.docx
@@ -2749,7 +2749,7 @@
                 <w:szCs w:val="27"/>
                 <w:lang w:bidi="ar-SA"/>
               </w:rPr>
-              <w:t>Error: Non-alphabetical input</w:t>
+              <w:t>Error: Input must be a 5-letter English word.</w:t>
             </w:r>
           </w:p>
         </w:tc>
@@ -2985,13 +2985,7 @@
               </w:rPr>
             </w:pPr>
             <w:r>
-              <w:t>All letters green (</w:t>
-            </w:r>
-            <w:r>
-              <w:t xml:space="preserve">prompts will be case </w:t>
-            </w:r>
-            <w:r>
-              <w:t xml:space="preserve">insensitive) </w:t>
+              <w:t xml:space="preserve">All letters green (prompts will be case insensitive) </w:t>
             </w:r>
           </w:p>
         </w:tc>
@@ -3485,16 +3479,7 @@
               </w:rPr>
             </w:pPr>
             <w:r>
-              <w:t xml:space="preserve">First </w:t>
-            </w:r>
-            <w:r>
-              <w:t>an</w:t>
-            </w:r>
-            <w:r>
-              <w:t xml:space="preserve">d </w:t>
-            </w:r>
-            <w:r>
-              <w:t>third letter yellow, second and fourth letters grey, and fifth letter green</w:t>
+              <w:t>First and third letter yellow, second and fourth letters grey, and fifth letter green</w:t>
             </w:r>
           </w:p>
         </w:tc>

</xml_diff>

<commit_message>
Update class diagram - Reflect visibility and naming conventions as per Python's standards
</commit_message>
<xml_diff>
--- a/ITAS-185/assignments/raj.singh_185A02_Second/Wordle.docx
+++ b/ITAS-185/assignments/raj.singh_185A02_Second/Wordle.docx
@@ -628,7 +628,11 @@
           <w:lang w:val="en-US" w:bidi="ar-SA"/>
         </w:rPr>
       </w:pPr>
-      <w:r>
+    </w:p>
+    <w:p>
+      <w:pPr>
+        <w:suppressAutoHyphens/>
+        <w:spacing w:after="0"/>
         <w:rPr>
           <w:rFonts w:asciiTheme="minorHAnsi" w:eastAsia="Times New Roman" w:hAnsiTheme="minorHAnsi" w:cstheme="minorHAnsi"/>
           <w:b/>
@@ -636,6 +640,185 @@
           <w:spacing w:val="-3"/>
           <w:lang w:val="en-US" w:bidi="ar-SA"/>
         </w:rPr>
+      </w:pPr>
+    </w:p>
+    <w:p>
+      <w:pPr>
+        <w:suppressAutoHyphens/>
+        <w:spacing w:after="0"/>
+        <w:rPr>
+          <w:rFonts w:asciiTheme="minorHAnsi" w:eastAsia="Times New Roman" w:hAnsiTheme="minorHAnsi" w:cstheme="minorHAnsi"/>
+          <w:b/>
+          <w:bCs/>
+          <w:spacing w:val="-3"/>
+          <w:lang w:val="en-US" w:bidi="ar-SA"/>
+        </w:rPr>
+      </w:pPr>
+    </w:p>
+    <w:p>
+      <w:pPr>
+        <w:suppressAutoHyphens/>
+        <w:spacing w:after="0"/>
+        <w:rPr>
+          <w:rFonts w:asciiTheme="minorHAnsi" w:eastAsia="Times New Roman" w:hAnsiTheme="minorHAnsi" w:cstheme="minorHAnsi"/>
+          <w:b/>
+          <w:bCs/>
+          <w:spacing w:val="-3"/>
+          <w:lang w:val="en-US" w:bidi="ar-SA"/>
+        </w:rPr>
+      </w:pPr>
+    </w:p>
+    <w:p>
+      <w:pPr>
+        <w:suppressAutoHyphens/>
+        <w:spacing w:after="0"/>
+        <w:rPr>
+          <w:rFonts w:asciiTheme="minorHAnsi" w:eastAsia="Times New Roman" w:hAnsiTheme="minorHAnsi" w:cstheme="minorHAnsi"/>
+          <w:b/>
+          <w:bCs/>
+          <w:spacing w:val="-3"/>
+          <w:lang w:val="en-US" w:bidi="ar-SA"/>
+        </w:rPr>
+      </w:pPr>
+    </w:p>
+    <w:p>
+      <w:pPr>
+        <w:suppressAutoHyphens/>
+        <w:spacing w:after="0"/>
+        <w:rPr>
+          <w:rFonts w:asciiTheme="minorHAnsi" w:eastAsia="Times New Roman" w:hAnsiTheme="minorHAnsi" w:cstheme="minorHAnsi"/>
+          <w:b/>
+          <w:bCs/>
+          <w:spacing w:val="-3"/>
+          <w:lang w:val="en-US" w:bidi="ar-SA"/>
+        </w:rPr>
+      </w:pPr>
+    </w:p>
+    <w:p>
+      <w:pPr>
+        <w:suppressAutoHyphens/>
+        <w:spacing w:after="0"/>
+        <w:rPr>
+          <w:rFonts w:asciiTheme="minorHAnsi" w:eastAsia="Times New Roman" w:hAnsiTheme="minorHAnsi" w:cstheme="minorHAnsi"/>
+          <w:b/>
+          <w:bCs/>
+          <w:spacing w:val="-3"/>
+          <w:lang w:val="en-US" w:bidi="ar-SA"/>
+        </w:rPr>
+      </w:pPr>
+    </w:p>
+    <w:p>
+      <w:pPr>
+        <w:suppressAutoHyphens/>
+        <w:spacing w:after="0"/>
+        <w:rPr>
+          <w:rFonts w:asciiTheme="minorHAnsi" w:eastAsia="Times New Roman" w:hAnsiTheme="minorHAnsi" w:cstheme="minorHAnsi"/>
+          <w:b/>
+          <w:bCs/>
+          <w:spacing w:val="-3"/>
+          <w:lang w:val="en-US" w:bidi="ar-SA"/>
+        </w:rPr>
+      </w:pPr>
+    </w:p>
+    <w:p>
+      <w:pPr>
+        <w:suppressAutoHyphens/>
+        <w:spacing w:after="0"/>
+        <w:rPr>
+          <w:rFonts w:asciiTheme="minorHAnsi" w:eastAsia="Times New Roman" w:hAnsiTheme="minorHAnsi" w:cstheme="minorHAnsi"/>
+          <w:b/>
+          <w:bCs/>
+          <w:spacing w:val="-3"/>
+          <w:lang w:val="en-US" w:bidi="ar-SA"/>
+        </w:rPr>
+      </w:pPr>
+    </w:p>
+    <w:p>
+      <w:pPr>
+        <w:suppressAutoHyphens/>
+        <w:spacing w:after="0"/>
+        <w:rPr>
+          <w:rFonts w:asciiTheme="minorHAnsi" w:eastAsia="Times New Roman" w:hAnsiTheme="minorHAnsi" w:cstheme="minorHAnsi"/>
+          <w:b/>
+          <w:bCs/>
+          <w:spacing w:val="-3"/>
+          <w:lang w:val="en-US" w:bidi="ar-SA"/>
+        </w:rPr>
+      </w:pPr>
+    </w:p>
+    <w:p>
+      <w:pPr>
+        <w:suppressAutoHyphens/>
+        <w:spacing w:after="0"/>
+        <w:rPr>
+          <w:rFonts w:asciiTheme="minorHAnsi" w:eastAsia="Times New Roman" w:hAnsiTheme="minorHAnsi" w:cstheme="minorHAnsi"/>
+          <w:b/>
+          <w:bCs/>
+          <w:spacing w:val="-3"/>
+          <w:lang w:val="en-US" w:bidi="ar-SA"/>
+        </w:rPr>
+      </w:pPr>
+    </w:p>
+    <w:p>
+      <w:pPr>
+        <w:suppressAutoHyphens/>
+        <w:spacing w:after="0"/>
+        <w:rPr>
+          <w:rFonts w:asciiTheme="minorHAnsi" w:eastAsia="Times New Roman" w:hAnsiTheme="minorHAnsi" w:cstheme="minorHAnsi"/>
+          <w:b/>
+          <w:bCs/>
+          <w:spacing w:val="-3"/>
+          <w:lang w:val="en-US" w:bidi="ar-SA"/>
+        </w:rPr>
+      </w:pPr>
+    </w:p>
+    <w:p>
+      <w:pPr>
+        <w:suppressAutoHyphens/>
+        <w:spacing w:after="0"/>
+        <w:rPr>
+          <w:rFonts w:asciiTheme="minorHAnsi" w:eastAsia="Times New Roman" w:hAnsiTheme="minorHAnsi" w:cstheme="minorHAnsi"/>
+          <w:b/>
+          <w:bCs/>
+          <w:spacing w:val="-3"/>
+          <w:lang w:val="en-US" w:bidi="ar-SA"/>
+        </w:rPr>
+      </w:pPr>
+    </w:p>
+    <w:p>
+      <w:pPr>
+        <w:suppressAutoHyphens/>
+        <w:spacing w:after="0"/>
+        <w:rPr>
+          <w:rFonts w:asciiTheme="minorHAnsi" w:eastAsia="Times New Roman" w:hAnsiTheme="minorHAnsi" w:cstheme="minorHAnsi"/>
+          <w:b/>
+          <w:bCs/>
+          <w:spacing w:val="-3"/>
+          <w:lang w:val="en-US" w:bidi="ar-SA"/>
+        </w:rPr>
+      </w:pPr>
+    </w:p>
+    <w:p>
+      <w:pPr>
+        <w:suppressAutoHyphens/>
+        <w:spacing w:after="0"/>
+        <w:rPr>
+          <w:rFonts w:asciiTheme="minorHAnsi" w:eastAsia="Times New Roman" w:hAnsiTheme="minorHAnsi" w:cstheme="minorHAnsi"/>
+          <w:b/>
+          <w:bCs/>
+          <w:spacing w:val="-3"/>
+          <w:lang w:val="en-US" w:bidi="ar-SA"/>
+        </w:rPr>
+      </w:pPr>
+      <w:r>
+        <w:rPr>
+          <w:rFonts w:asciiTheme="minorHAnsi" w:eastAsia="Times New Roman" w:hAnsiTheme="minorHAnsi" w:cstheme="minorHAnsi"/>
+          <w:b/>
+          <w:bCs/>
+          <w:spacing w:val="-3"/>
+          <w:lang w:val="en-US" w:bidi="ar-SA"/>
+        </w:rPr>
+        <w:lastRenderedPageBreak/>
         <w:t>The Class Diagram</w:t>
       </w:r>
     </w:p>
@@ -745,24 +928,83 @@
                 <w:lang w:bidi="ar-SA"/>
               </w:rPr>
             </w:pPr>
+            <w:r>
+              <w:rPr>
+                <w:rFonts w:ascii="Times New Roman" w:eastAsia="Times New Roman" w:hAnsi="Times New Roman" w:cs="Times New Roman"/>
+                <w:sz w:val="36"/>
+                <w:szCs w:val="36"/>
+                <w:lang w:bidi="ar-SA"/>
+              </w:rPr>
+              <w:t>Wordle Class Diagram</w:t>
+            </w:r>
           </w:p>
         </w:tc>
       </w:tr>
+    </w:tbl>
+    <w:p>
+      <w:pPr>
+        <w:spacing w:before="100" w:beforeAutospacing="1" w:after="100" w:afterAutospacing="1"/>
+        <w:outlineLvl w:val="1"/>
+        <w:rPr>
+          <w:rFonts w:ascii="Times New Roman" w:eastAsia="Times New Roman" w:hAnsi="Times New Roman" w:cs="Times New Roman"/>
+          <w:b/>
+          <w:bCs/>
+          <w:sz w:val="36"/>
+          <w:szCs w:val="36"/>
+          <w:lang w:bidi="ar-SA"/>
+        </w:rPr>
+      </w:pPr>
+    </w:p>
+    <w:tbl>
+      <w:tblPr>
+        <w:tblW w:w="10110" w:type="dxa"/>
+        <w:tblBorders>
+          <w:top w:val="single" w:sz="6" w:space="0" w:color="000000"/>
+          <w:left w:val="single" w:sz="6" w:space="0" w:color="000000"/>
+          <w:bottom w:val="single" w:sz="6" w:space="0" w:color="000000"/>
+          <w:right w:val="single" w:sz="6" w:space="0" w:color="000000"/>
+        </w:tblBorders>
+        <w:tblCellMar>
+          <w:top w:w="15" w:type="dxa"/>
+          <w:left w:w="15" w:type="dxa"/>
+          <w:bottom w:w="15" w:type="dxa"/>
+          <w:right w:w="15" w:type="dxa"/>
+        </w:tblCellMar>
+        <w:tblLook w:val="04A0" w:firstRow="1" w:lastRow="0" w:firstColumn="1" w:lastColumn="0" w:noHBand="0" w:noVBand="1"/>
+      </w:tblPr>
+      <w:tblGrid>
+        <w:gridCol w:w="1734"/>
+        <w:gridCol w:w="3187"/>
+        <w:gridCol w:w="3161"/>
+        <w:gridCol w:w="2028"/>
+      </w:tblGrid>
       <w:tr>
-        <w:trPr>
-          <w:cnfStyle w:val="000000100000" w:firstRow="0" w:lastRow="0" w:firstColumn="0" w:lastColumn="0" w:oddVBand="0" w:evenVBand="0" w:oddHBand="1" w:evenHBand="0" w:firstRowFirstColumn="0" w:firstRowLastColumn="0" w:lastRowFirstColumn="0" w:lastRowLastColumn="0"/>
-        </w:trPr>
         <w:tc>
           <w:tcPr>
-            <w:tcW w:w="9576" w:type="dxa"/>
+            <w:tcW w:w="0" w:type="auto"/>
+            <w:tcBorders>
+              <w:top w:val="single" w:sz="6" w:space="0" w:color="000000"/>
+              <w:left w:val="single" w:sz="6" w:space="0" w:color="000000"/>
+              <w:bottom w:val="single" w:sz="6" w:space="0" w:color="000000"/>
+              <w:right w:val="single" w:sz="6" w:space="0" w:color="000000"/>
+            </w:tcBorders>
+            <w:shd w:val="clear" w:color="auto" w:fill="F2F2F2"/>
+            <w:tcMar>
+              <w:top w:w="120" w:type="dxa"/>
+              <w:left w:w="120" w:type="dxa"/>
+              <w:bottom w:w="120" w:type="dxa"/>
+              <w:right w:w="120" w:type="dxa"/>
+            </w:tcMar>
+            <w:vAlign w:val="center"/>
+            <w:hideMark/>
           </w:tcPr>
           <w:p>
             <w:pPr>
-              <w:suppressAutoHyphens/>
               <w:spacing w:after="0"/>
               <w:rPr>
-                <w:rFonts w:asciiTheme="minorHAnsi" w:eastAsia="Times New Roman" w:hAnsiTheme="minorHAnsi" w:cstheme="minorHAnsi"/>
-                <w:spacing w:val="-3"/>
+                <w:rFonts w:ascii="Times New Roman" w:eastAsia="Times New Roman" w:hAnsi="Times New Roman" w:cs="Times New Roman"/>
+                <w:b/>
+                <w:bCs/>
                 <w:sz w:val="24"/>
                 <w:szCs w:val="24"/>
                 <w:lang w:bidi="ar-SA"/>
@@ -770,637 +1012,146 @@
             </w:pPr>
             <w:r>
               <w:rPr>
-                <w:rFonts w:asciiTheme="minorHAnsi" w:eastAsia="Times New Roman" w:hAnsiTheme="minorHAnsi" w:cstheme="minorHAnsi"/>
-                <w:spacing w:val="-3"/>
-                <w:sz w:val="24"/>
-                <w:szCs w:val="24"/>
-                <w:lang w:bidi="ar-SA"/>
-              </w:rPr>
-              <w:t>__</w:t>
-            </w:r>
-            <w:proofErr w:type="spellStart"/>
-            <w:r>
-              <w:rPr>
-                <w:rFonts w:asciiTheme="minorHAnsi" w:eastAsia="Times New Roman" w:hAnsiTheme="minorHAnsi" w:cstheme="minorHAnsi"/>
-                <w:spacing w:val="-3"/>
-                <w:sz w:val="24"/>
-                <w:szCs w:val="24"/>
-                <w:lang w:bidi="ar-SA"/>
-              </w:rPr>
-              <w:t>wordList</w:t>
-            </w:r>
-            <w:proofErr w:type="spellEnd"/>
-            <w:r>
-              <w:rPr>
-                <w:rFonts w:asciiTheme="minorHAnsi" w:eastAsia="Times New Roman" w:hAnsiTheme="minorHAnsi" w:cstheme="minorHAnsi"/>
-                <w:spacing w:val="-3"/>
-                <w:sz w:val="24"/>
-                <w:szCs w:val="24"/>
-                <w:lang w:bidi="ar-SA"/>
-              </w:rPr>
-              <w:t>: List[</w:t>
-            </w:r>
-            <w:proofErr w:type="gramStart"/>
-            <w:r>
-              <w:rPr>
-                <w:rFonts w:asciiTheme="minorHAnsi" w:eastAsia="Times New Roman" w:hAnsiTheme="minorHAnsi" w:cstheme="minorHAnsi"/>
-                <w:spacing w:val="-3"/>
-                <w:sz w:val="24"/>
-                <w:szCs w:val="24"/>
-                <w:lang w:bidi="ar-SA"/>
-              </w:rPr>
-              <w:t>str]</w:t>
-            </w:r>
-            <w:r>
-              <w:rPr>
-                <w:rFonts w:asciiTheme="minorHAnsi" w:eastAsia="Times New Roman" w:hAnsiTheme="minorHAnsi" w:cstheme="minorHAnsi"/>
-                <w:spacing w:val="-3"/>
-                <w:sz w:val="24"/>
-                <w:szCs w:val="24"/>
-                <w:lang w:bidi="ar-SA"/>
-              </w:rPr>
-              <w:t xml:space="preserve">   </w:t>
-            </w:r>
-            <w:proofErr w:type="gramEnd"/>
-            <w:r>
-              <w:rPr>
-                <w:rFonts w:asciiTheme="minorHAnsi" w:eastAsia="Times New Roman" w:hAnsiTheme="minorHAnsi" w:cstheme="minorHAnsi"/>
-                <w:spacing w:val="-3"/>
-                <w:sz w:val="24"/>
-                <w:szCs w:val="24"/>
-                <w:lang w:bidi="ar-SA"/>
-              </w:rPr>
-              <w:t xml:space="preserve">  </w:t>
-            </w:r>
-            <w:r>
-              <w:rPr>
-                <w:rFonts w:asciiTheme="minorHAnsi" w:eastAsia="Times New Roman" w:hAnsiTheme="minorHAnsi" w:cstheme="minorHAnsi"/>
-                <w:spacing w:val="-3"/>
-                <w:sz w:val="24"/>
-                <w:szCs w:val="24"/>
-                <w:lang w:bidi="ar-SA"/>
-              </w:rPr>
-              <w:t xml:space="preserve">     </w:t>
-            </w:r>
-            <w:r>
-              <w:rPr>
-                <w:rFonts w:asciiTheme="minorHAnsi" w:eastAsia="Times New Roman" w:hAnsiTheme="minorHAnsi" w:cstheme="minorHAnsi"/>
-                <w:spacing w:val="-3"/>
-                <w:sz w:val="24"/>
-                <w:szCs w:val="24"/>
-                <w:lang w:bidi="ar-SA"/>
-              </w:rPr>
-              <w:t xml:space="preserve">     #</w:t>
-            </w:r>
-            <w:r>
-              <w:rPr>
-                <w:rFonts w:asciiTheme="minorHAnsi" w:eastAsia="Times New Roman" w:hAnsiTheme="minorHAnsi" w:cstheme="minorHAnsi"/>
-                <w:spacing w:val="-3"/>
-                <w:sz w:val="24"/>
-                <w:szCs w:val="24"/>
-                <w:lang w:bidi="ar-SA"/>
-              </w:rPr>
-              <w:t xml:space="preserve"> </w:t>
-            </w:r>
-            <w:r>
-              <w:rPr>
-                <w:rFonts w:asciiTheme="minorHAnsi" w:eastAsia="Times New Roman" w:hAnsiTheme="minorHAnsi" w:cstheme="minorHAnsi"/>
-                <w:spacing w:val="-3"/>
-                <w:sz w:val="24"/>
-                <w:szCs w:val="24"/>
-                <w:lang w:bidi="ar-SA"/>
-              </w:rPr>
-              <w:t>Private</w:t>
-            </w:r>
-            <w:r>
-              <w:rPr>
-                <w:rFonts w:asciiTheme="minorHAnsi" w:eastAsia="Times New Roman" w:hAnsiTheme="minorHAnsi" w:cstheme="minorHAnsi"/>
-                <w:spacing w:val="-3"/>
-                <w:sz w:val="24"/>
-                <w:szCs w:val="24"/>
-                <w:lang w:bidi="ar-SA"/>
-              </w:rPr>
-              <w:br/>
-            </w:r>
-            <w:r>
-              <w:rPr>
-                <w:rFonts w:asciiTheme="minorHAnsi" w:eastAsia="Times New Roman" w:hAnsiTheme="minorHAnsi" w:cstheme="minorHAnsi"/>
-                <w:spacing w:val="-3"/>
-                <w:sz w:val="24"/>
-                <w:szCs w:val="24"/>
-                <w:lang w:bidi="ar-SA"/>
-              </w:rPr>
-              <w:t>__</w:t>
-            </w:r>
-            <w:proofErr w:type="spellStart"/>
-            <w:r>
-              <w:rPr>
-                <w:rFonts w:asciiTheme="minorHAnsi" w:eastAsia="Times New Roman" w:hAnsiTheme="minorHAnsi" w:cstheme="minorHAnsi"/>
-                <w:spacing w:val="-3"/>
-                <w:sz w:val="24"/>
-                <w:szCs w:val="24"/>
-                <w:lang w:bidi="ar-SA"/>
-              </w:rPr>
-              <w:t>targetWord</w:t>
-            </w:r>
-            <w:proofErr w:type="spellEnd"/>
-            <w:r>
-              <w:rPr>
-                <w:rFonts w:asciiTheme="minorHAnsi" w:eastAsia="Times New Roman" w:hAnsiTheme="minorHAnsi" w:cstheme="minorHAnsi"/>
-                <w:spacing w:val="-3"/>
-                <w:sz w:val="24"/>
-                <w:szCs w:val="24"/>
-                <w:lang w:bidi="ar-SA"/>
-              </w:rPr>
-              <w:t>: str</w:t>
-            </w:r>
-            <w:r>
-              <w:rPr>
-                <w:rFonts w:asciiTheme="minorHAnsi" w:eastAsia="Times New Roman" w:hAnsiTheme="minorHAnsi" w:cstheme="minorHAnsi"/>
-                <w:spacing w:val="-3"/>
-                <w:sz w:val="24"/>
-                <w:szCs w:val="24"/>
-                <w:lang w:bidi="ar-SA"/>
-              </w:rPr>
-              <w:t xml:space="preserve">        </w:t>
-            </w:r>
-            <w:r>
-              <w:rPr>
-                <w:rFonts w:asciiTheme="minorHAnsi" w:eastAsia="Times New Roman" w:hAnsiTheme="minorHAnsi" w:cstheme="minorHAnsi"/>
-                <w:spacing w:val="-3"/>
-                <w:sz w:val="24"/>
-                <w:szCs w:val="24"/>
-                <w:lang w:bidi="ar-SA"/>
-              </w:rPr>
-              <w:t xml:space="preserve">        </w:t>
-            </w:r>
-            <w:r>
-              <w:rPr>
-                <w:rFonts w:asciiTheme="minorHAnsi" w:eastAsia="Times New Roman" w:hAnsiTheme="minorHAnsi" w:cstheme="minorHAnsi"/>
-                <w:spacing w:val="-3"/>
-                <w:sz w:val="24"/>
-                <w:szCs w:val="24"/>
-                <w:lang w:bidi="ar-SA"/>
-              </w:rPr>
-              <w:t xml:space="preserve"> </w:t>
-            </w:r>
-            <w:r>
-              <w:rPr>
-                <w:rFonts w:asciiTheme="minorHAnsi" w:eastAsia="Times New Roman" w:hAnsiTheme="minorHAnsi" w:cstheme="minorHAnsi"/>
-                <w:spacing w:val="-3"/>
-                <w:sz w:val="24"/>
-                <w:szCs w:val="24"/>
-                <w:lang w:bidi="ar-SA"/>
-              </w:rPr>
-              <w:t xml:space="preserve"> </w:t>
-            </w:r>
-            <w:r>
-              <w:rPr>
-                <w:rFonts w:asciiTheme="minorHAnsi" w:eastAsia="Times New Roman" w:hAnsiTheme="minorHAnsi" w:cstheme="minorHAnsi"/>
-                <w:spacing w:val="-3"/>
-                <w:sz w:val="24"/>
-                <w:szCs w:val="24"/>
-                <w:lang w:bidi="ar-SA"/>
-              </w:rPr>
-              <w:t>#</w:t>
-            </w:r>
-            <w:r>
-              <w:rPr>
-                <w:rFonts w:asciiTheme="minorHAnsi" w:eastAsia="Times New Roman" w:hAnsiTheme="minorHAnsi" w:cstheme="minorHAnsi"/>
-                <w:spacing w:val="-3"/>
-                <w:sz w:val="24"/>
-                <w:szCs w:val="24"/>
-                <w:lang w:bidi="ar-SA"/>
-              </w:rPr>
-              <w:t xml:space="preserve"> </w:t>
-            </w:r>
-            <w:r>
-              <w:rPr>
-                <w:rFonts w:asciiTheme="minorHAnsi" w:eastAsia="Times New Roman" w:hAnsiTheme="minorHAnsi" w:cstheme="minorHAnsi"/>
-                <w:spacing w:val="-3"/>
-                <w:sz w:val="24"/>
-                <w:szCs w:val="24"/>
-                <w:lang w:bidi="ar-SA"/>
-              </w:rPr>
-              <w:t>Private</w:t>
-            </w:r>
-            <w:r>
-              <w:rPr>
-                <w:rFonts w:asciiTheme="minorHAnsi" w:eastAsia="Times New Roman" w:hAnsiTheme="minorHAnsi" w:cstheme="minorHAnsi"/>
-                <w:spacing w:val="-3"/>
-                <w:sz w:val="24"/>
-                <w:szCs w:val="24"/>
-                <w:lang w:bidi="ar-SA"/>
-              </w:rPr>
-              <w:br/>
-            </w:r>
-            <w:r>
-              <w:rPr>
-                <w:rFonts w:asciiTheme="minorHAnsi" w:eastAsia="Times New Roman" w:hAnsiTheme="minorHAnsi" w:cstheme="minorHAnsi"/>
-                <w:spacing w:val="-3"/>
-                <w:sz w:val="24"/>
-                <w:szCs w:val="24"/>
-                <w:lang w:bidi="ar-SA"/>
-              </w:rPr>
-              <w:t>__</w:t>
-            </w:r>
-            <w:proofErr w:type="spellStart"/>
-            <w:r>
-              <w:rPr>
-                <w:rFonts w:asciiTheme="minorHAnsi" w:eastAsia="Times New Roman" w:hAnsiTheme="minorHAnsi" w:cstheme="minorHAnsi"/>
-                <w:spacing w:val="-3"/>
-                <w:sz w:val="24"/>
-                <w:szCs w:val="24"/>
-                <w:lang w:bidi="ar-SA"/>
-              </w:rPr>
-              <w:t>currentAttempt</w:t>
-            </w:r>
-            <w:proofErr w:type="spellEnd"/>
-            <w:r>
-              <w:rPr>
-                <w:rFonts w:asciiTheme="minorHAnsi" w:eastAsia="Times New Roman" w:hAnsiTheme="minorHAnsi" w:cstheme="minorHAnsi"/>
-                <w:spacing w:val="-3"/>
-                <w:sz w:val="24"/>
-                <w:szCs w:val="24"/>
-                <w:lang w:bidi="ar-SA"/>
-              </w:rPr>
-              <w:t>: int</w:t>
-            </w:r>
-            <w:r>
-              <w:rPr>
-                <w:rFonts w:asciiTheme="minorHAnsi" w:eastAsia="Times New Roman" w:hAnsiTheme="minorHAnsi" w:cstheme="minorHAnsi"/>
-                <w:spacing w:val="-3"/>
-                <w:sz w:val="24"/>
-                <w:szCs w:val="24"/>
-                <w:lang w:bidi="ar-SA"/>
-              </w:rPr>
-              <w:t xml:space="preserve">          #</w:t>
-            </w:r>
-            <w:r>
-              <w:rPr>
-                <w:rFonts w:asciiTheme="minorHAnsi" w:eastAsia="Times New Roman" w:hAnsiTheme="minorHAnsi" w:cstheme="minorHAnsi"/>
-                <w:spacing w:val="-3"/>
-                <w:sz w:val="24"/>
-                <w:szCs w:val="24"/>
-                <w:lang w:bidi="ar-SA"/>
-              </w:rPr>
-              <w:t xml:space="preserve"> </w:t>
-            </w:r>
-            <w:r>
-              <w:rPr>
-                <w:rFonts w:asciiTheme="minorHAnsi" w:eastAsia="Times New Roman" w:hAnsiTheme="minorHAnsi" w:cstheme="minorHAnsi"/>
-                <w:spacing w:val="-3"/>
-                <w:sz w:val="24"/>
-                <w:szCs w:val="24"/>
-                <w:lang w:bidi="ar-SA"/>
-              </w:rPr>
-              <w:t>Private</w:t>
-            </w:r>
-            <w:r>
-              <w:rPr>
-                <w:rFonts w:asciiTheme="minorHAnsi" w:eastAsia="Times New Roman" w:hAnsiTheme="minorHAnsi" w:cstheme="minorHAnsi"/>
-                <w:spacing w:val="-3"/>
-                <w:sz w:val="24"/>
-                <w:szCs w:val="24"/>
-                <w:lang w:bidi="ar-SA"/>
-              </w:rPr>
-              <w:br/>
-            </w:r>
-            <w:r>
-              <w:rPr>
-                <w:rFonts w:asciiTheme="minorHAnsi" w:eastAsia="Times New Roman" w:hAnsiTheme="minorHAnsi" w:cstheme="minorHAnsi"/>
-                <w:spacing w:val="-3"/>
-                <w:sz w:val="24"/>
-                <w:szCs w:val="24"/>
-                <w:lang w:bidi="ar-SA"/>
-              </w:rPr>
-              <w:t>_</w:t>
-            </w:r>
-            <w:proofErr w:type="spellStart"/>
-            <w:r>
-              <w:rPr>
-                <w:rFonts w:asciiTheme="minorHAnsi" w:eastAsia="Times New Roman" w:hAnsiTheme="minorHAnsi" w:cstheme="minorHAnsi"/>
-                <w:spacing w:val="-3"/>
-                <w:sz w:val="24"/>
-                <w:szCs w:val="24"/>
-                <w:lang w:bidi="ar-SA"/>
-              </w:rPr>
-              <w:t>maxAttempts</w:t>
-            </w:r>
-            <w:proofErr w:type="spellEnd"/>
-            <w:r>
-              <w:rPr>
-                <w:rFonts w:asciiTheme="minorHAnsi" w:eastAsia="Times New Roman" w:hAnsiTheme="minorHAnsi" w:cstheme="minorHAnsi"/>
-                <w:spacing w:val="-3"/>
-                <w:sz w:val="24"/>
-                <w:szCs w:val="24"/>
-                <w:lang w:bidi="ar-SA"/>
-              </w:rPr>
-              <w:t>: int</w:t>
-            </w:r>
-            <w:r>
-              <w:rPr>
-                <w:rFonts w:asciiTheme="minorHAnsi" w:eastAsia="Times New Roman" w:hAnsiTheme="minorHAnsi" w:cstheme="minorHAnsi"/>
-                <w:spacing w:val="-3"/>
-                <w:sz w:val="24"/>
-                <w:szCs w:val="24"/>
-                <w:lang w:bidi="ar-SA"/>
-              </w:rPr>
-              <w:t xml:space="preserve">         </w:t>
-            </w:r>
-            <w:r>
-              <w:rPr>
-                <w:rFonts w:asciiTheme="minorHAnsi" w:eastAsia="Times New Roman" w:hAnsiTheme="minorHAnsi" w:cstheme="minorHAnsi"/>
-                <w:spacing w:val="-3"/>
-                <w:sz w:val="24"/>
-                <w:szCs w:val="24"/>
-                <w:lang w:bidi="ar-SA"/>
-              </w:rPr>
-              <w:t xml:space="preserve">      </w:t>
-            </w:r>
-            <w:r>
-              <w:rPr>
-                <w:rFonts w:asciiTheme="minorHAnsi" w:eastAsia="Times New Roman" w:hAnsiTheme="minorHAnsi" w:cstheme="minorHAnsi"/>
-                <w:spacing w:val="-3"/>
-                <w:sz w:val="24"/>
-                <w:szCs w:val="24"/>
-                <w:lang w:bidi="ar-SA"/>
-              </w:rPr>
-              <w:t xml:space="preserve"> #</w:t>
-            </w:r>
-            <w:r>
-              <w:rPr>
-                <w:rFonts w:asciiTheme="minorHAnsi" w:eastAsia="Times New Roman" w:hAnsiTheme="minorHAnsi" w:cstheme="minorHAnsi"/>
-                <w:spacing w:val="-3"/>
-                <w:sz w:val="24"/>
-                <w:szCs w:val="24"/>
-                <w:lang w:bidi="ar-SA"/>
-              </w:rPr>
-              <w:t xml:space="preserve"> </w:t>
-            </w:r>
-            <w:r>
-              <w:rPr>
-                <w:rFonts w:asciiTheme="minorHAnsi" w:eastAsia="Times New Roman" w:hAnsiTheme="minorHAnsi" w:cstheme="minorHAnsi"/>
-                <w:spacing w:val="-3"/>
-                <w:sz w:val="24"/>
-                <w:szCs w:val="24"/>
-                <w:lang w:bidi="ar-SA"/>
-              </w:rPr>
-              <w:t>Protected</w:t>
-            </w:r>
-            <w:r>
-              <w:rPr>
-                <w:rFonts w:asciiTheme="minorHAnsi" w:eastAsia="Times New Roman" w:hAnsiTheme="minorHAnsi" w:cstheme="minorHAnsi"/>
-                <w:spacing w:val="-3"/>
-                <w:sz w:val="24"/>
-                <w:szCs w:val="24"/>
-                <w:lang w:bidi="ar-SA"/>
-              </w:rPr>
-              <w:br/>
-            </w:r>
-            <w:r>
-              <w:rPr>
-                <w:rFonts w:asciiTheme="minorHAnsi" w:eastAsia="Times New Roman" w:hAnsiTheme="minorHAnsi" w:cstheme="minorHAnsi"/>
-                <w:spacing w:val="-3"/>
-                <w:sz w:val="24"/>
-                <w:szCs w:val="24"/>
-                <w:lang w:bidi="ar-SA"/>
-              </w:rPr>
-              <w:t>_</w:t>
-            </w:r>
-            <w:proofErr w:type="spellStart"/>
-            <w:r>
-              <w:rPr>
-                <w:rFonts w:asciiTheme="minorHAnsi" w:eastAsia="Times New Roman" w:hAnsiTheme="minorHAnsi" w:cstheme="minorHAnsi"/>
-                <w:spacing w:val="-3"/>
-                <w:sz w:val="24"/>
-                <w:szCs w:val="24"/>
-                <w:lang w:bidi="ar-SA"/>
-              </w:rPr>
-              <w:t>isGameOver</w:t>
-            </w:r>
-            <w:proofErr w:type="spellEnd"/>
-            <w:r>
-              <w:rPr>
-                <w:rFonts w:asciiTheme="minorHAnsi" w:eastAsia="Times New Roman" w:hAnsiTheme="minorHAnsi" w:cstheme="minorHAnsi"/>
-                <w:spacing w:val="-3"/>
-                <w:sz w:val="24"/>
-                <w:szCs w:val="24"/>
-                <w:lang w:bidi="ar-SA"/>
-              </w:rPr>
-              <w:t>: bool</w:t>
-            </w:r>
-            <w:r>
-              <w:rPr>
-                <w:rFonts w:asciiTheme="minorHAnsi" w:eastAsia="Times New Roman" w:hAnsiTheme="minorHAnsi" w:cstheme="minorHAnsi"/>
-                <w:spacing w:val="-3"/>
-                <w:sz w:val="24"/>
-                <w:szCs w:val="24"/>
-                <w:lang w:bidi="ar-SA"/>
-              </w:rPr>
-              <w:t xml:space="preserve">         </w:t>
-            </w:r>
-            <w:r>
-              <w:rPr>
-                <w:rFonts w:asciiTheme="minorHAnsi" w:eastAsia="Times New Roman" w:hAnsiTheme="minorHAnsi" w:cstheme="minorHAnsi"/>
-                <w:spacing w:val="-3"/>
-                <w:sz w:val="24"/>
-                <w:szCs w:val="24"/>
-                <w:lang w:bidi="ar-SA"/>
-              </w:rPr>
-              <w:t xml:space="preserve">    </w:t>
-            </w:r>
-            <w:r>
-              <w:rPr>
-                <w:rFonts w:asciiTheme="minorHAnsi" w:eastAsia="Times New Roman" w:hAnsiTheme="minorHAnsi" w:cstheme="minorHAnsi"/>
-                <w:spacing w:val="-3"/>
-                <w:sz w:val="24"/>
-                <w:szCs w:val="24"/>
-                <w:lang w:bidi="ar-SA"/>
-              </w:rPr>
-              <w:t xml:space="preserve">  #</w:t>
-            </w:r>
-            <w:r>
-              <w:rPr>
-                <w:rFonts w:asciiTheme="minorHAnsi" w:eastAsia="Times New Roman" w:hAnsiTheme="minorHAnsi" w:cstheme="minorHAnsi"/>
-                <w:spacing w:val="-3"/>
-                <w:sz w:val="24"/>
-                <w:szCs w:val="24"/>
-                <w:lang w:bidi="ar-SA"/>
-              </w:rPr>
-              <w:t xml:space="preserve"> </w:t>
-            </w:r>
-            <w:r>
-              <w:rPr>
-                <w:rFonts w:asciiTheme="minorHAnsi" w:eastAsia="Times New Roman" w:hAnsiTheme="minorHAnsi" w:cstheme="minorHAnsi"/>
-                <w:spacing w:val="-3"/>
-                <w:sz w:val="24"/>
-                <w:szCs w:val="24"/>
-                <w:lang w:bidi="ar-SA"/>
-              </w:rPr>
-              <w:t>Protected</w:t>
-            </w:r>
-            <w:r>
-              <w:rPr>
-                <w:rFonts w:asciiTheme="minorHAnsi" w:eastAsia="Times New Roman" w:hAnsiTheme="minorHAnsi" w:cstheme="minorHAnsi"/>
-                <w:spacing w:val="-3"/>
-                <w:sz w:val="24"/>
-                <w:szCs w:val="24"/>
-                <w:lang w:bidi="ar-SA"/>
-              </w:rPr>
-              <w:br/>
-            </w:r>
-            <w:r>
-              <w:rPr>
-                <w:rFonts w:asciiTheme="minorHAnsi" w:eastAsia="Times New Roman" w:hAnsiTheme="minorHAnsi" w:cstheme="minorHAnsi"/>
-                <w:spacing w:val="-3"/>
-                <w:sz w:val="24"/>
-                <w:szCs w:val="24"/>
-                <w:lang w:bidi="ar-SA"/>
-              </w:rPr>
-              <w:t>_</w:t>
-            </w:r>
-            <w:proofErr w:type="spellStart"/>
-            <w:r>
-              <w:rPr>
-                <w:rFonts w:asciiTheme="minorHAnsi" w:eastAsia="Times New Roman" w:hAnsiTheme="minorHAnsi" w:cstheme="minorHAnsi"/>
-                <w:spacing w:val="-3"/>
-                <w:sz w:val="24"/>
-                <w:szCs w:val="24"/>
-                <w:lang w:bidi="ar-SA"/>
-              </w:rPr>
-              <w:t>isGameWon</w:t>
-            </w:r>
-            <w:proofErr w:type="spellEnd"/>
-            <w:r>
-              <w:rPr>
-                <w:rFonts w:asciiTheme="minorHAnsi" w:eastAsia="Times New Roman" w:hAnsiTheme="minorHAnsi" w:cstheme="minorHAnsi"/>
-                <w:spacing w:val="-3"/>
-                <w:sz w:val="24"/>
-                <w:szCs w:val="24"/>
-                <w:lang w:bidi="ar-SA"/>
-              </w:rPr>
-              <w:t>: bool</w:t>
-            </w:r>
-            <w:r>
-              <w:rPr>
-                <w:rFonts w:asciiTheme="minorHAnsi" w:eastAsia="Times New Roman" w:hAnsiTheme="minorHAnsi" w:cstheme="minorHAnsi"/>
-                <w:spacing w:val="-3"/>
-                <w:sz w:val="24"/>
-                <w:szCs w:val="24"/>
-                <w:lang w:bidi="ar-SA"/>
-              </w:rPr>
-              <w:t xml:space="preserve">        </w:t>
-            </w:r>
-            <w:r>
-              <w:rPr>
-                <w:rFonts w:asciiTheme="minorHAnsi" w:eastAsia="Times New Roman" w:hAnsiTheme="minorHAnsi" w:cstheme="minorHAnsi"/>
-                <w:spacing w:val="-3"/>
-                <w:sz w:val="24"/>
-                <w:szCs w:val="24"/>
-                <w:lang w:bidi="ar-SA"/>
-              </w:rPr>
-              <w:t xml:space="preserve">    </w:t>
-            </w:r>
-            <w:r>
-              <w:rPr>
-                <w:rFonts w:asciiTheme="minorHAnsi" w:eastAsia="Times New Roman" w:hAnsiTheme="minorHAnsi" w:cstheme="minorHAnsi"/>
-                <w:spacing w:val="-3"/>
-                <w:sz w:val="24"/>
-                <w:szCs w:val="24"/>
-                <w:lang w:bidi="ar-SA"/>
-              </w:rPr>
-              <w:t xml:space="preserve">   #</w:t>
-            </w:r>
-            <w:r>
-              <w:rPr>
-                <w:rFonts w:asciiTheme="minorHAnsi" w:eastAsia="Times New Roman" w:hAnsiTheme="minorHAnsi" w:cstheme="minorHAnsi"/>
-                <w:spacing w:val="-3"/>
-                <w:sz w:val="24"/>
-                <w:szCs w:val="24"/>
-                <w:lang w:bidi="ar-SA"/>
-              </w:rPr>
-              <w:t xml:space="preserve"> </w:t>
-            </w:r>
-            <w:r>
-              <w:rPr>
-                <w:rFonts w:asciiTheme="minorHAnsi" w:eastAsia="Times New Roman" w:hAnsiTheme="minorHAnsi" w:cstheme="minorHAnsi"/>
-                <w:spacing w:val="-3"/>
-                <w:sz w:val="24"/>
-                <w:szCs w:val="24"/>
-                <w:lang w:bidi="ar-SA"/>
-              </w:rPr>
-              <w:t>Protected</w:t>
-            </w:r>
-            <w:r>
-              <w:rPr>
-                <w:rFonts w:asciiTheme="minorHAnsi" w:eastAsia="Times New Roman" w:hAnsiTheme="minorHAnsi" w:cstheme="minorHAnsi"/>
-                <w:spacing w:val="-3"/>
-                <w:sz w:val="24"/>
-                <w:szCs w:val="24"/>
-                <w:lang w:bidi="ar-SA"/>
-              </w:rPr>
-              <w:br/>
-            </w:r>
-            <w:r>
-              <w:rPr>
-                <w:rFonts w:asciiTheme="minorHAnsi" w:eastAsia="Times New Roman" w:hAnsiTheme="minorHAnsi" w:cstheme="minorHAnsi"/>
-                <w:spacing w:val="-3"/>
-                <w:sz w:val="24"/>
-                <w:szCs w:val="24"/>
-                <w:lang w:bidi="ar-SA"/>
-              </w:rPr>
-              <w:t>__attempts: List[str]</w:t>
-            </w:r>
-            <w:r>
-              <w:rPr>
-                <w:rFonts w:asciiTheme="minorHAnsi" w:eastAsia="Times New Roman" w:hAnsiTheme="minorHAnsi" w:cstheme="minorHAnsi"/>
-                <w:spacing w:val="-3"/>
-                <w:sz w:val="24"/>
-                <w:szCs w:val="24"/>
-                <w:lang w:bidi="ar-SA"/>
-              </w:rPr>
-              <w:t xml:space="preserve">       </w:t>
-            </w:r>
-            <w:r>
-              <w:rPr>
-                <w:rFonts w:asciiTheme="minorHAnsi" w:eastAsia="Times New Roman" w:hAnsiTheme="minorHAnsi" w:cstheme="minorHAnsi"/>
-                <w:spacing w:val="-3"/>
-                <w:sz w:val="24"/>
-                <w:szCs w:val="24"/>
-                <w:lang w:bidi="ar-SA"/>
-              </w:rPr>
-              <w:t xml:space="preserve">   </w:t>
-            </w:r>
-            <w:r>
-              <w:rPr>
-                <w:rFonts w:asciiTheme="minorHAnsi" w:eastAsia="Times New Roman" w:hAnsiTheme="minorHAnsi" w:cstheme="minorHAnsi"/>
-                <w:spacing w:val="-3"/>
-                <w:sz w:val="24"/>
-                <w:szCs w:val="24"/>
-                <w:lang w:bidi="ar-SA"/>
-              </w:rPr>
-              <w:t xml:space="preserve">   #</w:t>
-            </w:r>
-            <w:r>
-              <w:rPr>
-                <w:rFonts w:asciiTheme="minorHAnsi" w:eastAsia="Times New Roman" w:hAnsiTheme="minorHAnsi" w:cstheme="minorHAnsi"/>
-                <w:spacing w:val="-3"/>
-                <w:sz w:val="24"/>
-                <w:szCs w:val="24"/>
-                <w:lang w:bidi="ar-SA"/>
-              </w:rPr>
-              <w:t xml:space="preserve"> </w:t>
-            </w:r>
-            <w:r>
-              <w:rPr>
-                <w:rFonts w:asciiTheme="minorHAnsi" w:eastAsia="Times New Roman" w:hAnsiTheme="minorHAnsi" w:cstheme="minorHAnsi"/>
-                <w:spacing w:val="-3"/>
-                <w:sz w:val="24"/>
-                <w:szCs w:val="24"/>
-                <w:lang w:bidi="ar-SA"/>
-              </w:rPr>
-              <w:t>Private</w:t>
+                <w:rFonts w:ascii="Times New Roman" w:eastAsia="Times New Roman" w:hAnsi="Times New Roman" w:cs="Times New Roman"/>
+                <w:b/>
+                <w:bCs/>
+                <w:sz w:val="24"/>
+                <w:szCs w:val="24"/>
+                <w:lang w:bidi="ar-SA"/>
+              </w:rPr>
+              <w:t>Visibility</w:t>
+            </w:r>
+          </w:p>
+        </w:tc>
+        <w:tc>
+          <w:tcPr>
+            <w:tcW w:w="0" w:type="auto"/>
+            <w:tcBorders>
+              <w:top w:val="single" w:sz="6" w:space="0" w:color="000000"/>
+              <w:left w:val="single" w:sz="6" w:space="0" w:color="000000"/>
+              <w:bottom w:val="single" w:sz="6" w:space="0" w:color="000000"/>
+              <w:right w:val="single" w:sz="6" w:space="0" w:color="000000"/>
+            </w:tcBorders>
+            <w:shd w:val="clear" w:color="auto" w:fill="F2F2F2"/>
+            <w:tcMar>
+              <w:top w:w="120" w:type="dxa"/>
+              <w:left w:w="120" w:type="dxa"/>
+              <w:bottom w:w="120" w:type="dxa"/>
+              <w:right w:w="120" w:type="dxa"/>
+            </w:tcMar>
+            <w:vAlign w:val="center"/>
+            <w:hideMark/>
+          </w:tcPr>
+          <w:p>
+            <w:pPr>
+              <w:spacing w:after="0"/>
+              <w:rPr>
+                <w:rFonts w:ascii="Times New Roman" w:eastAsia="Times New Roman" w:hAnsi="Times New Roman" w:cs="Times New Roman"/>
+                <w:b/>
+                <w:bCs/>
+                <w:sz w:val="24"/>
+                <w:szCs w:val="24"/>
+                <w:lang w:bidi="ar-SA"/>
+              </w:rPr>
+            </w:pPr>
+            <w:r>
+              <w:rPr>
+                <w:rFonts w:ascii="Times New Roman" w:eastAsia="Times New Roman" w:hAnsi="Times New Roman" w:cs="Times New Roman"/>
+                <w:b/>
+                <w:bCs/>
+                <w:sz w:val="24"/>
+                <w:szCs w:val="24"/>
+                <w:lang w:bidi="ar-SA"/>
+              </w:rPr>
+              <w:t>Attribute/Method</w:t>
+            </w:r>
+          </w:p>
+        </w:tc>
+        <w:tc>
+          <w:tcPr>
+            <w:tcW w:w="0" w:type="auto"/>
+            <w:tcBorders>
+              <w:top w:val="single" w:sz="6" w:space="0" w:color="000000"/>
+              <w:left w:val="single" w:sz="6" w:space="0" w:color="000000"/>
+              <w:bottom w:val="single" w:sz="6" w:space="0" w:color="000000"/>
+              <w:right w:val="single" w:sz="6" w:space="0" w:color="000000"/>
+            </w:tcBorders>
+            <w:shd w:val="clear" w:color="auto" w:fill="F2F2F2"/>
+            <w:tcMar>
+              <w:top w:w="120" w:type="dxa"/>
+              <w:left w:w="120" w:type="dxa"/>
+              <w:bottom w:w="120" w:type="dxa"/>
+              <w:right w:w="120" w:type="dxa"/>
+            </w:tcMar>
+            <w:vAlign w:val="center"/>
+            <w:hideMark/>
+          </w:tcPr>
+          <w:p>
+            <w:pPr>
+              <w:spacing w:after="0"/>
+              <w:rPr>
+                <w:rFonts w:ascii="Times New Roman" w:eastAsia="Times New Roman" w:hAnsi="Times New Roman" w:cs="Times New Roman"/>
+                <w:b/>
+                <w:bCs/>
+                <w:sz w:val="24"/>
+                <w:szCs w:val="24"/>
+                <w:lang w:bidi="ar-SA"/>
+              </w:rPr>
+            </w:pPr>
+            <w:r>
+              <w:rPr>
+                <w:rFonts w:ascii="Times New Roman" w:eastAsia="Times New Roman" w:hAnsi="Times New Roman" w:cs="Times New Roman"/>
+                <w:b/>
+                <w:bCs/>
+                <w:sz w:val="24"/>
+                <w:szCs w:val="24"/>
+                <w:lang w:bidi="ar-SA"/>
+              </w:rPr>
+              <w:t>Type/Return Type</w:t>
+            </w:r>
+          </w:p>
+        </w:tc>
+        <w:tc>
+          <w:tcPr>
+            <w:tcW w:w="0" w:type="auto"/>
+            <w:tcBorders>
+              <w:top w:val="single" w:sz="6" w:space="0" w:color="000000"/>
+              <w:left w:val="single" w:sz="6" w:space="0" w:color="000000"/>
+              <w:bottom w:val="single" w:sz="6" w:space="0" w:color="000000"/>
+              <w:right w:val="single" w:sz="6" w:space="0" w:color="000000"/>
+            </w:tcBorders>
+            <w:shd w:val="clear" w:color="auto" w:fill="F2F2F2"/>
+            <w:tcMar>
+              <w:top w:w="120" w:type="dxa"/>
+              <w:left w:w="120" w:type="dxa"/>
+              <w:bottom w:w="120" w:type="dxa"/>
+              <w:right w:w="120" w:type="dxa"/>
+            </w:tcMar>
+            <w:vAlign w:val="center"/>
+            <w:hideMark/>
+          </w:tcPr>
+          <w:p>
+            <w:pPr>
+              <w:spacing w:after="0"/>
+              <w:rPr>
+                <w:rFonts w:ascii="Times New Roman" w:eastAsia="Times New Roman" w:hAnsi="Times New Roman" w:cs="Times New Roman"/>
+                <w:b/>
+                <w:bCs/>
+                <w:sz w:val="24"/>
+                <w:szCs w:val="24"/>
+                <w:lang w:bidi="ar-SA"/>
+              </w:rPr>
+            </w:pPr>
+            <w:r>
+              <w:rPr>
+                <w:rFonts w:ascii="Times New Roman" w:eastAsia="Times New Roman" w:hAnsi="Times New Roman" w:cs="Times New Roman"/>
+                <w:b/>
+                <w:bCs/>
+                <w:sz w:val="24"/>
+                <w:szCs w:val="24"/>
+                <w:lang w:bidi="ar-SA"/>
+              </w:rPr>
+              <w:t>Notes</w:t>
             </w:r>
           </w:p>
         </w:tc>
@@ -1408,15 +1159,27 @@
       <w:tr>
         <w:tc>
           <w:tcPr>
-            <w:tcW w:w="9576" w:type="dxa"/>
+            <w:tcW w:w="0" w:type="auto"/>
+            <w:tcBorders>
+              <w:top w:val="single" w:sz="6" w:space="0" w:color="000000"/>
+              <w:left w:val="single" w:sz="6" w:space="0" w:color="000000"/>
+              <w:bottom w:val="single" w:sz="6" w:space="0" w:color="000000"/>
+              <w:right w:val="single" w:sz="6" w:space="0" w:color="000000"/>
+            </w:tcBorders>
+            <w:tcMar>
+              <w:top w:w="120" w:type="dxa"/>
+              <w:left w:w="120" w:type="dxa"/>
+              <w:bottom w:w="120" w:type="dxa"/>
+              <w:right w:w="120" w:type="dxa"/>
+            </w:tcMar>
+            <w:vAlign w:val="center"/>
+            <w:hideMark/>
           </w:tcPr>
           <w:p>
             <w:pPr>
-              <w:suppressAutoHyphens/>
               <w:spacing w:after="0"/>
               <w:rPr>
-                <w:rFonts w:asciiTheme="minorHAnsi" w:eastAsia="Times New Roman" w:hAnsiTheme="minorHAnsi" w:cstheme="minorHAnsi"/>
-                <w:spacing w:val="-3"/>
+                <w:rFonts w:ascii="Times New Roman" w:eastAsia="Times New Roman" w:hAnsi="Times New Roman" w:cs="Times New Roman"/>
                 <w:sz w:val="24"/>
                 <w:szCs w:val="24"/>
                 <w:lang w:bidi="ar-SA"/>
@@ -1424,20 +1187,1138 @@
             </w:pPr>
             <w:r>
               <w:rPr>
-                <w:rFonts w:asciiTheme="minorHAnsi" w:eastAsia="Times New Roman" w:hAnsiTheme="minorHAnsi" w:cstheme="minorHAnsi"/>
-                <w:spacing w:val="-3"/>
-                <w:sz w:val="24"/>
-                <w:szCs w:val="24"/>
-                <w:lang w:bidi="ar-SA"/>
-              </w:rPr>
-              <w:lastRenderedPageBreak/>
+                <w:rFonts w:ascii="Times New Roman" w:eastAsia="Times New Roman" w:hAnsi="Times New Roman" w:cs="Times New Roman"/>
+                <w:sz w:val="24"/>
+                <w:szCs w:val="24"/>
+                <w:lang w:bidi="ar-SA"/>
+              </w:rPr>
+              <w:t>Private</w:t>
+            </w:r>
+          </w:p>
+        </w:tc>
+        <w:tc>
+          <w:tcPr>
+            <w:tcW w:w="0" w:type="auto"/>
+            <w:tcBorders>
+              <w:top w:val="single" w:sz="6" w:space="0" w:color="000000"/>
+              <w:left w:val="single" w:sz="6" w:space="0" w:color="000000"/>
+              <w:bottom w:val="single" w:sz="6" w:space="0" w:color="000000"/>
+              <w:right w:val="single" w:sz="6" w:space="0" w:color="000000"/>
+            </w:tcBorders>
+            <w:tcMar>
+              <w:top w:w="120" w:type="dxa"/>
+              <w:left w:w="120" w:type="dxa"/>
+              <w:bottom w:w="120" w:type="dxa"/>
+              <w:right w:w="120" w:type="dxa"/>
+            </w:tcMar>
+            <w:vAlign w:val="center"/>
+            <w:hideMark/>
+          </w:tcPr>
+          <w:p>
+            <w:pPr>
+              <w:spacing w:after="0"/>
+              <w:rPr>
+                <w:rFonts w:ascii="Times New Roman" w:eastAsia="Times New Roman" w:hAnsi="Times New Roman" w:cs="Times New Roman"/>
+                <w:sz w:val="24"/>
+                <w:szCs w:val="24"/>
+                <w:lang w:bidi="ar-SA"/>
+              </w:rPr>
+            </w:pPr>
+            <w:r>
+              <w:rPr>
+                <w:rFonts w:ascii="Times New Roman" w:eastAsia="Times New Roman" w:hAnsi="Times New Roman" w:cs="Times New Roman"/>
+                <w:sz w:val="24"/>
+                <w:szCs w:val="24"/>
+                <w:lang w:bidi="ar-SA"/>
+              </w:rPr>
               <w:t>__</w:t>
             </w:r>
             <w:proofErr w:type="spellStart"/>
             <w:r>
               <w:rPr>
-                <w:rFonts w:asciiTheme="minorHAnsi" w:eastAsia="Times New Roman" w:hAnsiTheme="minorHAnsi" w:cstheme="minorHAnsi"/>
-                <w:spacing w:val="-3"/>
+                <w:rFonts w:ascii="Times New Roman" w:eastAsia="Times New Roman" w:hAnsi="Times New Roman" w:cs="Times New Roman"/>
+                <w:sz w:val="24"/>
+                <w:szCs w:val="24"/>
+                <w:lang w:bidi="ar-SA"/>
+              </w:rPr>
+              <w:t>word_list</w:t>
+            </w:r>
+            <w:proofErr w:type="spellEnd"/>
+          </w:p>
+        </w:tc>
+        <w:tc>
+          <w:tcPr>
+            <w:tcW w:w="0" w:type="auto"/>
+            <w:tcBorders>
+              <w:top w:val="single" w:sz="6" w:space="0" w:color="000000"/>
+              <w:left w:val="single" w:sz="6" w:space="0" w:color="000000"/>
+              <w:bottom w:val="single" w:sz="6" w:space="0" w:color="000000"/>
+              <w:right w:val="single" w:sz="6" w:space="0" w:color="000000"/>
+            </w:tcBorders>
+            <w:tcMar>
+              <w:top w:w="120" w:type="dxa"/>
+              <w:left w:w="120" w:type="dxa"/>
+              <w:bottom w:w="120" w:type="dxa"/>
+              <w:right w:w="120" w:type="dxa"/>
+            </w:tcMar>
+            <w:vAlign w:val="center"/>
+            <w:hideMark/>
+          </w:tcPr>
+          <w:p>
+            <w:pPr>
+              <w:spacing w:after="0"/>
+              <w:rPr>
+                <w:rFonts w:ascii="Times New Roman" w:eastAsia="Times New Roman" w:hAnsi="Times New Roman" w:cs="Times New Roman"/>
+                <w:sz w:val="24"/>
+                <w:szCs w:val="24"/>
+                <w:lang w:bidi="ar-SA"/>
+              </w:rPr>
+            </w:pPr>
+            <w:r>
+              <w:rPr>
+                <w:rFonts w:ascii="Times New Roman" w:eastAsia="Times New Roman" w:hAnsi="Times New Roman" w:cs="Times New Roman"/>
+                <w:sz w:val="24"/>
+                <w:szCs w:val="24"/>
+                <w:lang w:bidi="ar-SA"/>
+              </w:rPr>
+              <w:t>List[str]</w:t>
+            </w:r>
+          </w:p>
+        </w:tc>
+        <w:tc>
+          <w:tcPr>
+            <w:tcW w:w="0" w:type="auto"/>
+            <w:tcBorders>
+              <w:top w:val="single" w:sz="6" w:space="0" w:color="000000"/>
+              <w:left w:val="single" w:sz="6" w:space="0" w:color="000000"/>
+              <w:bottom w:val="single" w:sz="6" w:space="0" w:color="000000"/>
+              <w:right w:val="single" w:sz="6" w:space="0" w:color="000000"/>
+            </w:tcBorders>
+            <w:tcMar>
+              <w:top w:w="120" w:type="dxa"/>
+              <w:left w:w="120" w:type="dxa"/>
+              <w:bottom w:w="120" w:type="dxa"/>
+              <w:right w:w="120" w:type="dxa"/>
+            </w:tcMar>
+            <w:vAlign w:val="center"/>
+            <w:hideMark/>
+          </w:tcPr>
+          <w:p>
+            <w:pPr>
+              <w:spacing w:after="0"/>
+              <w:rPr>
+                <w:rFonts w:ascii="Times New Roman" w:eastAsia="Times New Roman" w:hAnsi="Times New Roman" w:cs="Times New Roman"/>
+                <w:sz w:val="24"/>
+                <w:szCs w:val="24"/>
+                <w:lang w:bidi="ar-SA"/>
+              </w:rPr>
+            </w:pPr>
+          </w:p>
+        </w:tc>
+      </w:tr>
+      <w:tr>
+        <w:tc>
+          <w:tcPr>
+            <w:tcW w:w="0" w:type="auto"/>
+            <w:tcBorders>
+              <w:top w:val="single" w:sz="6" w:space="0" w:color="000000"/>
+              <w:left w:val="single" w:sz="6" w:space="0" w:color="000000"/>
+              <w:bottom w:val="single" w:sz="6" w:space="0" w:color="000000"/>
+              <w:right w:val="single" w:sz="6" w:space="0" w:color="000000"/>
+            </w:tcBorders>
+            <w:tcMar>
+              <w:top w:w="120" w:type="dxa"/>
+              <w:left w:w="120" w:type="dxa"/>
+              <w:bottom w:w="120" w:type="dxa"/>
+              <w:right w:w="120" w:type="dxa"/>
+            </w:tcMar>
+            <w:vAlign w:val="center"/>
+            <w:hideMark/>
+          </w:tcPr>
+          <w:p>
+            <w:pPr>
+              <w:spacing w:after="0"/>
+              <w:rPr>
+                <w:rFonts w:ascii="Times New Roman" w:eastAsia="Times New Roman" w:hAnsi="Times New Roman" w:cs="Times New Roman"/>
+                <w:sz w:val="24"/>
+                <w:szCs w:val="24"/>
+                <w:lang w:bidi="ar-SA"/>
+              </w:rPr>
+            </w:pPr>
+            <w:r>
+              <w:rPr>
+                <w:rFonts w:ascii="Times New Roman" w:eastAsia="Times New Roman" w:hAnsi="Times New Roman" w:cs="Times New Roman"/>
+                <w:sz w:val="24"/>
+                <w:szCs w:val="24"/>
+                <w:lang w:bidi="ar-SA"/>
+              </w:rPr>
+              <w:t>Private</w:t>
+            </w:r>
+          </w:p>
+        </w:tc>
+        <w:tc>
+          <w:tcPr>
+            <w:tcW w:w="0" w:type="auto"/>
+            <w:tcBorders>
+              <w:top w:val="single" w:sz="6" w:space="0" w:color="000000"/>
+              <w:left w:val="single" w:sz="6" w:space="0" w:color="000000"/>
+              <w:bottom w:val="single" w:sz="6" w:space="0" w:color="000000"/>
+              <w:right w:val="single" w:sz="6" w:space="0" w:color="000000"/>
+            </w:tcBorders>
+            <w:tcMar>
+              <w:top w:w="120" w:type="dxa"/>
+              <w:left w:w="120" w:type="dxa"/>
+              <w:bottom w:w="120" w:type="dxa"/>
+              <w:right w:w="120" w:type="dxa"/>
+            </w:tcMar>
+            <w:vAlign w:val="center"/>
+            <w:hideMark/>
+          </w:tcPr>
+          <w:p>
+            <w:pPr>
+              <w:spacing w:after="0"/>
+              <w:rPr>
+                <w:rFonts w:ascii="Times New Roman" w:eastAsia="Times New Roman" w:hAnsi="Times New Roman" w:cs="Times New Roman"/>
+                <w:sz w:val="24"/>
+                <w:szCs w:val="24"/>
+                <w:lang w:bidi="ar-SA"/>
+              </w:rPr>
+            </w:pPr>
+            <w:r>
+              <w:rPr>
+                <w:rFonts w:ascii="Times New Roman" w:eastAsia="Times New Roman" w:hAnsi="Times New Roman" w:cs="Times New Roman"/>
+                <w:sz w:val="24"/>
+                <w:szCs w:val="24"/>
+                <w:lang w:bidi="ar-SA"/>
+              </w:rPr>
+              <w:t>__</w:t>
+            </w:r>
+            <w:proofErr w:type="spellStart"/>
+            <w:r>
+              <w:rPr>
+                <w:rFonts w:ascii="Times New Roman" w:eastAsia="Times New Roman" w:hAnsi="Times New Roman" w:cs="Times New Roman"/>
+                <w:sz w:val="24"/>
+                <w:szCs w:val="24"/>
+                <w:lang w:bidi="ar-SA"/>
+              </w:rPr>
+              <w:t>target_word</w:t>
+            </w:r>
+            <w:proofErr w:type="spellEnd"/>
+          </w:p>
+        </w:tc>
+        <w:tc>
+          <w:tcPr>
+            <w:tcW w:w="0" w:type="auto"/>
+            <w:tcBorders>
+              <w:top w:val="single" w:sz="6" w:space="0" w:color="000000"/>
+              <w:left w:val="single" w:sz="6" w:space="0" w:color="000000"/>
+              <w:bottom w:val="single" w:sz="6" w:space="0" w:color="000000"/>
+              <w:right w:val="single" w:sz="6" w:space="0" w:color="000000"/>
+            </w:tcBorders>
+            <w:tcMar>
+              <w:top w:w="120" w:type="dxa"/>
+              <w:left w:w="120" w:type="dxa"/>
+              <w:bottom w:w="120" w:type="dxa"/>
+              <w:right w:w="120" w:type="dxa"/>
+            </w:tcMar>
+            <w:vAlign w:val="center"/>
+            <w:hideMark/>
+          </w:tcPr>
+          <w:p>
+            <w:pPr>
+              <w:spacing w:after="0"/>
+              <w:rPr>
+                <w:rFonts w:ascii="Times New Roman" w:eastAsia="Times New Roman" w:hAnsi="Times New Roman" w:cs="Times New Roman"/>
+                <w:sz w:val="24"/>
+                <w:szCs w:val="24"/>
+                <w:lang w:bidi="ar-SA"/>
+              </w:rPr>
+            </w:pPr>
+            <w:r>
+              <w:rPr>
+                <w:rFonts w:ascii="Times New Roman" w:eastAsia="Times New Roman" w:hAnsi="Times New Roman" w:cs="Times New Roman"/>
+                <w:sz w:val="24"/>
+                <w:szCs w:val="24"/>
+                <w:lang w:bidi="ar-SA"/>
+              </w:rPr>
+              <w:t>str</w:t>
+            </w:r>
+          </w:p>
+        </w:tc>
+        <w:tc>
+          <w:tcPr>
+            <w:tcW w:w="0" w:type="auto"/>
+            <w:tcBorders>
+              <w:top w:val="single" w:sz="6" w:space="0" w:color="000000"/>
+              <w:left w:val="single" w:sz="6" w:space="0" w:color="000000"/>
+              <w:bottom w:val="single" w:sz="6" w:space="0" w:color="000000"/>
+              <w:right w:val="single" w:sz="6" w:space="0" w:color="000000"/>
+            </w:tcBorders>
+            <w:tcMar>
+              <w:top w:w="120" w:type="dxa"/>
+              <w:left w:w="120" w:type="dxa"/>
+              <w:bottom w:w="120" w:type="dxa"/>
+              <w:right w:w="120" w:type="dxa"/>
+            </w:tcMar>
+            <w:vAlign w:val="center"/>
+            <w:hideMark/>
+          </w:tcPr>
+          <w:p>
+            <w:pPr>
+              <w:spacing w:after="0"/>
+              <w:rPr>
+                <w:rFonts w:ascii="Times New Roman" w:eastAsia="Times New Roman" w:hAnsi="Times New Roman" w:cs="Times New Roman"/>
+                <w:sz w:val="24"/>
+                <w:szCs w:val="24"/>
+                <w:lang w:bidi="ar-SA"/>
+              </w:rPr>
+            </w:pPr>
+          </w:p>
+        </w:tc>
+      </w:tr>
+      <w:tr>
+        <w:tc>
+          <w:tcPr>
+            <w:tcW w:w="0" w:type="auto"/>
+            <w:tcBorders>
+              <w:top w:val="single" w:sz="6" w:space="0" w:color="000000"/>
+              <w:left w:val="single" w:sz="6" w:space="0" w:color="000000"/>
+              <w:bottom w:val="single" w:sz="6" w:space="0" w:color="000000"/>
+              <w:right w:val="single" w:sz="6" w:space="0" w:color="000000"/>
+            </w:tcBorders>
+            <w:tcMar>
+              <w:top w:w="120" w:type="dxa"/>
+              <w:left w:w="120" w:type="dxa"/>
+              <w:bottom w:w="120" w:type="dxa"/>
+              <w:right w:w="120" w:type="dxa"/>
+            </w:tcMar>
+            <w:vAlign w:val="center"/>
+            <w:hideMark/>
+          </w:tcPr>
+          <w:p>
+            <w:pPr>
+              <w:spacing w:after="0"/>
+              <w:rPr>
+                <w:rFonts w:ascii="Times New Roman" w:eastAsia="Times New Roman" w:hAnsi="Times New Roman" w:cs="Times New Roman"/>
+                <w:sz w:val="24"/>
+                <w:szCs w:val="24"/>
+                <w:lang w:bidi="ar-SA"/>
+              </w:rPr>
+            </w:pPr>
+            <w:r>
+              <w:rPr>
+                <w:rFonts w:ascii="Times New Roman" w:eastAsia="Times New Roman" w:hAnsi="Times New Roman" w:cs="Times New Roman"/>
+                <w:sz w:val="24"/>
+                <w:szCs w:val="24"/>
+                <w:lang w:bidi="ar-SA"/>
+              </w:rPr>
+              <w:t>Private</w:t>
+            </w:r>
+          </w:p>
+        </w:tc>
+        <w:tc>
+          <w:tcPr>
+            <w:tcW w:w="0" w:type="auto"/>
+            <w:tcBorders>
+              <w:top w:val="single" w:sz="6" w:space="0" w:color="000000"/>
+              <w:left w:val="single" w:sz="6" w:space="0" w:color="000000"/>
+              <w:bottom w:val="single" w:sz="6" w:space="0" w:color="000000"/>
+              <w:right w:val="single" w:sz="6" w:space="0" w:color="000000"/>
+            </w:tcBorders>
+            <w:tcMar>
+              <w:top w:w="120" w:type="dxa"/>
+              <w:left w:w="120" w:type="dxa"/>
+              <w:bottom w:w="120" w:type="dxa"/>
+              <w:right w:w="120" w:type="dxa"/>
+            </w:tcMar>
+            <w:vAlign w:val="center"/>
+            <w:hideMark/>
+          </w:tcPr>
+          <w:p>
+            <w:pPr>
+              <w:spacing w:after="0"/>
+              <w:rPr>
+                <w:rFonts w:ascii="Times New Roman" w:eastAsia="Times New Roman" w:hAnsi="Times New Roman" w:cs="Times New Roman"/>
+                <w:sz w:val="24"/>
+                <w:szCs w:val="24"/>
+                <w:lang w:bidi="ar-SA"/>
+              </w:rPr>
+            </w:pPr>
+            <w:r>
+              <w:rPr>
+                <w:rFonts w:ascii="Times New Roman" w:eastAsia="Times New Roman" w:hAnsi="Times New Roman" w:cs="Times New Roman"/>
+                <w:sz w:val="24"/>
+                <w:szCs w:val="24"/>
+                <w:lang w:bidi="ar-SA"/>
+              </w:rPr>
+              <w:t>__</w:t>
+            </w:r>
+            <w:proofErr w:type="spellStart"/>
+            <w:r>
+              <w:rPr>
+                <w:rFonts w:ascii="Times New Roman" w:eastAsia="Times New Roman" w:hAnsi="Times New Roman" w:cs="Times New Roman"/>
+                <w:sz w:val="24"/>
+                <w:szCs w:val="24"/>
+                <w:lang w:bidi="ar-SA"/>
+              </w:rPr>
+              <w:t>current_attempt</w:t>
+            </w:r>
+            <w:proofErr w:type="spellEnd"/>
+          </w:p>
+        </w:tc>
+        <w:tc>
+          <w:tcPr>
+            <w:tcW w:w="0" w:type="auto"/>
+            <w:tcBorders>
+              <w:top w:val="single" w:sz="6" w:space="0" w:color="000000"/>
+              <w:left w:val="single" w:sz="6" w:space="0" w:color="000000"/>
+              <w:bottom w:val="single" w:sz="6" w:space="0" w:color="000000"/>
+              <w:right w:val="single" w:sz="6" w:space="0" w:color="000000"/>
+            </w:tcBorders>
+            <w:tcMar>
+              <w:top w:w="120" w:type="dxa"/>
+              <w:left w:w="120" w:type="dxa"/>
+              <w:bottom w:w="120" w:type="dxa"/>
+              <w:right w:w="120" w:type="dxa"/>
+            </w:tcMar>
+            <w:vAlign w:val="center"/>
+            <w:hideMark/>
+          </w:tcPr>
+          <w:p>
+            <w:pPr>
+              <w:spacing w:after="0"/>
+              <w:rPr>
+                <w:rFonts w:ascii="Times New Roman" w:eastAsia="Times New Roman" w:hAnsi="Times New Roman" w:cs="Times New Roman"/>
+                <w:sz w:val="24"/>
+                <w:szCs w:val="24"/>
+                <w:lang w:bidi="ar-SA"/>
+              </w:rPr>
+            </w:pPr>
+            <w:r>
+              <w:rPr>
+                <w:rFonts w:ascii="Times New Roman" w:eastAsia="Times New Roman" w:hAnsi="Times New Roman" w:cs="Times New Roman"/>
+                <w:sz w:val="24"/>
+                <w:szCs w:val="24"/>
+                <w:lang w:bidi="ar-SA"/>
+              </w:rPr>
+              <w:t>int</w:t>
+            </w:r>
+          </w:p>
+        </w:tc>
+        <w:tc>
+          <w:tcPr>
+            <w:tcW w:w="0" w:type="auto"/>
+            <w:tcBorders>
+              <w:top w:val="single" w:sz="6" w:space="0" w:color="000000"/>
+              <w:left w:val="single" w:sz="6" w:space="0" w:color="000000"/>
+              <w:bottom w:val="single" w:sz="6" w:space="0" w:color="000000"/>
+              <w:right w:val="single" w:sz="6" w:space="0" w:color="000000"/>
+            </w:tcBorders>
+            <w:tcMar>
+              <w:top w:w="120" w:type="dxa"/>
+              <w:left w:w="120" w:type="dxa"/>
+              <w:bottom w:w="120" w:type="dxa"/>
+              <w:right w:w="120" w:type="dxa"/>
+            </w:tcMar>
+            <w:vAlign w:val="center"/>
+            <w:hideMark/>
+          </w:tcPr>
+          <w:p>
+            <w:pPr>
+              <w:spacing w:after="0"/>
+              <w:rPr>
+                <w:rFonts w:ascii="Times New Roman" w:eastAsia="Times New Roman" w:hAnsi="Times New Roman" w:cs="Times New Roman"/>
+                <w:sz w:val="24"/>
+                <w:szCs w:val="24"/>
+                <w:lang w:bidi="ar-SA"/>
+              </w:rPr>
+            </w:pPr>
+          </w:p>
+        </w:tc>
+      </w:tr>
+      <w:tr>
+        <w:tc>
+          <w:tcPr>
+            <w:tcW w:w="0" w:type="auto"/>
+            <w:tcBorders>
+              <w:top w:val="single" w:sz="6" w:space="0" w:color="000000"/>
+              <w:left w:val="single" w:sz="6" w:space="0" w:color="000000"/>
+              <w:bottom w:val="single" w:sz="6" w:space="0" w:color="000000"/>
+              <w:right w:val="single" w:sz="6" w:space="0" w:color="000000"/>
+            </w:tcBorders>
+            <w:tcMar>
+              <w:top w:w="120" w:type="dxa"/>
+              <w:left w:w="120" w:type="dxa"/>
+              <w:bottom w:w="120" w:type="dxa"/>
+              <w:right w:w="120" w:type="dxa"/>
+            </w:tcMar>
+            <w:vAlign w:val="center"/>
+            <w:hideMark/>
+          </w:tcPr>
+          <w:p>
+            <w:pPr>
+              <w:spacing w:after="0"/>
+              <w:rPr>
+                <w:rFonts w:ascii="Times New Roman" w:eastAsia="Times New Roman" w:hAnsi="Times New Roman" w:cs="Times New Roman"/>
+                <w:sz w:val="24"/>
+                <w:szCs w:val="24"/>
+                <w:lang w:bidi="ar-SA"/>
+              </w:rPr>
+            </w:pPr>
+            <w:r>
+              <w:rPr>
+                <w:rFonts w:ascii="Times New Roman" w:eastAsia="Times New Roman" w:hAnsi="Times New Roman" w:cs="Times New Roman"/>
+                <w:sz w:val="24"/>
+                <w:szCs w:val="24"/>
+                <w:lang w:bidi="ar-SA"/>
+              </w:rPr>
+              <w:t>Public</w:t>
+            </w:r>
+          </w:p>
+        </w:tc>
+        <w:tc>
+          <w:tcPr>
+            <w:tcW w:w="0" w:type="auto"/>
+            <w:tcBorders>
+              <w:top w:val="single" w:sz="6" w:space="0" w:color="000000"/>
+              <w:left w:val="single" w:sz="6" w:space="0" w:color="000000"/>
+              <w:bottom w:val="single" w:sz="6" w:space="0" w:color="000000"/>
+              <w:right w:val="single" w:sz="6" w:space="0" w:color="000000"/>
+            </w:tcBorders>
+            <w:tcMar>
+              <w:top w:w="120" w:type="dxa"/>
+              <w:left w:w="120" w:type="dxa"/>
+              <w:bottom w:w="120" w:type="dxa"/>
+              <w:right w:w="120" w:type="dxa"/>
+            </w:tcMar>
+            <w:vAlign w:val="center"/>
+            <w:hideMark/>
+          </w:tcPr>
+          <w:p>
+            <w:pPr>
+              <w:spacing w:after="0"/>
+              <w:rPr>
+                <w:rFonts w:ascii="Times New Roman" w:eastAsia="Times New Roman" w:hAnsi="Times New Roman" w:cs="Times New Roman"/>
+                <w:sz w:val="24"/>
+                <w:szCs w:val="24"/>
+                <w:lang w:bidi="ar-SA"/>
+              </w:rPr>
+            </w:pPr>
+            <w:proofErr w:type="spellStart"/>
+            <w:r>
+              <w:rPr>
+                <w:rFonts w:ascii="Times New Roman" w:eastAsia="Times New Roman" w:hAnsi="Times New Roman" w:cs="Times New Roman"/>
+                <w:sz w:val="24"/>
+                <w:szCs w:val="24"/>
+                <w:lang w:bidi="ar-SA"/>
+              </w:rPr>
+              <w:t>max_attempts</w:t>
+            </w:r>
+            <w:proofErr w:type="spellEnd"/>
+          </w:p>
+        </w:tc>
+        <w:tc>
+          <w:tcPr>
+            <w:tcW w:w="0" w:type="auto"/>
+            <w:tcBorders>
+              <w:top w:val="single" w:sz="6" w:space="0" w:color="000000"/>
+              <w:left w:val="single" w:sz="6" w:space="0" w:color="000000"/>
+              <w:bottom w:val="single" w:sz="6" w:space="0" w:color="000000"/>
+              <w:right w:val="single" w:sz="6" w:space="0" w:color="000000"/>
+            </w:tcBorders>
+            <w:tcMar>
+              <w:top w:w="120" w:type="dxa"/>
+              <w:left w:w="120" w:type="dxa"/>
+              <w:bottom w:w="120" w:type="dxa"/>
+              <w:right w:w="120" w:type="dxa"/>
+            </w:tcMar>
+            <w:vAlign w:val="center"/>
+            <w:hideMark/>
+          </w:tcPr>
+          <w:p>
+            <w:pPr>
+              <w:spacing w:after="0"/>
+              <w:rPr>
+                <w:rFonts w:ascii="Times New Roman" w:eastAsia="Times New Roman" w:hAnsi="Times New Roman" w:cs="Times New Roman"/>
+                <w:sz w:val="24"/>
+                <w:szCs w:val="24"/>
+                <w:lang w:bidi="ar-SA"/>
+              </w:rPr>
+            </w:pPr>
+            <w:r>
+              <w:rPr>
+                <w:rFonts w:ascii="Times New Roman" w:eastAsia="Times New Roman" w:hAnsi="Times New Roman" w:cs="Times New Roman"/>
+                <w:sz w:val="24"/>
+                <w:szCs w:val="24"/>
+                <w:lang w:bidi="ar-SA"/>
+              </w:rPr>
+              <w:t>int</w:t>
+            </w:r>
+          </w:p>
+        </w:tc>
+        <w:tc>
+          <w:tcPr>
+            <w:tcW w:w="0" w:type="auto"/>
+            <w:tcBorders>
+              <w:top w:val="single" w:sz="6" w:space="0" w:color="000000"/>
+              <w:left w:val="single" w:sz="6" w:space="0" w:color="000000"/>
+              <w:bottom w:val="single" w:sz="6" w:space="0" w:color="000000"/>
+              <w:right w:val="single" w:sz="6" w:space="0" w:color="000000"/>
+            </w:tcBorders>
+            <w:tcMar>
+              <w:top w:w="120" w:type="dxa"/>
+              <w:left w:w="120" w:type="dxa"/>
+              <w:bottom w:w="120" w:type="dxa"/>
+              <w:right w:w="120" w:type="dxa"/>
+            </w:tcMar>
+            <w:vAlign w:val="center"/>
+            <w:hideMark/>
+          </w:tcPr>
+          <w:p>
+            <w:pPr>
+              <w:spacing w:after="0"/>
+              <w:rPr>
+                <w:rFonts w:ascii="Times New Roman" w:eastAsia="Times New Roman" w:hAnsi="Times New Roman" w:cs="Times New Roman"/>
+                <w:sz w:val="24"/>
+                <w:szCs w:val="24"/>
+                <w:lang w:bidi="ar-SA"/>
+              </w:rPr>
+            </w:pPr>
+          </w:p>
+        </w:tc>
+      </w:tr>
+      <w:tr>
+        <w:tc>
+          <w:tcPr>
+            <w:tcW w:w="0" w:type="auto"/>
+            <w:tcBorders>
+              <w:top w:val="single" w:sz="6" w:space="0" w:color="000000"/>
+              <w:left w:val="single" w:sz="6" w:space="0" w:color="000000"/>
+              <w:bottom w:val="single" w:sz="6" w:space="0" w:color="000000"/>
+              <w:right w:val="single" w:sz="6" w:space="0" w:color="000000"/>
+            </w:tcBorders>
+            <w:tcMar>
+              <w:top w:w="120" w:type="dxa"/>
+              <w:left w:w="120" w:type="dxa"/>
+              <w:bottom w:w="120" w:type="dxa"/>
+              <w:right w:w="120" w:type="dxa"/>
+            </w:tcMar>
+            <w:vAlign w:val="center"/>
+            <w:hideMark/>
+          </w:tcPr>
+          <w:p>
+            <w:pPr>
+              <w:spacing w:after="0"/>
+              <w:rPr>
+                <w:rFonts w:ascii="Times New Roman" w:eastAsia="Times New Roman" w:hAnsi="Times New Roman" w:cs="Times New Roman"/>
+                <w:sz w:val="24"/>
+                <w:szCs w:val="24"/>
+                <w:lang w:bidi="ar-SA"/>
+              </w:rPr>
+            </w:pPr>
+            <w:r>
+              <w:rPr>
+                <w:rFonts w:ascii="Times New Roman" w:eastAsia="Times New Roman" w:hAnsi="Times New Roman" w:cs="Times New Roman"/>
+                <w:sz w:val="24"/>
+                <w:szCs w:val="24"/>
+                <w:lang w:bidi="ar-SA"/>
+              </w:rPr>
+              <w:t>Public</w:t>
+            </w:r>
+          </w:p>
+        </w:tc>
+        <w:tc>
+          <w:tcPr>
+            <w:tcW w:w="0" w:type="auto"/>
+            <w:tcBorders>
+              <w:top w:val="single" w:sz="6" w:space="0" w:color="000000"/>
+              <w:left w:val="single" w:sz="6" w:space="0" w:color="000000"/>
+              <w:bottom w:val="single" w:sz="6" w:space="0" w:color="000000"/>
+              <w:right w:val="single" w:sz="6" w:space="0" w:color="000000"/>
+            </w:tcBorders>
+            <w:tcMar>
+              <w:top w:w="120" w:type="dxa"/>
+              <w:left w:w="120" w:type="dxa"/>
+              <w:bottom w:w="120" w:type="dxa"/>
+              <w:right w:w="120" w:type="dxa"/>
+            </w:tcMar>
+            <w:vAlign w:val="center"/>
+            <w:hideMark/>
+          </w:tcPr>
+          <w:p>
+            <w:pPr>
+              <w:spacing w:after="0"/>
+              <w:rPr>
+                <w:rFonts w:ascii="Times New Roman" w:eastAsia="Times New Roman" w:hAnsi="Times New Roman" w:cs="Times New Roman"/>
+                <w:sz w:val="24"/>
+                <w:szCs w:val="24"/>
+                <w:lang w:bidi="ar-SA"/>
+              </w:rPr>
+            </w:pPr>
+            <w:proofErr w:type="spellStart"/>
+            <w:r>
+              <w:rPr>
+                <w:rFonts w:ascii="Times New Roman" w:eastAsia="Times New Roman" w:hAnsi="Times New Roman" w:cs="Times New Roman"/>
+                <w:sz w:val="24"/>
+                <w:szCs w:val="24"/>
+                <w:lang w:bidi="ar-SA"/>
+              </w:rPr>
+              <w:t>is_game_over</w:t>
+            </w:r>
+            <w:proofErr w:type="spellEnd"/>
+          </w:p>
+        </w:tc>
+        <w:tc>
+          <w:tcPr>
+            <w:tcW w:w="0" w:type="auto"/>
+            <w:tcBorders>
+              <w:top w:val="single" w:sz="6" w:space="0" w:color="000000"/>
+              <w:left w:val="single" w:sz="6" w:space="0" w:color="000000"/>
+              <w:bottom w:val="single" w:sz="6" w:space="0" w:color="000000"/>
+              <w:right w:val="single" w:sz="6" w:space="0" w:color="000000"/>
+            </w:tcBorders>
+            <w:tcMar>
+              <w:top w:w="120" w:type="dxa"/>
+              <w:left w:w="120" w:type="dxa"/>
+              <w:bottom w:w="120" w:type="dxa"/>
+              <w:right w:w="120" w:type="dxa"/>
+            </w:tcMar>
+            <w:vAlign w:val="center"/>
+            <w:hideMark/>
+          </w:tcPr>
+          <w:p>
+            <w:pPr>
+              <w:spacing w:after="0"/>
+              <w:rPr>
+                <w:rFonts w:ascii="Times New Roman" w:eastAsia="Times New Roman" w:hAnsi="Times New Roman" w:cs="Times New Roman"/>
+                <w:sz w:val="24"/>
+                <w:szCs w:val="24"/>
+                <w:lang w:bidi="ar-SA"/>
+              </w:rPr>
+            </w:pPr>
+            <w:r>
+              <w:rPr>
+                <w:rFonts w:ascii="Times New Roman" w:eastAsia="Times New Roman" w:hAnsi="Times New Roman" w:cs="Times New Roman"/>
+                <w:sz w:val="24"/>
+                <w:szCs w:val="24"/>
+                <w:lang w:bidi="ar-SA"/>
+              </w:rPr>
+              <w:t>bool</w:t>
+            </w:r>
+          </w:p>
+        </w:tc>
+        <w:tc>
+          <w:tcPr>
+            <w:tcW w:w="0" w:type="auto"/>
+            <w:tcBorders>
+              <w:top w:val="single" w:sz="6" w:space="0" w:color="000000"/>
+              <w:left w:val="single" w:sz="6" w:space="0" w:color="000000"/>
+              <w:bottom w:val="single" w:sz="6" w:space="0" w:color="000000"/>
+              <w:right w:val="single" w:sz="6" w:space="0" w:color="000000"/>
+            </w:tcBorders>
+            <w:tcMar>
+              <w:top w:w="120" w:type="dxa"/>
+              <w:left w:w="120" w:type="dxa"/>
+              <w:bottom w:w="120" w:type="dxa"/>
+              <w:right w:w="120" w:type="dxa"/>
+            </w:tcMar>
+            <w:vAlign w:val="center"/>
+            <w:hideMark/>
+          </w:tcPr>
+          <w:p>
+            <w:pPr>
+              <w:spacing w:after="0"/>
+              <w:rPr>
+                <w:rFonts w:ascii="Times New Roman" w:eastAsia="Times New Roman" w:hAnsi="Times New Roman" w:cs="Times New Roman"/>
+                <w:sz w:val="24"/>
+                <w:szCs w:val="24"/>
+                <w:lang w:bidi="ar-SA"/>
+              </w:rPr>
+            </w:pPr>
+          </w:p>
+        </w:tc>
+      </w:tr>
+      <w:tr>
+        <w:tc>
+          <w:tcPr>
+            <w:tcW w:w="0" w:type="auto"/>
+            <w:tcBorders>
+              <w:top w:val="single" w:sz="6" w:space="0" w:color="000000"/>
+              <w:left w:val="single" w:sz="6" w:space="0" w:color="000000"/>
+              <w:bottom w:val="single" w:sz="6" w:space="0" w:color="000000"/>
+              <w:right w:val="single" w:sz="6" w:space="0" w:color="000000"/>
+            </w:tcBorders>
+            <w:tcMar>
+              <w:top w:w="120" w:type="dxa"/>
+              <w:left w:w="120" w:type="dxa"/>
+              <w:bottom w:w="120" w:type="dxa"/>
+              <w:right w:w="120" w:type="dxa"/>
+            </w:tcMar>
+            <w:vAlign w:val="center"/>
+            <w:hideMark/>
+          </w:tcPr>
+          <w:p>
+            <w:pPr>
+              <w:spacing w:after="0"/>
+              <w:rPr>
+                <w:rFonts w:ascii="Times New Roman" w:eastAsia="Times New Roman" w:hAnsi="Times New Roman" w:cs="Times New Roman"/>
+                <w:sz w:val="24"/>
+                <w:szCs w:val="24"/>
+                <w:lang w:bidi="ar-SA"/>
+              </w:rPr>
+            </w:pPr>
+            <w:r>
+              <w:rPr>
+                <w:rFonts w:ascii="Times New Roman" w:eastAsia="Times New Roman" w:hAnsi="Times New Roman" w:cs="Times New Roman"/>
+                <w:sz w:val="24"/>
+                <w:szCs w:val="24"/>
+                <w:lang w:bidi="ar-SA"/>
+              </w:rPr>
+              <w:t>Public</w:t>
+            </w:r>
+          </w:p>
+        </w:tc>
+        <w:tc>
+          <w:tcPr>
+            <w:tcW w:w="0" w:type="auto"/>
+            <w:tcBorders>
+              <w:top w:val="single" w:sz="6" w:space="0" w:color="000000"/>
+              <w:left w:val="single" w:sz="6" w:space="0" w:color="000000"/>
+              <w:bottom w:val="single" w:sz="6" w:space="0" w:color="000000"/>
+              <w:right w:val="single" w:sz="6" w:space="0" w:color="000000"/>
+            </w:tcBorders>
+            <w:tcMar>
+              <w:top w:w="120" w:type="dxa"/>
+              <w:left w:w="120" w:type="dxa"/>
+              <w:bottom w:w="120" w:type="dxa"/>
+              <w:right w:w="120" w:type="dxa"/>
+            </w:tcMar>
+            <w:vAlign w:val="center"/>
+            <w:hideMark/>
+          </w:tcPr>
+          <w:p>
+            <w:pPr>
+              <w:spacing w:after="0"/>
+              <w:rPr>
+                <w:rFonts w:ascii="Times New Roman" w:eastAsia="Times New Roman" w:hAnsi="Times New Roman" w:cs="Times New Roman"/>
+                <w:sz w:val="24"/>
+                <w:szCs w:val="24"/>
+                <w:lang w:bidi="ar-SA"/>
+              </w:rPr>
+            </w:pPr>
+            <w:proofErr w:type="spellStart"/>
+            <w:r>
+              <w:rPr>
+                <w:rFonts w:ascii="Times New Roman" w:eastAsia="Times New Roman" w:hAnsi="Times New Roman" w:cs="Times New Roman"/>
+                <w:sz w:val="24"/>
+                <w:szCs w:val="24"/>
+                <w:lang w:bidi="ar-SA"/>
+              </w:rPr>
+              <w:t>is_game_won</w:t>
+            </w:r>
+            <w:proofErr w:type="spellEnd"/>
+          </w:p>
+        </w:tc>
+        <w:tc>
+          <w:tcPr>
+            <w:tcW w:w="0" w:type="auto"/>
+            <w:tcBorders>
+              <w:top w:val="single" w:sz="6" w:space="0" w:color="000000"/>
+              <w:left w:val="single" w:sz="6" w:space="0" w:color="000000"/>
+              <w:bottom w:val="single" w:sz="6" w:space="0" w:color="000000"/>
+              <w:right w:val="single" w:sz="6" w:space="0" w:color="000000"/>
+            </w:tcBorders>
+            <w:tcMar>
+              <w:top w:w="120" w:type="dxa"/>
+              <w:left w:w="120" w:type="dxa"/>
+              <w:bottom w:w="120" w:type="dxa"/>
+              <w:right w:w="120" w:type="dxa"/>
+            </w:tcMar>
+            <w:vAlign w:val="center"/>
+            <w:hideMark/>
+          </w:tcPr>
+          <w:p>
+            <w:pPr>
+              <w:spacing w:after="0"/>
+              <w:rPr>
+                <w:rFonts w:ascii="Times New Roman" w:eastAsia="Times New Roman" w:hAnsi="Times New Roman" w:cs="Times New Roman"/>
+                <w:sz w:val="24"/>
+                <w:szCs w:val="24"/>
+                <w:lang w:bidi="ar-SA"/>
+              </w:rPr>
+            </w:pPr>
+            <w:r>
+              <w:rPr>
+                <w:rFonts w:ascii="Times New Roman" w:eastAsia="Times New Roman" w:hAnsi="Times New Roman" w:cs="Times New Roman"/>
+                <w:sz w:val="24"/>
+                <w:szCs w:val="24"/>
+                <w:lang w:bidi="ar-SA"/>
+              </w:rPr>
+              <w:t>bool</w:t>
+            </w:r>
+          </w:p>
+        </w:tc>
+        <w:tc>
+          <w:tcPr>
+            <w:tcW w:w="0" w:type="auto"/>
+            <w:tcBorders>
+              <w:top w:val="single" w:sz="6" w:space="0" w:color="000000"/>
+              <w:left w:val="single" w:sz="6" w:space="0" w:color="000000"/>
+              <w:bottom w:val="single" w:sz="6" w:space="0" w:color="000000"/>
+              <w:right w:val="single" w:sz="6" w:space="0" w:color="000000"/>
+            </w:tcBorders>
+            <w:tcMar>
+              <w:top w:w="120" w:type="dxa"/>
+              <w:left w:w="120" w:type="dxa"/>
+              <w:bottom w:w="120" w:type="dxa"/>
+              <w:right w:w="120" w:type="dxa"/>
+            </w:tcMar>
+            <w:vAlign w:val="center"/>
+            <w:hideMark/>
+          </w:tcPr>
+          <w:p>
+            <w:pPr>
+              <w:spacing w:after="0"/>
+              <w:rPr>
+                <w:rFonts w:ascii="Times New Roman" w:eastAsia="Times New Roman" w:hAnsi="Times New Roman" w:cs="Times New Roman"/>
+                <w:sz w:val="24"/>
+                <w:szCs w:val="24"/>
+                <w:lang w:bidi="ar-SA"/>
+              </w:rPr>
+            </w:pPr>
+          </w:p>
+        </w:tc>
+      </w:tr>
+      <w:tr>
+        <w:tc>
+          <w:tcPr>
+            <w:tcW w:w="0" w:type="auto"/>
+            <w:tcBorders>
+              <w:top w:val="single" w:sz="6" w:space="0" w:color="000000"/>
+              <w:left w:val="single" w:sz="6" w:space="0" w:color="000000"/>
+              <w:bottom w:val="single" w:sz="6" w:space="0" w:color="000000"/>
+              <w:right w:val="single" w:sz="6" w:space="0" w:color="000000"/>
+            </w:tcBorders>
+            <w:tcMar>
+              <w:top w:w="120" w:type="dxa"/>
+              <w:left w:w="120" w:type="dxa"/>
+              <w:bottom w:w="120" w:type="dxa"/>
+              <w:right w:w="120" w:type="dxa"/>
+            </w:tcMar>
+            <w:vAlign w:val="center"/>
+            <w:hideMark/>
+          </w:tcPr>
+          <w:p>
+            <w:pPr>
+              <w:spacing w:after="0"/>
+              <w:rPr>
+                <w:rFonts w:ascii="Times New Roman" w:eastAsia="Times New Roman" w:hAnsi="Times New Roman" w:cs="Times New Roman"/>
+                <w:sz w:val="24"/>
+                <w:szCs w:val="24"/>
+                <w:lang w:bidi="ar-SA"/>
+              </w:rPr>
+            </w:pPr>
+            <w:r>
+              <w:rPr>
+                <w:rFonts w:ascii="Times New Roman" w:eastAsia="Times New Roman" w:hAnsi="Times New Roman" w:cs="Times New Roman"/>
+                <w:sz w:val="24"/>
+                <w:szCs w:val="24"/>
+                <w:lang w:bidi="ar-SA"/>
+              </w:rPr>
+              <w:t>Private</w:t>
+            </w:r>
+          </w:p>
+        </w:tc>
+        <w:tc>
+          <w:tcPr>
+            <w:tcW w:w="0" w:type="auto"/>
+            <w:tcBorders>
+              <w:top w:val="single" w:sz="6" w:space="0" w:color="000000"/>
+              <w:left w:val="single" w:sz="6" w:space="0" w:color="000000"/>
+              <w:bottom w:val="single" w:sz="6" w:space="0" w:color="000000"/>
+              <w:right w:val="single" w:sz="6" w:space="0" w:color="000000"/>
+            </w:tcBorders>
+            <w:tcMar>
+              <w:top w:w="120" w:type="dxa"/>
+              <w:left w:w="120" w:type="dxa"/>
+              <w:bottom w:w="120" w:type="dxa"/>
+              <w:right w:w="120" w:type="dxa"/>
+            </w:tcMar>
+            <w:vAlign w:val="center"/>
+            <w:hideMark/>
+          </w:tcPr>
+          <w:p>
+            <w:pPr>
+              <w:spacing w:after="0"/>
+              <w:rPr>
+                <w:rFonts w:ascii="Times New Roman" w:eastAsia="Times New Roman" w:hAnsi="Times New Roman" w:cs="Times New Roman"/>
+                <w:sz w:val="24"/>
+                <w:szCs w:val="24"/>
+                <w:lang w:bidi="ar-SA"/>
+              </w:rPr>
+            </w:pPr>
+            <w:r>
+              <w:rPr>
+                <w:rFonts w:ascii="Times New Roman" w:eastAsia="Times New Roman" w:hAnsi="Times New Roman" w:cs="Times New Roman"/>
+                <w:sz w:val="24"/>
+                <w:szCs w:val="24"/>
+                <w:lang w:bidi="ar-SA"/>
+              </w:rPr>
+              <w:t>__attempts</w:t>
+            </w:r>
+          </w:p>
+        </w:tc>
+        <w:tc>
+          <w:tcPr>
+            <w:tcW w:w="0" w:type="auto"/>
+            <w:tcBorders>
+              <w:top w:val="single" w:sz="6" w:space="0" w:color="000000"/>
+              <w:left w:val="single" w:sz="6" w:space="0" w:color="000000"/>
+              <w:bottom w:val="single" w:sz="6" w:space="0" w:color="000000"/>
+              <w:right w:val="single" w:sz="6" w:space="0" w:color="000000"/>
+            </w:tcBorders>
+            <w:tcMar>
+              <w:top w:w="120" w:type="dxa"/>
+              <w:left w:w="120" w:type="dxa"/>
+              <w:bottom w:w="120" w:type="dxa"/>
+              <w:right w:w="120" w:type="dxa"/>
+            </w:tcMar>
+            <w:vAlign w:val="center"/>
+            <w:hideMark/>
+          </w:tcPr>
+          <w:p>
+            <w:pPr>
+              <w:spacing w:after="0"/>
+              <w:rPr>
+                <w:rFonts w:ascii="Times New Roman" w:eastAsia="Times New Roman" w:hAnsi="Times New Roman" w:cs="Times New Roman"/>
+                <w:sz w:val="24"/>
+                <w:szCs w:val="24"/>
+                <w:lang w:bidi="ar-SA"/>
+              </w:rPr>
+            </w:pPr>
+            <w:r>
+              <w:rPr>
+                <w:rFonts w:ascii="Times New Roman" w:eastAsia="Times New Roman" w:hAnsi="Times New Roman" w:cs="Times New Roman"/>
+                <w:sz w:val="24"/>
+                <w:szCs w:val="24"/>
+                <w:lang w:bidi="ar-SA"/>
+              </w:rPr>
+              <w:t>List[str]</w:t>
+            </w:r>
+          </w:p>
+        </w:tc>
+        <w:tc>
+          <w:tcPr>
+            <w:tcW w:w="0" w:type="auto"/>
+            <w:tcBorders>
+              <w:top w:val="single" w:sz="6" w:space="0" w:color="000000"/>
+              <w:left w:val="single" w:sz="6" w:space="0" w:color="000000"/>
+              <w:bottom w:val="single" w:sz="6" w:space="0" w:color="000000"/>
+              <w:right w:val="single" w:sz="6" w:space="0" w:color="000000"/>
+            </w:tcBorders>
+            <w:tcMar>
+              <w:top w:w="120" w:type="dxa"/>
+              <w:left w:w="120" w:type="dxa"/>
+              <w:bottom w:w="120" w:type="dxa"/>
+              <w:right w:w="120" w:type="dxa"/>
+            </w:tcMar>
+            <w:vAlign w:val="center"/>
+            <w:hideMark/>
+          </w:tcPr>
+          <w:p>
+            <w:pPr>
+              <w:spacing w:after="0"/>
+              <w:rPr>
+                <w:rFonts w:ascii="Times New Roman" w:eastAsia="Times New Roman" w:hAnsi="Times New Roman" w:cs="Times New Roman"/>
+                <w:sz w:val="24"/>
+                <w:szCs w:val="24"/>
+                <w:lang w:bidi="ar-SA"/>
+              </w:rPr>
+            </w:pPr>
+          </w:p>
+        </w:tc>
+      </w:tr>
+      <w:tr>
+        <w:tc>
+          <w:tcPr>
+            <w:tcW w:w="0" w:type="auto"/>
+            <w:tcBorders>
+              <w:top w:val="single" w:sz="6" w:space="0" w:color="000000"/>
+              <w:left w:val="single" w:sz="6" w:space="0" w:color="000000"/>
+              <w:bottom w:val="single" w:sz="6" w:space="0" w:color="000000"/>
+              <w:right w:val="single" w:sz="6" w:space="0" w:color="000000"/>
+            </w:tcBorders>
+            <w:tcMar>
+              <w:top w:w="120" w:type="dxa"/>
+              <w:left w:w="120" w:type="dxa"/>
+              <w:bottom w:w="120" w:type="dxa"/>
+              <w:right w:w="120" w:type="dxa"/>
+            </w:tcMar>
+            <w:vAlign w:val="center"/>
+            <w:hideMark/>
+          </w:tcPr>
+          <w:p>
+            <w:pPr>
+              <w:spacing w:after="0"/>
+              <w:rPr>
+                <w:rFonts w:ascii="Times New Roman" w:eastAsia="Times New Roman" w:hAnsi="Times New Roman" w:cs="Times New Roman"/>
+                <w:sz w:val="24"/>
+                <w:szCs w:val="24"/>
+                <w:lang w:bidi="ar-SA"/>
+              </w:rPr>
+            </w:pPr>
+            <w:r>
+              <w:rPr>
+                <w:rFonts w:ascii="Times New Roman" w:eastAsia="Times New Roman" w:hAnsi="Times New Roman" w:cs="Times New Roman"/>
+                <w:sz w:val="24"/>
+                <w:szCs w:val="24"/>
+                <w:lang w:bidi="ar-SA"/>
+              </w:rPr>
+              <w:t>Public</w:t>
+            </w:r>
+          </w:p>
+        </w:tc>
+        <w:tc>
+          <w:tcPr>
+            <w:tcW w:w="0" w:type="auto"/>
+            <w:tcBorders>
+              <w:top w:val="single" w:sz="6" w:space="0" w:color="000000"/>
+              <w:left w:val="single" w:sz="6" w:space="0" w:color="000000"/>
+              <w:bottom w:val="single" w:sz="6" w:space="0" w:color="000000"/>
+              <w:right w:val="single" w:sz="6" w:space="0" w:color="000000"/>
+            </w:tcBorders>
+            <w:tcMar>
+              <w:top w:w="120" w:type="dxa"/>
+              <w:left w:w="120" w:type="dxa"/>
+              <w:bottom w:w="120" w:type="dxa"/>
+              <w:right w:w="120" w:type="dxa"/>
+            </w:tcMar>
+            <w:vAlign w:val="center"/>
+            <w:hideMark/>
+          </w:tcPr>
+          <w:p>
+            <w:pPr>
+              <w:spacing w:after="0"/>
+              <w:rPr>
+                <w:rFonts w:ascii="Times New Roman" w:eastAsia="Times New Roman" w:hAnsi="Times New Roman" w:cs="Times New Roman"/>
+                <w:sz w:val="24"/>
+                <w:szCs w:val="24"/>
+                <w:lang w:bidi="ar-SA"/>
+              </w:rPr>
+            </w:pPr>
+            <w:r>
+              <w:rPr>
+                <w:rFonts w:ascii="Times New Roman" w:eastAsia="Times New Roman" w:hAnsi="Times New Roman" w:cs="Times New Roman"/>
+                <w:sz w:val="24"/>
+                <w:szCs w:val="24"/>
+                <w:lang w:bidi="ar-SA"/>
+              </w:rPr>
+              <w:t>__</w:t>
+            </w:r>
+            <w:proofErr w:type="spellStart"/>
+            <w:r>
+              <w:rPr>
+                <w:rFonts w:ascii="Times New Roman" w:eastAsia="Times New Roman" w:hAnsi="Times New Roman" w:cs="Times New Roman"/>
                 <w:sz w:val="24"/>
                 <w:szCs w:val="24"/>
                 <w:lang w:bidi="ar-SA"/>
@@ -1447,273 +2328,1655 @@
             <w:proofErr w:type="spellEnd"/>
             <w:r>
               <w:rPr>
-                <w:rFonts w:asciiTheme="minorHAnsi" w:eastAsia="Times New Roman" w:hAnsiTheme="minorHAnsi" w:cstheme="minorHAnsi"/>
-                <w:spacing w:val="-3"/>
+                <w:rFonts w:ascii="Times New Roman" w:eastAsia="Times New Roman" w:hAnsi="Times New Roman" w:cs="Times New Roman"/>
+                <w:sz w:val="24"/>
+                <w:szCs w:val="24"/>
+                <w:lang w:bidi="ar-SA"/>
+              </w:rPr>
+              <w:t>__</w:t>
+            </w:r>
+          </w:p>
+        </w:tc>
+        <w:tc>
+          <w:tcPr>
+            <w:tcW w:w="0" w:type="auto"/>
+            <w:tcBorders>
+              <w:top w:val="single" w:sz="6" w:space="0" w:color="000000"/>
+              <w:left w:val="single" w:sz="6" w:space="0" w:color="000000"/>
+              <w:bottom w:val="single" w:sz="6" w:space="0" w:color="000000"/>
+              <w:right w:val="single" w:sz="6" w:space="0" w:color="000000"/>
+            </w:tcBorders>
+            <w:tcMar>
+              <w:top w:w="120" w:type="dxa"/>
+              <w:left w:w="120" w:type="dxa"/>
+              <w:bottom w:w="120" w:type="dxa"/>
+              <w:right w:w="120" w:type="dxa"/>
+            </w:tcMar>
+            <w:vAlign w:val="center"/>
+            <w:hideMark/>
+          </w:tcPr>
+          <w:p>
+            <w:pPr>
+              <w:spacing w:after="0"/>
+              <w:rPr>
+                <w:rFonts w:ascii="Times New Roman" w:eastAsia="Times New Roman" w:hAnsi="Times New Roman" w:cs="Times New Roman"/>
+                <w:sz w:val="24"/>
+                <w:szCs w:val="24"/>
+                <w:lang w:bidi="ar-SA"/>
+              </w:rPr>
+            </w:pPr>
+            <w:r>
+              <w:rPr>
+                <w:rFonts w:ascii="Times New Roman" w:eastAsia="Times New Roman" w:hAnsi="Times New Roman" w:cs="Times New Roman"/>
+                <w:sz w:val="24"/>
+                <w:szCs w:val="24"/>
+                <w:lang w:bidi="ar-SA"/>
+              </w:rPr>
+              <w:t>None</w:t>
+            </w:r>
+          </w:p>
+        </w:tc>
+        <w:tc>
+          <w:tcPr>
+            <w:tcW w:w="0" w:type="auto"/>
+            <w:tcBorders>
+              <w:top w:val="single" w:sz="6" w:space="0" w:color="000000"/>
+              <w:left w:val="single" w:sz="6" w:space="0" w:color="000000"/>
+              <w:bottom w:val="single" w:sz="6" w:space="0" w:color="000000"/>
+              <w:right w:val="single" w:sz="6" w:space="0" w:color="000000"/>
+            </w:tcBorders>
+            <w:tcMar>
+              <w:top w:w="120" w:type="dxa"/>
+              <w:left w:w="120" w:type="dxa"/>
+              <w:bottom w:w="120" w:type="dxa"/>
+              <w:right w:w="120" w:type="dxa"/>
+            </w:tcMar>
+            <w:vAlign w:val="center"/>
+            <w:hideMark/>
+          </w:tcPr>
+          <w:p>
+            <w:pPr>
+              <w:spacing w:after="0"/>
+              <w:rPr>
+                <w:rFonts w:ascii="Times New Roman" w:eastAsia="Times New Roman" w:hAnsi="Times New Roman" w:cs="Times New Roman"/>
+                <w:sz w:val="24"/>
+                <w:szCs w:val="24"/>
+                <w:lang w:bidi="ar-SA"/>
+              </w:rPr>
+            </w:pPr>
+            <w:r>
+              <w:rPr>
+                <w:rFonts w:ascii="Times New Roman" w:eastAsia="Times New Roman" w:hAnsi="Times New Roman" w:cs="Times New Roman"/>
+                <w:sz w:val="24"/>
+                <w:szCs w:val="24"/>
+                <w:lang w:bidi="ar-SA"/>
+              </w:rPr>
+              <w:t>Constructor</w:t>
+            </w:r>
+          </w:p>
+        </w:tc>
+      </w:tr>
+      <w:tr>
+        <w:tc>
+          <w:tcPr>
+            <w:tcW w:w="0" w:type="auto"/>
+            <w:tcBorders>
+              <w:top w:val="single" w:sz="6" w:space="0" w:color="000000"/>
+              <w:left w:val="single" w:sz="6" w:space="0" w:color="000000"/>
+              <w:bottom w:val="single" w:sz="6" w:space="0" w:color="000000"/>
+              <w:right w:val="single" w:sz="6" w:space="0" w:color="000000"/>
+            </w:tcBorders>
+            <w:tcMar>
+              <w:top w:w="120" w:type="dxa"/>
+              <w:left w:w="120" w:type="dxa"/>
+              <w:bottom w:w="120" w:type="dxa"/>
+              <w:right w:w="120" w:type="dxa"/>
+            </w:tcMar>
+            <w:vAlign w:val="center"/>
+            <w:hideMark/>
+          </w:tcPr>
+          <w:p>
+            <w:pPr>
+              <w:spacing w:after="0"/>
+              <w:rPr>
+                <w:rFonts w:ascii="Times New Roman" w:eastAsia="Times New Roman" w:hAnsi="Times New Roman" w:cs="Times New Roman"/>
+                <w:sz w:val="24"/>
+                <w:szCs w:val="24"/>
+                <w:lang w:bidi="ar-SA"/>
+              </w:rPr>
+            </w:pPr>
+            <w:r>
+              <w:rPr>
+                <w:rFonts w:ascii="Times New Roman" w:eastAsia="Times New Roman" w:hAnsi="Times New Roman" w:cs="Times New Roman"/>
+                <w:sz w:val="24"/>
+                <w:szCs w:val="24"/>
+                <w:lang w:bidi="ar-SA"/>
+              </w:rPr>
+              <w:t>Private</w:t>
+            </w:r>
+          </w:p>
+        </w:tc>
+        <w:tc>
+          <w:tcPr>
+            <w:tcW w:w="0" w:type="auto"/>
+            <w:tcBorders>
+              <w:top w:val="single" w:sz="6" w:space="0" w:color="000000"/>
+              <w:left w:val="single" w:sz="6" w:space="0" w:color="000000"/>
+              <w:bottom w:val="single" w:sz="6" w:space="0" w:color="000000"/>
+              <w:right w:val="single" w:sz="6" w:space="0" w:color="000000"/>
+            </w:tcBorders>
+            <w:tcMar>
+              <w:top w:w="120" w:type="dxa"/>
+              <w:left w:w="120" w:type="dxa"/>
+              <w:bottom w:w="120" w:type="dxa"/>
+              <w:right w:w="120" w:type="dxa"/>
+            </w:tcMar>
+            <w:vAlign w:val="center"/>
+            <w:hideMark/>
+          </w:tcPr>
+          <w:p>
+            <w:pPr>
+              <w:spacing w:after="0"/>
+              <w:rPr>
+                <w:rFonts w:ascii="Times New Roman" w:eastAsia="Times New Roman" w:hAnsi="Times New Roman" w:cs="Times New Roman"/>
+                <w:sz w:val="24"/>
+                <w:szCs w:val="24"/>
+                <w:lang w:bidi="ar-SA"/>
+              </w:rPr>
+            </w:pPr>
+            <w:r>
+              <w:rPr>
+                <w:rFonts w:ascii="Times New Roman" w:eastAsia="Times New Roman" w:hAnsi="Times New Roman" w:cs="Times New Roman"/>
                 <w:sz w:val="24"/>
                 <w:szCs w:val="24"/>
                 <w:lang w:bidi="ar-SA"/>
               </w:rPr>
               <w:t>_</w:t>
             </w:r>
-            <w:proofErr w:type="gramStart"/>
-            <w:r>
-              <w:rPr>
-                <w:rFonts w:asciiTheme="minorHAnsi" w:eastAsia="Times New Roman" w:hAnsiTheme="minorHAnsi" w:cstheme="minorHAnsi"/>
-                <w:spacing w:val="-3"/>
-                <w:sz w:val="24"/>
-                <w:szCs w:val="24"/>
-                <w:lang w:bidi="ar-SA"/>
-              </w:rPr>
-              <w:t>_(</w:t>
-            </w:r>
             <w:proofErr w:type="spellStart"/>
-            <w:proofErr w:type="gramEnd"/>
-            <w:r>
-              <w:rPr>
-                <w:rFonts w:asciiTheme="minorHAnsi" w:eastAsia="Times New Roman" w:hAnsiTheme="minorHAnsi" w:cstheme="minorHAnsi"/>
-                <w:spacing w:val="-3"/>
-                <w:sz w:val="24"/>
-                <w:szCs w:val="24"/>
-                <w:lang w:bidi="ar-SA"/>
-              </w:rPr>
-              <w:t>wordList</w:t>
+            <w:r>
+              <w:rPr>
+                <w:rFonts w:ascii="Times New Roman" w:eastAsia="Times New Roman" w:hAnsi="Times New Roman" w:cs="Times New Roman"/>
+                <w:sz w:val="24"/>
+                <w:szCs w:val="24"/>
+                <w:lang w:bidi="ar-SA"/>
+              </w:rPr>
+              <w:t>validate_input</w:t>
             </w:r>
             <w:proofErr w:type="spellEnd"/>
-            <w:r>
-              <w:rPr>
-                <w:rFonts w:asciiTheme="minorHAnsi" w:eastAsia="Times New Roman" w:hAnsiTheme="minorHAnsi" w:cstheme="minorHAnsi"/>
-                <w:spacing w:val="-3"/>
-                <w:sz w:val="24"/>
-                <w:szCs w:val="24"/>
-                <w:lang w:bidi="ar-SA"/>
-              </w:rPr>
-              <w:t>: List[str])</w:t>
-            </w:r>
-            <w:r>
-              <w:rPr>
-                <w:rFonts w:asciiTheme="minorHAnsi" w:eastAsia="Times New Roman" w:hAnsiTheme="minorHAnsi" w:cstheme="minorHAnsi"/>
-                <w:spacing w:val="-3"/>
-                <w:sz w:val="24"/>
-                <w:szCs w:val="24"/>
-                <w:lang w:bidi="ar-SA"/>
-              </w:rPr>
-              <w:t xml:space="preserve">          # Private Constructor</w:t>
-            </w:r>
-            <w:r>
-              <w:rPr>
-                <w:rFonts w:asciiTheme="minorHAnsi" w:eastAsia="Times New Roman" w:hAnsiTheme="minorHAnsi" w:cstheme="minorHAnsi"/>
-                <w:spacing w:val="-3"/>
+          </w:p>
+        </w:tc>
+        <w:tc>
+          <w:tcPr>
+            <w:tcW w:w="0" w:type="auto"/>
+            <w:tcBorders>
+              <w:top w:val="single" w:sz="6" w:space="0" w:color="000000"/>
+              <w:left w:val="single" w:sz="6" w:space="0" w:color="000000"/>
+              <w:bottom w:val="single" w:sz="6" w:space="0" w:color="000000"/>
+              <w:right w:val="single" w:sz="6" w:space="0" w:color="000000"/>
+            </w:tcBorders>
+            <w:tcMar>
+              <w:top w:w="120" w:type="dxa"/>
+              <w:left w:w="120" w:type="dxa"/>
+              <w:bottom w:w="120" w:type="dxa"/>
+              <w:right w:w="120" w:type="dxa"/>
+            </w:tcMar>
+            <w:vAlign w:val="center"/>
+            <w:hideMark/>
+          </w:tcPr>
+          <w:p>
+            <w:pPr>
+              <w:spacing w:after="0"/>
+              <w:rPr>
+                <w:rFonts w:ascii="Times New Roman" w:eastAsia="Times New Roman" w:hAnsi="Times New Roman" w:cs="Times New Roman"/>
+                <w:sz w:val="24"/>
+                <w:szCs w:val="24"/>
+                <w:lang w:bidi="ar-SA"/>
+              </w:rPr>
+            </w:pPr>
+            <w:r>
+              <w:rPr>
+                <w:rFonts w:ascii="Times New Roman" w:eastAsia="Times New Roman" w:hAnsi="Times New Roman" w:cs="Times New Roman"/>
+                <w:sz w:val="24"/>
+                <w:szCs w:val="24"/>
+                <w:lang w:bidi="ar-SA"/>
+              </w:rPr>
+              <w:t>bool</w:t>
+            </w:r>
+          </w:p>
+        </w:tc>
+        <w:tc>
+          <w:tcPr>
+            <w:tcW w:w="0" w:type="auto"/>
+            <w:tcBorders>
+              <w:top w:val="single" w:sz="6" w:space="0" w:color="000000"/>
+              <w:left w:val="single" w:sz="6" w:space="0" w:color="000000"/>
+              <w:bottom w:val="single" w:sz="6" w:space="0" w:color="000000"/>
+              <w:right w:val="single" w:sz="6" w:space="0" w:color="000000"/>
+            </w:tcBorders>
+            <w:tcMar>
+              <w:top w:w="120" w:type="dxa"/>
+              <w:left w:w="120" w:type="dxa"/>
+              <w:bottom w:w="120" w:type="dxa"/>
+              <w:right w:w="120" w:type="dxa"/>
+            </w:tcMar>
+            <w:vAlign w:val="center"/>
+            <w:hideMark/>
+          </w:tcPr>
+          <w:p>
+            <w:pPr>
+              <w:spacing w:after="0"/>
+              <w:rPr>
+                <w:rFonts w:ascii="Times New Roman" w:eastAsia="Times New Roman" w:hAnsi="Times New Roman" w:cs="Times New Roman"/>
+                <w:sz w:val="24"/>
+                <w:szCs w:val="24"/>
+                <w:lang w:bidi="ar-SA"/>
+              </w:rPr>
+            </w:pPr>
+          </w:p>
+        </w:tc>
+      </w:tr>
+      <w:tr>
+        <w:tc>
+          <w:tcPr>
+            <w:tcW w:w="0" w:type="auto"/>
+            <w:tcBorders>
+              <w:top w:val="single" w:sz="6" w:space="0" w:color="000000"/>
+              <w:left w:val="single" w:sz="6" w:space="0" w:color="000000"/>
+              <w:bottom w:val="single" w:sz="6" w:space="0" w:color="000000"/>
+              <w:right w:val="single" w:sz="6" w:space="0" w:color="000000"/>
+            </w:tcBorders>
+            <w:tcMar>
+              <w:top w:w="120" w:type="dxa"/>
+              <w:left w:w="120" w:type="dxa"/>
+              <w:bottom w:w="120" w:type="dxa"/>
+              <w:right w:w="120" w:type="dxa"/>
+            </w:tcMar>
+            <w:vAlign w:val="center"/>
+            <w:hideMark/>
+          </w:tcPr>
+          <w:p>
+            <w:pPr>
+              <w:spacing w:after="0"/>
+              <w:rPr>
+                <w:rFonts w:ascii="Times New Roman" w:eastAsia="Times New Roman" w:hAnsi="Times New Roman" w:cs="Times New Roman"/>
+                <w:sz w:val="24"/>
+                <w:szCs w:val="24"/>
+                <w:lang w:bidi="ar-SA"/>
+              </w:rPr>
+            </w:pPr>
+            <w:r>
+              <w:rPr>
+                <w:rFonts w:ascii="Times New Roman" w:eastAsia="Times New Roman" w:hAnsi="Times New Roman" w:cs="Times New Roman"/>
+                <w:sz w:val="24"/>
+                <w:szCs w:val="24"/>
+                <w:lang w:bidi="ar-SA"/>
+              </w:rPr>
+              <w:t>Private</w:t>
+            </w:r>
+          </w:p>
+        </w:tc>
+        <w:tc>
+          <w:tcPr>
+            <w:tcW w:w="0" w:type="auto"/>
+            <w:tcBorders>
+              <w:top w:val="single" w:sz="6" w:space="0" w:color="000000"/>
+              <w:left w:val="single" w:sz="6" w:space="0" w:color="000000"/>
+              <w:bottom w:val="single" w:sz="6" w:space="0" w:color="000000"/>
+              <w:right w:val="single" w:sz="6" w:space="0" w:color="000000"/>
+            </w:tcBorders>
+            <w:tcMar>
+              <w:top w:w="120" w:type="dxa"/>
+              <w:left w:w="120" w:type="dxa"/>
+              <w:bottom w:w="120" w:type="dxa"/>
+              <w:right w:w="120" w:type="dxa"/>
+            </w:tcMar>
+            <w:vAlign w:val="center"/>
+            <w:hideMark/>
+          </w:tcPr>
+          <w:p>
+            <w:pPr>
+              <w:spacing w:after="0"/>
+              <w:rPr>
+                <w:rFonts w:ascii="Times New Roman" w:eastAsia="Times New Roman" w:hAnsi="Times New Roman" w:cs="Times New Roman"/>
+                <w:sz w:val="24"/>
+                <w:szCs w:val="24"/>
+                <w:lang w:bidi="ar-SA"/>
+              </w:rPr>
+            </w:pPr>
+            <w:r>
+              <w:rPr>
+                <w:rFonts w:ascii="Times New Roman" w:eastAsia="Times New Roman" w:hAnsi="Times New Roman" w:cs="Times New Roman"/>
+                <w:sz w:val="24"/>
+                <w:szCs w:val="24"/>
+                <w:lang w:bidi="ar-SA"/>
+              </w:rPr>
+              <w:t>_</w:t>
+            </w:r>
+            <w:proofErr w:type="spellStart"/>
+            <w:r>
+              <w:rPr>
+                <w:rFonts w:ascii="Times New Roman" w:eastAsia="Times New Roman" w:hAnsi="Times New Roman" w:cs="Times New Roman"/>
+                <w:sz w:val="24"/>
+                <w:szCs w:val="24"/>
+                <w:lang w:bidi="ar-SA"/>
+              </w:rPr>
+              <w:t>generate_feedback</w:t>
+            </w:r>
+            <w:proofErr w:type="spellEnd"/>
+          </w:p>
+        </w:tc>
+        <w:tc>
+          <w:tcPr>
+            <w:tcW w:w="0" w:type="auto"/>
+            <w:tcBorders>
+              <w:top w:val="single" w:sz="6" w:space="0" w:color="000000"/>
+              <w:left w:val="single" w:sz="6" w:space="0" w:color="000000"/>
+              <w:bottom w:val="single" w:sz="6" w:space="0" w:color="000000"/>
+              <w:right w:val="single" w:sz="6" w:space="0" w:color="000000"/>
+            </w:tcBorders>
+            <w:tcMar>
+              <w:top w:w="120" w:type="dxa"/>
+              <w:left w:w="120" w:type="dxa"/>
+              <w:bottom w:w="120" w:type="dxa"/>
+              <w:right w:w="120" w:type="dxa"/>
+            </w:tcMar>
+            <w:vAlign w:val="center"/>
+            <w:hideMark/>
+          </w:tcPr>
+          <w:p>
+            <w:pPr>
+              <w:spacing w:after="0"/>
+              <w:rPr>
+                <w:rFonts w:ascii="Times New Roman" w:eastAsia="Times New Roman" w:hAnsi="Times New Roman" w:cs="Times New Roman"/>
+                <w:sz w:val="24"/>
+                <w:szCs w:val="24"/>
+                <w:lang w:bidi="ar-SA"/>
+              </w:rPr>
+            </w:pPr>
+            <w:r>
+              <w:rPr>
+                <w:rFonts w:ascii="Times New Roman" w:eastAsia="Times New Roman" w:hAnsi="Times New Roman" w:cs="Times New Roman"/>
+                <w:sz w:val="24"/>
+                <w:szCs w:val="24"/>
+                <w:lang w:bidi="ar-SA"/>
+              </w:rPr>
+              <w:t>List[tuple]</w:t>
+            </w:r>
+          </w:p>
+        </w:tc>
+        <w:tc>
+          <w:tcPr>
+            <w:tcW w:w="0" w:type="auto"/>
+            <w:tcBorders>
+              <w:top w:val="single" w:sz="6" w:space="0" w:color="000000"/>
+              <w:left w:val="single" w:sz="6" w:space="0" w:color="000000"/>
+              <w:bottom w:val="single" w:sz="6" w:space="0" w:color="000000"/>
+              <w:right w:val="single" w:sz="6" w:space="0" w:color="000000"/>
+            </w:tcBorders>
+            <w:tcMar>
+              <w:top w:w="120" w:type="dxa"/>
+              <w:left w:w="120" w:type="dxa"/>
+              <w:bottom w:w="120" w:type="dxa"/>
+              <w:right w:w="120" w:type="dxa"/>
+            </w:tcMar>
+            <w:vAlign w:val="center"/>
+            <w:hideMark/>
+          </w:tcPr>
+          <w:p>
+            <w:pPr>
+              <w:spacing w:after="0"/>
+              <w:rPr>
+                <w:rFonts w:ascii="Times New Roman" w:eastAsia="Times New Roman" w:hAnsi="Times New Roman" w:cs="Times New Roman"/>
+                <w:sz w:val="24"/>
+                <w:szCs w:val="24"/>
+                <w:lang w:bidi="ar-SA"/>
+              </w:rPr>
+            </w:pPr>
+          </w:p>
+        </w:tc>
+      </w:tr>
+      <w:tr>
+        <w:tc>
+          <w:tcPr>
+            <w:tcW w:w="0" w:type="auto"/>
+            <w:tcBorders>
+              <w:top w:val="single" w:sz="6" w:space="0" w:color="000000"/>
+              <w:left w:val="single" w:sz="6" w:space="0" w:color="000000"/>
+              <w:bottom w:val="single" w:sz="6" w:space="0" w:color="000000"/>
+              <w:right w:val="single" w:sz="6" w:space="0" w:color="000000"/>
+            </w:tcBorders>
+            <w:tcMar>
+              <w:top w:w="120" w:type="dxa"/>
+              <w:left w:w="120" w:type="dxa"/>
+              <w:bottom w:w="120" w:type="dxa"/>
+              <w:right w:w="120" w:type="dxa"/>
+            </w:tcMar>
+            <w:vAlign w:val="center"/>
+            <w:hideMark/>
+          </w:tcPr>
+          <w:p>
+            <w:pPr>
+              <w:spacing w:after="0"/>
+              <w:rPr>
+                <w:rFonts w:ascii="Times New Roman" w:eastAsia="Times New Roman" w:hAnsi="Times New Roman" w:cs="Times New Roman"/>
+                <w:sz w:val="24"/>
+                <w:szCs w:val="24"/>
+                <w:lang w:bidi="ar-SA"/>
+              </w:rPr>
+            </w:pPr>
+            <w:r>
+              <w:rPr>
+                <w:rFonts w:ascii="Times New Roman" w:eastAsia="Times New Roman" w:hAnsi="Times New Roman" w:cs="Times New Roman"/>
+                <w:sz w:val="24"/>
+                <w:szCs w:val="24"/>
+                <w:lang w:bidi="ar-SA"/>
+              </w:rPr>
+              <w:t>Private</w:t>
+            </w:r>
+          </w:p>
+        </w:tc>
+        <w:tc>
+          <w:tcPr>
+            <w:tcW w:w="0" w:type="auto"/>
+            <w:tcBorders>
+              <w:top w:val="single" w:sz="6" w:space="0" w:color="000000"/>
+              <w:left w:val="single" w:sz="6" w:space="0" w:color="000000"/>
+              <w:bottom w:val="single" w:sz="6" w:space="0" w:color="000000"/>
+              <w:right w:val="single" w:sz="6" w:space="0" w:color="000000"/>
+            </w:tcBorders>
+            <w:tcMar>
+              <w:top w:w="120" w:type="dxa"/>
+              <w:left w:w="120" w:type="dxa"/>
+              <w:bottom w:w="120" w:type="dxa"/>
+              <w:right w:w="120" w:type="dxa"/>
+            </w:tcMar>
+            <w:vAlign w:val="center"/>
+            <w:hideMark/>
+          </w:tcPr>
+          <w:p>
+            <w:pPr>
+              <w:spacing w:after="0"/>
+              <w:rPr>
+                <w:rFonts w:ascii="Times New Roman" w:eastAsia="Times New Roman" w:hAnsi="Times New Roman" w:cs="Times New Roman"/>
+                <w:sz w:val="24"/>
+                <w:szCs w:val="24"/>
+                <w:lang w:bidi="ar-SA"/>
+              </w:rPr>
+            </w:pPr>
+            <w:r>
+              <w:rPr>
+                <w:rFonts w:ascii="Times New Roman" w:eastAsia="Times New Roman" w:hAnsi="Times New Roman" w:cs="Times New Roman"/>
+                <w:sz w:val="24"/>
+                <w:szCs w:val="24"/>
+                <w:lang w:bidi="ar-SA"/>
+              </w:rPr>
+              <w:t>_</w:t>
+            </w:r>
+            <w:proofErr w:type="spellStart"/>
+            <w:r>
+              <w:rPr>
+                <w:rFonts w:ascii="Times New Roman" w:eastAsia="Times New Roman" w:hAnsi="Times New Roman" w:cs="Times New Roman"/>
+                <w:sz w:val="24"/>
+                <w:szCs w:val="24"/>
+                <w:lang w:bidi="ar-SA"/>
+              </w:rPr>
+              <w:t>evaluate_char</w:t>
+            </w:r>
+            <w:proofErr w:type="spellEnd"/>
+          </w:p>
+        </w:tc>
+        <w:tc>
+          <w:tcPr>
+            <w:tcW w:w="0" w:type="auto"/>
+            <w:tcBorders>
+              <w:top w:val="single" w:sz="6" w:space="0" w:color="000000"/>
+              <w:left w:val="single" w:sz="6" w:space="0" w:color="000000"/>
+              <w:bottom w:val="single" w:sz="6" w:space="0" w:color="000000"/>
+              <w:right w:val="single" w:sz="6" w:space="0" w:color="000000"/>
+            </w:tcBorders>
+            <w:tcMar>
+              <w:top w:w="120" w:type="dxa"/>
+              <w:left w:w="120" w:type="dxa"/>
+              <w:bottom w:w="120" w:type="dxa"/>
+              <w:right w:w="120" w:type="dxa"/>
+            </w:tcMar>
+            <w:vAlign w:val="center"/>
+            <w:hideMark/>
+          </w:tcPr>
+          <w:p>
+            <w:pPr>
+              <w:spacing w:after="0"/>
+              <w:rPr>
+                <w:rFonts w:ascii="Times New Roman" w:eastAsia="Times New Roman" w:hAnsi="Times New Roman" w:cs="Times New Roman"/>
+                <w:sz w:val="24"/>
+                <w:szCs w:val="24"/>
+                <w:lang w:bidi="ar-SA"/>
+              </w:rPr>
+            </w:pPr>
+            <w:r>
+              <w:rPr>
+                <w:rFonts w:ascii="Times New Roman" w:eastAsia="Times New Roman" w:hAnsi="Times New Roman" w:cs="Times New Roman"/>
+                <w:sz w:val="24"/>
+                <w:szCs w:val="24"/>
+                <w:lang w:bidi="ar-SA"/>
+              </w:rPr>
+              <w:t>tuple</w:t>
+            </w:r>
+          </w:p>
+        </w:tc>
+        <w:tc>
+          <w:tcPr>
+            <w:tcW w:w="0" w:type="auto"/>
+            <w:tcBorders>
+              <w:top w:val="single" w:sz="6" w:space="0" w:color="000000"/>
+              <w:left w:val="single" w:sz="6" w:space="0" w:color="000000"/>
+              <w:bottom w:val="single" w:sz="6" w:space="0" w:color="000000"/>
+              <w:right w:val="single" w:sz="6" w:space="0" w:color="000000"/>
+            </w:tcBorders>
+            <w:tcMar>
+              <w:top w:w="120" w:type="dxa"/>
+              <w:left w:w="120" w:type="dxa"/>
+              <w:bottom w:w="120" w:type="dxa"/>
+              <w:right w:w="120" w:type="dxa"/>
+            </w:tcMar>
+            <w:vAlign w:val="center"/>
+            <w:hideMark/>
+          </w:tcPr>
+          <w:p>
+            <w:pPr>
+              <w:spacing w:after="0"/>
+              <w:rPr>
+                <w:rFonts w:ascii="Times New Roman" w:eastAsia="Times New Roman" w:hAnsi="Times New Roman" w:cs="Times New Roman"/>
+                <w:sz w:val="24"/>
+                <w:szCs w:val="24"/>
+                <w:lang w:bidi="ar-SA"/>
+              </w:rPr>
+            </w:pPr>
+          </w:p>
+        </w:tc>
+      </w:tr>
+      <w:tr>
+        <w:tc>
+          <w:tcPr>
+            <w:tcW w:w="0" w:type="auto"/>
+            <w:tcBorders>
+              <w:top w:val="single" w:sz="6" w:space="0" w:color="000000"/>
+              <w:left w:val="single" w:sz="6" w:space="0" w:color="000000"/>
+              <w:bottom w:val="single" w:sz="6" w:space="0" w:color="000000"/>
+              <w:right w:val="single" w:sz="6" w:space="0" w:color="000000"/>
+            </w:tcBorders>
+            <w:tcMar>
+              <w:top w:w="120" w:type="dxa"/>
+              <w:left w:w="120" w:type="dxa"/>
+              <w:bottom w:w="120" w:type="dxa"/>
+              <w:right w:w="120" w:type="dxa"/>
+            </w:tcMar>
+            <w:vAlign w:val="center"/>
+            <w:hideMark/>
+          </w:tcPr>
+          <w:p>
+            <w:pPr>
+              <w:spacing w:after="0"/>
+              <w:rPr>
+                <w:rFonts w:ascii="Times New Roman" w:eastAsia="Times New Roman" w:hAnsi="Times New Roman" w:cs="Times New Roman"/>
+                <w:sz w:val="24"/>
+                <w:szCs w:val="24"/>
+                <w:lang w:bidi="ar-SA"/>
+              </w:rPr>
+            </w:pPr>
+            <w:r>
+              <w:rPr>
+                <w:rFonts w:ascii="Times New Roman" w:eastAsia="Times New Roman" w:hAnsi="Times New Roman" w:cs="Times New Roman"/>
+                <w:sz w:val="24"/>
+                <w:szCs w:val="24"/>
+                <w:lang w:bidi="ar-SA"/>
+              </w:rPr>
+              <w:t>Private</w:t>
+            </w:r>
+          </w:p>
+        </w:tc>
+        <w:tc>
+          <w:tcPr>
+            <w:tcW w:w="0" w:type="auto"/>
+            <w:tcBorders>
+              <w:top w:val="single" w:sz="6" w:space="0" w:color="000000"/>
+              <w:left w:val="single" w:sz="6" w:space="0" w:color="000000"/>
+              <w:bottom w:val="single" w:sz="6" w:space="0" w:color="000000"/>
+              <w:right w:val="single" w:sz="6" w:space="0" w:color="000000"/>
+            </w:tcBorders>
+            <w:tcMar>
+              <w:top w:w="120" w:type="dxa"/>
+              <w:left w:w="120" w:type="dxa"/>
+              <w:bottom w:w="120" w:type="dxa"/>
+              <w:right w:w="120" w:type="dxa"/>
+            </w:tcMar>
+            <w:vAlign w:val="center"/>
+            <w:hideMark/>
+          </w:tcPr>
+          <w:p>
+            <w:pPr>
+              <w:spacing w:after="0"/>
+              <w:rPr>
+                <w:rFonts w:ascii="Times New Roman" w:eastAsia="Times New Roman" w:hAnsi="Times New Roman" w:cs="Times New Roman"/>
+                <w:sz w:val="24"/>
+                <w:szCs w:val="24"/>
+                <w:lang w:bidi="ar-SA"/>
+              </w:rPr>
+            </w:pPr>
+            <w:r>
+              <w:rPr>
+                <w:rFonts w:ascii="Times New Roman" w:eastAsia="Times New Roman" w:hAnsi="Times New Roman" w:cs="Times New Roman"/>
+                <w:sz w:val="24"/>
+                <w:szCs w:val="24"/>
+                <w:lang w:bidi="ar-SA"/>
+              </w:rPr>
+              <w:t>_</w:t>
+            </w:r>
+            <w:proofErr w:type="spellStart"/>
+            <w:r>
+              <w:rPr>
+                <w:rFonts w:ascii="Times New Roman" w:eastAsia="Times New Roman" w:hAnsi="Times New Roman" w:cs="Times New Roman"/>
+                <w:sz w:val="24"/>
+                <w:szCs w:val="24"/>
+                <w:lang w:bidi="ar-SA"/>
+              </w:rPr>
+              <w:t>color_feedback</w:t>
+            </w:r>
+            <w:proofErr w:type="spellEnd"/>
+          </w:p>
+        </w:tc>
+        <w:tc>
+          <w:tcPr>
+            <w:tcW w:w="0" w:type="auto"/>
+            <w:tcBorders>
+              <w:top w:val="single" w:sz="6" w:space="0" w:color="000000"/>
+              <w:left w:val="single" w:sz="6" w:space="0" w:color="000000"/>
+              <w:bottom w:val="single" w:sz="6" w:space="0" w:color="000000"/>
+              <w:right w:val="single" w:sz="6" w:space="0" w:color="000000"/>
+            </w:tcBorders>
+            <w:tcMar>
+              <w:top w:w="120" w:type="dxa"/>
+              <w:left w:w="120" w:type="dxa"/>
+              <w:bottom w:w="120" w:type="dxa"/>
+              <w:right w:w="120" w:type="dxa"/>
+            </w:tcMar>
+            <w:vAlign w:val="center"/>
+            <w:hideMark/>
+          </w:tcPr>
+          <w:p>
+            <w:pPr>
+              <w:spacing w:after="0"/>
+              <w:rPr>
+                <w:rFonts w:ascii="Times New Roman" w:eastAsia="Times New Roman" w:hAnsi="Times New Roman" w:cs="Times New Roman"/>
+                <w:sz w:val="24"/>
+                <w:szCs w:val="24"/>
+                <w:lang w:bidi="ar-SA"/>
+              </w:rPr>
+            </w:pPr>
+            <w:r>
+              <w:rPr>
+                <w:rFonts w:ascii="Times New Roman" w:eastAsia="Times New Roman" w:hAnsi="Times New Roman" w:cs="Times New Roman"/>
+                <w:sz w:val="24"/>
+                <w:szCs w:val="24"/>
+                <w:lang w:bidi="ar-SA"/>
+              </w:rPr>
+              <w:t>str</w:t>
+            </w:r>
+          </w:p>
+        </w:tc>
+        <w:tc>
+          <w:tcPr>
+            <w:tcW w:w="0" w:type="auto"/>
+            <w:tcBorders>
+              <w:top w:val="single" w:sz="6" w:space="0" w:color="000000"/>
+              <w:left w:val="single" w:sz="6" w:space="0" w:color="000000"/>
+              <w:bottom w:val="single" w:sz="6" w:space="0" w:color="000000"/>
+              <w:right w:val="single" w:sz="6" w:space="0" w:color="000000"/>
+            </w:tcBorders>
+            <w:tcMar>
+              <w:top w:w="120" w:type="dxa"/>
+              <w:left w:w="120" w:type="dxa"/>
+              <w:bottom w:w="120" w:type="dxa"/>
+              <w:right w:w="120" w:type="dxa"/>
+            </w:tcMar>
+            <w:vAlign w:val="center"/>
+            <w:hideMark/>
+          </w:tcPr>
+          <w:p>
+            <w:pPr>
+              <w:spacing w:after="0"/>
+              <w:rPr>
+                <w:rFonts w:ascii="Times New Roman" w:eastAsia="Times New Roman" w:hAnsi="Times New Roman" w:cs="Times New Roman"/>
+                <w:sz w:val="24"/>
+                <w:szCs w:val="24"/>
+                <w:lang w:bidi="ar-SA"/>
+              </w:rPr>
+            </w:pPr>
+          </w:p>
+        </w:tc>
+      </w:tr>
+      <w:tr>
+        <w:tc>
+          <w:tcPr>
+            <w:tcW w:w="0" w:type="auto"/>
+            <w:tcBorders>
+              <w:top w:val="single" w:sz="6" w:space="0" w:color="000000"/>
+              <w:left w:val="single" w:sz="6" w:space="0" w:color="000000"/>
+              <w:bottom w:val="single" w:sz="6" w:space="0" w:color="000000"/>
+              <w:right w:val="single" w:sz="6" w:space="0" w:color="000000"/>
+            </w:tcBorders>
+            <w:tcMar>
+              <w:top w:w="120" w:type="dxa"/>
+              <w:left w:w="120" w:type="dxa"/>
+              <w:bottom w:w="120" w:type="dxa"/>
+              <w:right w:w="120" w:type="dxa"/>
+            </w:tcMar>
+            <w:vAlign w:val="center"/>
+            <w:hideMark/>
+          </w:tcPr>
+          <w:p>
+            <w:pPr>
+              <w:spacing w:after="0"/>
+              <w:rPr>
+                <w:rFonts w:ascii="Times New Roman" w:eastAsia="Times New Roman" w:hAnsi="Times New Roman" w:cs="Times New Roman"/>
+                <w:sz w:val="24"/>
+                <w:szCs w:val="24"/>
+                <w:lang w:bidi="ar-SA"/>
+              </w:rPr>
+            </w:pPr>
+            <w:r>
+              <w:rPr>
+                <w:rFonts w:ascii="Times New Roman" w:eastAsia="Times New Roman" w:hAnsi="Times New Roman" w:cs="Times New Roman"/>
+                <w:sz w:val="24"/>
+                <w:szCs w:val="24"/>
+                <w:lang w:bidi="ar-SA"/>
+              </w:rPr>
+              <w:t>Private</w:t>
+            </w:r>
+          </w:p>
+        </w:tc>
+        <w:tc>
+          <w:tcPr>
+            <w:tcW w:w="0" w:type="auto"/>
+            <w:tcBorders>
+              <w:top w:val="single" w:sz="6" w:space="0" w:color="000000"/>
+              <w:left w:val="single" w:sz="6" w:space="0" w:color="000000"/>
+              <w:bottom w:val="single" w:sz="6" w:space="0" w:color="000000"/>
+              <w:right w:val="single" w:sz="6" w:space="0" w:color="000000"/>
+            </w:tcBorders>
+            <w:tcMar>
+              <w:top w:w="120" w:type="dxa"/>
+              <w:left w:w="120" w:type="dxa"/>
+              <w:bottom w:w="120" w:type="dxa"/>
+              <w:right w:w="120" w:type="dxa"/>
+            </w:tcMar>
+            <w:vAlign w:val="center"/>
+            <w:hideMark/>
+          </w:tcPr>
+          <w:p>
+            <w:pPr>
+              <w:spacing w:after="0"/>
+              <w:rPr>
+                <w:rFonts w:ascii="Times New Roman" w:eastAsia="Times New Roman" w:hAnsi="Times New Roman" w:cs="Times New Roman"/>
+                <w:sz w:val="24"/>
+                <w:szCs w:val="24"/>
+                <w:lang w:bidi="ar-SA"/>
+              </w:rPr>
+            </w:pPr>
+            <w:r>
+              <w:rPr>
+                <w:rFonts w:ascii="Times New Roman" w:eastAsia="Times New Roman" w:hAnsi="Times New Roman" w:cs="Times New Roman"/>
+                <w:sz w:val="24"/>
+                <w:szCs w:val="24"/>
+                <w:lang w:bidi="ar-SA"/>
+              </w:rPr>
+              <w:t>_</w:t>
+            </w:r>
+            <w:proofErr w:type="spellStart"/>
+            <w:r>
+              <w:rPr>
+                <w:rFonts w:ascii="Times New Roman" w:eastAsia="Times New Roman" w:hAnsi="Times New Roman" w:cs="Times New Roman"/>
+                <w:sz w:val="24"/>
+                <w:szCs w:val="24"/>
+                <w:lang w:bidi="ar-SA"/>
+              </w:rPr>
+              <w:t>display_board</w:t>
+            </w:r>
+            <w:proofErr w:type="spellEnd"/>
+          </w:p>
+        </w:tc>
+        <w:tc>
+          <w:tcPr>
+            <w:tcW w:w="0" w:type="auto"/>
+            <w:tcBorders>
+              <w:top w:val="single" w:sz="6" w:space="0" w:color="000000"/>
+              <w:left w:val="single" w:sz="6" w:space="0" w:color="000000"/>
+              <w:bottom w:val="single" w:sz="6" w:space="0" w:color="000000"/>
+              <w:right w:val="single" w:sz="6" w:space="0" w:color="000000"/>
+            </w:tcBorders>
+            <w:tcMar>
+              <w:top w:w="120" w:type="dxa"/>
+              <w:left w:w="120" w:type="dxa"/>
+              <w:bottom w:w="120" w:type="dxa"/>
+              <w:right w:w="120" w:type="dxa"/>
+            </w:tcMar>
+            <w:vAlign w:val="center"/>
+            <w:hideMark/>
+          </w:tcPr>
+          <w:p>
+            <w:pPr>
+              <w:spacing w:after="0"/>
+              <w:rPr>
+                <w:rFonts w:ascii="Times New Roman" w:eastAsia="Times New Roman" w:hAnsi="Times New Roman" w:cs="Times New Roman"/>
+                <w:sz w:val="24"/>
+                <w:szCs w:val="24"/>
+                <w:lang w:bidi="ar-SA"/>
+              </w:rPr>
+            </w:pPr>
+            <w:r>
+              <w:rPr>
+                <w:rFonts w:ascii="Times New Roman" w:eastAsia="Times New Roman" w:hAnsi="Times New Roman" w:cs="Times New Roman"/>
+                <w:sz w:val="24"/>
+                <w:szCs w:val="24"/>
+                <w:lang w:bidi="ar-SA"/>
+              </w:rPr>
+              <w:t>None</w:t>
+            </w:r>
+          </w:p>
+        </w:tc>
+        <w:tc>
+          <w:tcPr>
+            <w:tcW w:w="0" w:type="auto"/>
+            <w:tcBorders>
+              <w:top w:val="single" w:sz="6" w:space="0" w:color="000000"/>
+              <w:left w:val="single" w:sz="6" w:space="0" w:color="000000"/>
+              <w:bottom w:val="single" w:sz="6" w:space="0" w:color="000000"/>
+              <w:right w:val="single" w:sz="6" w:space="0" w:color="000000"/>
+            </w:tcBorders>
+            <w:tcMar>
+              <w:top w:w="120" w:type="dxa"/>
+              <w:left w:w="120" w:type="dxa"/>
+              <w:bottom w:w="120" w:type="dxa"/>
+              <w:right w:w="120" w:type="dxa"/>
+            </w:tcMar>
+            <w:vAlign w:val="center"/>
+            <w:hideMark/>
+          </w:tcPr>
+          <w:p>
+            <w:pPr>
+              <w:spacing w:after="0"/>
+              <w:rPr>
+                <w:rFonts w:ascii="Times New Roman" w:eastAsia="Times New Roman" w:hAnsi="Times New Roman" w:cs="Times New Roman"/>
+                <w:sz w:val="24"/>
+                <w:szCs w:val="24"/>
+                <w:lang w:bidi="ar-SA"/>
+              </w:rPr>
+            </w:pPr>
+          </w:p>
+        </w:tc>
+      </w:tr>
+      <w:tr>
+        <w:tc>
+          <w:tcPr>
+            <w:tcW w:w="0" w:type="auto"/>
+            <w:tcBorders>
+              <w:top w:val="single" w:sz="6" w:space="0" w:color="000000"/>
+              <w:left w:val="single" w:sz="6" w:space="0" w:color="000000"/>
+              <w:bottom w:val="single" w:sz="6" w:space="0" w:color="000000"/>
+              <w:right w:val="single" w:sz="6" w:space="0" w:color="000000"/>
+            </w:tcBorders>
+            <w:tcMar>
+              <w:top w:w="120" w:type="dxa"/>
+              <w:left w:w="120" w:type="dxa"/>
+              <w:bottom w:w="120" w:type="dxa"/>
+              <w:right w:w="120" w:type="dxa"/>
+            </w:tcMar>
+            <w:vAlign w:val="center"/>
+            <w:hideMark/>
+          </w:tcPr>
+          <w:p>
+            <w:pPr>
+              <w:spacing w:after="0"/>
+              <w:rPr>
+                <w:rFonts w:ascii="Times New Roman" w:eastAsia="Times New Roman" w:hAnsi="Times New Roman" w:cs="Times New Roman"/>
+                <w:sz w:val="24"/>
+                <w:szCs w:val="24"/>
+                <w:lang w:bidi="ar-SA"/>
+              </w:rPr>
+            </w:pPr>
+            <w:r>
+              <w:rPr>
+                <w:rFonts w:ascii="Times New Roman" w:eastAsia="Times New Roman" w:hAnsi="Times New Roman" w:cs="Times New Roman"/>
+                <w:sz w:val="24"/>
+                <w:szCs w:val="24"/>
+                <w:lang w:bidi="ar-SA"/>
+              </w:rPr>
+              <w:t>Private</w:t>
+            </w:r>
+          </w:p>
+        </w:tc>
+        <w:tc>
+          <w:tcPr>
+            <w:tcW w:w="0" w:type="auto"/>
+            <w:tcBorders>
+              <w:top w:val="single" w:sz="6" w:space="0" w:color="000000"/>
+              <w:left w:val="single" w:sz="6" w:space="0" w:color="000000"/>
+              <w:bottom w:val="single" w:sz="6" w:space="0" w:color="000000"/>
+              <w:right w:val="single" w:sz="6" w:space="0" w:color="000000"/>
+            </w:tcBorders>
+            <w:tcMar>
+              <w:top w:w="120" w:type="dxa"/>
+              <w:left w:w="120" w:type="dxa"/>
+              <w:bottom w:w="120" w:type="dxa"/>
+              <w:right w:w="120" w:type="dxa"/>
+            </w:tcMar>
+            <w:vAlign w:val="center"/>
+            <w:hideMark/>
+          </w:tcPr>
+          <w:p>
+            <w:pPr>
+              <w:spacing w:after="0"/>
+              <w:rPr>
+                <w:rFonts w:ascii="Times New Roman" w:eastAsia="Times New Roman" w:hAnsi="Times New Roman" w:cs="Times New Roman"/>
+                <w:sz w:val="24"/>
+                <w:szCs w:val="24"/>
+                <w:lang w:bidi="ar-SA"/>
+              </w:rPr>
+            </w:pPr>
+            <w:r>
+              <w:rPr>
+                <w:rFonts w:ascii="Times New Roman" w:eastAsia="Times New Roman" w:hAnsi="Times New Roman" w:cs="Times New Roman"/>
+                <w:sz w:val="24"/>
+                <w:szCs w:val="24"/>
+                <w:lang w:bidi="ar-SA"/>
+              </w:rPr>
+              <w:t>_</w:t>
+            </w:r>
+            <w:proofErr w:type="spellStart"/>
+            <w:r>
+              <w:rPr>
+                <w:rFonts w:ascii="Times New Roman" w:eastAsia="Times New Roman" w:hAnsi="Times New Roman" w:cs="Times New Roman"/>
+                <w:sz w:val="24"/>
+                <w:szCs w:val="24"/>
+                <w:lang w:bidi="ar-SA"/>
+              </w:rPr>
+              <w:t>display_summary</w:t>
+            </w:r>
+            <w:proofErr w:type="spellEnd"/>
+          </w:p>
+        </w:tc>
+        <w:tc>
+          <w:tcPr>
+            <w:tcW w:w="0" w:type="auto"/>
+            <w:tcBorders>
+              <w:top w:val="single" w:sz="6" w:space="0" w:color="000000"/>
+              <w:left w:val="single" w:sz="6" w:space="0" w:color="000000"/>
+              <w:bottom w:val="single" w:sz="6" w:space="0" w:color="000000"/>
+              <w:right w:val="single" w:sz="6" w:space="0" w:color="000000"/>
+            </w:tcBorders>
+            <w:tcMar>
+              <w:top w:w="120" w:type="dxa"/>
+              <w:left w:w="120" w:type="dxa"/>
+              <w:bottom w:w="120" w:type="dxa"/>
+              <w:right w:w="120" w:type="dxa"/>
+            </w:tcMar>
+            <w:vAlign w:val="center"/>
+            <w:hideMark/>
+          </w:tcPr>
+          <w:p>
+            <w:pPr>
+              <w:spacing w:after="0"/>
+              <w:rPr>
+                <w:rFonts w:ascii="Times New Roman" w:eastAsia="Times New Roman" w:hAnsi="Times New Roman" w:cs="Times New Roman"/>
+                <w:sz w:val="24"/>
+                <w:szCs w:val="24"/>
+                <w:lang w:bidi="ar-SA"/>
+              </w:rPr>
+            </w:pPr>
+            <w:r>
+              <w:rPr>
+                <w:rFonts w:ascii="Times New Roman" w:eastAsia="Times New Roman" w:hAnsi="Times New Roman" w:cs="Times New Roman"/>
+                <w:sz w:val="24"/>
+                <w:szCs w:val="24"/>
+                <w:lang w:bidi="ar-SA"/>
+              </w:rPr>
+              <w:t>None</w:t>
+            </w:r>
+          </w:p>
+        </w:tc>
+        <w:tc>
+          <w:tcPr>
+            <w:tcW w:w="0" w:type="auto"/>
+            <w:tcBorders>
+              <w:top w:val="single" w:sz="6" w:space="0" w:color="000000"/>
+              <w:left w:val="single" w:sz="6" w:space="0" w:color="000000"/>
+              <w:bottom w:val="single" w:sz="6" w:space="0" w:color="000000"/>
+              <w:right w:val="single" w:sz="6" w:space="0" w:color="000000"/>
+            </w:tcBorders>
+            <w:tcMar>
+              <w:top w:w="120" w:type="dxa"/>
+              <w:left w:w="120" w:type="dxa"/>
+              <w:bottom w:w="120" w:type="dxa"/>
+              <w:right w:w="120" w:type="dxa"/>
+            </w:tcMar>
+            <w:vAlign w:val="center"/>
+            <w:hideMark/>
+          </w:tcPr>
+          <w:p>
+            <w:pPr>
+              <w:spacing w:after="0"/>
+              <w:rPr>
+                <w:rFonts w:ascii="Times New Roman" w:eastAsia="Times New Roman" w:hAnsi="Times New Roman" w:cs="Times New Roman"/>
+                <w:sz w:val="24"/>
+                <w:szCs w:val="24"/>
+                <w:lang w:bidi="ar-SA"/>
+              </w:rPr>
+            </w:pPr>
+          </w:p>
+        </w:tc>
+      </w:tr>
+      <w:tr>
+        <w:tc>
+          <w:tcPr>
+            <w:tcW w:w="0" w:type="auto"/>
+            <w:tcBorders>
+              <w:top w:val="single" w:sz="6" w:space="0" w:color="000000"/>
+              <w:left w:val="single" w:sz="6" w:space="0" w:color="000000"/>
+              <w:bottom w:val="single" w:sz="6" w:space="0" w:color="000000"/>
+              <w:right w:val="single" w:sz="6" w:space="0" w:color="000000"/>
+            </w:tcBorders>
+            <w:tcMar>
+              <w:top w:w="120" w:type="dxa"/>
+              <w:left w:w="120" w:type="dxa"/>
+              <w:bottom w:w="120" w:type="dxa"/>
+              <w:right w:w="120" w:type="dxa"/>
+            </w:tcMar>
+            <w:vAlign w:val="center"/>
+            <w:hideMark/>
+          </w:tcPr>
+          <w:p>
+            <w:pPr>
+              <w:spacing w:after="0"/>
+              <w:rPr>
+                <w:rFonts w:ascii="Times New Roman" w:eastAsia="Times New Roman" w:hAnsi="Times New Roman" w:cs="Times New Roman"/>
+                <w:sz w:val="24"/>
+                <w:szCs w:val="24"/>
+                <w:lang w:bidi="ar-SA"/>
+              </w:rPr>
+            </w:pPr>
+            <w:r>
+              <w:rPr>
+                <w:rFonts w:ascii="Times New Roman" w:eastAsia="Times New Roman" w:hAnsi="Times New Roman" w:cs="Times New Roman"/>
+                <w:sz w:val="24"/>
+                <w:szCs w:val="24"/>
+                <w:lang w:bidi="ar-SA"/>
+              </w:rPr>
+              <w:t>Public</w:t>
+            </w:r>
+          </w:p>
+        </w:tc>
+        <w:tc>
+          <w:tcPr>
+            <w:tcW w:w="0" w:type="auto"/>
+            <w:tcBorders>
+              <w:top w:val="single" w:sz="6" w:space="0" w:color="000000"/>
+              <w:left w:val="single" w:sz="6" w:space="0" w:color="000000"/>
+              <w:bottom w:val="single" w:sz="6" w:space="0" w:color="000000"/>
+              <w:right w:val="single" w:sz="6" w:space="0" w:color="000000"/>
+            </w:tcBorders>
+            <w:tcMar>
+              <w:top w:w="120" w:type="dxa"/>
+              <w:left w:w="120" w:type="dxa"/>
+              <w:bottom w:w="120" w:type="dxa"/>
+              <w:right w:w="120" w:type="dxa"/>
+            </w:tcMar>
+            <w:vAlign w:val="center"/>
+            <w:hideMark/>
+          </w:tcPr>
+          <w:p>
+            <w:pPr>
+              <w:spacing w:after="0"/>
+              <w:rPr>
+                <w:rFonts w:ascii="Times New Roman" w:eastAsia="Times New Roman" w:hAnsi="Times New Roman" w:cs="Times New Roman"/>
+                <w:sz w:val="24"/>
+                <w:szCs w:val="24"/>
+                <w:lang w:bidi="ar-SA"/>
+              </w:rPr>
+            </w:pPr>
+            <w:r>
+              <w:rPr>
+                <w:rFonts w:ascii="Times New Roman" w:eastAsia="Times New Roman" w:hAnsi="Times New Roman" w:cs="Times New Roman"/>
+                <w:sz w:val="24"/>
+                <w:szCs w:val="24"/>
+                <w:lang w:bidi="ar-SA"/>
+              </w:rPr>
+              <w:t>play</w:t>
+            </w:r>
+          </w:p>
+        </w:tc>
+        <w:tc>
+          <w:tcPr>
+            <w:tcW w:w="0" w:type="auto"/>
+            <w:tcBorders>
+              <w:top w:val="single" w:sz="6" w:space="0" w:color="000000"/>
+              <w:left w:val="single" w:sz="6" w:space="0" w:color="000000"/>
+              <w:bottom w:val="single" w:sz="6" w:space="0" w:color="000000"/>
+              <w:right w:val="single" w:sz="6" w:space="0" w:color="000000"/>
+            </w:tcBorders>
+            <w:tcMar>
+              <w:top w:w="120" w:type="dxa"/>
+              <w:left w:w="120" w:type="dxa"/>
+              <w:bottom w:w="120" w:type="dxa"/>
+              <w:right w:w="120" w:type="dxa"/>
+            </w:tcMar>
+            <w:vAlign w:val="center"/>
+            <w:hideMark/>
+          </w:tcPr>
+          <w:p>
+            <w:pPr>
+              <w:spacing w:after="0"/>
+              <w:rPr>
+                <w:rFonts w:ascii="Times New Roman" w:eastAsia="Times New Roman" w:hAnsi="Times New Roman" w:cs="Times New Roman"/>
+                <w:sz w:val="24"/>
+                <w:szCs w:val="24"/>
+                <w:lang w:bidi="ar-SA"/>
+              </w:rPr>
+            </w:pPr>
+            <w:r>
+              <w:rPr>
+                <w:rFonts w:ascii="Times New Roman" w:eastAsia="Times New Roman" w:hAnsi="Times New Roman" w:cs="Times New Roman"/>
+                <w:sz w:val="24"/>
+                <w:szCs w:val="24"/>
+                <w:lang w:bidi="ar-SA"/>
+              </w:rPr>
+              <w:t>None</w:t>
+            </w:r>
+          </w:p>
+        </w:tc>
+        <w:tc>
+          <w:tcPr>
+            <w:tcW w:w="0" w:type="auto"/>
+            <w:tcBorders>
+              <w:top w:val="single" w:sz="6" w:space="0" w:color="000000"/>
+              <w:left w:val="single" w:sz="6" w:space="0" w:color="000000"/>
+              <w:bottom w:val="single" w:sz="6" w:space="0" w:color="000000"/>
+              <w:right w:val="single" w:sz="6" w:space="0" w:color="000000"/>
+            </w:tcBorders>
+            <w:tcMar>
+              <w:top w:w="120" w:type="dxa"/>
+              <w:left w:w="120" w:type="dxa"/>
+              <w:bottom w:w="120" w:type="dxa"/>
+              <w:right w:w="120" w:type="dxa"/>
+            </w:tcMar>
+            <w:vAlign w:val="center"/>
+            <w:hideMark/>
+          </w:tcPr>
+          <w:p>
+            <w:pPr>
+              <w:spacing w:after="0"/>
+              <w:rPr>
+                <w:rFonts w:ascii="Times New Roman" w:eastAsia="Times New Roman" w:hAnsi="Times New Roman" w:cs="Times New Roman"/>
+                <w:sz w:val="24"/>
+                <w:szCs w:val="24"/>
+                <w:lang w:bidi="ar-SA"/>
+              </w:rPr>
+            </w:pPr>
+          </w:p>
+        </w:tc>
+      </w:tr>
+      <w:tr>
+        <w:tc>
+          <w:tcPr>
+            <w:tcW w:w="0" w:type="auto"/>
+            <w:tcBorders>
+              <w:top w:val="single" w:sz="6" w:space="0" w:color="000000"/>
+              <w:left w:val="single" w:sz="6" w:space="0" w:color="000000"/>
+              <w:bottom w:val="single" w:sz="6" w:space="0" w:color="000000"/>
+              <w:right w:val="single" w:sz="6" w:space="0" w:color="000000"/>
+            </w:tcBorders>
+            <w:tcMar>
+              <w:top w:w="120" w:type="dxa"/>
+              <w:left w:w="120" w:type="dxa"/>
+              <w:bottom w:w="120" w:type="dxa"/>
+              <w:right w:w="120" w:type="dxa"/>
+            </w:tcMar>
+            <w:vAlign w:val="center"/>
+            <w:hideMark/>
+          </w:tcPr>
+          <w:p>
+            <w:pPr>
+              <w:spacing w:after="0"/>
+              <w:rPr>
+                <w:rFonts w:ascii="Times New Roman" w:eastAsia="Times New Roman" w:hAnsi="Times New Roman" w:cs="Times New Roman"/>
+                <w:sz w:val="24"/>
+                <w:szCs w:val="24"/>
+                <w:lang w:bidi="ar-SA"/>
+              </w:rPr>
+            </w:pPr>
+            <w:r>
+              <w:rPr>
+                <w:rFonts w:ascii="Times New Roman" w:eastAsia="Times New Roman" w:hAnsi="Times New Roman" w:cs="Times New Roman"/>
+                <w:sz w:val="24"/>
+                <w:szCs w:val="24"/>
+                <w:lang w:bidi="ar-SA"/>
+              </w:rPr>
+              <w:t>Public</w:t>
+            </w:r>
+          </w:p>
+        </w:tc>
+        <w:tc>
+          <w:tcPr>
+            <w:tcW w:w="0" w:type="auto"/>
+            <w:tcBorders>
+              <w:top w:val="single" w:sz="6" w:space="0" w:color="000000"/>
+              <w:left w:val="single" w:sz="6" w:space="0" w:color="000000"/>
+              <w:bottom w:val="single" w:sz="6" w:space="0" w:color="000000"/>
+              <w:right w:val="single" w:sz="6" w:space="0" w:color="000000"/>
+            </w:tcBorders>
+            <w:tcMar>
+              <w:top w:w="120" w:type="dxa"/>
+              <w:left w:w="120" w:type="dxa"/>
+              <w:bottom w:w="120" w:type="dxa"/>
+              <w:right w:w="120" w:type="dxa"/>
+            </w:tcMar>
+            <w:vAlign w:val="center"/>
+            <w:hideMark/>
+          </w:tcPr>
+          <w:p>
+            <w:pPr>
+              <w:spacing w:after="0"/>
+              <w:rPr>
+                <w:rFonts w:ascii="Times New Roman" w:eastAsia="Times New Roman" w:hAnsi="Times New Roman" w:cs="Times New Roman"/>
+                <w:sz w:val="24"/>
+                <w:szCs w:val="24"/>
+                <w:lang w:bidi="ar-SA"/>
+              </w:rPr>
+            </w:pPr>
+            <w:proofErr w:type="spellStart"/>
+            <w:r>
+              <w:rPr>
+                <w:rFonts w:ascii="Times New Roman" w:eastAsia="Times New Roman" w:hAnsi="Times New Roman" w:cs="Times New Roman"/>
+                <w:sz w:val="24"/>
+                <w:szCs w:val="24"/>
+                <w:lang w:bidi="ar-SA"/>
+              </w:rPr>
+              <w:t>reset_game</w:t>
+            </w:r>
+            <w:proofErr w:type="spellEnd"/>
+          </w:p>
+        </w:tc>
+        <w:tc>
+          <w:tcPr>
+            <w:tcW w:w="0" w:type="auto"/>
+            <w:tcBorders>
+              <w:top w:val="single" w:sz="6" w:space="0" w:color="000000"/>
+              <w:left w:val="single" w:sz="6" w:space="0" w:color="000000"/>
+              <w:bottom w:val="single" w:sz="6" w:space="0" w:color="000000"/>
+              <w:right w:val="single" w:sz="6" w:space="0" w:color="000000"/>
+            </w:tcBorders>
+            <w:tcMar>
+              <w:top w:w="120" w:type="dxa"/>
+              <w:left w:w="120" w:type="dxa"/>
+              <w:bottom w:w="120" w:type="dxa"/>
+              <w:right w:w="120" w:type="dxa"/>
+            </w:tcMar>
+            <w:vAlign w:val="center"/>
+            <w:hideMark/>
+          </w:tcPr>
+          <w:p>
+            <w:pPr>
+              <w:spacing w:after="0"/>
+              <w:rPr>
+                <w:rFonts w:ascii="Times New Roman" w:eastAsia="Times New Roman" w:hAnsi="Times New Roman" w:cs="Times New Roman"/>
+                <w:sz w:val="24"/>
+                <w:szCs w:val="24"/>
+                <w:lang w:bidi="ar-SA"/>
+              </w:rPr>
+            </w:pPr>
+            <w:r>
+              <w:rPr>
+                <w:rFonts w:ascii="Times New Roman" w:eastAsia="Times New Roman" w:hAnsi="Times New Roman" w:cs="Times New Roman"/>
+                <w:sz w:val="24"/>
+                <w:szCs w:val="24"/>
+                <w:lang w:bidi="ar-SA"/>
+              </w:rPr>
+              <w:t>None</w:t>
+            </w:r>
+          </w:p>
+        </w:tc>
+        <w:tc>
+          <w:tcPr>
+            <w:tcW w:w="0" w:type="auto"/>
+            <w:tcBorders>
+              <w:top w:val="single" w:sz="6" w:space="0" w:color="000000"/>
+              <w:left w:val="single" w:sz="6" w:space="0" w:color="000000"/>
+              <w:bottom w:val="single" w:sz="6" w:space="0" w:color="000000"/>
+              <w:right w:val="single" w:sz="6" w:space="0" w:color="000000"/>
+            </w:tcBorders>
+            <w:tcMar>
+              <w:top w:w="120" w:type="dxa"/>
+              <w:left w:w="120" w:type="dxa"/>
+              <w:bottom w:w="120" w:type="dxa"/>
+              <w:right w:w="120" w:type="dxa"/>
+            </w:tcMar>
+            <w:vAlign w:val="center"/>
+            <w:hideMark/>
+          </w:tcPr>
+          <w:p>
+            <w:pPr>
+              <w:spacing w:after="0"/>
+              <w:rPr>
+                <w:rFonts w:ascii="Times New Roman" w:eastAsia="Times New Roman" w:hAnsi="Times New Roman" w:cs="Times New Roman"/>
+                <w:sz w:val="24"/>
+                <w:szCs w:val="24"/>
+                <w:lang w:bidi="ar-SA"/>
+              </w:rPr>
+            </w:pPr>
+          </w:p>
+        </w:tc>
+      </w:tr>
+      <w:tr>
+        <w:tc>
+          <w:tcPr>
+            <w:tcW w:w="0" w:type="auto"/>
+            <w:tcBorders>
+              <w:top w:val="single" w:sz="6" w:space="0" w:color="000000"/>
+              <w:left w:val="single" w:sz="6" w:space="0" w:color="000000"/>
+              <w:bottom w:val="single" w:sz="6" w:space="0" w:color="000000"/>
+              <w:right w:val="single" w:sz="6" w:space="0" w:color="000000"/>
+            </w:tcBorders>
+            <w:tcMar>
+              <w:top w:w="120" w:type="dxa"/>
+              <w:left w:w="120" w:type="dxa"/>
+              <w:bottom w:w="120" w:type="dxa"/>
+              <w:right w:w="120" w:type="dxa"/>
+            </w:tcMar>
+            <w:vAlign w:val="center"/>
+            <w:hideMark/>
+          </w:tcPr>
+          <w:p>
+            <w:pPr>
+              <w:spacing w:after="0"/>
+              <w:rPr>
+                <w:rFonts w:ascii="Times New Roman" w:eastAsia="Times New Roman" w:hAnsi="Times New Roman" w:cs="Times New Roman"/>
+                <w:sz w:val="24"/>
+                <w:szCs w:val="24"/>
+                <w:lang w:bidi="ar-SA"/>
+              </w:rPr>
+            </w:pPr>
+            <w:r>
+              <w:rPr>
+                <w:rFonts w:ascii="Times New Roman" w:eastAsia="Times New Roman" w:hAnsi="Times New Roman" w:cs="Times New Roman"/>
+                <w:sz w:val="24"/>
+                <w:szCs w:val="24"/>
+                <w:lang w:bidi="ar-SA"/>
+              </w:rPr>
+              <w:t>Public</w:t>
+            </w:r>
+          </w:p>
+        </w:tc>
+        <w:tc>
+          <w:tcPr>
+            <w:tcW w:w="0" w:type="auto"/>
+            <w:tcBorders>
+              <w:top w:val="single" w:sz="6" w:space="0" w:color="000000"/>
+              <w:left w:val="single" w:sz="6" w:space="0" w:color="000000"/>
+              <w:bottom w:val="single" w:sz="6" w:space="0" w:color="000000"/>
+              <w:right w:val="single" w:sz="6" w:space="0" w:color="000000"/>
+            </w:tcBorders>
+            <w:tcMar>
+              <w:top w:w="120" w:type="dxa"/>
+              <w:left w:w="120" w:type="dxa"/>
+              <w:bottom w:w="120" w:type="dxa"/>
+              <w:right w:w="120" w:type="dxa"/>
+            </w:tcMar>
+            <w:vAlign w:val="center"/>
+            <w:hideMark/>
+          </w:tcPr>
+          <w:p>
+            <w:pPr>
+              <w:spacing w:after="0"/>
+              <w:rPr>
+                <w:rFonts w:ascii="Times New Roman" w:eastAsia="Times New Roman" w:hAnsi="Times New Roman" w:cs="Times New Roman"/>
+                <w:sz w:val="24"/>
+                <w:szCs w:val="24"/>
+                <w:lang w:bidi="ar-SA"/>
+              </w:rPr>
+            </w:pPr>
+            <w:proofErr w:type="spellStart"/>
+            <w:r>
+              <w:rPr>
+                <w:rFonts w:ascii="Times New Roman" w:eastAsia="Times New Roman" w:hAnsi="Times New Roman" w:cs="Times New Roman"/>
+                <w:sz w:val="24"/>
+                <w:szCs w:val="24"/>
+                <w:lang w:bidi="ar-SA"/>
+              </w:rPr>
+              <w:t>read_file</w:t>
+            </w:r>
+            <w:proofErr w:type="spellEnd"/>
+          </w:p>
+        </w:tc>
+        <w:tc>
+          <w:tcPr>
+            <w:tcW w:w="0" w:type="auto"/>
+            <w:tcBorders>
+              <w:top w:val="single" w:sz="6" w:space="0" w:color="000000"/>
+              <w:left w:val="single" w:sz="6" w:space="0" w:color="000000"/>
+              <w:bottom w:val="single" w:sz="6" w:space="0" w:color="000000"/>
+              <w:right w:val="single" w:sz="6" w:space="0" w:color="000000"/>
+            </w:tcBorders>
+            <w:tcMar>
+              <w:top w:w="120" w:type="dxa"/>
+              <w:left w:w="120" w:type="dxa"/>
+              <w:bottom w:w="120" w:type="dxa"/>
+              <w:right w:w="120" w:type="dxa"/>
+            </w:tcMar>
+            <w:vAlign w:val="center"/>
+            <w:hideMark/>
+          </w:tcPr>
+          <w:p>
+            <w:pPr>
+              <w:spacing w:after="0"/>
+              <w:rPr>
+                <w:rFonts w:ascii="Times New Roman" w:eastAsia="Times New Roman" w:hAnsi="Times New Roman" w:cs="Times New Roman"/>
+                <w:sz w:val="24"/>
+                <w:szCs w:val="24"/>
+                <w:lang w:bidi="ar-SA"/>
+              </w:rPr>
+            </w:pPr>
+            <w:r>
+              <w:rPr>
+                <w:rFonts w:ascii="Times New Roman" w:eastAsia="Times New Roman" w:hAnsi="Times New Roman" w:cs="Times New Roman"/>
+                <w:sz w:val="24"/>
+                <w:szCs w:val="24"/>
+                <w:lang w:bidi="ar-SA"/>
+              </w:rPr>
+              <w:t>List[str]</w:t>
+            </w:r>
+          </w:p>
+        </w:tc>
+        <w:tc>
+          <w:tcPr>
+            <w:tcW w:w="0" w:type="auto"/>
+            <w:tcBorders>
+              <w:top w:val="single" w:sz="6" w:space="0" w:color="000000"/>
+              <w:left w:val="single" w:sz="6" w:space="0" w:color="000000"/>
+              <w:bottom w:val="single" w:sz="6" w:space="0" w:color="000000"/>
+              <w:right w:val="single" w:sz="6" w:space="0" w:color="000000"/>
+            </w:tcBorders>
+            <w:tcMar>
+              <w:top w:w="120" w:type="dxa"/>
+              <w:left w:w="120" w:type="dxa"/>
+              <w:bottom w:w="120" w:type="dxa"/>
+              <w:right w:w="120" w:type="dxa"/>
+            </w:tcMar>
+            <w:vAlign w:val="center"/>
+            <w:hideMark/>
+          </w:tcPr>
+          <w:p>
+            <w:pPr>
+              <w:spacing w:after="0"/>
+              <w:rPr>
+                <w:rFonts w:ascii="Times New Roman" w:eastAsia="Times New Roman" w:hAnsi="Times New Roman" w:cs="Times New Roman"/>
+                <w:sz w:val="24"/>
+                <w:szCs w:val="24"/>
+                <w:lang w:bidi="ar-SA"/>
+              </w:rPr>
+            </w:pPr>
+          </w:p>
+        </w:tc>
+      </w:tr>
+      <w:tr>
+        <w:tc>
+          <w:tcPr>
+            <w:tcW w:w="0" w:type="auto"/>
+            <w:tcBorders>
+              <w:top w:val="single" w:sz="6" w:space="0" w:color="000000"/>
+              <w:left w:val="single" w:sz="6" w:space="0" w:color="000000"/>
+              <w:bottom w:val="single" w:sz="6" w:space="0" w:color="000000"/>
+              <w:right w:val="single" w:sz="6" w:space="0" w:color="000000"/>
+            </w:tcBorders>
+            <w:tcMar>
+              <w:top w:w="120" w:type="dxa"/>
+              <w:left w:w="120" w:type="dxa"/>
+              <w:bottom w:w="120" w:type="dxa"/>
+              <w:right w:w="120" w:type="dxa"/>
+            </w:tcMar>
+            <w:vAlign w:val="center"/>
+            <w:hideMark/>
+          </w:tcPr>
+          <w:p>
+            <w:pPr>
+              <w:spacing w:after="0"/>
+              <w:rPr>
+                <w:rFonts w:ascii="Times" w:eastAsia="Times New Roman" w:hAnsi="Times" w:cs="Times New Roman"/>
+                <w:color w:val="000000"/>
+                <w:sz w:val="27"/>
+                <w:szCs w:val="27"/>
+                <w:lang w:bidi="ar-SA"/>
+              </w:rPr>
+            </w:pPr>
+            <w:r>
+              <w:rPr>
+                <w:rFonts w:ascii="Times" w:eastAsia="Times New Roman" w:hAnsi="Times" w:cs="Times New Roman"/>
+                <w:color w:val="000000"/>
+                <w:sz w:val="27"/>
+                <w:szCs w:val="27"/>
+                <w:lang w:bidi="ar-SA"/>
+              </w:rPr>
+              <w:t>Public</w:t>
+            </w:r>
+          </w:p>
+        </w:tc>
+        <w:tc>
+          <w:tcPr>
+            <w:tcW w:w="0" w:type="auto"/>
+            <w:tcBorders>
+              <w:top w:val="single" w:sz="6" w:space="0" w:color="000000"/>
+              <w:left w:val="single" w:sz="6" w:space="0" w:color="000000"/>
+              <w:bottom w:val="single" w:sz="6" w:space="0" w:color="000000"/>
+              <w:right w:val="single" w:sz="6" w:space="0" w:color="000000"/>
+            </w:tcBorders>
+            <w:tcMar>
+              <w:top w:w="120" w:type="dxa"/>
+              <w:left w:w="120" w:type="dxa"/>
+              <w:bottom w:w="120" w:type="dxa"/>
+              <w:right w:w="120" w:type="dxa"/>
+            </w:tcMar>
+            <w:vAlign w:val="center"/>
+            <w:hideMark/>
+          </w:tcPr>
+          <w:p>
+            <w:pPr>
+              <w:spacing w:after="0"/>
+              <w:rPr>
+                <w:rFonts w:ascii="Times" w:eastAsia="Times New Roman" w:hAnsi="Times" w:cs="Times New Roman"/>
+                <w:color w:val="000000"/>
+                <w:sz w:val="27"/>
+                <w:szCs w:val="27"/>
+                <w:lang w:bidi="ar-SA"/>
+              </w:rPr>
+            </w:pPr>
+            <w:proofErr w:type="spellStart"/>
+            <w:r>
+              <w:rPr>
+                <w:rFonts w:ascii="Times" w:eastAsia="Times New Roman" w:hAnsi="Times" w:cs="Times New Roman"/>
+                <w:color w:val="000000"/>
+                <w:sz w:val="27"/>
+                <w:szCs w:val="27"/>
+                <w:lang w:bidi="ar-SA"/>
+              </w:rPr>
+              <w:t>select_word</w:t>
+            </w:r>
+            <w:proofErr w:type="spellEnd"/>
+          </w:p>
+        </w:tc>
+        <w:tc>
+          <w:tcPr>
+            <w:tcW w:w="0" w:type="auto"/>
+            <w:tcBorders>
+              <w:top w:val="single" w:sz="6" w:space="0" w:color="000000"/>
+              <w:left w:val="single" w:sz="6" w:space="0" w:color="000000"/>
+              <w:bottom w:val="single" w:sz="6" w:space="0" w:color="000000"/>
+              <w:right w:val="single" w:sz="6" w:space="0" w:color="000000"/>
+            </w:tcBorders>
+            <w:tcMar>
+              <w:top w:w="120" w:type="dxa"/>
+              <w:left w:w="120" w:type="dxa"/>
+              <w:bottom w:w="120" w:type="dxa"/>
+              <w:right w:w="120" w:type="dxa"/>
+            </w:tcMar>
+            <w:vAlign w:val="center"/>
+            <w:hideMark/>
+          </w:tcPr>
+          <w:p>
+            <w:pPr>
+              <w:spacing w:after="0"/>
+              <w:rPr>
+                <w:rFonts w:ascii="Times" w:eastAsia="Times New Roman" w:hAnsi="Times" w:cs="Times New Roman"/>
+                <w:color w:val="000000"/>
+                <w:sz w:val="27"/>
+                <w:szCs w:val="27"/>
+                <w:lang w:bidi="ar-SA"/>
+              </w:rPr>
+            </w:pPr>
+            <w:r>
+              <w:rPr>
+                <w:rFonts w:ascii="Times" w:eastAsia="Times New Roman" w:hAnsi="Times" w:cs="Times New Roman"/>
+                <w:color w:val="000000"/>
+                <w:sz w:val="27"/>
+                <w:szCs w:val="27"/>
+                <w:lang w:bidi="ar-SA"/>
+              </w:rPr>
+              <w:t>str</w:t>
+            </w:r>
+          </w:p>
+        </w:tc>
+        <w:tc>
+          <w:tcPr>
+            <w:tcW w:w="0" w:type="auto"/>
+            <w:vAlign w:val="center"/>
+            <w:hideMark/>
+          </w:tcPr>
+          <w:p>
+            <w:pPr>
+              <w:spacing w:after="0"/>
+              <w:rPr>
+                <w:rFonts w:ascii="Times New Roman" w:eastAsia="Times New Roman" w:hAnsi="Times New Roman" w:cs="Times New Roman"/>
+                <w:sz w:val="20"/>
+                <w:szCs w:val="20"/>
+                <w:lang w:bidi="ar-SA"/>
+              </w:rPr>
+            </w:pPr>
+            <w:r>
+              <w:rPr>
+                <w:rFonts w:ascii="Times New Roman" w:eastAsia="Times New Roman" w:hAnsi="Times New Roman" w:cs="Times New Roman"/>
                 <w:sz w:val="24"/>
                 <w:szCs w:val="24"/>
                 <w:lang w:bidi="ar-SA"/>
               </w:rPr>
               <w:br/>
-            </w:r>
-            <w:r>
-              <w:rPr>
-                <w:rFonts w:asciiTheme="minorHAnsi" w:eastAsia="Times New Roman" w:hAnsiTheme="minorHAnsi" w:cstheme="minorHAnsi"/>
-                <w:spacing w:val="-3"/>
-                <w:sz w:val="24"/>
-                <w:szCs w:val="24"/>
-                <w:lang w:bidi="ar-SA"/>
-              </w:rPr>
-              <w:t>_</w:t>
-            </w:r>
-            <w:proofErr w:type="spellStart"/>
-            <w:r>
-              <w:rPr>
-                <w:rFonts w:asciiTheme="minorHAnsi" w:eastAsia="Times New Roman" w:hAnsiTheme="minorHAnsi" w:cstheme="minorHAnsi"/>
-                <w:spacing w:val="-3"/>
-                <w:sz w:val="24"/>
-                <w:szCs w:val="24"/>
-                <w:lang w:bidi="ar-SA"/>
-              </w:rPr>
-              <w:t>validateInput</w:t>
-            </w:r>
-            <w:proofErr w:type="spellEnd"/>
-            <w:r>
-              <w:rPr>
-                <w:rFonts w:asciiTheme="minorHAnsi" w:eastAsia="Times New Roman" w:hAnsiTheme="minorHAnsi" w:cstheme="minorHAnsi"/>
-                <w:spacing w:val="-3"/>
-                <w:sz w:val="24"/>
-                <w:szCs w:val="24"/>
-                <w:lang w:bidi="ar-SA"/>
-              </w:rPr>
-              <w:t>(word: str): bool</w:t>
-            </w:r>
-            <w:r>
-              <w:rPr>
-                <w:rFonts w:asciiTheme="minorHAnsi" w:eastAsia="Times New Roman" w:hAnsiTheme="minorHAnsi" w:cstheme="minorHAnsi"/>
-                <w:spacing w:val="-3"/>
-                <w:sz w:val="24"/>
-                <w:szCs w:val="24"/>
-                <w:lang w:bidi="ar-SA"/>
-              </w:rPr>
-              <w:t xml:space="preserve">   # Protected</w:t>
-            </w:r>
-            <w:r>
-              <w:rPr>
-                <w:rFonts w:asciiTheme="minorHAnsi" w:eastAsia="Times New Roman" w:hAnsiTheme="minorHAnsi" w:cstheme="minorHAnsi"/>
-                <w:spacing w:val="-3"/>
-                <w:sz w:val="24"/>
-                <w:szCs w:val="24"/>
-                <w:lang w:bidi="ar-SA"/>
-              </w:rPr>
-              <w:br/>
-            </w:r>
-            <w:r>
-              <w:rPr>
-                <w:rFonts w:asciiTheme="minorHAnsi" w:eastAsia="Times New Roman" w:hAnsiTheme="minorHAnsi" w:cstheme="minorHAnsi"/>
-                <w:spacing w:val="-3"/>
-                <w:sz w:val="24"/>
-                <w:szCs w:val="24"/>
-                <w:lang w:bidi="ar-SA"/>
-              </w:rPr>
-              <w:t>_</w:t>
-            </w:r>
-            <w:proofErr w:type="spellStart"/>
-            <w:r>
-              <w:rPr>
-                <w:rFonts w:asciiTheme="minorHAnsi" w:eastAsia="Times New Roman" w:hAnsiTheme="minorHAnsi" w:cstheme="minorHAnsi"/>
-                <w:spacing w:val="-3"/>
-                <w:sz w:val="24"/>
-                <w:szCs w:val="24"/>
-                <w:lang w:bidi="ar-SA"/>
-              </w:rPr>
-              <w:t>checkWord</w:t>
-            </w:r>
-            <w:proofErr w:type="spellEnd"/>
-            <w:r>
-              <w:rPr>
-                <w:rFonts w:asciiTheme="minorHAnsi" w:eastAsia="Times New Roman" w:hAnsiTheme="minorHAnsi" w:cstheme="minorHAnsi"/>
-                <w:spacing w:val="-3"/>
-                <w:sz w:val="24"/>
-                <w:szCs w:val="24"/>
-                <w:lang w:bidi="ar-SA"/>
-              </w:rPr>
-              <w:t>(word: str): str</w:t>
-            </w:r>
-            <w:r>
-              <w:rPr>
-                <w:rFonts w:asciiTheme="minorHAnsi" w:eastAsia="Times New Roman" w:hAnsiTheme="minorHAnsi" w:cstheme="minorHAnsi"/>
-                <w:spacing w:val="-3"/>
-                <w:sz w:val="24"/>
-                <w:szCs w:val="24"/>
-                <w:lang w:bidi="ar-SA"/>
-              </w:rPr>
-              <w:t xml:space="preserve">          # Protected</w:t>
-            </w:r>
-            <w:r>
-              <w:rPr>
-                <w:rFonts w:asciiTheme="minorHAnsi" w:eastAsia="Times New Roman" w:hAnsiTheme="minorHAnsi" w:cstheme="minorHAnsi"/>
-                <w:spacing w:val="-3"/>
-                <w:sz w:val="24"/>
-                <w:szCs w:val="24"/>
-                <w:lang w:bidi="ar-SA"/>
-              </w:rPr>
-              <w:br/>
-            </w:r>
-            <w:r>
-              <w:rPr>
-                <w:rFonts w:asciiTheme="minorHAnsi" w:eastAsia="Times New Roman" w:hAnsiTheme="minorHAnsi" w:cstheme="minorHAnsi"/>
-                <w:spacing w:val="-3"/>
-                <w:sz w:val="24"/>
-                <w:szCs w:val="24"/>
-                <w:lang w:bidi="ar-SA"/>
-              </w:rPr>
-              <w:t>_</w:t>
-            </w:r>
-            <w:proofErr w:type="spellStart"/>
-            <w:r>
-              <w:rPr>
-                <w:rFonts w:asciiTheme="minorHAnsi" w:eastAsia="Times New Roman" w:hAnsiTheme="minorHAnsi" w:cstheme="minorHAnsi"/>
-                <w:spacing w:val="-3"/>
-                <w:sz w:val="24"/>
-                <w:szCs w:val="24"/>
-                <w:lang w:bidi="ar-SA"/>
-              </w:rPr>
-              <w:t>displayBoard</w:t>
-            </w:r>
-            <w:proofErr w:type="spellEnd"/>
-            <w:r>
-              <w:rPr>
-                <w:rFonts w:asciiTheme="minorHAnsi" w:eastAsia="Times New Roman" w:hAnsiTheme="minorHAnsi" w:cstheme="minorHAnsi"/>
-                <w:spacing w:val="-3"/>
-                <w:sz w:val="24"/>
-                <w:szCs w:val="24"/>
-                <w:lang w:bidi="ar-SA"/>
-              </w:rPr>
-              <w:t>(): None</w:t>
-            </w:r>
-            <w:r>
-              <w:rPr>
-                <w:rFonts w:asciiTheme="minorHAnsi" w:eastAsia="Times New Roman" w:hAnsiTheme="minorHAnsi" w:cstheme="minorHAnsi"/>
-                <w:spacing w:val="-3"/>
-                <w:sz w:val="24"/>
-                <w:szCs w:val="24"/>
-                <w:lang w:bidi="ar-SA"/>
-              </w:rPr>
-              <w:t xml:space="preserve">          </w:t>
-            </w:r>
-            <w:r>
-              <w:rPr>
-                <w:rFonts w:asciiTheme="minorHAnsi" w:eastAsia="Times New Roman" w:hAnsiTheme="minorHAnsi" w:cstheme="minorHAnsi"/>
-                <w:spacing w:val="-3"/>
-                <w:sz w:val="24"/>
-                <w:szCs w:val="24"/>
-                <w:lang w:bidi="ar-SA"/>
-              </w:rPr>
-              <w:t xml:space="preserve">        </w:t>
-            </w:r>
-            <w:r>
-              <w:rPr>
-                <w:rFonts w:asciiTheme="minorHAnsi" w:eastAsia="Times New Roman" w:hAnsiTheme="minorHAnsi" w:cstheme="minorHAnsi"/>
-                <w:spacing w:val="-3"/>
-                <w:sz w:val="24"/>
-                <w:szCs w:val="24"/>
-                <w:lang w:bidi="ar-SA"/>
-              </w:rPr>
-              <w:t># Protected</w:t>
-            </w:r>
-            <w:r>
-              <w:rPr>
-                <w:rFonts w:asciiTheme="minorHAnsi" w:eastAsia="Times New Roman" w:hAnsiTheme="minorHAnsi" w:cstheme="minorHAnsi"/>
-                <w:spacing w:val="-3"/>
-                <w:sz w:val="24"/>
-                <w:szCs w:val="24"/>
-                <w:lang w:bidi="ar-SA"/>
-              </w:rPr>
-              <w:br/>
-            </w:r>
-            <w:r>
-              <w:rPr>
-                <w:rFonts w:asciiTheme="minorHAnsi" w:eastAsia="Times New Roman" w:hAnsiTheme="minorHAnsi" w:cstheme="minorHAnsi"/>
-                <w:spacing w:val="-3"/>
-                <w:sz w:val="24"/>
-                <w:szCs w:val="24"/>
-                <w:lang w:bidi="ar-SA"/>
-              </w:rPr>
-              <w:t>play(): None</w:t>
-            </w:r>
-            <w:r>
-              <w:rPr>
-                <w:rFonts w:asciiTheme="minorHAnsi" w:eastAsia="Times New Roman" w:hAnsiTheme="minorHAnsi" w:cstheme="minorHAnsi"/>
-                <w:spacing w:val="-3"/>
-                <w:sz w:val="24"/>
-                <w:szCs w:val="24"/>
-                <w:lang w:bidi="ar-SA"/>
-              </w:rPr>
-              <w:t xml:space="preserve">          </w:t>
-            </w:r>
-            <w:r>
-              <w:rPr>
-                <w:rFonts w:asciiTheme="minorHAnsi" w:eastAsia="Times New Roman" w:hAnsiTheme="minorHAnsi" w:cstheme="minorHAnsi"/>
-                <w:spacing w:val="-3"/>
-                <w:sz w:val="24"/>
-                <w:szCs w:val="24"/>
-                <w:lang w:bidi="ar-SA"/>
-              </w:rPr>
-              <w:t xml:space="preserve">                           # Public</w:t>
             </w:r>
           </w:p>
         </w:tc>
@@ -3403,7 +5666,6 @@
                 <w:szCs w:val="27"/>
                 <w:lang w:bidi="ar-SA"/>
               </w:rPr>
-              <w:lastRenderedPageBreak/>
               <w:t>12</w:t>
             </w:r>
           </w:p>
@@ -5166,7 +7428,6 @@
           <w:rFonts w:asciiTheme="minorHAnsi" w:hAnsiTheme="minorHAnsi" w:cstheme="minorHAnsi"/>
           <w:spacing w:val="-3"/>
         </w:rPr>
-        <w:lastRenderedPageBreak/>
         <w:t xml:space="preserve">Once the file is read, the constructor </w:t>
       </w:r>
       <w:r>
@@ -5404,6 +7665,7 @@
           <w:rFonts w:asciiTheme="minorHAnsi" w:hAnsiTheme="minorHAnsi" w:cstheme="minorHAnsi"/>
           <w:spacing w:val="-3"/>
         </w:rPr>
+        <w:lastRenderedPageBreak/>
         <w:t>Also check how many letters are in the word, but not in the correct location.</w:t>
       </w:r>
     </w:p>
@@ -6626,7 +8888,6 @@
           <w:rFonts w:asciiTheme="minorHAnsi" w:hAnsiTheme="minorHAnsi" w:cstheme="minorHAnsi"/>
           <w:spacing w:val="-3"/>
         </w:rPr>
-        <w:lastRenderedPageBreak/>
         <w:t>Some extra things to do to challenge yourself:</w:t>
       </w:r>
     </w:p>
@@ -6928,6 +9189,15 @@
           <w:lang w:bidi="ar-SA"/>
         </w:rPr>
         <w:br/>
+      </w:r>
+      <w:r>
+        <w:rPr>
+          <w:rFonts w:ascii="Courier New" w:eastAsia="Times New Roman" w:hAnsi="Courier New" w:cs="Courier New"/>
+          <w:sz w:val="20"/>
+          <w:szCs w:val="20"/>
+          <w:lang w:bidi="ar-SA"/>
+        </w:rPr>
+        <w:lastRenderedPageBreak/>
         <w:t xml:space="preserve">   5</w:t>
       </w:r>
       <w:r>
@@ -9418,6 +11688,26 @@
       <w:lang w:bidi="en-US"/>
     </w:rPr>
   </w:style>
+  <w:style w:type="paragraph" w:styleId="Heading2">
+    <w:name w:val="heading 2"/>
+    <w:basedOn w:val="Normal"/>
+    <w:link w:val="Heading2Char"/>
+    <w:uiPriority w:val="9"/>
+    <w:qFormat/>
+    <w:rsid w:val="00435BBC"/>
+    <w:pPr>
+      <w:spacing w:before="100" w:beforeAutospacing="1" w:after="100" w:afterAutospacing="1"/>
+      <w:outlineLvl w:val="1"/>
+    </w:pPr>
+    <w:rPr>
+      <w:rFonts w:ascii="Times New Roman" w:eastAsia="Times New Roman" w:hAnsi="Times New Roman" w:cs="Times New Roman"/>
+      <w:b/>
+      <w:bCs/>
+      <w:sz w:val="36"/>
+      <w:szCs w:val="36"/>
+      <w:lang w:bidi="ar-SA"/>
+    </w:rPr>
+  </w:style>
   <w:style w:type="character" w:default="1" w:styleId="DefaultParagraphFont">
     <w:name w:val="Default Paragraph Font"/>
     <w:uiPriority w:val="1"/>
@@ -9824,6 +12114,20 @@
     <w:rPr>
       <w:i/>
       <w:iCs/>
+    </w:rPr>
+  </w:style>
+  <w:style w:type="character" w:customStyle="1" w:styleId="Heading2Char">
+    <w:name w:val="Heading 2 Char"/>
+    <w:basedOn w:val="DefaultParagraphFont"/>
+    <w:link w:val="Heading2"/>
+    <w:uiPriority w:val="9"/>
+    <w:rsid w:val="00435BBC"/>
+    <w:rPr>
+      <w:rFonts w:ascii="Times New Roman" w:eastAsia="Times New Roman" w:hAnsi="Times New Roman" w:cs="Times New Roman"/>
+      <w:b/>
+      <w:bCs/>
+      <w:sz w:val="36"/>
+      <w:szCs w:val="36"/>
     </w:rPr>
   </w:style>
 </w:styles>

</xml_diff>